<commit_message>
- Se generaron los servicios de usuario (autenticación, creación).
</commit_message>
<xml_diff>
--- a/Documentacion/Servicios.docx
+++ b/Documentacion/Servicios.docx
@@ -4,7 +4,46 @@
   <w:body>
     <w:p>
       <w:pPr>
-        <w:pStyle w:val="Heading1"/>
+        <w:pStyle w:val="Ttulo1"/>
+      </w:pPr>
+      <w:r>
+        <w:t>Términos generales.</w:t>
+      </w:r>
+    </w:p>
+    <w:p>
+      <w:r>
+        <w:t xml:space="preserve">Al momento de enviar un parámetro este siempre debe de ser por método POST todas aquellas peticiones por método </w:t>
+      </w:r>
+      <w:proofErr w:type="spellStart"/>
+      <w:r>
+        <w:t>get</w:t>
+      </w:r>
+      <w:proofErr w:type="spellEnd"/>
+      <w:r>
+        <w:t xml:space="preserve"> serán rechazadas, exceptuando que la tabla indique lo contrario.</w:t>
+      </w:r>
+    </w:p>
+    <w:p>
+      <w:r>
+        <w:t>Si se necesita una clave esta debe venir encriptado con MD5.</w:t>
+      </w:r>
+    </w:p>
+    <w:p>
+      <w:r>
+        <w:t xml:space="preserve">Todas las peticiones deben de traer el </w:t>
+      </w:r>
+      <w:proofErr w:type="spellStart"/>
+      <w:r>
+        <w:t>token</w:t>
+      </w:r>
+      <w:proofErr w:type="spellEnd"/>
+      <w:r>
+        <w:t xml:space="preserve"> de autenticación exceptuando que la tabla indique lo contrario.</w:t>
+      </w:r>
+    </w:p>
+    <w:p>
+      <w:pPr>
+        <w:pStyle w:val="Ttulo1"/>
       </w:pPr>
       <w:r>
         <w:t>País.</w:t>
@@ -12,7 +51,7 @@
     </w:p>
     <w:tbl>
       <w:tblPr>
-        <w:tblStyle w:val="GridTable5Dark-Accent6"/>
+        <w:tblStyle w:val="Tabladecuadrcula5oscura-nfasis6"/>
         <w:tblW w:w="5000" w:type="pct"/>
         <w:tblLook w:val="04A0" w:firstRow="1" w:lastRow="0" w:firstColumn="1" w:lastColumn="0" w:noHBand="0" w:noVBand="1"/>
       </w:tblPr>
@@ -74,10 +113,10 @@
             <w:pPr>
               <w:cnfStyle w:val="000000100000" w:firstRow="0" w:lastRow="0" w:firstColumn="0" w:lastColumn="0" w:oddVBand="0" w:evenVBand="0" w:oddHBand="1" w:evenHBand="0" w:firstRowFirstColumn="0" w:firstRowLastColumn="0" w:lastRowFirstColumn="0" w:lastRowLastColumn="0"/>
             </w:pPr>
-            <w:hyperlink r:id="rId4" w:history="1">
+            <w:hyperlink r:id="rId5" w:history="1">
               <w:r>
                 <w:rPr>
-                  <w:rStyle w:val="Hyperlink"/>
+                  <w:rStyle w:val="Hipervnculo"/>
                 </w:rPr>
                 <w:t>http://guananuncio.madxdesign.com/index.php/pais</w:t>
               </w:r>
@@ -119,6 +158,7 @@
           <w:tcPr>
             <w:cnfStyle w:val="001000000000" w:firstRow="0" w:lastRow="0" w:firstColumn="1" w:lastColumn="0" w:oddVBand="0" w:evenVBand="0" w:oddHBand="0" w:evenHBand="0" w:firstRowFirstColumn="0" w:firstRowLastColumn="0" w:lastRowFirstColumn="0" w:lastRowLastColumn="0"/>
             <w:tcW w:w="1293" w:type="pct"/>
+            <w:vMerge w:val="restart"/>
           </w:tcPr>
           <w:p>
             <w:r>
@@ -134,42 +174,1130 @@
             <w:pPr>
               <w:cnfStyle w:val="000000100000" w:firstRow="0" w:lastRow="0" w:firstColumn="0" w:lastColumn="0" w:oddVBand="0" w:evenVBand="0" w:oddHBand="1" w:evenHBand="0" w:firstRowFirstColumn="0" w:firstRowLastColumn="0" w:lastRowFirstColumn="0" w:lastRowLastColumn="0"/>
             </w:pPr>
+            <w:r>
+              <w:t>[{</w:t>
+            </w:r>
             <w:proofErr w:type="spellStart"/>
             <w:r>
-              <w:t>Array</w:t>
+              <w:t>id:XX</w:t>
             </w:r>
             <w:proofErr w:type="spellEnd"/>
             <w:r>
+              <w:t xml:space="preserve">, </w:t>
+            </w:r>
+            <w:proofErr w:type="spellStart"/>
+            <w:r>
+              <w:t>nombre:XX</w:t>
+            </w:r>
+            <w:proofErr w:type="spellEnd"/>
+            <w:r>
+              <w:t>}]</w:t>
+            </w:r>
+          </w:p>
+        </w:tc>
+      </w:tr>
+      <w:tr>
+        <w:tc>
+          <w:tcPr>
+            <w:cnfStyle w:val="001000000000" w:firstRow="0" w:lastRow="0" w:firstColumn="1" w:lastColumn="0" w:oddVBand="0" w:evenVBand="0" w:oddHBand="0" w:evenHBand="0" w:firstRowFirstColumn="0" w:firstRowLastColumn="0" w:lastRowFirstColumn="0" w:lastRowLastColumn="0"/>
+            <w:tcW w:w="1293" w:type="pct"/>
+            <w:vMerge/>
+          </w:tcPr>
+          <w:p/>
+        </w:tc>
+        <w:tc>
+          <w:tcPr>
+            <w:tcW w:w="3707" w:type="pct"/>
+          </w:tcPr>
+          <w:p>
+            <w:pPr>
+              <w:cnfStyle w:val="000000000000" w:firstRow="0" w:lastRow="0" w:firstColumn="0" w:lastColumn="0" w:oddVBand="0" w:evenVBand="0" w:oddHBand="0" w:evenHBand="0" w:firstRowFirstColumn="0" w:firstRowLastColumn="0" w:lastRowFirstColumn="0" w:lastRowLastColumn="0"/>
+            </w:pPr>
+            <w:r>
+              <w:rPr>
+                <w:b/>
+              </w:rPr>
+              <w:t>Id:</w:t>
+            </w:r>
+            <w:r>
+              <w:t xml:space="preserve"> Correlativo del país.</w:t>
+            </w:r>
+          </w:p>
+        </w:tc>
+      </w:tr>
+      <w:tr>
+        <w:trPr>
+          <w:cnfStyle w:val="000000100000" w:firstRow="0" w:lastRow="0" w:firstColumn="0" w:lastColumn="0" w:oddVBand="0" w:evenVBand="0" w:oddHBand="1" w:evenHBand="0" w:firstRowFirstColumn="0" w:firstRowLastColumn="0" w:lastRowFirstColumn="0" w:lastRowLastColumn="0"/>
+        </w:trPr>
+        <w:tc>
+          <w:tcPr>
+            <w:cnfStyle w:val="001000000000" w:firstRow="0" w:lastRow="0" w:firstColumn="1" w:lastColumn="0" w:oddVBand="0" w:evenVBand="0" w:oddHBand="0" w:evenHBand="0" w:firstRowFirstColumn="0" w:firstRowLastColumn="0" w:lastRowFirstColumn="0" w:lastRowLastColumn="0"/>
+            <w:tcW w:w="1293" w:type="pct"/>
+            <w:vMerge/>
+          </w:tcPr>
+          <w:p/>
+        </w:tc>
+        <w:tc>
+          <w:tcPr>
+            <w:tcW w:w="3707" w:type="pct"/>
+          </w:tcPr>
+          <w:p>
+            <w:pPr>
+              <w:cnfStyle w:val="000000100000" w:firstRow="0" w:lastRow="0" w:firstColumn="0" w:lastColumn="0" w:oddVBand="0" w:evenVBand="0" w:oddHBand="1" w:evenHBand="0" w:firstRowFirstColumn="0" w:firstRowLastColumn="0" w:lastRowFirstColumn="0" w:lastRowLastColumn="0"/>
+            </w:pPr>
+            <w:r>
+              <w:rPr>
+                <w:b/>
+              </w:rPr>
+              <w:t>Nombre:</w:t>
+            </w:r>
+            <w:r>
+              <w:t xml:space="preserve"> Nombre del país</w:t>
+            </w:r>
+          </w:p>
+        </w:tc>
+      </w:tr>
+      <w:tr>
+        <w:tc>
+          <w:tcPr>
+            <w:cnfStyle w:val="001000000000" w:firstRow="0" w:lastRow="0" w:firstColumn="1" w:lastColumn="0" w:oddVBand="0" w:evenVBand="0" w:oddHBand="0" w:evenHBand="0" w:firstRowFirstColumn="0" w:firstRowLastColumn="0" w:lastRowFirstColumn="0" w:lastRowLastColumn="0"/>
+            <w:tcW w:w="1293" w:type="pct"/>
+          </w:tcPr>
+          <w:p>
+            <w:r>
+              <w:t>¿Autenticación?</w:t>
+            </w:r>
+          </w:p>
+        </w:tc>
+        <w:tc>
+          <w:tcPr>
+            <w:tcW w:w="3707" w:type="pct"/>
+          </w:tcPr>
+          <w:p>
+            <w:pPr>
+              <w:cnfStyle w:val="000000000000" w:firstRow="0" w:lastRow="0" w:firstColumn="0" w:lastColumn="0" w:oddVBand="0" w:evenVBand="0" w:oddHBand="0" w:evenHBand="0" w:firstRowFirstColumn="0" w:firstRowLastColumn="0" w:lastRowFirstColumn="0" w:lastRowLastColumn="0"/>
+            </w:pPr>
+            <w:r>
+              <w:t>No</w:t>
+            </w:r>
+          </w:p>
+        </w:tc>
+      </w:tr>
+      <w:tr>
+        <w:trPr>
+          <w:cnfStyle w:val="000000100000" w:firstRow="0" w:lastRow="0" w:firstColumn="0" w:lastColumn="0" w:oddVBand="0" w:evenVBand="0" w:oddHBand="1" w:evenHBand="0" w:firstRowFirstColumn="0" w:firstRowLastColumn="0" w:lastRowFirstColumn="0" w:lastRowLastColumn="0"/>
+        </w:trPr>
+        <w:tc>
+          <w:tcPr>
+            <w:cnfStyle w:val="001000000000" w:firstRow="0" w:lastRow="0" w:firstColumn="1" w:lastColumn="0" w:oddVBand="0" w:evenVBand="0" w:oddHBand="0" w:evenHBand="0" w:firstRowFirstColumn="0" w:firstRowLastColumn="0" w:lastRowFirstColumn="0" w:lastRowLastColumn="0"/>
+            <w:tcW w:w="1293" w:type="pct"/>
+          </w:tcPr>
+          <w:p>
+            <w:r>
+              <w:t>Método</w:t>
+            </w:r>
+          </w:p>
+        </w:tc>
+        <w:tc>
+          <w:tcPr>
+            <w:tcW w:w="3707" w:type="pct"/>
+          </w:tcPr>
+          <w:p>
+            <w:pPr>
+              <w:cnfStyle w:val="000000100000" w:firstRow="0" w:lastRow="0" w:firstColumn="0" w:lastColumn="0" w:oddVBand="0" w:evenVBand="0" w:oddHBand="1" w:evenHBand="0" w:firstRowFirstColumn="0" w:firstRowLastColumn="0" w:lastRowFirstColumn="0" w:lastRowLastColumn="0"/>
+            </w:pPr>
+            <w:proofErr w:type="spellStart"/>
+            <w:r>
+              <w:t>Get</w:t>
+            </w:r>
+            <w:proofErr w:type="spellEnd"/>
+          </w:p>
+        </w:tc>
+      </w:tr>
+    </w:tbl>
+    <w:p/>
+    <w:p>
+      <w:pPr>
+        <w:pStyle w:val="Ttulo1"/>
+      </w:pPr>
+      <w:r>
+        <w:t>Usuario.</w:t>
+      </w:r>
+    </w:p>
+    <w:p>
+      <w:pPr>
+        <w:pStyle w:val="Ttulo2"/>
+      </w:pPr>
+      <w:r>
+        <w:t>Autenticación.</w:t>
+      </w:r>
+    </w:p>
+    <w:tbl>
+      <w:tblPr>
+        <w:tblStyle w:val="Tabladecuadrcula5oscura-nfasis6"/>
+        <w:tblW w:w="5000" w:type="pct"/>
+        <w:tblLook w:val="04A0" w:firstRow="1" w:lastRow="0" w:firstColumn="1" w:lastColumn="0" w:noHBand="0" w:noVBand="1"/>
+      </w:tblPr>
+      <w:tblGrid>
+        <w:gridCol w:w="2283"/>
+        <w:gridCol w:w="6545"/>
+      </w:tblGrid>
+      <w:tr>
+        <w:trPr>
+          <w:cnfStyle w:val="100000000000" w:firstRow="1" w:lastRow="0" w:firstColumn="0" w:lastColumn="0" w:oddVBand="0" w:evenVBand="0" w:oddHBand="0" w:evenHBand="0" w:firstRowFirstColumn="0" w:firstRowLastColumn="0" w:lastRowFirstColumn="0" w:lastRowLastColumn="0"/>
+        </w:trPr>
+        <w:tc>
+          <w:tcPr>
+            <w:cnfStyle w:val="001000000000" w:firstRow="0" w:lastRow="0" w:firstColumn="1" w:lastColumn="0" w:oddVBand="0" w:evenVBand="0" w:oddHBand="0" w:evenHBand="0" w:firstRowFirstColumn="0" w:firstRowLastColumn="0" w:lastRowFirstColumn="0" w:lastRowLastColumn="0"/>
+            <w:tcW w:w="1293" w:type="pct"/>
+          </w:tcPr>
+          <w:p>
+            <w:proofErr w:type="spellStart"/>
+            <w:r>
+              <w:t>Item</w:t>
+            </w:r>
+            <w:proofErr w:type="spellEnd"/>
+          </w:p>
+        </w:tc>
+        <w:tc>
+          <w:tcPr>
+            <w:tcW w:w="3707" w:type="pct"/>
+          </w:tcPr>
+          <w:p>
+            <w:pPr>
+              <w:cnfStyle w:val="100000000000" w:firstRow="1" w:lastRow="0" w:firstColumn="0" w:lastColumn="0" w:oddVBand="0" w:evenVBand="0" w:oddHBand="0" w:evenHBand="0" w:firstRowFirstColumn="0" w:firstRowLastColumn="0" w:lastRowFirstColumn="0" w:lastRowLastColumn="0"/>
+            </w:pPr>
+            <w:r>
+              <w:t>Descripción</w:t>
+            </w:r>
+          </w:p>
+        </w:tc>
+      </w:tr>
+      <w:tr>
+        <w:trPr>
+          <w:cnfStyle w:val="000000100000" w:firstRow="0" w:lastRow="0" w:firstColumn="0" w:lastColumn="0" w:oddVBand="0" w:evenVBand="0" w:oddHBand="1" w:evenHBand="0" w:firstRowFirstColumn="0" w:firstRowLastColumn="0" w:lastRowFirstColumn="0" w:lastRowLastColumn="0"/>
+        </w:trPr>
+        <w:tc>
+          <w:tcPr>
+            <w:cnfStyle w:val="001000000000" w:firstRow="0" w:lastRow="0" w:firstColumn="1" w:lastColumn="0" w:oddVBand="0" w:evenVBand="0" w:oddHBand="0" w:evenHBand="0" w:firstRowFirstColumn="0" w:firstRowLastColumn="0" w:lastRowFirstColumn="0" w:lastRowLastColumn="0"/>
+            <w:tcW w:w="1293" w:type="pct"/>
+          </w:tcPr>
+          <w:p>
+            <w:r>
+              <w:t>URL</w:t>
+            </w:r>
+          </w:p>
+        </w:tc>
+        <w:tc>
+          <w:tcPr>
+            <w:tcW w:w="3707" w:type="pct"/>
+          </w:tcPr>
+          <w:p>
+            <w:pPr>
+              <w:cnfStyle w:val="000000100000" w:firstRow="0" w:lastRow="0" w:firstColumn="0" w:lastColumn="0" w:oddVBand="0" w:evenVBand="0" w:oddHBand="1" w:evenHBand="0" w:firstRowFirstColumn="0" w:firstRowLastColumn="0" w:lastRowFirstColumn="0" w:lastRowLastColumn="0"/>
+            </w:pPr>
+            <w:hyperlink r:id="rId6" w:history="1">
+              <w:r>
+                <w:rPr>
+                  <w:rStyle w:val="Hipervnculo"/>
+                </w:rPr>
+                <w:t>http://guananuncio.madxdesign.com/index.php/</w:t>
+              </w:r>
+            </w:hyperlink>
+            <w:r>
+              <w:rPr>
+                <w:rStyle w:val="Hipervnculo"/>
+              </w:rPr>
+              <w:t>usuario/autenticar</w:t>
+            </w:r>
+          </w:p>
+        </w:tc>
+      </w:tr>
+      <w:tr>
+        <w:tc>
+          <w:tcPr>
+            <w:cnfStyle w:val="001000000000" w:firstRow="0" w:lastRow="0" w:firstColumn="1" w:lastColumn="0" w:oddVBand="0" w:evenVBand="0" w:oddHBand="0" w:evenHBand="0" w:firstRowFirstColumn="0" w:firstRowLastColumn="0" w:lastRowFirstColumn="0" w:lastRowLastColumn="0"/>
+            <w:tcW w:w="1293" w:type="pct"/>
+          </w:tcPr>
+          <w:p>
+            <w:r>
+              <w:t>Parámetros</w:t>
+            </w:r>
+          </w:p>
+        </w:tc>
+        <w:tc>
+          <w:tcPr>
+            <w:tcW w:w="3707" w:type="pct"/>
+          </w:tcPr>
+          <w:p>
+            <w:pPr>
+              <w:cnfStyle w:val="000000000000" w:firstRow="0" w:lastRow="0" w:firstColumn="0" w:lastColumn="0" w:oddVBand="0" w:evenVBand="0" w:oddHBand="0" w:evenHBand="0" w:firstRowFirstColumn="0" w:firstRowLastColumn="0" w:lastRowFirstColumn="0" w:lastRowLastColumn="0"/>
+            </w:pPr>
+            <w:r>
+              <w:t>usuario, clave</w:t>
+            </w:r>
+          </w:p>
+        </w:tc>
+      </w:tr>
+      <w:tr>
+        <w:trPr>
+          <w:cnfStyle w:val="000000100000" w:firstRow="0" w:lastRow="0" w:firstColumn="0" w:lastColumn="0" w:oddVBand="0" w:evenVBand="0" w:oddHBand="1" w:evenHBand="0" w:firstRowFirstColumn="0" w:firstRowLastColumn="0" w:lastRowFirstColumn="0" w:lastRowLastColumn="0"/>
+        </w:trPr>
+        <w:tc>
+          <w:tcPr>
+            <w:cnfStyle w:val="001000000000" w:firstRow="0" w:lastRow="0" w:firstColumn="1" w:lastColumn="0" w:oddVBand="0" w:evenVBand="0" w:oddHBand="0" w:evenHBand="0" w:firstRowFirstColumn="0" w:firstRowLastColumn="0" w:lastRowFirstColumn="0" w:lastRowLastColumn="0"/>
+            <w:tcW w:w="1293" w:type="pct"/>
+          </w:tcPr>
+          <w:p>
+            <w:pPr>
+              <w:ind w:left="708"/>
+            </w:pPr>
+            <w:r>
+              <w:t>usuario</w:t>
+            </w:r>
+          </w:p>
+        </w:tc>
+        <w:tc>
+          <w:tcPr>
+            <w:tcW w:w="3707" w:type="pct"/>
+          </w:tcPr>
+          <w:p>
+            <w:pPr>
+              <w:cnfStyle w:val="000000100000" w:firstRow="0" w:lastRow="0" w:firstColumn="0" w:lastColumn="0" w:oddVBand="0" w:evenVBand="0" w:oddHBand="1" w:evenHBand="0" w:firstRowFirstColumn="0" w:firstRowLastColumn="0" w:lastRowFirstColumn="0" w:lastRowLastColumn="0"/>
+            </w:pPr>
+            <w:r>
+              <w:t>Nombre</w:t>
+            </w:r>
+            <w:r>
+              <w:t xml:space="preserve"> del usuario que quiere iniciar sesión.</w:t>
+            </w:r>
+          </w:p>
+        </w:tc>
+      </w:tr>
+      <w:tr>
+        <w:tc>
+          <w:tcPr>
+            <w:cnfStyle w:val="001000000000" w:firstRow="0" w:lastRow="0" w:firstColumn="1" w:lastColumn="0" w:oddVBand="0" w:evenVBand="0" w:oddHBand="0" w:evenHBand="0" w:firstRowFirstColumn="0" w:firstRowLastColumn="0" w:lastRowFirstColumn="0" w:lastRowLastColumn="0"/>
+            <w:tcW w:w="1293" w:type="pct"/>
+          </w:tcPr>
+          <w:p>
+            <w:pPr>
+              <w:ind w:left="708"/>
+            </w:pPr>
+            <w:r>
+              <w:t>clave</w:t>
+            </w:r>
+          </w:p>
+        </w:tc>
+        <w:tc>
+          <w:tcPr>
+            <w:tcW w:w="3707" w:type="pct"/>
+          </w:tcPr>
+          <w:p>
+            <w:pPr>
+              <w:cnfStyle w:val="000000000000" w:firstRow="0" w:lastRow="0" w:firstColumn="0" w:lastColumn="0" w:oddVBand="0" w:evenVBand="0" w:oddHBand="0" w:evenHBand="0" w:firstRowFirstColumn="0" w:firstRowLastColumn="0" w:lastRowFirstColumn="0" w:lastRowLastColumn="0"/>
+            </w:pPr>
+            <w:r>
+              <w:t>Clave encriptado que el usuario quiere iniciar sesión.</w:t>
+            </w:r>
+          </w:p>
+        </w:tc>
+      </w:tr>
+      <w:tr>
+        <w:trPr>
+          <w:cnfStyle w:val="000000100000" w:firstRow="0" w:lastRow="0" w:firstColumn="0" w:lastColumn="0" w:oddVBand="0" w:evenVBand="0" w:oddHBand="1" w:evenHBand="0" w:firstRowFirstColumn="0" w:firstRowLastColumn="0" w:lastRowFirstColumn="0" w:lastRowLastColumn="0"/>
+        </w:trPr>
+        <w:tc>
+          <w:tcPr>
+            <w:cnfStyle w:val="001000000000" w:firstRow="0" w:lastRow="0" w:firstColumn="1" w:lastColumn="0" w:oddVBand="0" w:evenVBand="0" w:oddHBand="0" w:evenHBand="0" w:firstRowFirstColumn="0" w:firstRowLastColumn="0" w:lastRowFirstColumn="0" w:lastRowLastColumn="0"/>
+            <w:tcW w:w="1293" w:type="pct"/>
+            <w:vMerge w:val="restart"/>
+          </w:tcPr>
+          <w:p>
+            <w:r>
+              <w:t>Resultado</w:t>
+            </w:r>
+          </w:p>
+        </w:tc>
+        <w:tc>
+          <w:tcPr>
+            <w:tcW w:w="3707" w:type="pct"/>
+          </w:tcPr>
+          <w:p>
+            <w:pPr>
+              <w:cnfStyle w:val="000000100000" w:firstRow="0" w:lastRow="0" w:firstColumn="0" w:lastColumn="0" w:oddVBand="0" w:evenVBand="0" w:oddHBand="1" w:evenHBand="0" w:firstRowFirstColumn="0" w:firstRowLastColumn="0" w:lastRowFirstColumn="0" w:lastRowLastColumn="0"/>
+            </w:pPr>
+            <w:r>
+              <w:t>{</w:t>
+            </w:r>
+            <w:proofErr w:type="spellStart"/>
+            <w:r>
+              <w:t>estado:XX,errors</w:t>
+            </w:r>
+            <w:proofErr w:type="spellEnd"/>
+            <w:r>
+              <w:t xml:space="preserve">:{usuario:[XX],clave:[XX]}, </w:t>
+            </w:r>
+            <w:proofErr w:type="spellStart"/>
+            <w:r>
+              <w:t>token:XX</w:t>
+            </w:r>
+            <w:proofErr w:type="spellEnd"/>
+            <w:r>
+              <w:t>}</w:t>
+            </w:r>
+          </w:p>
+        </w:tc>
+      </w:tr>
+      <w:tr>
+        <w:tc>
+          <w:tcPr>
+            <w:cnfStyle w:val="001000000000" w:firstRow="0" w:lastRow="0" w:firstColumn="1" w:lastColumn="0" w:oddVBand="0" w:evenVBand="0" w:oddHBand="0" w:evenHBand="0" w:firstRowFirstColumn="0" w:firstRowLastColumn="0" w:lastRowFirstColumn="0" w:lastRowLastColumn="0"/>
+            <w:tcW w:w="1293" w:type="pct"/>
+            <w:vMerge/>
+          </w:tcPr>
+          <w:p/>
+        </w:tc>
+        <w:tc>
+          <w:tcPr>
+            <w:tcW w:w="3707" w:type="pct"/>
+          </w:tcPr>
+          <w:p>
+            <w:pPr>
+              <w:cnfStyle w:val="000000000000" w:firstRow="0" w:lastRow="0" w:firstColumn="0" w:lastColumn="0" w:oddVBand="0" w:evenVBand="0" w:oddHBand="0" w:evenHBand="0" w:firstRowFirstColumn="0" w:firstRowLastColumn="0" w:lastRowFirstColumn="0" w:lastRowLastColumn="0"/>
+            </w:pPr>
+            <w:r>
+              <w:rPr>
+                <w:b/>
+              </w:rPr>
+              <w:t>Estado:</w:t>
+            </w:r>
+            <w:r>
+              <w:t xml:space="preserve"> Puede traer un valor de uno cuando la autenticación fue un éxito, en ese caso retorna el </w:t>
+            </w:r>
+            <w:proofErr w:type="spellStart"/>
+            <w:r>
+              <w:t>token</w:t>
+            </w:r>
+            <w:proofErr w:type="spellEnd"/>
+            <w:r>
+              <w:t xml:space="preserve"> generado</w:t>
+            </w:r>
+            <w:r>
+              <w:t>, cero cuando hubo un error de validación</w:t>
+            </w:r>
+            <w:r>
+              <w:t>.</w:t>
+            </w:r>
+          </w:p>
+        </w:tc>
+      </w:tr>
+      <w:tr>
+        <w:trPr>
+          <w:cnfStyle w:val="000000100000" w:firstRow="0" w:lastRow="0" w:firstColumn="0" w:lastColumn="0" w:oddVBand="0" w:evenVBand="0" w:oddHBand="1" w:evenHBand="0" w:firstRowFirstColumn="0" w:firstRowLastColumn="0" w:lastRowFirstColumn="0" w:lastRowLastColumn="0"/>
+        </w:trPr>
+        <w:tc>
+          <w:tcPr>
+            <w:cnfStyle w:val="001000000000" w:firstRow="0" w:lastRow="0" w:firstColumn="1" w:lastColumn="0" w:oddVBand="0" w:evenVBand="0" w:oddHBand="0" w:evenHBand="0" w:firstRowFirstColumn="0" w:firstRowLastColumn="0" w:lastRowFirstColumn="0" w:lastRowLastColumn="0"/>
+            <w:tcW w:w="1293" w:type="pct"/>
+            <w:vMerge/>
+          </w:tcPr>
+          <w:p/>
+        </w:tc>
+        <w:tc>
+          <w:tcPr>
+            <w:tcW w:w="3707" w:type="pct"/>
+          </w:tcPr>
+          <w:p>
+            <w:pPr>
+              <w:cnfStyle w:val="000000100000" w:firstRow="0" w:lastRow="0" w:firstColumn="0" w:lastColumn="0" w:oddVBand="0" w:evenVBand="0" w:oddHBand="1" w:evenHBand="0" w:firstRowFirstColumn="0" w:firstRowLastColumn="0" w:lastRowFirstColumn="0" w:lastRowLastColumn="0"/>
+            </w:pPr>
+            <w:proofErr w:type="spellStart"/>
+            <w:r>
+              <w:rPr>
+                <w:b/>
+              </w:rPr>
+              <w:t>E</w:t>
+            </w:r>
+            <w:r>
+              <w:rPr>
+                <w:b/>
+              </w:rPr>
+              <w:t>rrors</w:t>
+            </w:r>
+            <w:proofErr w:type="spellEnd"/>
+            <w:r>
+              <w:rPr>
+                <w:b/>
+              </w:rPr>
+              <w:t>:</w:t>
+            </w:r>
+            <w:r>
               <w:t xml:space="preserve"> </w:t>
             </w:r>
+            <w:r>
+              <w:t xml:space="preserve">Mapa de errores donde el primer dato me indica el campo donde </w:t>
+            </w:r>
+            <w:r>
+              <w:t>ocurrió</w:t>
+            </w:r>
+            <w:r>
+              <w:t xml:space="preserve"> el error y el segundo un </w:t>
+            </w:r>
             <w:proofErr w:type="spellStart"/>
             <w:r>
-              <w:t>Json</w:t>
+              <w:t>array</w:t>
             </w:r>
             <w:proofErr w:type="spellEnd"/>
             <w:r>
-              <w:t>: [{</w:t>
-            </w:r>
+              <w:t xml:space="preserve"> de los errores encontrados.</w:t>
+            </w:r>
+          </w:p>
+        </w:tc>
+      </w:tr>
+      <w:tr>
+        <w:tc>
+          <w:tcPr>
+            <w:cnfStyle w:val="001000000000" w:firstRow="0" w:lastRow="0" w:firstColumn="1" w:lastColumn="0" w:oddVBand="0" w:evenVBand="0" w:oddHBand="0" w:evenHBand="0" w:firstRowFirstColumn="0" w:firstRowLastColumn="0" w:lastRowFirstColumn="0" w:lastRowLastColumn="0"/>
+            <w:tcW w:w="1293" w:type="pct"/>
+            <w:vMerge/>
+          </w:tcPr>
+          <w:p/>
+        </w:tc>
+        <w:tc>
+          <w:tcPr>
+            <w:tcW w:w="3707" w:type="pct"/>
+          </w:tcPr>
+          <w:p>
+            <w:pPr>
+              <w:cnfStyle w:val="000000000000" w:firstRow="0" w:lastRow="0" w:firstColumn="0" w:lastColumn="0" w:oddVBand="0" w:evenVBand="0" w:oddHBand="0" w:evenHBand="0" w:firstRowFirstColumn="0" w:firstRowLastColumn="0" w:lastRowFirstColumn="0" w:lastRowLastColumn="0"/>
+            </w:pPr>
             <w:proofErr w:type="spellStart"/>
             <w:r>
-              <w:t>id:XX</w:t>
+              <w:rPr>
+                <w:b/>
+              </w:rPr>
+              <w:t>Token</w:t>
             </w:r>
             <w:proofErr w:type="spellEnd"/>
             <w:r>
+              <w:rPr>
+                <w:b/>
+              </w:rPr>
+              <w:t xml:space="preserve">: </w:t>
+            </w:r>
+            <w:r>
+              <w:t xml:space="preserve">Correlativo generado con el cual se conoce que el usuario ya ha iniciado sesión con </w:t>
+            </w:r>
+            <w:r>
+              <w:t>la</w:t>
+            </w:r>
+            <w:r>
+              <w:t xml:space="preserve"> aplicación.</w:t>
+            </w:r>
+          </w:p>
+        </w:tc>
+      </w:tr>
+      <w:tr>
+        <w:trPr>
+          <w:cnfStyle w:val="000000100000" w:firstRow="0" w:lastRow="0" w:firstColumn="0" w:lastColumn="0" w:oddVBand="0" w:evenVBand="0" w:oddHBand="1" w:evenHBand="0" w:firstRowFirstColumn="0" w:firstRowLastColumn="0" w:lastRowFirstColumn="0" w:lastRowLastColumn="0"/>
+        </w:trPr>
+        <w:tc>
+          <w:tcPr>
+            <w:cnfStyle w:val="001000000000" w:firstRow="0" w:lastRow="0" w:firstColumn="1" w:lastColumn="0" w:oddVBand="0" w:evenVBand="0" w:oddHBand="0" w:evenHBand="0" w:firstRowFirstColumn="0" w:firstRowLastColumn="0" w:lastRowFirstColumn="0" w:lastRowLastColumn="0"/>
+            <w:tcW w:w="1293" w:type="pct"/>
+          </w:tcPr>
+          <w:p>
+            <w:r>
+              <w:t>¿Autenticación?</w:t>
+            </w:r>
+          </w:p>
+        </w:tc>
+        <w:tc>
+          <w:tcPr>
+            <w:tcW w:w="3707" w:type="pct"/>
+          </w:tcPr>
+          <w:p>
+            <w:pPr>
+              <w:cnfStyle w:val="000000100000" w:firstRow="0" w:lastRow="0" w:firstColumn="0" w:lastColumn="0" w:oddVBand="0" w:evenVBand="0" w:oddHBand="1" w:evenHBand="0" w:firstRowFirstColumn="0" w:firstRowLastColumn="0" w:lastRowFirstColumn="0" w:lastRowLastColumn="0"/>
+            </w:pPr>
+            <w:r>
+              <w:t>No</w:t>
+            </w:r>
+          </w:p>
+        </w:tc>
+      </w:tr>
+      <w:tr>
+        <w:tc>
+          <w:tcPr>
+            <w:cnfStyle w:val="001000000000" w:firstRow="0" w:lastRow="0" w:firstColumn="1" w:lastColumn="0" w:oddVBand="0" w:evenVBand="0" w:oddHBand="0" w:evenHBand="0" w:firstRowFirstColumn="0" w:firstRowLastColumn="0" w:lastRowFirstColumn="0" w:lastRowLastColumn="0"/>
+            <w:tcW w:w="1293" w:type="pct"/>
+          </w:tcPr>
+          <w:p>
+            <w:r>
+              <w:t>Método</w:t>
+            </w:r>
+          </w:p>
+        </w:tc>
+        <w:tc>
+          <w:tcPr>
+            <w:tcW w:w="3707" w:type="pct"/>
+          </w:tcPr>
+          <w:p>
+            <w:pPr>
+              <w:cnfStyle w:val="000000000000" w:firstRow="0" w:lastRow="0" w:firstColumn="0" w:lastColumn="0" w:oddVBand="0" w:evenVBand="0" w:oddHBand="0" w:evenHBand="0" w:firstRowFirstColumn="0" w:firstRowLastColumn="0" w:lastRowFirstColumn="0" w:lastRowLastColumn="0"/>
+            </w:pPr>
+            <w:r>
+              <w:t>Post</w:t>
+            </w:r>
+          </w:p>
+        </w:tc>
+      </w:tr>
+    </w:tbl>
+    <w:p/>
+    <w:p/>
+    <w:p>
+      <w:r>
+        <w:br w:type="column"/>
+      </w:r>
+    </w:p>
+    <w:p>
+      <w:pPr>
+        <w:pStyle w:val="Ttulo2"/>
+      </w:pPr>
+      <w:r>
+        <w:t>Crear usuario.</w:t>
+      </w:r>
+    </w:p>
+    <w:tbl>
+      <w:tblPr>
+        <w:tblStyle w:val="Tabladecuadrcula5oscura-nfasis6"/>
+        <w:tblW w:w="5000" w:type="pct"/>
+        <w:tblLook w:val="04A0" w:firstRow="1" w:lastRow="0" w:firstColumn="1" w:lastColumn="0" w:noHBand="0" w:noVBand="1"/>
+      </w:tblPr>
+      <w:tblGrid>
+        <w:gridCol w:w="2653"/>
+        <w:gridCol w:w="6175"/>
+      </w:tblGrid>
+      <w:tr>
+        <w:trPr>
+          <w:cnfStyle w:val="100000000000" w:firstRow="1" w:lastRow="0" w:firstColumn="0" w:lastColumn="0" w:oddVBand="0" w:evenVBand="0" w:oddHBand="0" w:evenHBand="0" w:firstRowFirstColumn="0" w:firstRowLastColumn="0" w:lastRowFirstColumn="0" w:lastRowLastColumn="0"/>
+        </w:trPr>
+        <w:tc>
+          <w:tcPr>
+            <w:cnfStyle w:val="001000000000" w:firstRow="0" w:lastRow="0" w:firstColumn="1" w:lastColumn="0" w:oddVBand="0" w:evenVBand="0" w:oddHBand="0" w:evenHBand="0" w:firstRowFirstColumn="0" w:firstRowLastColumn="0" w:lastRowFirstColumn="0" w:lastRowLastColumn="0"/>
+            <w:tcW w:w="1293" w:type="pct"/>
+          </w:tcPr>
+          <w:p>
+            <w:proofErr w:type="spellStart"/>
+            <w:r>
+              <w:t>Item</w:t>
+            </w:r>
+            <w:proofErr w:type="spellEnd"/>
+          </w:p>
+        </w:tc>
+        <w:tc>
+          <w:tcPr>
+            <w:tcW w:w="3707" w:type="pct"/>
+          </w:tcPr>
+          <w:p>
+            <w:pPr>
+              <w:cnfStyle w:val="100000000000" w:firstRow="1" w:lastRow="0" w:firstColumn="0" w:lastColumn="0" w:oddVBand="0" w:evenVBand="0" w:oddHBand="0" w:evenHBand="0" w:firstRowFirstColumn="0" w:firstRowLastColumn="0" w:lastRowFirstColumn="0" w:lastRowLastColumn="0"/>
+            </w:pPr>
+            <w:r>
+              <w:t>Descripción</w:t>
+            </w:r>
+          </w:p>
+        </w:tc>
+      </w:tr>
+      <w:tr>
+        <w:trPr>
+          <w:cnfStyle w:val="000000100000" w:firstRow="0" w:lastRow="0" w:firstColumn="0" w:lastColumn="0" w:oddVBand="0" w:evenVBand="0" w:oddHBand="1" w:evenHBand="0" w:firstRowFirstColumn="0" w:firstRowLastColumn="0" w:lastRowFirstColumn="0" w:lastRowLastColumn="0"/>
+        </w:trPr>
+        <w:tc>
+          <w:tcPr>
+            <w:cnfStyle w:val="001000000000" w:firstRow="0" w:lastRow="0" w:firstColumn="1" w:lastColumn="0" w:oddVBand="0" w:evenVBand="0" w:oddHBand="0" w:evenHBand="0" w:firstRowFirstColumn="0" w:firstRowLastColumn="0" w:lastRowFirstColumn="0" w:lastRowLastColumn="0"/>
+            <w:tcW w:w="1293" w:type="pct"/>
+          </w:tcPr>
+          <w:p>
+            <w:r>
+              <w:t>URL</w:t>
+            </w:r>
+          </w:p>
+        </w:tc>
+        <w:tc>
+          <w:tcPr>
+            <w:tcW w:w="3707" w:type="pct"/>
+          </w:tcPr>
+          <w:p>
+            <w:pPr>
+              <w:cnfStyle w:val="000000100000" w:firstRow="0" w:lastRow="0" w:firstColumn="0" w:lastColumn="0" w:oddVBand="0" w:evenVBand="0" w:oddHBand="1" w:evenHBand="0" w:firstRowFirstColumn="0" w:firstRowLastColumn="0" w:lastRowFirstColumn="0" w:lastRowLastColumn="0"/>
+            </w:pPr>
+            <w:hyperlink r:id="rId7" w:history="1">
+              <w:r>
+                <w:rPr>
+                  <w:rStyle w:val="Hipervnculo"/>
+                </w:rPr>
+                <w:t>http://guananuncio.madxdesign.com/index.php/</w:t>
+              </w:r>
+            </w:hyperlink>
+            <w:r>
+              <w:rPr>
+                <w:rStyle w:val="Hipervnculo"/>
+              </w:rPr>
+              <w:t>usuario/save</w:t>
+            </w:r>
+          </w:p>
+        </w:tc>
+      </w:tr>
+      <w:tr>
+        <w:tc>
+          <w:tcPr>
+            <w:cnfStyle w:val="001000000000" w:firstRow="0" w:lastRow="0" w:firstColumn="1" w:lastColumn="0" w:oddVBand="0" w:evenVBand="0" w:oddHBand="0" w:evenHBand="0" w:firstRowFirstColumn="0" w:firstRowLastColumn="0" w:lastRowFirstColumn="0" w:lastRowLastColumn="0"/>
+            <w:tcW w:w="1293" w:type="pct"/>
+          </w:tcPr>
+          <w:p>
+            <w:r>
+              <w:t>Parámetros</w:t>
+            </w:r>
+          </w:p>
+        </w:tc>
+        <w:tc>
+          <w:tcPr>
+            <w:tcW w:w="3707" w:type="pct"/>
+          </w:tcPr>
+          <w:p>
+            <w:pPr>
+              <w:cnfStyle w:val="000000000000" w:firstRow="0" w:lastRow="0" w:firstColumn="0" w:lastColumn="0" w:oddVBand="0" w:evenVBand="0" w:oddHBand="0" w:evenHBand="0" w:firstRowFirstColumn="0" w:firstRowLastColumn="0" w:lastRowFirstColumn="0" w:lastRowLastColumn="0"/>
+            </w:pPr>
+            <w:proofErr w:type="spellStart"/>
+            <w:r>
+              <w:t>pais_id,nombre,correo_electronico,clave,latitud</w:t>
+            </w:r>
+            <w:proofErr w:type="spellEnd"/>
+            <w:r>
+              <w:t>, altitud</w:t>
+            </w:r>
+          </w:p>
+        </w:tc>
+      </w:tr>
+      <w:tr>
+        <w:trPr>
+          <w:cnfStyle w:val="000000100000" w:firstRow="0" w:lastRow="0" w:firstColumn="0" w:lastColumn="0" w:oddVBand="0" w:evenVBand="0" w:oddHBand="1" w:evenHBand="0" w:firstRowFirstColumn="0" w:firstRowLastColumn="0" w:lastRowFirstColumn="0" w:lastRowLastColumn="0"/>
+        </w:trPr>
+        <w:tc>
+          <w:tcPr>
+            <w:cnfStyle w:val="001000000000" w:firstRow="0" w:lastRow="0" w:firstColumn="1" w:lastColumn="0" w:oddVBand="0" w:evenVBand="0" w:oddHBand="0" w:evenHBand="0" w:firstRowFirstColumn="0" w:firstRowLastColumn="0" w:lastRowFirstColumn="0" w:lastRowLastColumn="0"/>
+            <w:tcW w:w="1293" w:type="pct"/>
+          </w:tcPr>
+          <w:p>
+            <w:pPr>
+              <w:ind w:left="708"/>
+            </w:pPr>
+            <w:proofErr w:type="spellStart"/>
+            <w:r>
+              <w:t>pais_id</w:t>
+            </w:r>
+            <w:proofErr w:type="spellEnd"/>
+          </w:p>
+        </w:tc>
+        <w:tc>
+          <w:tcPr>
+            <w:tcW w:w="3707" w:type="pct"/>
+          </w:tcPr>
+          <w:p>
+            <w:pPr>
+              <w:cnfStyle w:val="000000100000" w:firstRow="0" w:lastRow="0" w:firstColumn="0" w:lastColumn="0" w:oddVBand="0" w:evenVBand="0" w:oddHBand="1" w:evenHBand="0" w:firstRowFirstColumn="0" w:firstRowLastColumn="0" w:lastRowFirstColumn="0" w:lastRowLastColumn="0"/>
+            </w:pPr>
+            <w:r>
+              <w:t>Id del país que el usuario selecciono.</w:t>
+            </w:r>
+          </w:p>
+        </w:tc>
+      </w:tr>
+      <w:tr>
+        <w:tc>
+          <w:tcPr>
+            <w:cnfStyle w:val="001000000000" w:firstRow="0" w:lastRow="0" w:firstColumn="1" w:lastColumn="0" w:oddVBand="0" w:evenVBand="0" w:oddHBand="0" w:evenHBand="0" w:firstRowFirstColumn="0" w:firstRowLastColumn="0" w:lastRowFirstColumn="0" w:lastRowLastColumn="0"/>
+            <w:tcW w:w="1293" w:type="pct"/>
+          </w:tcPr>
+          <w:p>
+            <w:pPr>
+              <w:ind w:left="708"/>
+            </w:pPr>
+            <w:r>
+              <w:t>nombre</w:t>
+            </w:r>
+          </w:p>
+        </w:tc>
+        <w:tc>
+          <w:tcPr>
+            <w:tcW w:w="3707" w:type="pct"/>
+          </w:tcPr>
+          <w:p>
+            <w:pPr>
+              <w:cnfStyle w:val="000000000000" w:firstRow="0" w:lastRow="0" w:firstColumn="0" w:lastColumn="0" w:oddVBand="0" w:evenVBand="0" w:oddHBand="0" w:evenHBand="0" w:firstRowFirstColumn="0" w:firstRowLastColumn="0" w:lastRowFirstColumn="0" w:lastRowLastColumn="0"/>
+            </w:pPr>
+            <w:r>
+              <w:t>Nombre que el usuario desde visualizar para cubrir su identidad.</w:t>
+            </w:r>
+          </w:p>
+        </w:tc>
+      </w:tr>
+      <w:tr>
+        <w:trPr>
+          <w:cnfStyle w:val="000000100000" w:firstRow="0" w:lastRow="0" w:firstColumn="0" w:lastColumn="0" w:oddVBand="0" w:evenVBand="0" w:oddHBand="1" w:evenHBand="0" w:firstRowFirstColumn="0" w:firstRowLastColumn="0" w:lastRowFirstColumn="0" w:lastRowLastColumn="0"/>
+        </w:trPr>
+        <w:tc>
+          <w:tcPr>
+            <w:cnfStyle w:val="001000000000" w:firstRow="0" w:lastRow="0" w:firstColumn="1" w:lastColumn="0" w:oddVBand="0" w:evenVBand="0" w:oddHBand="0" w:evenHBand="0" w:firstRowFirstColumn="0" w:firstRowLastColumn="0" w:lastRowFirstColumn="0" w:lastRowLastColumn="0"/>
+            <w:tcW w:w="1293" w:type="pct"/>
+          </w:tcPr>
+          <w:p>
+            <w:pPr>
+              <w:ind w:left="708"/>
+            </w:pPr>
+            <w:proofErr w:type="spellStart"/>
+            <w:r>
+              <w:t>correo_electronico</w:t>
+            </w:r>
+            <w:proofErr w:type="spellEnd"/>
+          </w:p>
+        </w:tc>
+        <w:tc>
+          <w:tcPr>
+            <w:tcW w:w="3707" w:type="pct"/>
+          </w:tcPr>
+          <w:p>
+            <w:pPr>
+              <w:cnfStyle w:val="000000100000" w:firstRow="0" w:lastRow="0" w:firstColumn="0" w:lastColumn="0" w:oddVBand="0" w:evenVBand="0" w:oddHBand="1" w:evenHBand="0" w:firstRowFirstColumn="0" w:firstRowLastColumn="0" w:lastRowFirstColumn="0" w:lastRowLastColumn="0"/>
+            </w:pPr>
+            <w:r>
+              <w:t>Correo electrónico para contactar al usuario.</w:t>
+            </w:r>
+          </w:p>
+        </w:tc>
+      </w:tr>
+      <w:tr>
+        <w:tc>
+          <w:tcPr>
+            <w:cnfStyle w:val="001000000000" w:firstRow="0" w:lastRow="0" w:firstColumn="1" w:lastColumn="0" w:oddVBand="0" w:evenVBand="0" w:oddHBand="0" w:evenHBand="0" w:firstRowFirstColumn="0" w:firstRowLastColumn="0" w:lastRowFirstColumn="0" w:lastRowLastColumn="0"/>
+            <w:tcW w:w="1293" w:type="pct"/>
+          </w:tcPr>
+          <w:p>
+            <w:pPr>
+              <w:ind w:left="708"/>
+            </w:pPr>
+            <w:r>
+              <w:t>clave</w:t>
+            </w:r>
+          </w:p>
+        </w:tc>
+        <w:tc>
+          <w:tcPr>
+            <w:tcW w:w="3707" w:type="pct"/>
+          </w:tcPr>
+          <w:p>
+            <w:pPr>
+              <w:cnfStyle w:val="000000000000" w:firstRow="0" w:lastRow="0" w:firstColumn="0" w:lastColumn="0" w:oddVBand="0" w:evenVBand="0" w:oddHBand="0" w:evenHBand="0" w:firstRowFirstColumn="0" w:firstRowLastColumn="0" w:lastRowFirstColumn="0" w:lastRowLastColumn="0"/>
+            </w:pPr>
+            <w:r>
+              <w:t xml:space="preserve">Contraseña </w:t>
+            </w:r>
+            <w:r>
+              <w:t>encriptado</w:t>
+            </w:r>
+            <w:bookmarkStart w:id="0" w:name="_GoBack"/>
+            <w:bookmarkEnd w:id="0"/>
+            <w:r>
+              <w:t xml:space="preserve"> que el usuario ingreso</w:t>
+            </w:r>
+          </w:p>
+        </w:tc>
+      </w:tr>
+      <w:tr>
+        <w:trPr>
+          <w:cnfStyle w:val="000000100000" w:firstRow="0" w:lastRow="0" w:firstColumn="0" w:lastColumn="0" w:oddVBand="0" w:evenVBand="0" w:oddHBand="1" w:evenHBand="0" w:firstRowFirstColumn="0" w:firstRowLastColumn="0" w:lastRowFirstColumn="0" w:lastRowLastColumn="0"/>
+        </w:trPr>
+        <w:tc>
+          <w:tcPr>
+            <w:cnfStyle w:val="001000000000" w:firstRow="0" w:lastRow="0" w:firstColumn="1" w:lastColumn="0" w:oddVBand="0" w:evenVBand="0" w:oddHBand="0" w:evenHBand="0" w:firstRowFirstColumn="0" w:firstRowLastColumn="0" w:lastRowFirstColumn="0" w:lastRowLastColumn="0"/>
+            <w:tcW w:w="1293" w:type="pct"/>
+          </w:tcPr>
+          <w:p>
+            <w:pPr>
+              <w:ind w:left="708"/>
+            </w:pPr>
+            <w:r>
+              <w:t>latitud</w:t>
+            </w:r>
+          </w:p>
+        </w:tc>
+        <w:tc>
+          <w:tcPr>
+            <w:tcW w:w="3707" w:type="pct"/>
+          </w:tcPr>
+          <w:p>
+            <w:pPr>
+              <w:cnfStyle w:val="000000100000" w:firstRow="0" w:lastRow="0" w:firstColumn="0" w:lastColumn="0" w:oddVBand="0" w:evenVBand="0" w:oddHBand="1" w:evenHBand="0" w:firstRowFirstColumn="0" w:firstRowLastColumn="0" w:lastRowFirstColumn="0" w:lastRowLastColumn="0"/>
+            </w:pPr>
+            <w:r>
+              <w:t>Latitud en la que se encuentra el usuario actual.</w:t>
+            </w:r>
+          </w:p>
+        </w:tc>
+      </w:tr>
+      <w:tr>
+        <w:tc>
+          <w:tcPr>
+            <w:cnfStyle w:val="001000000000" w:firstRow="0" w:lastRow="0" w:firstColumn="1" w:lastColumn="0" w:oddVBand="0" w:evenVBand="0" w:oddHBand="0" w:evenHBand="0" w:firstRowFirstColumn="0" w:firstRowLastColumn="0" w:lastRowFirstColumn="0" w:lastRowLastColumn="0"/>
+            <w:tcW w:w="1293" w:type="pct"/>
+          </w:tcPr>
+          <w:p>
+            <w:pPr>
+              <w:ind w:left="708"/>
+            </w:pPr>
+            <w:r>
+              <w:t>altitud</w:t>
+            </w:r>
+          </w:p>
+        </w:tc>
+        <w:tc>
+          <w:tcPr>
+            <w:tcW w:w="3707" w:type="pct"/>
+          </w:tcPr>
+          <w:p>
+            <w:pPr>
+              <w:cnfStyle w:val="000000000000" w:firstRow="0" w:lastRow="0" w:firstColumn="0" w:lastColumn="0" w:oddVBand="0" w:evenVBand="0" w:oddHBand="0" w:evenHBand="0" w:firstRowFirstColumn="0" w:firstRowLastColumn="0" w:lastRowFirstColumn="0" w:lastRowLastColumn="0"/>
+            </w:pPr>
+            <w:r>
+              <w:t>Altitud en la que se encuentra el usuario actual.</w:t>
+            </w:r>
+          </w:p>
+        </w:tc>
+      </w:tr>
+      <w:tr>
+        <w:trPr>
+          <w:cnfStyle w:val="000000100000" w:firstRow="0" w:lastRow="0" w:firstColumn="0" w:lastColumn="0" w:oddVBand="0" w:evenVBand="0" w:oddHBand="1" w:evenHBand="0" w:firstRowFirstColumn="0" w:firstRowLastColumn="0" w:lastRowFirstColumn="0" w:lastRowLastColumn="0"/>
+        </w:trPr>
+        <w:tc>
+          <w:tcPr>
+            <w:cnfStyle w:val="001000000000" w:firstRow="0" w:lastRow="0" w:firstColumn="1" w:lastColumn="0" w:oddVBand="0" w:evenVBand="0" w:oddHBand="0" w:evenHBand="0" w:firstRowFirstColumn="0" w:firstRowLastColumn="0" w:lastRowFirstColumn="0" w:lastRowLastColumn="0"/>
+            <w:tcW w:w="1293" w:type="pct"/>
+            <w:vMerge w:val="restart"/>
+          </w:tcPr>
+          <w:p>
+            <w:r>
+              <w:t>Resultado</w:t>
+            </w:r>
+          </w:p>
+        </w:tc>
+        <w:tc>
+          <w:tcPr>
+            <w:tcW w:w="3707" w:type="pct"/>
+          </w:tcPr>
+          <w:p>
+            <w:pPr>
+              <w:cnfStyle w:val="000000100000" w:firstRow="0" w:lastRow="0" w:firstColumn="0" w:lastColumn="0" w:oddVBand="0" w:evenVBand="0" w:oddHBand="1" w:evenHBand="0" w:firstRowFirstColumn="0" w:firstRowLastColumn="0" w:lastRowFirstColumn="0" w:lastRowLastColumn="0"/>
+            </w:pPr>
+            <w:r>
+              <w:t>{</w:t>
+            </w:r>
+            <w:proofErr w:type="spellStart"/>
+            <w:r>
+              <w:t>estado:XX,errors</w:t>
+            </w:r>
+            <w:proofErr w:type="spellEnd"/>
+            <w:r>
+              <w:t>:{</w:t>
+            </w:r>
+            <w:proofErr w:type="spellStart"/>
+            <w:r>
+              <w:t>país_id</w:t>
+            </w:r>
+            <w:proofErr w:type="spellEnd"/>
+            <w:r>
+              <w:t>:[XX],</w:t>
+            </w:r>
+            <w:r>
+              <w:t>nombre</w:t>
+            </w:r>
+            <w:r>
+              <w:t>:[XX]}</w:t>
+            </w:r>
+            <w:r>
               <w:t xml:space="preserve">, </w:t>
             </w:r>
             <w:proofErr w:type="spellStart"/>
             <w:r>
-              <w:t>nombre:XX</w:t>
+              <w:t>token</w:t>
             </w:r>
             <w:proofErr w:type="spellEnd"/>
             <w:r>
-              <w:t>}]</w:t>
-            </w:r>
-          </w:p>
-        </w:tc>
-      </w:tr>
-      <w:tr>
+              <w:t>: XX</w:t>
+            </w:r>
+            <w:r>
+              <w:t>}</w:t>
+            </w:r>
+          </w:p>
+        </w:tc>
+      </w:tr>
+      <w:tr>
+        <w:tc>
+          <w:tcPr>
+            <w:cnfStyle w:val="001000000000" w:firstRow="0" w:lastRow="0" w:firstColumn="1" w:lastColumn="0" w:oddVBand="0" w:evenVBand="0" w:oddHBand="0" w:evenHBand="0" w:firstRowFirstColumn="0" w:firstRowLastColumn="0" w:lastRowFirstColumn="0" w:lastRowLastColumn="0"/>
+            <w:tcW w:w="1293" w:type="pct"/>
+            <w:vMerge/>
+          </w:tcPr>
+          <w:p/>
+        </w:tc>
+        <w:tc>
+          <w:tcPr>
+            <w:tcW w:w="3707" w:type="pct"/>
+          </w:tcPr>
+          <w:p>
+            <w:pPr>
+              <w:cnfStyle w:val="000000000000" w:firstRow="0" w:lastRow="0" w:firstColumn="0" w:lastColumn="0" w:oddVBand="0" w:evenVBand="0" w:oddHBand="0" w:evenHBand="0" w:firstRowFirstColumn="0" w:firstRowLastColumn="0" w:lastRowFirstColumn="0" w:lastRowLastColumn="0"/>
+            </w:pPr>
+            <w:r>
+              <w:rPr>
+                <w:b/>
+              </w:rPr>
+              <w:t>Estado:</w:t>
+            </w:r>
+            <w:r>
+              <w:t xml:space="preserve"> Puede traer un valor de uno cuando la autenticación fue un éxito, en ese caso retorna el </w:t>
+            </w:r>
+            <w:proofErr w:type="spellStart"/>
+            <w:r>
+              <w:t>token</w:t>
+            </w:r>
+            <w:proofErr w:type="spellEnd"/>
+            <w:r>
+              <w:t xml:space="preserve"> generado</w:t>
+            </w:r>
+            <w:r>
+              <w:t>, cero cuando hubo un error de validación y menos uno (-1) cuando hubo una excepción</w:t>
+            </w:r>
+            <w:r>
+              <w:t>.</w:t>
+            </w:r>
+          </w:p>
+        </w:tc>
+      </w:tr>
+      <w:tr>
+        <w:trPr>
+          <w:cnfStyle w:val="000000100000" w:firstRow="0" w:lastRow="0" w:firstColumn="0" w:lastColumn="0" w:oddVBand="0" w:evenVBand="0" w:oddHBand="1" w:evenHBand="0" w:firstRowFirstColumn="0" w:firstRowLastColumn="0" w:lastRowFirstColumn="0" w:lastRowLastColumn="0"/>
+        </w:trPr>
+        <w:tc>
+          <w:tcPr>
+            <w:cnfStyle w:val="001000000000" w:firstRow="0" w:lastRow="0" w:firstColumn="1" w:lastColumn="0" w:oddVBand="0" w:evenVBand="0" w:oddHBand="0" w:evenHBand="0" w:firstRowFirstColumn="0" w:firstRowLastColumn="0" w:lastRowFirstColumn="0" w:lastRowLastColumn="0"/>
+            <w:tcW w:w="1293" w:type="pct"/>
+            <w:vMerge/>
+          </w:tcPr>
+          <w:p/>
+        </w:tc>
+        <w:tc>
+          <w:tcPr>
+            <w:tcW w:w="3707" w:type="pct"/>
+          </w:tcPr>
+          <w:p>
+            <w:pPr>
+              <w:cnfStyle w:val="000000100000" w:firstRow="0" w:lastRow="0" w:firstColumn="0" w:lastColumn="0" w:oddVBand="0" w:evenVBand="0" w:oddHBand="1" w:evenHBand="0" w:firstRowFirstColumn="0" w:firstRowLastColumn="0" w:lastRowFirstColumn="0" w:lastRowLastColumn="0"/>
+            </w:pPr>
+            <w:proofErr w:type="spellStart"/>
+            <w:r>
+              <w:rPr>
+                <w:b/>
+              </w:rPr>
+              <w:t>E</w:t>
+            </w:r>
+            <w:r>
+              <w:rPr>
+                <w:b/>
+              </w:rPr>
+              <w:t>rrors</w:t>
+            </w:r>
+            <w:proofErr w:type="spellEnd"/>
+            <w:r>
+              <w:rPr>
+                <w:b/>
+              </w:rPr>
+              <w:t>:</w:t>
+            </w:r>
+            <w:r>
+              <w:t xml:space="preserve"> Mapa de errores donde el primer dato me indica el campo donde </w:t>
+            </w:r>
+            <w:r>
+              <w:t>ocurrió</w:t>
+            </w:r>
+            <w:r>
+              <w:t xml:space="preserve"> el error y el segundo un </w:t>
+            </w:r>
+            <w:proofErr w:type="spellStart"/>
+            <w:r>
+              <w:t>array</w:t>
+            </w:r>
+            <w:proofErr w:type="spellEnd"/>
+            <w:r>
+              <w:t xml:space="preserve"> de los errores encontrados</w:t>
+            </w:r>
+            <w:r>
+              <w:t xml:space="preserve">, en el caso de excepción solo se encontrara el valor </w:t>
+            </w:r>
+            <w:r>
+              <w:rPr>
+                <w:b/>
+              </w:rPr>
+              <w:t>mensaje</w:t>
+            </w:r>
+            <w:r>
+              <w:t>.</w:t>
+            </w:r>
+          </w:p>
+        </w:tc>
+      </w:tr>
+      <w:tr>
+        <w:tc>
+          <w:tcPr>
+            <w:cnfStyle w:val="001000000000" w:firstRow="0" w:lastRow="0" w:firstColumn="1" w:lastColumn="0" w:oddVBand="0" w:evenVBand="0" w:oddHBand="0" w:evenHBand="0" w:firstRowFirstColumn="0" w:firstRowLastColumn="0" w:lastRowFirstColumn="0" w:lastRowLastColumn="0"/>
+            <w:tcW w:w="1293" w:type="pct"/>
+            <w:vMerge/>
+          </w:tcPr>
+          <w:p/>
+        </w:tc>
+        <w:tc>
+          <w:tcPr>
+            <w:tcW w:w="3707" w:type="pct"/>
+          </w:tcPr>
+          <w:p>
+            <w:pPr>
+              <w:cnfStyle w:val="000000000000" w:firstRow="0" w:lastRow="0" w:firstColumn="0" w:lastColumn="0" w:oddVBand="0" w:evenVBand="0" w:oddHBand="0" w:evenHBand="0" w:firstRowFirstColumn="0" w:firstRowLastColumn="0" w:lastRowFirstColumn="0" w:lastRowLastColumn="0"/>
+            </w:pPr>
+            <w:proofErr w:type="spellStart"/>
+            <w:r>
+              <w:rPr>
+                <w:b/>
+              </w:rPr>
+              <w:t>Token</w:t>
+            </w:r>
+            <w:proofErr w:type="spellEnd"/>
+            <w:r>
+              <w:rPr>
+                <w:b/>
+              </w:rPr>
+              <w:t xml:space="preserve">: </w:t>
+            </w:r>
+            <w:r>
+              <w:t>Correlativo generado con el cual se conoce que el usuario ya ha iniciado sesión con la aplicación.</w:t>
+            </w:r>
+          </w:p>
+        </w:tc>
+      </w:tr>
+      <w:tr>
+        <w:trPr>
+          <w:cnfStyle w:val="000000100000" w:firstRow="0" w:lastRow="0" w:firstColumn="0" w:lastColumn="0" w:oddVBand="0" w:evenVBand="0" w:oddHBand="1" w:evenHBand="0" w:firstRowFirstColumn="0" w:firstRowLastColumn="0" w:lastRowFirstColumn="0" w:lastRowLastColumn="0"/>
+        </w:trPr>
         <w:tc>
           <w:tcPr>
             <w:cnfStyle w:val="001000000000" w:firstRow="0" w:lastRow="0" w:firstColumn="1" w:lastColumn="0" w:oddVBand="0" w:evenVBand="0" w:oddHBand="0" w:evenHBand="0" w:firstRowFirstColumn="0" w:firstRowLastColumn="0" w:lastRowFirstColumn="0" w:lastRowLastColumn="0"/>
@@ -187,19 +1315,42 @@
           </w:tcPr>
           <w:p>
             <w:pPr>
+              <w:cnfStyle w:val="000000100000" w:firstRow="0" w:lastRow="0" w:firstColumn="0" w:lastColumn="0" w:oddVBand="0" w:evenVBand="0" w:oddHBand="1" w:evenHBand="0" w:firstRowFirstColumn="0" w:firstRowLastColumn="0" w:lastRowFirstColumn="0" w:lastRowLastColumn="0"/>
+            </w:pPr>
+            <w:r>
+              <w:t>No</w:t>
+            </w:r>
+          </w:p>
+        </w:tc>
+      </w:tr>
+      <w:tr>
+        <w:tc>
+          <w:tcPr>
+            <w:cnfStyle w:val="001000000000" w:firstRow="0" w:lastRow="0" w:firstColumn="1" w:lastColumn="0" w:oddVBand="0" w:evenVBand="0" w:oddHBand="0" w:evenHBand="0" w:firstRowFirstColumn="0" w:firstRowLastColumn="0" w:lastRowFirstColumn="0" w:lastRowLastColumn="0"/>
+            <w:tcW w:w="1293" w:type="pct"/>
+          </w:tcPr>
+          <w:p>
+            <w:r>
+              <w:t>Método</w:t>
+            </w:r>
+          </w:p>
+        </w:tc>
+        <w:tc>
+          <w:tcPr>
+            <w:tcW w:w="3707" w:type="pct"/>
+          </w:tcPr>
+          <w:p>
+            <w:pPr>
               <w:cnfStyle w:val="000000000000" w:firstRow="0" w:lastRow="0" w:firstColumn="0" w:lastColumn="0" w:oddVBand="0" w:evenVBand="0" w:oddHBand="0" w:evenHBand="0" w:firstRowFirstColumn="0" w:firstRowLastColumn="0" w:lastRowFirstColumn="0" w:lastRowLastColumn="0"/>
             </w:pPr>
             <w:r>
-              <w:t>No</w:t>
+              <w:t>Post</w:t>
             </w:r>
           </w:p>
         </w:tc>
       </w:tr>
     </w:tbl>
-    <w:p>
-      <w:bookmarkStart w:id="0" w:name="_GoBack"/>
-      <w:bookmarkEnd w:id="0"/>
-    </w:p>
+    <w:p/>
     <w:sectPr>
       <w:pgSz w:w="12240" w:h="15840"/>
       <w:pgMar w:top="1417" w:right="1701" w:bottom="1417" w:left="1701" w:header="708" w:footer="708" w:gutter="0"/>
@@ -208,6 +1359,109 @@
     </w:sectPr>
   </w:body>
 </w:document>
+</file>
+
+<file path=word/numbering.xml><?xml version="1.0" encoding="utf-8"?>
+<w:numbering xmlns:wpc="http://schemas.microsoft.com/office/word/2010/wordprocessingCanvas" xmlns:mc="http://schemas.openxmlformats.org/markup-compatibility/2006" xmlns:o="urn:schemas-microsoft-com:office:office" xmlns:r="http://schemas.openxmlformats.org/officeDocument/2006/relationships" xmlns:m="http://schemas.openxmlformats.org/officeDocument/2006/math" xmlns:v="urn:schemas-microsoft-com:vml" xmlns:wp14="http://schemas.microsoft.com/office/word/2010/wordprocessingDrawing" xmlns:wp="http://schemas.openxmlformats.org/drawingml/2006/wordprocessingDrawing" xmlns:w10="urn:schemas-microsoft-com:office:word" xmlns:w="http://schemas.openxmlformats.org/wordprocessingml/2006/main" xmlns:w14="http://schemas.microsoft.com/office/word/2010/wordml" xmlns:w15="http://schemas.microsoft.com/office/word/2012/wordml" xmlns:wpg="http://schemas.microsoft.com/office/word/2010/wordprocessingGroup" xmlns:wpi="http://schemas.microsoft.com/office/word/2010/wordprocessingInk" xmlns:wne="http://schemas.microsoft.com/office/word/2006/wordml" xmlns:wps="http://schemas.microsoft.com/office/word/2010/wordprocessingShape" mc:Ignorable="w14 w15 wp14">
+  <w:abstractNum w:abstractNumId="0">
+    <w:nsid w:val="2C9E5678"/>
+    <w:multiLevelType w:val="multilevel"/>
+    <w:tmpl w:val="440A0025"/>
+    <w:lvl w:ilvl="0">
+      <w:start w:val="1"/>
+      <w:numFmt w:val="decimal"/>
+      <w:pStyle w:val="Ttulo1"/>
+      <w:lvlText w:val="%1"/>
+      <w:lvlJc w:val="left"/>
+      <w:pPr>
+        <w:ind w:left="432" w:hanging="432"/>
+      </w:pPr>
+    </w:lvl>
+    <w:lvl w:ilvl="1">
+      <w:start w:val="1"/>
+      <w:numFmt w:val="decimal"/>
+      <w:pStyle w:val="Ttulo2"/>
+      <w:lvlText w:val="%1.%2"/>
+      <w:lvlJc w:val="left"/>
+      <w:pPr>
+        <w:ind w:left="576" w:hanging="576"/>
+      </w:pPr>
+    </w:lvl>
+    <w:lvl w:ilvl="2">
+      <w:start w:val="1"/>
+      <w:numFmt w:val="decimal"/>
+      <w:pStyle w:val="Ttulo3"/>
+      <w:lvlText w:val="%1.%2.%3"/>
+      <w:lvlJc w:val="left"/>
+      <w:pPr>
+        <w:ind w:left="720" w:hanging="720"/>
+      </w:pPr>
+    </w:lvl>
+    <w:lvl w:ilvl="3">
+      <w:start w:val="1"/>
+      <w:numFmt w:val="decimal"/>
+      <w:pStyle w:val="Ttulo4"/>
+      <w:lvlText w:val="%1.%2.%3.%4"/>
+      <w:lvlJc w:val="left"/>
+      <w:pPr>
+        <w:ind w:left="864" w:hanging="864"/>
+      </w:pPr>
+    </w:lvl>
+    <w:lvl w:ilvl="4">
+      <w:start w:val="1"/>
+      <w:numFmt w:val="decimal"/>
+      <w:pStyle w:val="Ttulo5"/>
+      <w:lvlText w:val="%1.%2.%3.%4.%5"/>
+      <w:lvlJc w:val="left"/>
+      <w:pPr>
+        <w:ind w:left="1008" w:hanging="1008"/>
+      </w:pPr>
+    </w:lvl>
+    <w:lvl w:ilvl="5">
+      <w:start w:val="1"/>
+      <w:numFmt w:val="decimal"/>
+      <w:pStyle w:val="Ttulo6"/>
+      <w:lvlText w:val="%1.%2.%3.%4.%5.%6"/>
+      <w:lvlJc w:val="left"/>
+      <w:pPr>
+        <w:ind w:left="1152" w:hanging="1152"/>
+      </w:pPr>
+    </w:lvl>
+    <w:lvl w:ilvl="6">
+      <w:start w:val="1"/>
+      <w:numFmt w:val="decimal"/>
+      <w:pStyle w:val="Ttulo7"/>
+      <w:lvlText w:val="%1.%2.%3.%4.%5.%6.%7"/>
+      <w:lvlJc w:val="left"/>
+      <w:pPr>
+        <w:ind w:left="1296" w:hanging="1296"/>
+      </w:pPr>
+    </w:lvl>
+    <w:lvl w:ilvl="7">
+      <w:start w:val="1"/>
+      <w:numFmt w:val="decimal"/>
+      <w:pStyle w:val="Ttulo8"/>
+      <w:lvlText w:val="%1.%2.%3.%4.%5.%6.%7.%8"/>
+      <w:lvlJc w:val="left"/>
+      <w:pPr>
+        <w:ind w:left="1440" w:hanging="1440"/>
+      </w:pPr>
+    </w:lvl>
+    <w:lvl w:ilvl="8">
+      <w:start w:val="1"/>
+      <w:numFmt w:val="decimal"/>
+      <w:pStyle w:val="Ttulo9"/>
+      <w:lvlText w:val="%1.%2.%3.%4.%5.%6.%7.%8.%9"/>
+      <w:lvlJc w:val="left"/>
+      <w:pPr>
+        <w:ind w:left="1584" w:hanging="1584"/>
+      </w:pPr>
+    </w:lvl>
+  </w:abstractNum>
+  <w:num w:numId="1">
+    <w:abstractNumId w:val="0"/>
+  </w:num>
+</w:numbering>
 </file>
 
 <file path=word/styles.xml><?xml version="1.0" encoding="utf-8"?>
@@ -604,17 +1858,20 @@
     <w:name w:val="Normal"/>
     <w:qFormat/>
   </w:style>
-  <w:style w:type="paragraph" w:styleId="Heading1">
+  <w:style w:type="paragraph" w:styleId="Ttulo1">
     <w:name w:val="heading 1"/>
     <w:basedOn w:val="Normal"/>
     <w:next w:val="Normal"/>
-    <w:link w:val="Heading1Char"/>
+    <w:link w:val="Ttulo1Car"/>
     <w:uiPriority w:val="9"/>
     <w:qFormat/>
     <w:rsid w:val="00046540"/>
     <w:pPr>
       <w:keepNext/>
       <w:keepLines/>
+      <w:numPr>
+        <w:numId w:val="1"/>
+      </w:numPr>
       <w:spacing w:before="240" w:after="0"/>
       <w:outlineLvl w:val="0"/>
     </w:pPr>
@@ -625,13 +1882,226 @@
       <w:szCs w:val="32"/>
     </w:rPr>
   </w:style>
-  <w:style w:type="character" w:default="1" w:styleId="DefaultParagraphFont">
+  <w:style w:type="paragraph" w:styleId="Ttulo2">
+    <w:name w:val="heading 2"/>
+    <w:basedOn w:val="Normal"/>
+    <w:next w:val="Normal"/>
+    <w:link w:val="Ttulo2Car"/>
+    <w:uiPriority w:val="9"/>
+    <w:unhideWhenUsed/>
+    <w:qFormat/>
+    <w:rsid w:val="00A968FB"/>
+    <w:pPr>
+      <w:keepNext/>
+      <w:keepLines/>
+      <w:numPr>
+        <w:ilvl w:val="1"/>
+        <w:numId w:val="1"/>
+      </w:numPr>
+      <w:spacing w:before="40" w:after="0"/>
+      <w:outlineLvl w:val="1"/>
+    </w:pPr>
+    <w:rPr>
+      <w:rFonts w:asciiTheme="majorHAnsi" w:eastAsiaTheme="majorEastAsia" w:hAnsiTheme="majorHAnsi" w:cstheme="majorBidi"/>
+      <w:color w:val="2E74B5" w:themeColor="accent1" w:themeShade="BF"/>
+      <w:sz w:val="26"/>
+      <w:szCs w:val="26"/>
+    </w:rPr>
+  </w:style>
+  <w:style w:type="paragraph" w:styleId="Ttulo3">
+    <w:name w:val="heading 3"/>
+    <w:basedOn w:val="Normal"/>
+    <w:next w:val="Normal"/>
+    <w:link w:val="Ttulo3Car"/>
+    <w:uiPriority w:val="9"/>
+    <w:semiHidden/>
+    <w:unhideWhenUsed/>
+    <w:qFormat/>
+    <w:rsid w:val="001C0B9C"/>
+    <w:pPr>
+      <w:keepNext/>
+      <w:keepLines/>
+      <w:numPr>
+        <w:ilvl w:val="2"/>
+        <w:numId w:val="1"/>
+      </w:numPr>
+      <w:spacing w:before="40" w:after="0"/>
+      <w:outlineLvl w:val="2"/>
+    </w:pPr>
+    <w:rPr>
+      <w:rFonts w:asciiTheme="majorHAnsi" w:eastAsiaTheme="majorEastAsia" w:hAnsiTheme="majorHAnsi" w:cstheme="majorBidi"/>
+      <w:color w:val="1F4D78" w:themeColor="accent1" w:themeShade="7F"/>
+      <w:sz w:val="24"/>
+      <w:szCs w:val="24"/>
+    </w:rPr>
+  </w:style>
+  <w:style w:type="paragraph" w:styleId="Ttulo4">
+    <w:name w:val="heading 4"/>
+    <w:basedOn w:val="Normal"/>
+    <w:next w:val="Normal"/>
+    <w:link w:val="Ttulo4Car"/>
+    <w:uiPriority w:val="9"/>
+    <w:semiHidden/>
+    <w:unhideWhenUsed/>
+    <w:qFormat/>
+    <w:rsid w:val="001C0B9C"/>
+    <w:pPr>
+      <w:keepNext/>
+      <w:keepLines/>
+      <w:numPr>
+        <w:ilvl w:val="3"/>
+        <w:numId w:val="1"/>
+      </w:numPr>
+      <w:spacing w:before="40" w:after="0"/>
+      <w:outlineLvl w:val="3"/>
+    </w:pPr>
+    <w:rPr>
+      <w:rFonts w:asciiTheme="majorHAnsi" w:eastAsiaTheme="majorEastAsia" w:hAnsiTheme="majorHAnsi" w:cstheme="majorBidi"/>
+      <w:i/>
+      <w:iCs/>
+      <w:color w:val="2E74B5" w:themeColor="accent1" w:themeShade="BF"/>
+    </w:rPr>
+  </w:style>
+  <w:style w:type="paragraph" w:styleId="Ttulo5">
+    <w:name w:val="heading 5"/>
+    <w:basedOn w:val="Normal"/>
+    <w:next w:val="Normal"/>
+    <w:link w:val="Ttulo5Car"/>
+    <w:uiPriority w:val="9"/>
+    <w:semiHidden/>
+    <w:unhideWhenUsed/>
+    <w:qFormat/>
+    <w:rsid w:val="001C0B9C"/>
+    <w:pPr>
+      <w:keepNext/>
+      <w:keepLines/>
+      <w:numPr>
+        <w:ilvl w:val="4"/>
+        <w:numId w:val="1"/>
+      </w:numPr>
+      <w:spacing w:before="40" w:after="0"/>
+      <w:outlineLvl w:val="4"/>
+    </w:pPr>
+    <w:rPr>
+      <w:rFonts w:asciiTheme="majorHAnsi" w:eastAsiaTheme="majorEastAsia" w:hAnsiTheme="majorHAnsi" w:cstheme="majorBidi"/>
+      <w:color w:val="2E74B5" w:themeColor="accent1" w:themeShade="BF"/>
+    </w:rPr>
+  </w:style>
+  <w:style w:type="paragraph" w:styleId="Ttulo6">
+    <w:name w:val="heading 6"/>
+    <w:basedOn w:val="Normal"/>
+    <w:next w:val="Normal"/>
+    <w:link w:val="Ttulo6Car"/>
+    <w:uiPriority w:val="9"/>
+    <w:semiHidden/>
+    <w:unhideWhenUsed/>
+    <w:qFormat/>
+    <w:rsid w:val="001C0B9C"/>
+    <w:pPr>
+      <w:keepNext/>
+      <w:keepLines/>
+      <w:numPr>
+        <w:ilvl w:val="5"/>
+        <w:numId w:val="1"/>
+      </w:numPr>
+      <w:spacing w:before="40" w:after="0"/>
+      <w:outlineLvl w:val="5"/>
+    </w:pPr>
+    <w:rPr>
+      <w:rFonts w:asciiTheme="majorHAnsi" w:eastAsiaTheme="majorEastAsia" w:hAnsiTheme="majorHAnsi" w:cstheme="majorBidi"/>
+      <w:color w:val="1F4D78" w:themeColor="accent1" w:themeShade="7F"/>
+    </w:rPr>
+  </w:style>
+  <w:style w:type="paragraph" w:styleId="Ttulo7">
+    <w:name w:val="heading 7"/>
+    <w:basedOn w:val="Normal"/>
+    <w:next w:val="Normal"/>
+    <w:link w:val="Ttulo7Car"/>
+    <w:uiPriority w:val="9"/>
+    <w:semiHidden/>
+    <w:unhideWhenUsed/>
+    <w:qFormat/>
+    <w:rsid w:val="001C0B9C"/>
+    <w:pPr>
+      <w:keepNext/>
+      <w:keepLines/>
+      <w:numPr>
+        <w:ilvl w:val="6"/>
+        <w:numId w:val="1"/>
+      </w:numPr>
+      <w:spacing w:before="40" w:after="0"/>
+      <w:outlineLvl w:val="6"/>
+    </w:pPr>
+    <w:rPr>
+      <w:rFonts w:asciiTheme="majorHAnsi" w:eastAsiaTheme="majorEastAsia" w:hAnsiTheme="majorHAnsi" w:cstheme="majorBidi"/>
+      <w:i/>
+      <w:iCs/>
+      <w:color w:val="1F4D78" w:themeColor="accent1" w:themeShade="7F"/>
+    </w:rPr>
+  </w:style>
+  <w:style w:type="paragraph" w:styleId="Ttulo8">
+    <w:name w:val="heading 8"/>
+    <w:basedOn w:val="Normal"/>
+    <w:next w:val="Normal"/>
+    <w:link w:val="Ttulo8Car"/>
+    <w:uiPriority w:val="9"/>
+    <w:semiHidden/>
+    <w:unhideWhenUsed/>
+    <w:qFormat/>
+    <w:rsid w:val="001C0B9C"/>
+    <w:pPr>
+      <w:keepNext/>
+      <w:keepLines/>
+      <w:numPr>
+        <w:ilvl w:val="7"/>
+        <w:numId w:val="1"/>
+      </w:numPr>
+      <w:spacing w:before="40" w:after="0"/>
+      <w:outlineLvl w:val="7"/>
+    </w:pPr>
+    <w:rPr>
+      <w:rFonts w:asciiTheme="majorHAnsi" w:eastAsiaTheme="majorEastAsia" w:hAnsiTheme="majorHAnsi" w:cstheme="majorBidi"/>
+      <w:color w:val="272727" w:themeColor="text1" w:themeTint="D8"/>
+      <w:sz w:val="21"/>
+      <w:szCs w:val="21"/>
+    </w:rPr>
+  </w:style>
+  <w:style w:type="paragraph" w:styleId="Ttulo9">
+    <w:name w:val="heading 9"/>
+    <w:basedOn w:val="Normal"/>
+    <w:next w:val="Normal"/>
+    <w:link w:val="Ttulo9Car"/>
+    <w:uiPriority w:val="9"/>
+    <w:semiHidden/>
+    <w:unhideWhenUsed/>
+    <w:qFormat/>
+    <w:rsid w:val="001C0B9C"/>
+    <w:pPr>
+      <w:keepNext/>
+      <w:keepLines/>
+      <w:numPr>
+        <w:ilvl w:val="8"/>
+        <w:numId w:val="1"/>
+      </w:numPr>
+      <w:spacing w:before="40" w:after="0"/>
+      <w:outlineLvl w:val="8"/>
+    </w:pPr>
+    <w:rPr>
+      <w:rFonts w:asciiTheme="majorHAnsi" w:eastAsiaTheme="majorEastAsia" w:hAnsiTheme="majorHAnsi" w:cstheme="majorBidi"/>
+      <w:i/>
+      <w:iCs/>
+      <w:color w:val="272727" w:themeColor="text1" w:themeTint="D8"/>
+      <w:sz w:val="21"/>
+      <w:szCs w:val="21"/>
+    </w:rPr>
+  </w:style>
+  <w:style w:type="character" w:default="1" w:styleId="Fuentedeprrafopredeter">
     <w:name w:val="Default Paragraph Font"/>
     <w:uiPriority w:val="1"/>
     <w:semiHidden/>
     <w:unhideWhenUsed/>
   </w:style>
-  <w:style w:type="table" w:default="1" w:styleId="TableNormal">
+  <w:style w:type="table" w:default="1" w:styleId="Tablanormal">
     <w:name w:val="Normal Table"/>
     <w:uiPriority w:val="99"/>
     <w:semiHidden/>
@@ -646,16 +2116,16 @@
       </w:tblCellMar>
     </w:tblPr>
   </w:style>
-  <w:style w:type="numbering" w:default="1" w:styleId="NoList">
+  <w:style w:type="numbering" w:default="1" w:styleId="Sinlista">
     <w:name w:val="No List"/>
     <w:uiPriority w:val="99"/>
     <w:semiHidden/>
     <w:unhideWhenUsed/>
   </w:style>
-  <w:style w:type="character" w:customStyle="1" w:styleId="Heading1Char">
-    <w:name w:val="Heading 1 Char"/>
-    <w:basedOn w:val="DefaultParagraphFont"/>
-    <w:link w:val="Heading1"/>
+  <w:style w:type="character" w:customStyle="1" w:styleId="Ttulo1Car">
+    <w:name w:val="Título 1 Car"/>
+    <w:basedOn w:val="Fuentedeprrafopredeter"/>
+    <w:link w:val="Ttulo1"/>
     <w:uiPriority w:val="9"/>
     <w:rsid w:val="00046540"/>
     <w:rPr>
@@ -665,9 +2135,9 @@
       <w:szCs w:val="32"/>
     </w:rPr>
   </w:style>
-  <w:style w:type="table" w:styleId="TableGrid">
+  <w:style w:type="table" w:styleId="Tablaconcuadrcula">
     <w:name w:val="Table Grid"/>
-    <w:basedOn w:val="TableNormal"/>
+    <w:basedOn w:val="Tablanormal"/>
     <w:uiPriority w:val="39"/>
     <w:rsid w:val="00046540"/>
     <w:pPr>
@@ -691,9 +2161,9 @@
       </w:tblCellMar>
     </w:tblPr>
   </w:style>
-  <w:style w:type="character" w:styleId="Hyperlink">
+  <w:style w:type="character" w:styleId="Hipervnculo">
     <w:name w:val="Hyperlink"/>
-    <w:basedOn w:val="DefaultParagraphFont"/>
+    <w:basedOn w:val="Fuentedeprrafopredeter"/>
     <w:uiPriority w:val="99"/>
     <w:semiHidden/>
     <w:unhideWhenUsed/>
@@ -703,9 +2173,9 @@
       <w:u w:val="single"/>
     </w:rPr>
   </w:style>
-  <w:style w:type="table" w:styleId="GridTable5Dark-Accent6">
+  <w:style w:type="table" w:styleId="Tabladecuadrcula5oscura-nfasis6">
     <w:name w:val="Grid Table 5 Dark Accent 6"/>
-    <w:basedOn w:val="TableNormal"/>
+    <w:basedOn w:val="Tablanormal"/>
     <w:uiPriority w:val="50"/>
     <w:rsid w:val="00046540"/>
     <w:pPr>
@@ -815,6 +2285,115 @@
         <w:shd w:val="clear" w:color="auto" w:fill="C5E0B3" w:themeFill="accent6" w:themeFillTint="66"/>
       </w:tcPr>
     </w:tblStylePr>
+  </w:style>
+  <w:style w:type="character" w:customStyle="1" w:styleId="Ttulo2Car">
+    <w:name w:val="Título 2 Car"/>
+    <w:basedOn w:val="Fuentedeprrafopredeter"/>
+    <w:link w:val="Ttulo2"/>
+    <w:uiPriority w:val="9"/>
+    <w:rsid w:val="00A968FB"/>
+    <w:rPr>
+      <w:rFonts w:asciiTheme="majorHAnsi" w:eastAsiaTheme="majorEastAsia" w:hAnsiTheme="majorHAnsi" w:cstheme="majorBidi"/>
+      <w:color w:val="2E74B5" w:themeColor="accent1" w:themeShade="BF"/>
+      <w:sz w:val="26"/>
+      <w:szCs w:val="26"/>
+    </w:rPr>
+  </w:style>
+  <w:style w:type="character" w:customStyle="1" w:styleId="Ttulo3Car">
+    <w:name w:val="Título 3 Car"/>
+    <w:basedOn w:val="Fuentedeprrafopredeter"/>
+    <w:link w:val="Ttulo3"/>
+    <w:uiPriority w:val="9"/>
+    <w:semiHidden/>
+    <w:rsid w:val="001C0B9C"/>
+    <w:rPr>
+      <w:rFonts w:asciiTheme="majorHAnsi" w:eastAsiaTheme="majorEastAsia" w:hAnsiTheme="majorHAnsi" w:cstheme="majorBidi"/>
+      <w:color w:val="1F4D78" w:themeColor="accent1" w:themeShade="7F"/>
+      <w:sz w:val="24"/>
+      <w:szCs w:val="24"/>
+    </w:rPr>
+  </w:style>
+  <w:style w:type="character" w:customStyle="1" w:styleId="Ttulo4Car">
+    <w:name w:val="Título 4 Car"/>
+    <w:basedOn w:val="Fuentedeprrafopredeter"/>
+    <w:link w:val="Ttulo4"/>
+    <w:uiPriority w:val="9"/>
+    <w:semiHidden/>
+    <w:rsid w:val="001C0B9C"/>
+    <w:rPr>
+      <w:rFonts w:asciiTheme="majorHAnsi" w:eastAsiaTheme="majorEastAsia" w:hAnsiTheme="majorHAnsi" w:cstheme="majorBidi"/>
+      <w:i/>
+      <w:iCs/>
+      <w:color w:val="2E74B5" w:themeColor="accent1" w:themeShade="BF"/>
+    </w:rPr>
+  </w:style>
+  <w:style w:type="character" w:customStyle="1" w:styleId="Ttulo5Car">
+    <w:name w:val="Título 5 Car"/>
+    <w:basedOn w:val="Fuentedeprrafopredeter"/>
+    <w:link w:val="Ttulo5"/>
+    <w:uiPriority w:val="9"/>
+    <w:semiHidden/>
+    <w:rsid w:val="001C0B9C"/>
+    <w:rPr>
+      <w:rFonts w:asciiTheme="majorHAnsi" w:eastAsiaTheme="majorEastAsia" w:hAnsiTheme="majorHAnsi" w:cstheme="majorBidi"/>
+      <w:color w:val="2E74B5" w:themeColor="accent1" w:themeShade="BF"/>
+    </w:rPr>
+  </w:style>
+  <w:style w:type="character" w:customStyle="1" w:styleId="Ttulo6Car">
+    <w:name w:val="Título 6 Car"/>
+    <w:basedOn w:val="Fuentedeprrafopredeter"/>
+    <w:link w:val="Ttulo6"/>
+    <w:uiPriority w:val="9"/>
+    <w:semiHidden/>
+    <w:rsid w:val="001C0B9C"/>
+    <w:rPr>
+      <w:rFonts w:asciiTheme="majorHAnsi" w:eastAsiaTheme="majorEastAsia" w:hAnsiTheme="majorHAnsi" w:cstheme="majorBidi"/>
+      <w:color w:val="1F4D78" w:themeColor="accent1" w:themeShade="7F"/>
+    </w:rPr>
+  </w:style>
+  <w:style w:type="character" w:customStyle="1" w:styleId="Ttulo7Car">
+    <w:name w:val="Título 7 Car"/>
+    <w:basedOn w:val="Fuentedeprrafopredeter"/>
+    <w:link w:val="Ttulo7"/>
+    <w:uiPriority w:val="9"/>
+    <w:semiHidden/>
+    <w:rsid w:val="001C0B9C"/>
+    <w:rPr>
+      <w:rFonts w:asciiTheme="majorHAnsi" w:eastAsiaTheme="majorEastAsia" w:hAnsiTheme="majorHAnsi" w:cstheme="majorBidi"/>
+      <w:i/>
+      <w:iCs/>
+      <w:color w:val="1F4D78" w:themeColor="accent1" w:themeShade="7F"/>
+    </w:rPr>
+  </w:style>
+  <w:style w:type="character" w:customStyle="1" w:styleId="Ttulo8Car">
+    <w:name w:val="Título 8 Car"/>
+    <w:basedOn w:val="Fuentedeprrafopredeter"/>
+    <w:link w:val="Ttulo8"/>
+    <w:uiPriority w:val="9"/>
+    <w:semiHidden/>
+    <w:rsid w:val="001C0B9C"/>
+    <w:rPr>
+      <w:rFonts w:asciiTheme="majorHAnsi" w:eastAsiaTheme="majorEastAsia" w:hAnsiTheme="majorHAnsi" w:cstheme="majorBidi"/>
+      <w:color w:val="272727" w:themeColor="text1" w:themeTint="D8"/>
+      <w:sz w:val="21"/>
+      <w:szCs w:val="21"/>
+    </w:rPr>
+  </w:style>
+  <w:style w:type="character" w:customStyle="1" w:styleId="Ttulo9Car">
+    <w:name w:val="Título 9 Car"/>
+    <w:basedOn w:val="Fuentedeprrafopredeter"/>
+    <w:link w:val="Ttulo9"/>
+    <w:uiPriority w:val="9"/>
+    <w:semiHidden/>
+    <w:rsid w:val="001C0B9C"/>
+    <w:rPr>
+      <w:rFonts w:asciiTheme="majorHAnsi" w:eastAsiaTheme="majorEastAsia" w:hAnsiTheme="majorHAnsi" w:cstheme="majorBidi"/>
+      <w:i/>
+      <w:iCs/>
+      <w:color w:val="272727" w:themeColor="text1" w:themeTint="D8"/>
+      <w:sz w:val="21"/>
+      <w:szCs w:val="21"/>
+    </w:rPr>
   </w:style>
 </w:styles>
 </file>

</xml_diff>

<commit_message>
- Se generaron los servicios de anuncios (hace falta aún el servicio de búsqueda de anuncios).
</commit_message>
<xml_diff>
--- a/Documentacion/Servicios.docx
+++ b/Documentacion/Servicios.docx
@@ -2,13 +2,897 @@
 <file path=word/document.xml><?xml version="1.0" encoding="utf-8"?>
 <w:document xmlns:wpc="http://schemas.microsoft.com/office/word/2010/wordprocessingCanvas" xmlns:mc="http://schemas.openxmlformats.org/markup-compatibility/2006" xmlns:o="urn:schemas-microsoft-com:office:office" xmlns:r="http://schemas.openxmlformats.org/officeDocument/2006/relationships" xmlns:m="http://schemas.openxmlformats.org/officeDocument/2006/math" xmlns:v="urn:schemas-microsoft-com:vml" xmlns:wp14="http://schemas.microsoft.com/office/word/2010/wordprocessingDrawing" xmlns:wp="http://schemas.openxmlformats.org/drawingml/2006/wordprocessingDrawing" xmlns:w10="urn:schemas-microsoft-com:office:word" xmlns:w="http://schemas.openxmlformats.org/wordprocessingml/2006/main" xmlns:w14="http://schemas.microsoft.com/office/word/2010/wordml" xmlns:w15="http://schemas.microsoft.com/office/word/2012/wordml" xmlns:wpg="http://schemas.microsoft.com/office/word/2010/wordprocessingGroup" xmlns:wpi="http://schemas.microsoft.com/office/word/2010/wordprocessingInk" xmlns:wne="http://schemas.microsoft.com/office/word/2006/wordml" xmlns:wps="http://schemas.microsoft.com/office/word/2010/wordprocessingShape" mc:Ignorable="w14 w15 wp14">
   <w:body>
+    <w:sdt>
+      <w:sdtPr>
+        <w:rPr>
+          <w:lang w:val="es-ES"/>
+        </w:rPr>
+        <w:id w:val="-1829902278"/>
+        <w:docPartObj>
+          <w:docPartGallery w:val="Table of Contents"/>
+          <w:docPartUnique/>
+        </w:docPartObj>
+      </w:sdtPr>
+      <w:sdtEndPr>
+        <w:rPr>
+          <w:rFonts w:asciiTheme="minorHAnsi" w:eastAsiaTheme="minorHAnsi" w:hAnsiTheme="minorHAnsi" w:cstheme="minorBidi"/>
+          <w:b/>
+          <w:bCs/>
+          <w:color w:val="auto"/>
+          <w:sz w:val="22"/>
+          <w:szCs w:val="22"/>
+          <w:lang w:eastAsia="en-US"/>
+        </w:rPr>
+      </w:sdtEndPr>
+      <w:sdtContent>
+        <w:p>
+          <w:pPr>
+            <w:pStyle w:val="TtulodeTDC"/>
+          </w:pPr>
+          <w:r>
+            <w:rPr>
+              <w:lang w:val="es-ES"/>
+            </w:rPr>
+            <w:t>Contenido</w:t>
+          </w:r>
+        </w:p>
+        <w:p>
+          <w:pPr>
+            <w:pStyle w:val="TDC1"/>
+            <w:tabs>
+              <w:tab w:val="left" w:pos="440"/>
+              <w:tab w:val="right" w:leader="dot" w:pos="8828"/>
+            </w:tabs>
+            <w:rPr>
+              <w:noProof/>
+            </w:rPr>
+          </w:pPr>
+          <w:r>
+            <w:fldChar w:fldCharType="begin"/>
+          </w:r>
+          <w:r>
+            <w:instrText xml:space="preserve"> TOC \o "1-3" \h \z \u </w:instrText>
+          </w:r>
+          <w:r>
+            <w:fldChar w:fldCharType="separate"/>
+          </w:r>
+          <w:hyperlink w:anchor="_Toc367196958" w:history="1">
+            <w:r>
+              <w:rPr>
+                <w:rStyle w:val="Hipervnculo"/>
+                <w:noProof/>
+              </w:rPr>
+              <w:t>1</w:t>
+            </w:r>
+            <w:r>
+              <w:rPr>
+                <w:noProof/>
+              </w:rPr>
+              <w:tab/>
+            </w:r>
+            <w:r>
+              <w:rPr>
+                <w:rStyle w:val="Hipervnculo"/>
+                <w:noProof/>
+              </w:rPr>
+              <w:t>Términos generales.</w:t>
+            </w:r>
+            <w:r>
+              <w:rPr>
+                <w:noProof/>
+                <w:webHidden/>
+              </w:rPr>
+              <w:tab/>
+            </w:r>
+            <w:r>
+              <w:rPr>
+                <w:noProof/>
+                <w:webHidden/>
+              </w:rPr>
+              <w:fldChar w:fldCharType="begin"/>
+            </w:r>
+            <w:r>
+              <w:rPr>
+                <w:noProof/>
+                <w:webHidden/>
+              </w:rPr>
+              <w:instrText xml:space="preserve"> PAGEREF _Toc367196958 \h </w:instrText>
+            </w:r>
+            <w:r>
+              <w:rPr>
+                <w:noProof/>
+                <w:webHidden/>
+              </w:rPr>
+            </w:r>
+            <w:r>
+              <w:rPr>
+                <w:noProof/>
+                <w:webHidden/>
+              </w:rPr>
+              <w:fldChar w:fldCharType="separate"/>
+            </w:r>
+            <w:r>
+              <w:rPr>
+                <w:noProof/>
+                <w:webHidden/>
+              </w:rPr>
+              <w:t>2</w:t>
+            </w:r>
+            <w:r>
+              <w:rPr>
+                <w:noProof/>
+                <w:webHidden/>
+              </w:rPr>
+              <w:fldChar w:fldCharType="end"/>
+            </w:r>
+          </w:hyperlink>
+        </w:p>
+        <w:p>
+          <w:pPr>
+            <w:pStyle w:val="TDC1"/>
+            <w:tabs>
+              <w:tab w:val="left" w:pos="440"/>
+              <w:tab w:val="right" w:leader="dot" w:pos="8828"/>
+            </w:tabs>
+            <w:rPr>
+              <w:noProof/>
+            </w:rPr>
+          </w:pPr>
+          <w:hyperlink w:anchor="_Toc367196959" w:history="1">
+            <w:r>
+              <w:rPr>
+                <w:rStyle w:val="Hipervnculo"/>
+                <w:noProof/>
+              </w:rPr>
+              <w:t>2</w:t>
+            </w:r>
+            <w:r>
+              <w:rPr>
+                <w:noProof/>
+              </w:rPr>
+              <w:tab/>
+            </w:r>
+            <w:r>
+              <w:rPr>
+                <w:rStyle w:val="Hipervnculo"/>
+                <w:noProof/>
+              </w:rPr>
+              <w:t>País.</w:t>
+            </w:r>
+            <w:r>
+              <w:rPr>
+                <w:noProof/>
+                <w:webHidden/>
+              </w:rPr>
+              <w:tab/>
+            </w:r>
+            <w:r>
+              <w:rPr>
+                <w:noProof/>
+                <w:webHidden/>
+              </w:rPr>
+              <w:fldChar w:fldCharType="begin"/>
+            </w:r>
+            <w:r>
+              <w:rPr>
+                <w:noProof/>
+                <w:webHidden/>
+              </w:rPr>
+              <w:instrText xml:space="preserve"> PAGEREF _Toc367196959 \h </w:instrText>
+            </w:r>
+            <w:r>
+              <w:rPr>
+                <w:noProof/>
+                <w:webHidden/>
+              </w:rPr>
+            </w:r>
+            <w:r>
+              <w:rPr>
+                <w:noProof/>
+                <w:webHidden/>
+              </w:rPr>
+              <w:fldChar w:fldCharType="separate"/>
+            </w:r>
+            <w:r>
+              <w:rPr>
+                <w:noProof/>
+                <w:webHidden/>
+              </w:rPr>
+              <w:t>2</w:t>
+            </w:r>
+            <w:r>
+              <w:rPr>
+                <w:noProof/>
+                <w:webHidden/>
+              </w:rPr>
+              <w:fldChar w:fldCharType="end"/>
+            </w:r>
+          </w:hyperlink>
+        </w:p>
+        <w:p>
+          <w:pPr>
+            <w:pStyle w:val="TDC1"/>
+            <w:tabs>
+              <w:tab w:val="left" w:pos="440"/>
+              <w:tab w:val="right" w:leader="dot" w:pos="8828"/>
+            </w:tabs>
+            <w:rPr>
+              <w:noProof/>
+            </w:rPr>
+          </w:pPr>
+          <w:hyperlink w:anchor="_Toc367196960" w:history="1">
+            <w:r>
+              <w:rPr>
+                <w:rStyle w:val="Hipervnculo"/>
+                <w:noProof/>
+              </w:rPr>
+              <w:t>3</w:t>
+            </w:r>
+            <w:r>
+              <w:rPr>
+                <w:noProof/>
+              </w:rPr>
+              <w:tab/>
+            </w:r>
+            <w:r>
+              <w:rPr>
+                <w:rStyle w:val="Hipervnculo"/>
+                <w:noProof/>
+              </w:rPr>
+              <w:t>Usuario.</w:t>
+            </w:r>
+            <w:r>
+              <w:rPr>
+                <w:noProof/>
+                <w:webHidden/>
+              </w:rPr>
+              <w:tab/>
+            </w:r>
+            <w:r>
+              <w:rPr>
+                <w:noProof/>
+                <w:webHidden/>
+              </w:rPr>
+              <w:fldChar w:fldCharType="begin"/>
+            </w:r>
+            <w:r>
+              <w:rPr>
+                <w:noProof/>
+                <w:webHidden/>
+              </w:rPr>
+              <w:instrText xml:space="preserve"> PAGEREF _Toc367196960 \h </w:instrText>
+            </w:r>
+            <w:r>
+              <w:rPr>
+                <w:noProof/>
+                <w:webHidden/>
+              </w:rPr>
+            </w:r>
+            <w:r>
+              <w:rPr>
+                <w:noProof/>
+                <w:webHidden/>
+              </w:rPr>
+              <w:fldChar w:fldCharType="separate"/>
+            </w:r>
+            <w:r>
+              <w:rPr>
+                <w:noProof/>
+                <w:webHidden/>
+              </w:rPr>
+              <w:t>2</w:t>
+            </w:r>
+            <w:r>
+              <w:rPr>
+                <w:noProof/>
+                <w:webHidden/>
+              </w:rPr>
+              <w:fldChar w:fldCharType="end"/>
+            </w:r>
+          </w:hyperlink>
+        </w:p>
+        <w:p>
+          <w:pPr>
+            <w:pStyle w:val="TDC2"/>
+            <w:tabs>
+              <w:tab w:val="left" w:pos="880"/>
+              <w:tab w:val="right" w:leader="dot" w:pos="8828"/>
+            </w:tabs>
+            <w:rPr>
+              <w:noProof/>
+            </w:rPr>
+          </w:pPr>
+          <w:hyperlink w:anchor="_Toc367196961" w:history="1">
+            <w:r>
+              <w:rPr>
+                <w:rStyle w:val="Hipervnculo"/>
+                <w:noProof/>
+              </w:rPr>
+              <w:t>3.1</w:t>
+            </w:r>
+            <w:r>
+              <w:rPr>
+                <w:noProof/>
+              </w:rPr>
+              <w:tab/>
+            </w:r>
+            <w:r>
+              <w:rPr>
+                <w:rStyle w:val="Hipervnculo"/>
+                <w:noProof/>
+              </w:rPr>
+              <w:t>Autenticación.</w:t>
+            </w:r>
+            <w:r>
+              <w:rPr>
+                <w:noProof/>
+                <w:webHidden/>
+              </w:rPr>
+              <w:tab/>
+            </w:r>
+            <w:r>
+              <w:rPr>
+                <w:noProof/>
+                <w:webHidden/>
+              </w:rPr>
+              <w:fldChar w:fldCharType="begin"/>
+            </w:r>
+            <w:r>
+              <w:rPr>
+                <w:noProof/>
+                <w:webHidden/>
+              </w:rPr>
+              <w:instrText xml:space="preserve"> PAGEREF _Toc367196961 \h </w:instrText>
+            </w:r>
+            <w:r>
+              <w:rPr>
+                <w:noProof/>
+                <w:webHidden/>
+              </w:rPr>
+            </w:r>
+            <w:r>
+              <w:rPr>
+                <w:noProof/>
+                <w:webHidden/>
+              </w:rPr>
+              <w:fldChar w:fldCharType="separate"/>
+            </w:r>
+            <w:r>
+              <w:rPr>
+                <w:noProof/>
+                <w:webHidden/>
+              </w:rPr>
+              <w:t>2</w:t>
+            </w:r>
+            <w:r>
+              <w:rPr>
+                <w:noProof/>
+                <w:webHidden/>
+              </w:rPr>
+              <w:fldChar w:fldCharType="end"/>
+            </w:r>
+          </w:hyperlink>
+        </w:p>
+        <w:p>
+          <w:pPr>
+            <w:pStyle w:val="TDC2"/>
+            <w:tabs>
+              <w:tab w:val="left" w:pos="880"/>
+              <w:tab w:val="right" w:leader="dot" w:pos="8828"/>
+            </w:tabs>
+            <w:rPr>
+              <w:noProof/>
+            </w:rPr>
+          </w:pPr>
+          <w:hyperlink w:anchor="_Toc367196962" w:history="1">
+            <w:r>
+              <w:rPr>
+                <w:rStyle w:val="Hipervnculo"/>
+                <w:noProof/>
+              </w:rPr>
+              <w:t>3.2</w:t>
+            </w:r>
+            <w:r>
+              <w:rPr>
+                <w:noProof/>
+              </w:rPr>
+              <w:tab/>
+            </w:r>
+            <w:r>
+              <w:rPr>
+                <w:rStyle w:val="Hipervnculo"/>
+                <w:noProof/>
+              </w:rPr>
+              <w:t>Crear usuario.</w:t>
+            </w:r>
+            <w:r>
+              <w:rPr>
+                <w:noProof/>
+                <w:webHidden/>
+              </w:rPr>
+              <w:tab/>
+            </w:r>
+            <w:r>
+              <w:rPr>
+                <w:noProof/>
+                <w:webHidden/>
+              </w:rPr>
+              <w:fldChar w:fldCharType="begin"/>
+            </w:r>
+            <w:r>
+              <w:rPr>
+                <w:noProof/>
+                <w:webHidden/>
+              </w:rPr>
+              <w:instrText xml:space="preserve"> PAGEREF _Toc367196962 \h </w:instrText>
+            </w:r>
+            <w:r>
+              <w:rPr>
+                <w:noProof/>
+                <w:webHidden/>
+              </w:rPr>
+            </w:r>
+            <w:r>
+              <w:rPr>
+                <w:noProof/>
+                <w:webHidden/>
+              </w:rPr>
+              <w:fldChar w:fldCharType="separate"/>
+            </w:r>
+            <w:r>
+              <w:rPr>
+                <w:noProof/>
+                <w:webHidden/>
+              </w:rPr>
+              <w:t>3</w:t>
+            </w:r>
+            <w:r>
+              <w:rPr>
+                <w:noProof/>
+                <w:webHidden/>
+              </w:rPr>
+              <w:fldChar w:fldCharType="end"/>
+            </w:r>
+          </w:hyperlink>
+        </w:p>
+        <w:p>
+          <w:pPr>
+            <w:pStyle w:val="TDC1"/>
+            <w:tabs>
+              <w:tab w:val="left" w:pos="440"/>
+              <w:tab w:val="right" w:leader="dot" w:pos="8828"/>
+            </w:tabs>
+            <w:rPr>
+              <w:noProof/>
+            </w:rPr>
+          </w:pPr>
+          <w:hyperlink w:anchor="_Toc367196963" w:history="1">
+            <w:r>
+              <w:rPr>
+                <w:rStyle w:val="Hipervnculo"/>
+                <w:noProof/>
+              </w:rPr>
+              <w:t>4</w:t>
+            </w:r>
+            <w:r>
+              <w:rPr>
+                <w:noProof/>
+              </w:rPr>
+              <w:tab/>
+            </w:r>
+            <w:r>
+              <w:rPr>
+                <w:rStyle w:val="Hipervnculo"/>
+                <w:noProof/>
+              </w:rPr>
+              <w:t>Anuncio.</w:t>
+            </w:r>
+            <w:r>
+              <w:rPr>
+                <w:noProof/>
+                <w:webHidden/>
+              </w:rPr>
+              <w:tab/>
+            </w:r>
+            <w:r>
+              <w:rPr>
+                <w:noProof/>
+                <w:webHidden/>
+              </w:rPr>
+              <w:fldChar w:fldCharType="begin"/>
+            </w:r>
+            <w:r>
+              <w:rPr>
+                <w:noProof/>
+                <w:webHidden/>
+              </w:rPr>
+              <w:instrText xml:space="preserve"> PAGEREF _Toc367196963 \h </w:instrText>
+            </w:r>
+            <w:r>
+              <w:rPr>
+                <w:noProof/>
+                <w:webHidden/>
+              </w:rPr>
+            </w:r>
+            <w:r>
+              <w:rPr>
+                <w:noProof/>
+                <w:webHidden/>
+              </w:rPr>
+              <w:fldChar w:fldCharType="separate"/>
+            </w:r>
+            <w:r>
+              <w:rPr>
+                <w:noProof/>
+                <w:webHidden/>
+              </w:rPr>
+              <w:t>4</w:t>
+            </w:r>
+            <w:r>
+              <w:rPr>
+                <w:noProof/>
+                <w:webHidden/>
+              </w:rPr>
+              <w:fldChar w:fldCharType="end"/>
+            </w:r>
+          </w:hyperlink>
+        </w:p>
+        <w:p>
+          <w:pPr>
+            <w:pStyle w:val="TDC2"/>
+            <w:tabs>
+              <w:tab w:val="left" w:pos="880"/>
+              <w:tab w:val="right" w:leader="dot" w:pos="8828"/>
+            </w:tabs>
+            <w:rPr>
+              <w:noProof/>
+            </w:rPr>
+          </w:pPr>
+          <w:hyperlink w:anchor="_Toc367196964" w:history="1">
+            <w:r>
+              <w:rPr>
+                <w:rStyle w:val="Hipervnculo"/>
+                <w:noProof/>
+              </w:rPr>
+              <w:t>4.1</w:t>
+            </w:r>
+            <w:r>
+              <w:rPr>
+                <w:noProof/>
+              </w:rPr>
+              <w:tab/>
+            </w:r>
+            <w:r>
+              <w:rPr>
+                <w:rStyle w:val="Hipervnculo"/>
+                <w:noProof/>
+              </w:rPr>
+              <w:t>Categorias.</w:t>
+            </w:r>
+            <w:r>
+              <w:rPr>
+                <w:noProof/>
+                <w:webHidden/>
+              </w:rPr>
+              <w:tab/>
+            </w:r>
+            <w:r>
+              <w:rPr>
+                <w:noProof/>
+                <w:webHidden/>
+              </w:rPr>
+              <w:fldChar w:fldCharType="begin"/>
+            </w:r>
+            <w:r>
+              <w:rPr>
+                <w:noProof/>
+                <w:webHidden/>
+              </w:rPr>
+              <w:instrText xml:space="preserve"> PAGEREF _Toc367196964 \h </w:instrText>
+            </w:r>
+            <w:r>
+              <w:rPr>
+                <w:noProof/>
+                <w:webHidden/>
+              </w:rPr>
+            </w:r>
+            <w:r>
+              <w:rPr>
+                <w:noProof/>
+                <w:webHidden/>
+              </w:rPr>
+              <w:fldChar w:fldCharType="separate"/>
+            </w:r>
+            <w:r>
+              <w:rPr>
+                <w:noProof/>
+                <w:webHidden/>
+              </w:rPr>
+              <w:t>4</w:t>
+            </w:r>
+            <w:r>
+              <w:rPr>
+                <w:noProof/>
+                <w:webHidden/>
+              </w:rPr>
+              <w:fldChar w:fldCharType="end"/>
+            </w:r>
+          </w:hyperlink>
+        </w:p>
+        <w:p>
+          <w:pPr>
+            <w:pStyle w:val="TDC2"/>
+            <w:tabs>
+              <w:tab w:val="left" w:pos="880"/>
+              <w:tab w:val="right" w:leader="dot" w:pos="8828"/>
+            </w:tabs>
+            <w:rPr>
+              <w:noProof/>
+            </w:rPr>
+          </w:pPr>
+          <w:hyperlink w:anchor="_Toc367196965" w:history="1">
+            <w:r>
+              <w:rPr>
+                <w:rStyle w:val="Hipervnculo"/>
+                <w:noProof/>
+              </w:rPr>
+              <w:t>4.2</w:t>
+            </w:r>
+            <w:r>
+              <w:rPr>
+                <w:noProof/>
+              </w:rPr>
+              <w:tab/>
+            </w:r>
+            <w:r>
+              <w:rPr>
+                <w:rStyle w:val="Hipervnculo"/>
+                <w:noProof/>
+              </w:rPr>
+              <w:t>Anuncios.</w:t>
+            </w:r>
+            <w:r>
+              <w:rPr>
+                <w:noProof/>
+                <w:webHidden/>
+              </w:rPr>
+              <w:tab/>
+            </w:r>
+            <w:r>
+              <w:rPr>
+                <w:noProof/>
+                <w:webHidden/>
+              </w:rPr>
+              <w:fldChar w:fldCharType="begin"/>
+            </w:r>
+            <w:r>
+              <w:rPr>
+                <w:noProof/>
+                <w:webHidden/>
+              </w:rPr>
+              <w:instrText xml:space="preserve"> PAGEREF _Toc367196965 \h </w:instrText>
+            </w:r>
+            <w:r>
+              <w:rPr>
+                <w:noProof/>
+                <w:webHidden/>
+              </w:rPr>
+            </w:r>
+            <w:r>
+              <w:rPr>
+                <w:noProof/>
+                <w:webHidden/>
+              </w:rPr>
+              <w:fldChar w:fldCharType="separate"/>
+            </w:r>
+            <w:r>
+              <w:rPr>
+                <w:noProof/>
+                <w:webHidden/>
+              </w:rPr>
+              <w:t>4</w:t>
+            </w:r>
+            <w:r>
+              <w:rPr>
+                <w:noProof/>
+                <w:webHidden/>
+              </w:rPr>
+              <w:fldChar w:fldCharType="end"/>
+            </w:r>
+          </w:hyperlink>
+        </w:p>
+        <w:p>
+          <w:pPr>
+            <w:pStyle w:val="TDC2"/>
+            <w:tabs>
+              <w:tab w:val="left" w:pos="880"/>
+              <w:tab w:val="right" w:leader="dot" w:pos="8828"/>
+            </w:tabs>
+            <w:rPr>
+              <w:noProof/>
+            </w:rPr>
+          </w:pPr>
+          <w:hyperlink w:anchor="_Toc367196966" w:history="1">
+            <w:r>
+              <w:rPr>
+                <w:rStyle w:val="Hipervnculo"/>
+                <w:noProof/>
+              </w:rPr>
+              <w:t>4.3</w:t>
+            </w:r>
+            <w:r>
+              <w:rPr>
+                <w:noProof/>
+              </w:rPr>
+              <w:tab/>
+            </w:r>
+            <w:r>
+              <w:rPr>
+                <w:rStyle w:val="Hipervnculo"/>
+                <w:noProof/>
+              </w:rPr>
+              <w:t>Save.</w:t>
+            </w:r>
+            <w:r>
+              <w:rPr>
+                <w:noProof/>
+                <w:webHidden/>
+              </w:rPr>
+              <w:tab/>
+            </w:r>
+            <w:r>
+              <w:rPr>
+                <w:noProof/>
+                <w:webHidden/>
+              </w:rPr>
+              <w:fldChar w:fldCharType="begin"/>
+            </w:r>
+            <w:r>
+              <w:rPr>
+                <w:noProof/>
+                <w:webHidden/>
+              </w:rPr>
+              <w:instrText xml:space="preserve"> PAGEREF _Toc367196966 \h </w:instrText>
+            </w:r>
+            <w:r>
+              <w:rPr>
+                <w:noProof/>
+                <w:webHidden/>
+              </w:rPr>
+            </w:r>
+            <w:r>
+              <w:rPr>
+                <w:noProof/>
+                <w:webHidden/>
+              </w:rPr>
+              <w:fldChar w:fldCharType="separate"/>
+            </w:r>
+            <w:r>
+              <w:rPr>
+                <w:noProof/>
+                <w:webHidden/>
+              </w:rPr>
+              <w:t>5</w:t>
+            </w:r>
+            <w:r>
+              <w:rPr>
+                <w:noProof/>
+                <w:webHidden/>
+              </w:rPr>
+              <w:fldChar w:fldCharType="end"/>
+            </w:r>
+          </w:hyperlink>
+        </w:p>
+        <w:p>
+          <w:pPr>
+            <w:pStyle w:val="TDC2"/>
+            <w:tabs>
+              <w:tab w:val="left" w:pos="880"/>
+              <w:tab w:val="right" w:leader="dot" w:pos="8828"/>
+            </w:tabs>
+            <w:rPr>
+              <w:noProof/>
+            </w:rPr>
+          </w:pPr>
+          <w:hyperlink w:anchor="_Toc367196967" w:history="1">
+            <w:r>
+              <w:rPr>
+                <w:rStyle w:val="Hipervnculo"/>
+                <w:noProof/>
+              </w:rPr>
+              <w:t>4.4</w:t>
+            </w:r>
+            <w:r>
+              <w:rPr>
+                <w:noProof/>
+              </w:rPr>
+              <w:tab/>
+            </w:r>
+            <w:r>
+              <w:rPr>
+                <w:rStyle w:val="Hipervnculo"/>
+                <w:noProof/>
+              </w:rPr>
+              <w:t>Inactivar.</w:t>
+            </w:r>
+            <w:r>
+              <w:rPr>
+                <w:noProof/>
+                <w:webHidden/>
+              </w:rPr>
+              <w:tab/>
+            </w:r>
+            <w:r>
+              <w:rPr>
+                <w:noProof/>
+                <w:webHidden/>
+              </w:rPr>
+              <w:fldChar w:fldCharType="begin"/>
+            </w:r>
+            <w:r>
+              <w:rPr>
+                <w:noProof/>
+                <w:webHidden/>
+              </w:rPr>
+              <w:instrText xml:space="preserve"> PAGEREF _Toc367196967 \h </w:instrText>
+            </w:r>
+            <w:r>
+              <w:rPr>
+                <w:noProof/>
+                <w:webHidden/>
+              </w:rPr>
+            </w:r>
+            <w:r>
+              <w:rPr>
+                <w:noProof/>
+                <w:webHidden/>
+              </w:rPr>
+              <w:fldChar w:fldCharType="separate"/>
+            </w:r>
+            <w:r>
+              <w:rPr>
+                <w:noProof/>
+                <w:webHidden/>
+              </w:rPr>
+              <w:t>5</w:t>
+            </w:r>
+            <w:r>
+              <w:rPr>
+                <w:noProof/>
+                <w:webHidden/>
+              </w:rPr>
+              <w:fldChar w:fldCharType="end"/>
+            </w:r>
+          </w:hyperlink>
+        </w:p>
+        <w:p>
+          <w:r>
+            <w:rPr>
+              <w:b/>
+              <w:bCs/>
+              <w:lang w:val="es-ES"/>
+            </w:rPr>
+            <w:fldChar w:fldCharType="end"/>
+          </w:r>
+        </w:p>
+      </w:sdtContent>
+    </w:sdt>
+    <w:p/>
+    <w:p>
+      <w:r>
+        <w:br w:type="page"/>
+      </w:r>
+    </w:p>
     <w:p>
       <w:pPr>
         <w:pStyle w:val="Ttulo1"/>
       </w:pPr>
+      <w:bookmarkStart w:id="0" w:name="_Toc367196958"/>
       <w:r>
+        <w:lastRenderedPageBreak/>
         <w:t>Términos generales.</w:t>
       </w:r>
+      <w:bookmarkEnd w:id="0"/>
     </w:p>
     <w:p>
       <w:r>
@@ -40,13 +924,22 @@
       <w:r>
         <w:t xml:space="preserve"> de autenticación exceptuando que la tabla indique lo contrario.</w:t>
       </w:r>
+      <w:bookmarkStart w:id="1" w:name="_GoBack"/>
+      <w:bookmarkEnd w:id="1"/>
     </w:p>
     <w:p>
       <w:pPr>
         <w:pStyle w:val="Ttulo1"/>
       </w:pPr>
+      <w:bookmarkStart w:id="2" w:name="_Toc367196959"/>
       <w:r>
         <w:t>País.</w:t>
+      </w:r>
+      <w:bookmarkEnd w:id="2"/>
+    </w:p>
+    <w:p>
+      <w:r>
+        <w:t>Devuelve la lista de países que pueden ser utilizadas para la aplicación.</w:t>
       </w:r>
     </w:p>
     <w:tbl>
@@ -113,7 +1006,7 @@
             <w:pPr>
               <w:cnfStyle w:val="000000100000" w:firstRow="0" w:lastRow="0" w:firstColumn="0" w:lastColumn="0" w:oddVBand="0" w:evenVBand="0" w:oddHBand="1" w:evenHBand="0" w:firstRowFirstColumn="0" w:firstRowLastColumn="0" w:lastRowFirstColumn="0" w:lastRowLastColumn="0"/>
             </w:pPr>
-            <w:hyperlink r:id="rId5" w:history="1">
+            <w:hyperlink r:id="rId6" w:history="1">
               <w:r>
                 <w:rPr>
                   <w:rStyle w:val="Hipervnculo"/>
@@ -320,16 +1213,25 @@
       <w:pPr>
         <w:pStyle w:val="Ttulo1"/>
       </w:pPr>
+      <w:bookmarkStart w:id="3" w:name="_Toc367196960"/>
       <w:r>
         <w:t>Usuario.</w:t>
       </w:r>
+      <w:bookmarkEnd w:id="3"/>
     </w:p>
     <w:p>
       <w:pPr>
         <w:pStyle w:val="Ttulo2"/>
       </w:pPr>
+      <w:bookmarkStart w:id="4" w:name="_Toc367196961"/>
       <w:r>
         <w:t>Autenticación.</w:t>
+      </w:r>
+      <w:bookmarkEnd w:id="4"/>
+    </w:p>
+    <w:p>
+      <w:r>
+        <w:t>Autentica el usuario.</w:t>
       </w:r>
     </w:p>
     <w:tbl>
@@ -396,7 +1298,7 @@
             <w:pPr>
               <w:cnfStyle w:val="000000100000" w:firstRow="0" w:lastRow="0" w:firstColumn="0" w:lastColumn="0" w:oddVBand="0" w:evenVBand="0" w:oddHBand="1" w:evenHBand="0" w:firstRowFirstColumn="0" w:firstRowLastColumn="0" w:lastRowFirstColumn="0" w:lastRowLastColumn="0"/>
             </w:pPr>
-            <w:hyperlink r:id="rId6" w:history="1">
+            <w:hyperlink r:id="rId7" w:history="1">
               <w:r>
                 <w:rPr>
                   <w:rStyle w:val="Hipervnculo"/>
@@ -633,10 +1535,7 @@
               <w:t>:</w:t>
             </w:r>
             <w:r>
-              <w:t xml:space="preserve"> </w:t>
-            </w:r>
-            <w:r>
-              <w:t xml:space="preserve">Mapa de errores donde el primer dato me indica el campo donde </w:t>
+              <w:t xml:space="preserve"> Mapa de errores donde el primer dato me indica el campo donde </w:t>
             </w:r>
             <w:r>
               <w:t>ocurrió</w:t>
@@ -765,8 +1664,15 @@
       <w:pPr>
         <w:pStyle w:val="Ttulo2"/>
       </w:pPr>
+      <w:bookmarkStart w:id="5" w:name="_Toc367196962"/>
       <w:r>
         <w:t>Crear usuario.</w:t>
+      </w:r>
+      <w:bookmarkEnd w:id="5"/>
+    </w:p>
+    <w:p>
+      <w:r>
+        <w:t>Generación de un nuevo usuario.</w:t>
       </w:r>
     </w:p>
     <w:tbl>
@@ -833,7 +1739,7 @@
             <w:pPr>
               <w:cnfStyle w:val="000000100000" w:firstRow="0" w:lastRow="0" w:firstColumn="0" w:lastColumn="0" w:oddVBand="0" w:evenVBand="0" w:oddHBand="1" w:evenHBand="0" w:firstRowFirstColumn="0" w:firstRowLastColumn="0" w:lastRowFirstColumn="0" w:lastRowLastColumn="0"/>
             </w:pPr>
-            <w:hyperlink r:id="rId7" w:history="1">
+            <w:hyperlink r:id="rId8" w:history="1">
               <w:r>
                 <w:rPr>
                   <w:rStyle w:val="Hipervnculo"/>
@@ -1007,8 +1913,6 @@
             <w:r>
               <w:t>encriptado</w:t>
             </w:r>
-            <w:bookmarkStart w:id="0" w:name="_GoBack"/>
-            <w:bookmarkEnd w:id="0"/>
             <w:r>
               <w:t xml:space="preserve"> que el usuario ingreso</w:t>
             </w:r>
@@ -1342,6 +2246,1708 @@
           <w:p>
             <w:pPr>
               <w:cnfStyle w:val="000000000000" w:firstRow="0" w:lastRow="0" w:firstColumn="0" w:lastColumn="0" w:oddVBand="0" w:evenVBand="0" w:oddHBand="0" w:evenHBand="0" w:firstRowFirstColumn="0" w:firstRowLastColumn="0" w:lastRowFirstColumn="0" w:lastRowLastColumn="0"/>
+            </w:pPr>
+            <w:r>
+              <w:t>Post</w:t>
+            </w:r>
+          </w:p>
+        </w:tc>
+      </w:tr>
+    </w:tbl>
+    <w:p/>
+    <w:p>
+      <w:r>
+        <w:br w:type="page"/>
+      </w:r>
+    </w:p>
+    <w:p>
+      <w:pPr>
+        <w:pStyle w:val="Ttulo1"/>
+      </w:pPr>
+      <w:bookmarkStart w:id="6" w:name="_Toc367196963"/>
+      <w:r>
+        <w:lastRenderedPageBreak/>
+        <w:t>Anuncio.</w:t>
+      </w:r>
+      <w:bookmarkEnd w:id="6"/>
+    </w:p>
+    <w:p>
+      <w:pPr>
+        <w:pStyle w:val="Ttulo2"/>
+      </w:pPr>
+      <w:bookmarkStart w:id="7" w:name="_Toc367196964"/>
+      <w:proofErr w:type="spellStart"/>
+      <w:r>
+        <w:t>Categorias</w:t>
+      </w:r>
+      <w:proofErr w:type="spellEnd"/>
+      <w:r>
+        <w:t>.</w:t>
+      </w:r>
+      <w:bookmarkEnd w:id="7"/>
+    </w:p>
+    <w:p>
+      <w:proofErr w:type="spellStart"/>
+      <w:r>
+        <w:t>Devuleve</w:t>
+      </w:r>
+      <w:proofErr w:type="spellEnd"/>
+      <w:r>
+        <w:t xml:space="preserve"> una lista de las categorías disponibles en la aplicación.</w:t>
+      </w:r>
+    </w:p>
+    <w:tbl>
+      <w:tblPr>
+        <w:tblStyle w:val="Tabladecuadrcula5oscura-nfasis6"/>
+        <w:tblW w:w="5000" w:type="pct"/>
+        <w:tblLook w:val="04A0" w:firstRow="1" w:lastRow="0" w:firstColumn="1" w:lastColumn="0" w:noHBand="0" w:noVBand="1"/>
+      </w:tblPr>
+      <w:tblGrid>
+        <w:gridCol w:w="2509"/>
+        <w:gridCol w:w="6319"/>
+      </w:tblGrid>
+      <w:tr>
+        <w:trPr>
+          <w:cnfStyle w:val="100000000000" w:firstRow="1" w:lastRow="0" w:firstColumn="0" w:lastColumn="0" w:oddVBand="0" w:evenVBand="0" w:oddHBand="0" w:evenHBand="0" w:firstRowFirstColumn="0" w:firstRowLastColumn="0" w:lastRowFirstColumn="0" w:lastRowLastColumn="0"/>
+        </w:trPr>
+        <w:tc>
+          <w:tcPr>
+            <w:cnfStyle w:val="001000000000" w:firstRow="0" w:lastRow="0" w:firstColumn="1" w:lastColumn="0" w:oddVBand="0" w:evenVBand="0" w:oddHBand="0" w:evenHBand="0" w:firstRowFirstColumn="0" w:firstRowLastColumn="0" w:lastRowFirstColumn="0" w:lastRowLastColumn="0"/>
+            <w:tcW w:w="1421" w:type="pct"/>
+          </w:tcPr>
+          <w:p>
+            <w:proofErr w:type="spellStart"/>
+            <w:r>
+              <w:t>Item</w:t>
+            </w:r>
+            <w:proofErr w:type="spellEnd"/>
+          </w:p>
+        </w:tc>
+        <w:tc>
+          <w:tcPr>
+            <w:tcW w:w="3579" w:type="pct"/>
+          </w:tcPr>
+          <w:p>
+            <w:pPr>
+              <w:cnfStyle w:val="100000000000" w:firstRow="1" w:lastRow="0" w:firstColumn="0" w:lastColumn="0" w:oddVBand="0" w:evenVBand="0" w:oddHBand="0" w:evenHBand="0" w:firstRowFirstColumn="0" w:firstRowLastColumn="0" w:lastRowFirstColumn="0" w:lastRowLastColumn="0"/>
+            </w:pPr>
+            <w:r>
+              <w:t>Descripción</w:t>
+            </w:r>
+          </w:p>
+        </w:tc>
+      </w:tr>
+      <w:tr>
+        <w:trPr>
+          <w:cnfStyle w:val="000000100000" w:firstRow="0" w:lastRow="0" w:firstColumn="0" w:lastColumn="0" w:oddVBand="0" w:evenVBand="0" w:oddHBand="1" w:evenHBand="0" w:firstRowFirstColumn="0" w:firstRowLastColumn="0" w:lastRowFirstColumn="0" w:lastRowLastColumn="0"/>
+        </w:trPr>
+        <w:tc>
+          <w:tcPr>
+            <w:cnfStyle w:val="001000000000" w:firstRow="0" w:lastRow="0" w:firstColumn="1" w:lastColumn="0" w:oddVBand="0" w:evenVBand="0" w:oddHBand="0" w:evenHBand="0" w:firstRowFirstColumn="0" w:firstRowLastColumn="0" w:lastRowFirstColumn="0" w:lastRowLastColumn="0"/>
+            <w:tcW w:w="1421" w:type="pct"/>
+          </w:tcPr>
+          <w:p>
+            <w:r>
+              <w:t>URL</w:t>
+            </w:r>
+          </w:p>
+        </w:tc>
+        <w:tc>
+          <w:tcPr>
+            <w:tcW w:w="3579" w:type="pct"/>
+          </w:tcPr>
+          <w:p>
+            <w:pPr>
+              <w:cnfStyle w:val="000000100000" w:firstRow="0" w:lastRow="0" w:firstColumn="0" w:lastColumn="0" w:oddVBand="0" w:evenVBand="0" w:oddHBand="1" w:evenHBand="0" w:firstRowFirstColumn="0" w:firstRowLastColumn="0" w:lastRowFirstColumn="0" w:lastRowLastColumn="0"/>
+            </w:pPr>
+            <w:hyperlink r:id="rId9" w:history="1">
+              <w:r>
+                <w:rPr>
+                  <w:rStyle w:val="Hipervnculo"/>
+                </w:rPr>
+                <w:t>http://guananuncio.madxdesign.com/index.php/</w:t>
+              </w:r>
+            </w:hyperlink>
+            <w:r>
+              <w:rPr>
+                <w:rStyle w:val="Hipervnculo"/>
+              </w:rPr>
+              <w:t>anuncio</w:t>
+            </w:r>
+            <w:r>
+              <w:rPr>
+                <w:rStyle w:val="Hipervnculo"/>
+              </w:rPr>
+              <w:t>/</w:t>
+            </w:r>
+            <w:r>
+              <w:rPr>
+                <w:rStyle w:val="Hipervnculo"/>
+              </w:rPr>
+              <w:t>categorias</w:t>
+            </w:r>
+          </w:p>
+        </w:tc>
+      </w:tr>
+      <w:tr>
+        <w:tc>
+          <w:tcPr>
+            <w:cnfStyle w:val="001000000000" w:firstRow="0" w:lastRow="0" w:firstColumn="1" w:lastColumn="0" w:oddVBand="0" w:evenVBand="0" w:oddHBand="0" w:evenHBand="0" w:firstRowFirstColumn="0" w:firstRowLastColumn="0" w:lastRowFirstColumn="0" w:lastRowLastColumn="0"/>
+            <w:tcW w:w="1421" w:type="pct"/>
+          </w:tcPr>
+          <w:p>
+            <w:r>
+              <w:t>Parámetros</w:t>
+            </w:r>
+          </w:p>
+        </w:tc>
+        <w:tc>
+          <w:tcPr>
+            <w:tcW w:w="3579" w:type="pct"/>
+          </w:tcPr>
+          <w:p>
+            <w:pPr>
+              <w:cnfStyle w:val="000000000000" w:firstRow="0" w:lastRow="0" w:firstColumn="0" w:lastColumn="0" w:oddVBand="0" w:evenVBand="0" w:oddHBand="0" w:evenHBand="0" w:firstRowFirstColumn="0" w:firstRowLastColumn="0" w:lastRowFirstColumn="0" w:lastRowLastColumn="0"/>
+            </w:pPr>
+            <w:r>
+              <w:t>Ninguno</w:t>
+            </w:r>
+          </w:p>
+        </w:tc>
+      </w:tr>
+      <w:tr>
+        <w:trPr>
+          <w:cnfStyle w:val="000000100000" w:firstRow="0" w:lastRow="0" w:firstColumn="0" w:lastColumn="0" w:oddVBand="0" w:evenVBand="0" w:oddHBand="1" w:evenHBand="0" w:firstRowFirstColumn="0" w:firstRowLastColumn="0" w:lastRowFirstColumn="0" w:lastRowLastColumn="0"/>
+        </w:trPr>
+        <w:tc>
+          <w:tcPr>
+            <w:cnfStyle w:val="001000000000" w:firstRow="0" w:lastRow="0" w:firstColumn="1" w:lastColumn="0" w:oddVBand="0" w:evenVBand="0" w:oddHBand="0" w:evenHBand="0" w:firstRowFirstColumn="0" w:firstRowLastColumn="0" w:lastRowFirstColumn="0" w:lastRowLastColumn="0"/>
+            <w:tcW w:w="1421" w:type="pct"/>
+            <w:vMerge w:val="restart"/>
+          </w:tcPr>
+          <w:p>
+            <w:r>
+              <w:t>Resultado</w:t>
+            </w:r>
+          </w:p>
+        </w:tc>
+        <w:tc>
+          <w:tcPr>
+            <w:tcW w:w="3579" w:type="pct"/>
+          </w:tcPr>
+          <w:p>
+            <w:pPr>
+              <w:cnfStyle w:val="000000100000" w:firstRow="0" w:lastRow="0" w:firstColumn="0" w:lastColumn="0" w:oddVBand="0" w:evenVBand="0" w:oddHBand="1" w:evenHBand="0" w:firstRowFirstColumn="0" w:firstRowLastColumn="0" w:lastRowFirstColumn="0" w:lastRowLastColumn="0"/>
+            </w:pPr>
+            <w:r>
+              <w:t>[{</w:t>
+            </w:r>
+            <w:proofErr w:type="spellStart"/>
+            <w:r>
+              <w:t>id:XX,nombre:XX</w:t>
+            </w:r>
+            <w:proofErr w:type="spellEnd"/>
+            <w:r>
+              <w:t>}]</w:t>
+            </w:r>
+          </w:p>
+        </w:tc>
+      </w:tr>
+      <w:tr>
+        <w:tc>
+          <w:tcPr>
+            <w:cnfStyle w:val="001000000000" w:firstRow="0" w:lastRow="0" w:firstColumn="1" w:lastColumn="0" w:oddVBand="0" w:evenVBand="0" w:oddHBand="0" w:evenHBand="0" w:firstRowFirstColumn="0" w:firstRowLastColumn="0" w:lastRowFirstColumn="0" w:lastRowLastColumn="0"/>
+            <w:tcW w:w="1421" w:type="pct"/>
+            <w:vMerge/>
+          </w:tcPr>
+          <w:p/>
+        </w:tc>
+        <w:tc>
+          <w:tcPr>
+            <w:tcW w:w="3579" w:type="pct"/>
+          </w:tcPr>
+          <w:p>
+            <w:pPr>
+              <w:cnfStyle w:val="000000000000" w:firstRow="0" w:lastRow="0" w:firstColumn="0" w:lastColumn="0" w:oddVBand="0" w:evenVBand="0" w:oddHBand="0" w:evenHBand="0" w:firstRowFirstColumn="0" w:firstRowLastColumn="0" w:lastRowFirstColumn="0" w:lastRowLastColumn="0"/>
+            </w:pPr>
+            <w:r>
+              <w:rPr>
+                <w:b/>
+              </w:rPr>
+              <w:t>Id</w:t>
+            </w:r>
+            <w:r>
+              <w:rPr>
+                <w:b/>
+              </w:rPr>
+              <w:t>:</w:t>
+            </w:r>
+            <w:r>
+              <w:t xml:space="preserve"> </w:t>
+            </w:r>
+            <w:r>
+              <w:t xml:space="preserve">Identificador de la </w:t>
+            </w:r>
+            <w:proofErr w:type="spellStart"/>
+            <w:r>
+              <w:t>categoria</w:t>
+            </w:r>
+            <w:proofErr w:type="spellEnd"/>
+            <w:r>
+              <w:t>.</w:t>
+            </w:r>
+          </w:p>
+        </w:tc>
+      </w:tr>
+      <w:tr>
+        <w:trPr>
+          <w:cnfStyle w:val="000000100000" w:firstRow="0" w:lastRow="0" w:firstColumn="0" w:lastColumn="0" w:oddVBand="0" w:evenVBand="0" w:oddHBand="1" w:evenHBand="0" w:firstRowFirstColumn="0" w:firstRowLastColumn="0" w:lastRowFirstColumn="0" w:lastRowLastColumn="0"/>
+        </w:trPr>
+        <w:tc>
+          <w:tcPr>
+            <w:cnfStyle w:val="001000000000" w:firstRow="0" w:lastRow="0" w:firstColumn="1" w:lastColumn="0" w:oddVBand="0" w:evenVBand="0" w:oddHBand="0" w:evenHBand="0" w:firstRowFirstColumn="0" w:firstRowLastColumn="0" w:lastRowFirstColumn="0" w:lastRowLastColumn="0"/>
+            <w:tcW w:w="1421" w:type="pct"/>
+            <w:vMerge/>
+          </w:tcPr>
+          <w:p/>
+        </w:tc>
+        <w:tc>
+          <w:tcPr>
+            <w:tcW w:w="3579" w:type="pct"/>
+          </w:tcPr>
+          <w:p>
+            <w:pPr>
+              <w:cnfStyle w:val="000000100000" w:firstRow="0" w:lastRow="0" w:firstColumn="0" w:lastColumn="0" w:oddVBand="0" w:evenVBand="0" w:oddHBand="1" w:evenHBand="0" w:firstRowFirstColumn="0" w:firstRowLastColumn="0" w:lastRowFirstColumn="0" w:lastRowLastColumn="0"/>
+            </w:pPr>
+            <w:r>
+              <w:rPr>
+                <w:b/>
+              </w:rPr>
+              <w:t>Nombre</w:t>
+            </w:r>
+            <w:r>
+              <w:rPr>
+                <w:b/>
+              </w:rPr>
+              <w:t>:</w:t>
+            </w:r>
+            <w:r>
+              <w:t xml:space="preserve"> </w:t>
+            </w:r>
+            <w:r>
+              <w:t>Nombre de la categoría</w:t>
+            </w:r>
+          </w:p>
+        </w:tc>
+      </w:tr>
+      <w:tr>
+        <w:tc>
+          <w:tcPr>
+            <w:cnfStyle w:val="001000000000" w:firstRow="0" w:lastRow="0" w:firstColumn="1" w:lastColumn="0" w:oddVBand="0" w:evenVBand="0" w:oddHBand="0" w:evenHBand="0" w:firstRowFirstColumn="0" w:firstRowLastColumn="0" w:lastRowFirstColumn="0" w:lastRowLastColumn="0"/>
+            <w:tcW w:w="1421" w:type="pct"/>
+          </w:tcPr>
+          <w:p>
+            <w:r>
+              <w:t>¿Autenticación?</w:t>
+            </w:r>
+          </w:p>
+        </w:tc>
+        <w:tc>
+          <w:tcPr>
+            <w:tcW w:w="3579" w:type="pct"/>
+          </w:tcPr>
+          <w:p>
+            <w:pPr>
+              <w:cnfStyle w:val="000000000000" w:firstRow="0" w:lastRow="0" w:firstColumn="0" w:lastColumn="0" w:oddVBand="0" w:evenVBand="0" w:oddHBand="0" w:evenHBand="0" w:firstRowFirstColumn="0" w:firstRowLastColumn="0" w:lastRowFirstColumn="0" w:lastRowLastColumn="0"/>
+            </w:pPr>
+            <w:r>
+              <w:t>Si</w:t>
+            </w:r>
+          </w:p>
+        </w:tc>
+      </w:tr>
+      <w:tr>
+        <w:trPr>
+          <w:cnfStyle w:val="000000100000" w:firstRow="0" w:lastRow="0" w:firstColumn="0" w:lastColumn="0" w:oddVBand="0" w:evenVBand="0" w:oddHBand="1" w:evenHBand="0" w:firstRowFirstColumn="0" w:firstRowLastColumn="0" w:lastRowFirstColumn="0" w:lastRowLastColumn="0"/>
+        </w:trPr>
+        <w:tc>
+          <w:tcPr>
+            <w:cnfStyle w:val="001000000000" w:firstRow="0" w:lastRow="0" w:firstColumn="1" w:lastColumn="0" w:oddVBand="0" w:evenVBand="0" w:oddHBand="0" w:evenHBand="0" w:firstRowFirstColumn="0" w:firstRowLastColumn="0" w:lastRowFirstColumn="0" w:lastRowLastColumn="0"/>
+            <w:tcW w:w="1421" w:type="pct"/>
+          </w:tcPr>
+          <w:p>
+            <w:r>
+              <w:t>Método</w:t>
+            </w:r>
+          </w:p>
+        </w:tc>
+        <w:tc>
+          <w:tcPr>
+            <w:tcW w:w="3579" w:type="pct"/>
+          </w:tcPr>
+          <w:p>
+            <w:pPr>
+              <w:cnfStyle w:val="000000100000" w:firstRow="0" w:lastRow="0" w:firstColumn="0" w:lastColumn="0" w:oddVBand="0" w:evenVBand="0" w:oddHBand="1" w:evenHBand="0" w:firstRowFirstColumn="0" w:firstRowLastColumn="0" w:lastRowFirstColumn="0" w:lastRowLastColumn="0"/>
+            </w:pPr>
+            <w:r>
+              <w:t>Post</w:t>
+            </w:r>
+          </w:p>
+        </w:tc>
+      </w:tr>
+    </w:tbl>
+    <w:p>
+      <w:pPr>
+        <w:pStyle w:val="Ttulo2"/>
+      </w:pPr>
+      <w:bookmarkStart w:id="8" w:name="_Toc367196965"/>
+      <w:r>
+        <w:t>Anuncios.</w:t>
+      </w:r>
+      <w:bookmarkEnd w:id="8"/>
+    </w:p>
+    <w:p>
+      <w:r>
+        <w:t>Devuelve una lista de todos los anuncios que se encuentran en la aplicación en orden descendente de creación.</w:t>
+      </w:r>
+    </w:p>
+    <w:tbl>
+      <w:tblPr>
+        <w:tblStyle w:val="Tabladecuadrcula5oscura-nfasis6"/>
+        <w:tblW w:w="5000" w:type="pct"/>
+        <w:tblLook w:val="04A0" w:firstRow="1" w:lastRow="0" w:firstColumn="1" w:lastColumn="0" w:noHBand="0" w:noVBand="1"/>
+      </w:tblPr>
+      <w:tblGrid>
+        <w:gridCol w:w="2232"/>
+        <w:gridCol w:w="6596"/>
+      </w:tblGrid>
+      <w:tr>
+        <w:trPr>
+          <w:cnfStyle w:val="100000000000" w:firstRow="1" w:lastRow="0" w:firstColumn="0" w:lastColumn="0" w:oddVBand="0" w:evenVBand="0" w:oddHBand="0" w:evenHBand="0" w:firstRowFirstColumn="0" w:firstRowLastColumn="0" w:lastRowFirstColumn="0" w:lastRowLastColumn="0"/>
+        </w:trPr>
+        <w:tc>
+          <w:tcPr>
+            <w:cnfStyle w:val="001000000000" w:firstRow="0" w:lastRow="0" w:firstColumn="1" w:lastColumn="0" w:oddVBand="0" w:evenVBand="0" w:oddHBand="0" w:evenHBand="0" w:firstRowFirstColumn="0" w:firstRowLastColumn="0" w:lastRowFirstColumn="0" w:lastRowLastColumn="0"/>
+            <w:tcW w:w="1264" w:type="pct"/>
+          </w:tcPr>
+          <w:p>
+            <w:proofErr w:type="spellStart"/>
+            <w:r>
+              <w:t>Item</w:t>
+            </w:r>
+            <w:proofErr w:type="spellEnd"/>
+          </w:p>
+        </w:tc>
+        <w:tc>
+          <w:tcPr>
+            <w:tcW w:w="3736" w:type="pct"/>
+          </w:tcPr>
+          <w:p>
+            <w:pPr>
+              <w:cnfStyle w:val="100000000000" w:firstRow="1" w:lastRow="0" w:firstColumn="0" w:lastColumn="0" w:oddVBand="0" w:evenVBand="0" w:oddHBand="0" w:evenHBand="0" w:firstRowFirstColumn="0" w:firstRowLastColumn="0" w:lastRowFirstColumn="0" w:lastRowLastColumn="0"/>
+            </w:pPr>
+            <w:r>
+              <w:t>Descripción</w:t>
+            </w:r>
+          </w:p>
+        </w:tc>
+      </w:tr>
+      <w:tr>
+        <w:trPr>
+          <w:cnfStyle w:val="000000100000" w:firstRow="0" w:lastRow="0" w:firstColumn="0" w:lastColumn="0" w:oddVBand="0" w:evenVBand="0" w:oddHBand="1" w:evenHBand="0" w:firstRowFirstColumn="0" w:firstRowLastColumn="0" w:lastRowFirstColumn="0" w:lastRowLastColumn="0"/>
+        </w:trPr>
+        <w:tc>
+          <w:tcPr>
+            <w:cnfStyle w:val="001000000000" w:firstRow="0" w:lastRow="0" w:firstColumn="1" w:lastColumn="0" w:oddVBand="0" w:evenVBand="0" w:oddHBand="0" w:evenHBand="0" w:firstRowFirstColumn="0" w:firstRowLastColumn="0" w:lastRowFirstColumn="0" w:lastRowLastColumn="0"/>
+            <w:tcW w:w="1264" w:type="pct"/>
+          </w:tcPr>
+          <w:p>
+            <w:r>
+              <w:t>URL</w:t>
+            </w:r>
+          </w:p>
+        </w:tc>
+        <w:tc>
+          <w:tcPr>
+            <w:tcW w:w="3736" w:type="pct"/>
+          </w:tcPr>
+          <w:p>
+            <w:pPr>
+              <w:cnfStyle w:val="000000100000" w:firstRow="0" w:lastRow="0" w:firstColumn="0" w:lastColumn="0" w:oddVBand="0" w:evenVBand="0" w:oddHBand="1" w:evenHBand="0" w:firstRowFirstColumn="0" w:firstRowLastColumn="0" w:lastRowFirstColumn="0" w:lastRowLastColumn="0"/>
+            </w:pPr>
+            <w:hyperlink r:id="rId10" w:history="1">
+              <w:r>
+                <w:rPr>
+                  <w:rStyle w:val="Hipervnculo"/>
+                </w:rPr>
+                <w:t>http://guananuncio.madxdesign.com/index.php/</w:t>
+              </w:r>
+            </w:hyperlink>
+            <w:r>
+              <w:rPr>
+                <w:rStyle w:val="Hipervnculo"/>
+              </w:rPr>
+              <w:t>anuncio</w:t>
+            </w:r>
+            <w:r>
+              <w:rPr>
+                <w:rStyle w:val="Hipervnculo"/>
+              </w:rPr>
+              <w:t>/</w:t>
+            </w:r>
+            <w:r>
+              <w:rPr>
+                <w:rStyle w:val="Hipervnculo"/>
+              </w:rPr>
+              <w:t>{page}/{limit}</w:t>
+            </w:r>
+          </w:p>
+        </w:tc>
+      </w:tr>
+      <w:tr>
+        <w:tc>
+          <w:tcPr>
+            <w:cnfStyle w:val="001000000000" w:firstRow="0" w:lastRow="0" w:firstColumn="1" w:lastColumn="0" w:oddVBand="0" w:evenVBand="0" w:oddHBand="0" w:evenHBand="0" w:firstRowFirstColumn="0" w:firstRowLastColumn="0" w:lastRowFirstColumn="0" w:lastRowLastColumn="0"/>
+            <w:tcW w:w="1264" w:type="pct"/>
+          </w:tcPr>
+          <w:p>
+            <w:pPr>
+              <w:ind w:left="708"/>
+            </w:pPr>
+            <w:r>
+              <w:t>page</w:t>
+            </w:r>
+          </w:p>
+        </w:tc>
+        <w:tc>
+          <w:tcPr>
+            <w:tcW w:w="3736" w:type="pct"/>
+          </w:tcPr>
+          <w:p>
+            <w:pPr>
+              <w:cnfStyle w:val="000000000000" w:firstRow="0" w:lastRow="0" w:firstColumn="0" w:lastColumn="0" w:oddVBand="0" w:evenVBand="0" w:oddHBand="0" w:evenHBand="0" w:firstRowFirstColumn="0" w:firstRowLastColumn="0" w:lastRowFirstColumn="0" w:lastRowLastColumn="0"/>
+            </w:pPr>
+            <w:r>
+              <w:t>Valor que indica la página que se desea visualizar los registros</w:t>
+            </w:r>
+            <w:r>
+              <w:t>.</w:t>
+            </w:r>
+            <w:r>
+              <w:t xml:space="preserve"> </w:t>
+            </w:r>
+            <w:r>
+              <w:t>L</w:t>
+            </w:r>
+            <w:r>
+              <w:t>a primera página tiene un valor igual a cero</w:t>
+            </w:r>
+            <w:r>
+              <w:t>.</w:t>
+            </w:r>
+          </w:p>
+        </w:tc>
+      </w:tr>
+      <w:tr>
+        <w:trPr>
+          <w:cnfStyle w:val="000000100000" w:firstRow="0" w:lastRow="0" w:firstColumn="0" w:lastColumn="0" w:oddVBand="0" w:evenVBand="0" w:oddHBand="1" w:evenHBand="0" w:firstRowFirstColumn="0" w:firstRowLastColumn="0" w:lastRowFirstColumn="0" w:lastRowLastColumn="0"/>
+        </w:trPr>
+        <w:tc>
+          <w:tcPr>
+            <w:cnfStyle w:val="001000000000" w:firstRow="0" w:lastRow="0" w:firstColumn="1" w:lastColumn="0" w:oddVBand="0" w:evenVBand="0" w:oddHBand="0" w:evenHBand="0" w:firstRowFirstColumn="0" w:firstRowLastColumn="0" w:lastRowFirstColumn="0" w:lastRowLastColumn="0"/>
+            <w:tcW w:w="1264" w:type="pct"/>
+          </w:tcPr>
+          <w:p>
+            <w:pPr>
+              <w:ind w:left="708"/>
+            </w:pPr>
+            <w:proofErr w:type="spellStart"/>
+            <w:r>
+              <w:t>limit</w:t>
+            </w:r>
+            <w:proofErr w:type="spellEnd"/>
+          </w:p>
+        </w:tc>
+        <w:tc>
+          <w:tcPr>
+            <w:tcW w:w="3736" w:type="pct"/>
+          </w:tcPr>
+          <w:p>
+            <w:pPr>
+              <w:cnfStyle w:val="000000100000" w:firstRow="0" w:lastRow="0" w:firstColumn="0" w:lastColumn="0" w:oddVBand="0" w:evenVBand="0" w:oddHBand="1" w:evenHBand="0" w:firstRowFirstColumn="0" w:firstRowLastColumn="0" w:lastRowFirstColumn="0" w:lastRowLastColumn="0"/>
+            </w:pPr>
+            <w:r>
+              <w:t>Cantidad de registros que se devolverán el valor mínimo es uno.</w:t>
+            </w:r>
+          </w:p>
+        </w:tc>
+      </w:tr>
+      <w:tr>
+        <w:tc>
+          <w:tcPr>
+            <w:cnfStyle w:val="001000000000" w:firstRow="0" w:lastRow="0" w:firstColumn="1" w:lastColumn="0" w:oddVBand="0" w:evenVBand="0" w:oddHBand="0" w:evenHBand="0" w:firstRowFirstColumn="0" w:firstRowLastColumn="0" w:lastRowFirstColumn="0" w:lastRowLastColumn="0"/>
+            <w:tcW w:w="1264" w:type="pct"/>
+            <w:vMerge w:val="restart"/>
+          </w:tcPr>
+          <w:p>
+            <w:r>
+              <w:t>Resultado</w:t>
+            </w:r>
+          </w:p>
+        </w:tc>
+        <w:tc>
+          <w:tcPr>
+            <w:tcW w:w="3736" w:type="pct"/>
+          </w:tcPr>
+          <w:p>
+            <w:pPr>
+              <w:cnfStyle w:val="000000000000" w:firstRow="0" w:lastRow="0" w:firstColumn="0" w:lastColumn="0" w:oddVBand="0" w:evenVBand="0" w:oddHBand="0" w:evenHBand="0" w:firstRowFirstColumn="0" w:firstRowLastColumn="0" w:lastRowFirstColumn="0" w:lastRowLastColumn="0"/>
+            </w:pPr>
+            <w:r>
+              <w:t>[</w:t>
+            </w:r>
+            <w:r>
+              <w:t>{</w:t>
+            </w:r>
+            <w:proofErr w:type="spellStart"/>
+            <w:r>
+              <w:t>id</w:t>
+            </w:r>
+            <w:r>
+              <w:t>:XX,</w:t>
+            </w:r>
+            <w:r>
+              <w:t>titulo</w:t>
+            </w:r>
+            <w:r>
+              <w:t>:</w:t>
+            </w:r>
+            <w:r>
+              <w:t>XX</w:t>
+            </w:r>
+            <w:proofErr w:type="spellEnd"/>
+            <w:r>
+              <w:t xml:space="preserve">, </w:t>
+            </w:r>
+            <w:proofErr w:type="spellStart"/>
+            <w:r>
+              <w:t>descripcion</w:t>
+            </w:r>
+            <w:proofErr w:type="spellEnd"/>
+            <w:r>
+              <w:t>: XX</w:t>
+            </w:r>
+            <w:r>
+              <w:t xml:space="preserve">, </w:t>
+            </w:r>
+            <w:proofErr w:type="spellStart"/>
+            <w:r>
+              <w:t>fecha_creacion:XX</w:t>
+            </w:r>
+            <w:proofErr w:type="spellEnd"/>
+            <w:r>
+              <w:t xml:space="preserve">, </w:t>
+            </w:r>
+            <w:proofErr w:type="spellStart"/>
+            <w:r>
+              <w:t>es_activo:XX</w:t>
+            </w:r>
+            <w:proofErr w:type="spellEnd"/>
+            <w:r>
+              <w:t>}</w:t>
+            </w:r>
+            <w:r>
+              <w:t>]</w:t>
+            </w:r>
+          </w:p>
+        </w:tc>
+      </w:tr>
+      <w:tr>
+        <w:trPr>
+          <w:cnfStyle w:val="000000100000" w:firstRow="0" w:lastRow="0" w:firstColumn="0" w:lastColumn="0" w:oddVBand="0" w:evenVBand="0" w:oddHBand="1" w:evenHBand="0" w:firstRowFirstColumn="0" w:firstRowLastColumn="0" w:lastRowFirstColumn="0" w:lastRowLastColumn="0"/>
+        </w:trPr>
+        <w:tc>
+          <w:tcPr>
+            <w:cnfStyle w:val="001000000000" w:firstRow="0" w:lastRow="0" w:firstColumn="1" w:lastColumn="0" w:oddVBand="0" w:evenVBand="0" w:oddHBand="0" w:evenHBand="0" w:firstRowFirstColumn="0" w:firstRowLastColumn="0" w:lastRowFirstColumn="0" w:lastRowLastColumn="0"/>
+            <w:tcW w:w="1264" w:type="pct"/>
+            <w:vMerge/>
+          </w:tcPr>
+          <w:p/>
+        </w:tc>
+        <w:tc>
+          <w:tcPr>
+            <w:tcW w:w="3736" w:type="pct"/>
+          </w:tcPr>
+          <w:p>
+            <w:pPr>
+              <w:cnfStyle w:val="000000100000" w:firstRow="0" w:lastRow="0" w:firstColumn="0" w:lastColumn="0" w:oddVBand="0" w:evenVBand="0" w:oddHBand="1" w:evenHBand="0" w:firstRowFirstColumn="0" w:firstRowLastColumn="0" w:lastRowFirstColumn="0" w:lastRowLastColumn="0"/>
+            </w:pPr>
+            <w:r>
+              <w:rPr>
+                <w:b/>
+              </w:rPr>
+              <w:t>Id</w:t>
+            </w:r>
+            <w:r>
+              <w:rPr>
+                <w:b/>
+              </w:rPr>
+              <w:t>:</w:t>
+            </w:r>
+            <w:r>
+              <w:t xml:space="preserve"> </w:t>
+            </w:r>
+            <w:r>
+              <w:t>Identificador del anuncio</w:t>
+            </w:r>
+            <w:r>
+              <w:t>.</w:t>
+            </w:r>
+          </w:p>
+        </w:tc>
+      </w:tr>
+      <w:tr>
+        <w:tc>
+          <w:tcPr>
+            <w:cnfStyle w:val="001000000000" w:firstRow="0" w:lastRow="0" w:firstColumn="1" w:lastColumn="0" w:oddVBand="0" w:evenVBand="0" w:oddHBand="0" w:evenHBand="0" w:firstRowFirstColumn="0" w:firstRowLastColumn="0" w:lastRowFirstColumn="0" w:lastRowLastColumn="0"/>
+            <w:tcW w:w="1264" w:type="pct"/>
+            <w:vMerge/>
+          </w:tcPr>
+          <w:p/>
+        </w:tc>
+        <w:tc>
+          <w:tcPr>
+            <w:tcW w:w="3736" w:type="pct"/>
+          </w:tcPr>
+          <w:p>
+            <w:pPr>
+              <w:cnfStyle w:val="000000000000" w:firstRow="0" w:lastRow="0" w:firstColumn="0" w:lastColumn="0" w:oddVBand="0" w:evenVBand="0" w:oddHBand="0" w:evenHBand="0" w:firstRowFirstColumn="0" w:firstRowLastColumn="0" w:lastRowFirstColumn="0" w:lastRowLastColumn="0"/>
+            </w:pPr>
+            <w:proofErr w:type="spellStart"/>
+            <w:r>
+              <w:rPr>
+                <w:b/>
+              </w:rPr>
+              <w:t>Titulo</w:t>
+            </w:r>
+            <w:proofErr w:type="spellEnd"/>
+            <w:r>
+              <w:rPr>
+                <w:b/>
+              </w:rPr>
+              <w:t>:</w:t>
+            </w:r>
+            <w:r>
+              <w:t xml:space="preserve"> </w:t>
+            </w:r>
+            <w:r>
+              <w:t>Titulo del anuncio</w:t>
+            </w:r>
+            <w:r>
+              <w:t>.</w:t>
+            </w:r>
+          </w:p>
+        </w:tc>
+      </w:tr>
+      <w:tr>
+        <w:trPr>
+          <w:cnfStyle w:val="000000100000" w:firstRow="0" w:lastRow="0" w:firstColumn="0" w:lastColumn="0" w:oddVBand="0" w:evenVBand="0" w:oddHBand="1" w:evenHBand="0" w:firstRowFirstColumn="0" w:firstRowLastColumn="0" w:lastRowFirstColumn="0" w:lastRowLastColumn="0"/>
+        </w:trPr>
+        <w:tc>
+          <w:tcPr>
+            <w:cnfStyle w:val="001000000000" w:firstRow="0" w:lastRow="0" w:firstColumn="1" w:lastColumn="0" w:oddVBand="0" w:evenVBand="0" w:oddHBand="0" w:evenHBand="0" w:firstRowFirstColumn="0" w:firstRowLastColumn="0" w:lastRowFirstColumn="0" w:lastRowLastColumn="0"/>
+            <w:tcW w:w="1264" w:type="pct"/>
+            <w:vMerge/>
+          </w:tcPr>
+          <w:p/>
+        </w:tc>
+        <w:tc>
+          <w:tcPr>
+            <w:tcW w:w="3736" w:type="pct"/>
+          </w:tcPr>
+          <w:p>
+            <w:pPr>
+              <w:cnfStyle w:val="000000100000" w:firstRow="0" w:lastRow="0" w:firstColumn="0" w:lastColumn="0" w:oddVBand="0" w:evenVBand="0" w:oddHBand="1" w:evenHBand="0" w:firstRowFirstColumn="0" w:firstRowLastColumn="0" w:lastRowFirstColumn="0" w:lastRowLastColumn="0"/>
+            </w:pPr>
+            <w:proofErr w:type="spellStart"/>
+            <w:r>
+              <w:rPr>
+                <w:b/>
+              </w:rPr>
+              <w:t>Descripcion</w:t>
+            </w:r>
+            <w:proofErr w:type="spellEnd"/>
+            <w:r>
+              <w:rPr>
+                <w:b/>
+              </w:rPr>
+              <w:t xml:space="preserve">: </w:t>
+            </w:r>
+            <w:proofErr w:type="spellStart"/>
+            <w:r>
+              <w:t>Descripcion</w:t>
+            </w:r>
+            <w:proofErr w:type="spellEnd"/>
+            <w:r>
+              <w:t xml:space="preserve"> del anuncio</w:t>
+            </w:r>
+            <w:r>
+              <w:t>.</w:t>
+            </w:r>
+          </w:p>
+        </w:tc>
+      </w:tr>
+      <w:tr>
+        <w:tc>
+          <w:tcPr>
+            <w:cnfStyle w:val="001000000000" w:firstRow="0" w:lastRow="0" w:firstColumn="1" w:lastColumn="0" w:oddVBand="0" w:evenVBand="0" w:oddHBand="0" w:evenHBand="0" w:firstRowFirstColumn="0" w:firstRowLastColumn="0" w:lastRowFirstColumn="0" w:lastRowLastColumn="0"/>
+            <w:tcW w:w="1264" w:type="pct"/>
+            <w:vMerge/>
+          </w:tcPr>
+          <w:p/>
+        </w:tc>
+        <w:tc>
+          <w:tcPr>
+            <w:tcW w:w="3736" w:type="pct"/>
+          </w:tcPr>
+          <w:p>
+            <w:pPr>
+              <w:cnfStyle w:val="000000000000" w:firstRow="0" w:lastRow="0" w:firstColumn="0" w:lastColumn="0" w:oddVBand="0" w:evenVBand="0" w:oddHBand="0" w:evenHBand="0" w:firstRowFirstColumn="0" w:firstRowLastColumn="0" w:lastRowFirstColumn="0" w:lastRowLastColumn="0"/>
+            </w:pPr>
+            <w:proofErr w:type="spellStart"/>
+            <w:r>
+              <w:rPr>
+                <w:b/>
+              </w:rPr>
+              <w:t>Fecha_creacion</w:t>
+            </w:r>
+            <w:proofErr w:type="spellEnd"/>
+            <w:r>
+              <w:rPr>
+                <w:b/>
+              </w:rPr>
+              <w:t xml:space="preserve">: </w:t>
+            </w:r>
+            <w:r>
+              <w:t>Fecha de creación del anuncio.</w:t>
+            </w:r>
+          </w:p>
+        </w:tc>
+      </w:tr>
+      <w:tr>
+        <w:trPr>
+          <w:cnfStyle w:val="000000100000" w:firstRow="0" w:lastRow="0" w:firstColumn="0" w:lastColumn="0" w:oddVBand="0" w:evenVBand="0" w:oddHBand="1" w:evenHBand="0" w:firstRowFirstColumn="0" w:firstRowLastColumn="0" w:lastRowFirstColumn="0" w:lastRowLastColumn="0"/>
+        </w:trPr>
+        <w:tc>
+          <w:tcPr>
+            <w:cnfStyle w:val="001000000000" w:firstRow="0" w:lastRow="0" w:firstColumn="1" w:lastColumn="0" w:oddVBand="0" w:evenVBand="0" w:oddHBand="0" w:evenHBand="0" w:firstRowFirstColumn="0" w:firstRowLastColumn="0" w:lastRowFirstColumn="0" w:lastRowLastColumn="0"/>
+            <w:tcW w:w="1264" w:type="pct"/>
+            <w:vMerge/>
+          </w:tcPr>
+          <w:p/>
+        </w:tc>
+        <w:tc>
+          <w:tcPr>
+            <w:tcW w:w="3736" w:type="pct"/>
+          </w:tcPr>
+          <w:p>
+            <w:pPr>
+              <w:cnfStyle w:val="000000100000" w:firstRow="0" w:lastRow="0" w:firstColumn="0" w:lastColumn="0" w:oddVBand="0" w:evenVBand="0" w:oddHBand="1" w:evenHBand="0" w:firstRowFirstColumn="0" w:firstRowLastColumn="0" w:lastRowFirstColumn="0" w:lastRowLastColumn="0"/>
+            </w:pPr>
+            <w:proofErr w:type="spellStart"/>
+            <w:r>
+              <w:rPr>
+                <w:b/>
+              </w:rPr>
+              <w:t>Es_activo</w:t>
+            </w:r>
+            <w:proofErr w:type="spellEnd"/>
+            <w:r>
+              <w:rPr>
+                <w:b/>
+              </w:rPr>
+              <w:t>:</w:t>
+            </w:r>
+            <w:r>
+              <w:t xml:space="preserve"> Indica si el anuncio está activo (siempre debería de ser igual a 1)</w:t>
+            </w:r>
+          </w:p>
+        </w:tc>
+      </w:tr>
+      <w:tr>
+        <w:tc>
+          <w:tcPr>
+            <w:cnfStyle w:val="001000000000" w:firstRow="0" w:lastRow="0" w:firstColumn="1" w:lastColumn="0" w:oddVBand="0" w:evenVBand="0" w:oddHBand="0" w:evenHBand="0" w:firstRowFirstColumn="0" w:firstRowLastColumn="0" w:lastRowFirstColumn="0" w:lastRowLastColumn="0"/>
+            <w:tcW w:w="1264" w:type="pct"/>
+          </w:tcPr>
+          <w:p>
+            <w:r>
+              <w:t>¿Autenticación?</w:t>
+            </w:r>
+          </w:p>
+        </w:tc>
+        <w:tc>
+          <w:tcPr>
+            <w:tcW w:w="3736" w:type="pct"/>
+          </w:tcPr>
+          <w:p>
+            <w:pPr>
+              <w:cnfStyle w:val="000000000000" w:firstRow="0" w:lastRow="0" w:firstColumn="0" w:lastColumn="0" w:oddVBand="0" w:evenVBand="0" w:oddHBand="0" w:evenHBand="0" w:firstRowFirstColumn="0" w:firstRowLastColumn="0" w:lastRowFirstColumn="0" w:lastRowLastColumn="0"/>
+            </w:pPr>
+            <w:r>
+              <w:t>Si</w:t>
+            </w:r>
+          </w:p>
+        </w:tc>
+      </w:tr>
+      <w:tr>
+        <w:trPr>
+          <w:cnfStyle w:val="000000100000" w:firstRow="0" w:lastRow="0" w:firstColumn="0" w:lastColumn="0" w:oddVBand="0" w:evenVBand="0" w:oddHBand="1" w:evenHBand="0" w:firstRowFirstColumn="0" w:firstRowLastColumn="0" w:lastRowFirstColumn="0" w:lastRowLastColumn="0"/>
+        </w:trPr>
+        <w:tc>
+          <w:tcPr>
+            <w:cnfStyle w:val="001000000000" w:firstRow="0" w:lastRow="0" w:firstColumn="1" w:lastColumn="0" w:oddVBand="0" w:evenVBand="0" w:oddHBand="0" w:evenHBand="0" w:firstRowFirstColumn="0" w:firstRowLastColumn="0" w:lastRowFirstColumn="0" w:lastRowLastColumn="0"/>
+            <w:tcW w:w="1264" w:type="pct"/>
+          </w:tcPr>
+          <w:p>
+            <w:r>
+              <w:t>Método</w:t>
+            </w:r>
+          </w:p>
+        </w:tc>
+        <w:tc>
+          <w:tcPr>
+            <w:tcW w:w="3736" w:type="pct"/>
+          </w:tcPr>
+          <w:p>
+            <w:pPr>
+              <w:cnfStyle w:val="000000100000" w:firstRow="0" w:lastRow="0" w:firstColumn="0" w:lastColumn="0" w:oddVBand="0" w:evenVBand="0" w:oddHBand="1" w:evenHBand="0" w:firstRowFirstColumn="0" w:firstRowLastColumn="0" w:lastRowFirstColumn="0" w:lastRowLastColumn="0"/>
+            </w:pPr>
+            <w:r>
+              <w:t>Post</w:t>
+            </w:r>
+          </w:p>
+        </w:tc>
+      </w:tr>
+    </w:tbl>
+    <w:p/>
+    <w:p>
+      <w:r>
+        <w:br w:type="page"/>
+      </w:r>
+    </w:p>
+    <w:p>
+      <w:pPr>
+        <w:pStyle w:val="Ttulo2"/>
+      </w:pPr>
+      <w:bookmarkStart w:id="9" w:name="_Toc367196966"/>
+      <w:proofErr w:type="spellStart"/>
+      <w:r>
+        <w:lastRenderedPageBreak/>
+        <w:t>Save</w:t>
+      </w:r>
+      <w:proofErr w:type="spellEnd"/>
+      <w:r>
+        <w:t>.</w:t>
+      </w:r>
+      <w:bookmarkEnd w:id="9"/>
+    </w:p>
+    <w:p>
+      <w:r>
+        <w:t>Guardar un anuncio.</w:t>
+      </w:r>
+    </w:p>
+    <w:tbl>
+      <w:tblPr>
+        <w:tblStyle w:val="Tabladecuadrcula5oscura-nfasis6"/>
+        <w:tblW w:w="5000" w:type="pct"/>
+        <w:tblLook w:val="04A0" w:firstRow="1" w:lastRow="0" w:firstColumn="1" w:lastColumn="0" w:noHBand="0" w:noVBand="1"/>
+      </w:tblPr>
+      <w:tblGrid>
+        <w:gridCol w:w="2232"/>
+        <w:gridCol w:w="6596"/>
+      </w:tblGrid>
+      <w:tr>
+        <w:trPr>
+          <w:cnfStyle w:val="100000000000" w:firstRow="1" w:lastRow="0" w:firstColumn="0" w:lastColumn="0" w:oddVBand="0" w:evenVBand="0" w:oddHBand="0" w:evenHBand="0" w:firstRowFirstColumn="0" w:firstRowLastColumn="0" w:lastRowFirstColumn="0" w:lastRowLastColumn="0"/>
+        </w:trPr>
+        <w:tc>
+          <w:tcPr>
+            <w:cnfStyle w:val="001000000000" w:firstRow="0" w:lastRow="0" w:firstColumn="1" w:lastColumn="0" w:oddVBand="0" w:evenVBand="0" w:oddHBand="0" w:evenHBand="0" w:firstRowFirstColumn="0" w:firstRowLastColumn="0" w:lastRowFirstColumn="0" w:lastRowLastColumn="0"/>
+            <w:tcW w:w="1264" w:type="pct"/>
+          </w:tcPr>
+          <w:p>
+            <w:proofErr w:type="spellStart"/>
+            <w:r>
+              <w:t>Item</w:t>
+            </w:r>
+            <w:proofErr w:type="spellEnd"/>
+          </w:p>
+        </w:tc>
+        <w:tc>
+          <w:tcPr>
+            <w:tcW w:w="3736" w:type="pct"/>
+          </w:tcPr>
+          <w:p>
+            <w:pPr>
+              <w:cnfStyle w:val="100000000000" w:firstRow="1" w:lastRow="0" w:firstColumn="0" w:lastColumn="0" w:oddVBand="0" w:evenVBand="0" w:oddHBand="0" w:evenHBand="0" w:firstRowFirstColumn="0" w:firstRowLastColumn="0" w:lastRowFirstColumn="0" w:lastRowLastColumn="0"/>
+            </w:pPr>
+            <w:r>
+              <w:t>Descripción</w:t>
+            </w:r>
+          </w:p>
+        </w:tc>
+      </w:tr>
+      <w:tr>
+        <w:trPr>
+          <w:cnfStyle w:val="000000100000" w:firstRow="0" w:lastRow="0" w:firstColumn="0" w:lastColumn="0" w:oddVBand="0" w:evenVBand="0" w:oddHBand="1" w:evenHBand="0" w:firstRowFirstColumn="0" w:firstRowLastColumn="0" w:lastRowFirstColumn="0" w:lastRowLastColumn="0"/>
+        </w:trPr>
+        <w:tc>
+          <w:tcPr>
+            <w:cnfStyle w:val="001000000000" w:firstRow="0" w:lastRow="0" w:firstColumn="1" w:lastColumn="0" w:oddVBand="0" w:evenVBand="0" w:oddHBand="0" w:evenHBand="0" w:firstRowFirstColumn="0" w:firstRowLastColumn="0" w:lastRowFirstColumn="0" w:lastRowLastColumn="0"/>
+            <w:tcW w:w="1264" w:type="pct"/>
+          </w:tcPr>
+          <w:p>
+            <w:r>
+              <w:t>URL</w:t>
+            </w:r>
+          </w:p>
+        </w:tc>
+        <w:tc>
+          <w:tcPr>
+            <w:tcW w:w="3736" w:type="pct"/>
+          </w:tcPr>
+          <w:p>
+            <w:pPr>
+              <w:cnfStyle w:val="000000100000" w:firstRow="0" w:lastRow="0" w:firstColumn="0" w:lastColumn="0" w:oddVBand="0" w:evenVBand="0" w:oddHBand="1" w:evenHBand="0" w:firstRowFirstColumn="0" w:firstRowLastColumn="0" w:lastRowFirstColumn="0" w:lastRowLastColumn="0"/>
+            </w:pPr>
+            <w:hyperlink r:id="rId11" w:history="1">
+              <w:r>
+                <w:rPr>
+                  <w:rStyle w:val="Hipervnculo"/>
+                </w:rPr>
+                <w:t>http://guananuncio.madxdesign.com/index.php/anuncio/save</w:t>
+              </w:r>
+            </w:hyperlink>
+          </w:p>
+        </w:tc>
+      </w:tr>
+      <w:tr>
+        <w:tc>
+          <w:tcPr>
+            <w:cnfStyle w:val="001000000000" w:firstRow="0" w:lastRow="0" w:firstColumn="1" w:lastColumn="0" w:oddVBand="0" w:evenVBand="0" w:oddHBand="0" w:evenHBand="0" w:firstRowFirstColumn="0" w:firstRowLastColumn="0" w:lastRowFirstColumn="0" w:lastRowLastColumn="0"/>
+            <w:tcW w:w="1264" w:type="pct"/>
+          </w:tcPr>
+          <w:p>
+            <w:proofErr w:type="spellStart"/>
+            <w:r>
+              <w:t>Parametros</w:t>
+            </w:r>
+            <w:proofErr w:type="spellEnd"/>
+          </w:p>
+        </w:tc>
+        <w:tc>
+          <w:tcPr>
+            <w:tcW w:w="3736" w:type="pct"/>
+          </w:tcPr>
+          <w:p>
+            <w:pPr>
+              <w:cnfStyle w:val="000000000000" w:firstRow="0" w:lastRow="0" w:firstColumn="0" w:lastColumn="0" w:oddVBand="0" w:evenVBand="0" w:oddHBand="0" w:evenHBand="0" w:firstRowFirstColumn="0" w:firstRowLastColumn="0" w:lastRowFirstColumn="0" w:lastRowLastColumn="0"/>
+            </w:pPr>
+            <w:proofErr w:type="spellStart"/>
+            <w:r>
+              <w:t>titulo</w:t>
+            </w:r>
+            <w:proofErr w:type="spellEnd"/>
+            <w:r>
+              <w:t xml:space="preserve">, </w:t>
+            </w:r>
+            <w:proofErr w:type="spellStart"/>
+            <w:r>
+              <w:t>descripcion</w:t>
+            </w:r>
+            <w:proofErr w:type="spellEnd"/>
+            <w:r>
+              <w:t xml:space="preserve">, </w:t>
+            </w:r>
+            <w:proofErr w:type="spellStart"/>
+            <w:r>
+              <w:t>categoria_id</w:t>
+            </w:r>
+            <w:proofErr w:type="spellEnd"/>
+            <w:r>
+              <w:t xml:space="preserve">, </w:t>
+            </w:r>
+            <w:proofErr w:type="spellStart"/>
+            <w:r>
+              <w:t>usuario_id</w:t>
+            </w:r>
+            <w:proofErr w:type="spellEnd"/>
+          </w:p>
+        </w:tc>
+      </w:tr>
+      <w:tr>
+        <w:trPr>
+          <w:cnfStyle w:val="000000100000" w:firstRow="0" w:lastRow="0" w:firstColumn="0" w:lastColumn="0" w:oddVBand="0" w:evenVBand="0" w:oddHBand="1" w:evenHBand="0" w:firstRowFirstColumn="0" w:firstRowLastColumn="0" w:lastRowFirstColumn="0" w:lastRowLastColumn="0"/>
+        </w:trPr>
+        <w:tc>
+          <w:tcPr>
+            <w:cnfStyle w:val="001000000000" w:firstRow="0" w:lastRow="0" w:firstColumn="1" w:lastColumn="0" w:oddVBand="0" w:evenVBand="0" w:oddHBand="0" w:evenHBand="0" w:firstRowFirstColumn="0" w:firstRowLastColumn="0" w:lastRowFirstColumn="0" w:lastRowLastColumn="0"/>
+            <w:tcW w:w="1264" w:type="pct"/>
+          </w:tcPr>
+          <w:p>
+            <w:pPr>
+              <w:ind w:left="708"/>
+            </w:pPr>
+            <w:r>
+              <w:t>id</w:t>
+            </w:r>
+          </w:p>
+        </w:tc>
+        <w:tc>
+          <w:tcPr>
+            <w:tcW w:w="3736" w:type="pct"/>
+          </w:tcPr>
+          <w:p>
+            <w:pPr>
+              <w:cnfStyle w:val="000000100000" w:firstRow="0" w:lastRow="0" w:firstColumn="0" w:lastColumn="0" w:oddVBand="0" w:evenVBand="0" w:oddHBand="1" w:evenHBand="0" w:firstRowFirstColumn="0" w:firstRowLastColumn="0" w:lastRowFirstColumn="0" w:lastRowLastColumn="0"/>
+            </w:pPr>
+            <w:r>
+              <w:t>Id del anuncio que desea inactivar</w:t>
+            </w:r>
+          </w:p>
+        </w:tc>
+      </w:tr>
+      <w:tr>
+        <w:tc>
+          <w:tcPr>
+            <w:cnfStyle w:val="001000000000" w:firstRow="0" w:lastRow="0" w:firstColumn="1" w:lastColumn="0" w:oddVBand="0" w:evenVBand="0" w:oddHBand="0" w:evenHBand="0" w:firstRowFirstColumn="0" w:firstRowLastColumn="0" w:lastRowFirstColumn="0" w:lastRowLastColumn="0"/>
+            <w:tcW w:w="1264" w:type="pct"/>
+          </w:tcPr>
+          <w:p>
+            <w:pPr>
+              <w:ind w:left="708"/>
+            </w:pPr>
+            <w:proofErr w:type="spellStart"/>
+            <w:r>
+              <w:t>descripcion</w:t>
+            </w:r>
+            <w:proofErr w:type="spellEnd"/>
+          </w:p>
+        </w:tc>
+        <w:tc>
+          <w:tcPr>
+            <w:tcW w:w="3736" w:type="pct"/>
+          </w:tcPr>
+          <w:p>
+            <w:pPr>
+              <w:cnfStyle w:val="000000000000" w:firstRow="0" w:lastRow="0" w:firstColumn="0" w:lastColumn="0" w:oddVBand="0" w:evenVBand="0" w:oddHBand="0" w:evenHBand="0" w:firstRowFirstColumn="0" w:firstRowLastColumn="0" w:lastRowFirstColumn="0" w:lastRowLastColumn="0"/>
+            </w:pPr>
+            <w:r>
+              <w:t>Descripción del anuncio.</w:t>
+            </w:r>
+          </w:p>
+        </w:tc>
+      </w:tr>
+      <w:tr>
+        <w:trPr>
+          <w:cnfStyle w:val="000000100000" w:firstRow="0" w:lastRow="0" w:firstColumn="0" w:lastColumn="0" w:oddVBand="0" w:evenVBand="0" w:oddHBand="1" w:evenHBand="0" w:firstRowFirstColumn="0" w:firstRowLastColumn="0" w:lastRowFirstColumn="0" w:lastRowLastColumn="0"/>
+        </w:trPr>
+        <w:tc>
+          <w:tcPr>
+            <w:cnfStyle w:val="001000000000" w:firstRow="0" w:lastRow="0" w:firstColumn="1" w:lastColumn="0" w:oddVBand="0" w:evenVBand="0" w:oddHBand="0" w:evenHBand="0" w:firstRowFirstColumn="0" w:firstRowLastColumn="0" w:lastRowFirstColumn="0" w:lastRowLastColumn="0"/>
+            <w:tcW w:w="1264" w:type="pct"/>
+          </w:tcPr>
+          <w:p>
+            <w:pPr>
+              <w:ind w:left="708"/>
+            </w:pPr>
+            <w:proofErr w:type="spellStart"/>
+            <w:r>
+              <w:t>categoria_id</w:t>
+            </w:r>
+            <w:proofErr w:type="spellEnd"/>
+          </w:p>
+        </w:tc>
+        <w:tc>
+          <w:tcPr>
+            <w:tcW w:w="3736" w:type="pct"/>
+          </w:tcPr>
+          <w:p>
+            <w:pPr>
+              <w:cnfStyle w:val="000000100000" w:firstRow="0" w:lastRow="0" w:firstColumn="0" w:lastColumn="0" w:oddVBand="0" w:evenVBand="0" w:oddHBand="1" w:evenHBand="0" w:firstRowFirstColumn="0" w:firstRowLastColumn="0" w:lastRowFirstColumn="0" w:lastRowLastColumn="0"/>
+            </w:pPr>
+            <w:proofErr w:type="spellStart"/>
+            <w:r>
+              <w:t>Categoria</w:t>
+            </w:r>
+            <w:proofErr w:type="spellEnd"/>
+            <w:r>
+              <w:t xml:space="preserve"> en donde se encontrara el anuncio.</w:t>
+            </w:r>
+          </w:p>
+        </w:tc>
+      </w:tr>
+      <w:tr>
+        <w:tc>
+          <w:tcPr>
+            <w:cnfStyle w:val="001000000000" w:firstRow="0" w:lastRow="0" w:firstColumn="1" w:lastColumn="0" w:oddVBand="0" w:evenVBand="0" w:oddHBand="0" w:evenHBand="0" w:firstRowFirstColumn="0" w:firstRowLastColumn="0" w:lastRowFirstColumn="0" w:lastRowLastColumn="0"/>
+            <w:tcW w:w="1264" w:type="pct"/>
+          </w:tcPr>
+          <w:p>
+            <w:pPr>
+              <w:ind w:left="708"/>
+            </w:pPr>
+            <w:proofErr w:type="spellStart"/>
+            <w:r>
+              <w:t>usuario_id</w:t>
+            </w:r>
+            <w:proofErr w:type="spellEnd"/>
+          </w:p>
+        </w:tc>
+        <w:tc>
+          <w:tcPr>
+            <w:tcW w:w="3736" w:type="pct"/>
+          </w:tcPr>
+          <w:p>
+            <w:pPr>
+              <w:cnfStyle w:val="000000000000" w:firstRow="0" w:lastRow="0" w:firstColumn="0" w:lastColumn="0" w:oddVBand="0" w:evenVBand="0" w:oddHBand="0" w:evenHBand="0" w:firstRowFirstColumn="0" w:firstRowLastColumn="0" w:lastRowFirstColumn="0" w:lastRowLastColumn="0"/>
+            </w:pPr>
+            <w:r>
+              <w:t>Usuario de creación del anuncio.</w:t>
+            </w:r>
+          </w:p>
+        </w:tc>
+      </w:tr>
+      <w:tr>
+        <w:trPr>
+          <w:cnfStyle w:val="000000100000" w:firstRow="0" w:lastRow="0" w:firstColumn="0" w:lastColumn="0" w:oddVBand="0" w:evenVBand="0" w:oddHBand="1" w:evenHBand="0" w:firstRowFirstColumn="0" w:firstRowLastColumn="0" w:lastRowFirstColumn="0" w:lastRowLastColumn="0"/>
+        </w:trPr>
+        <w:tc>
+          <w:tcPr>
+            <w:cnfStyle w:val="001000000000" w:firstRow="0" w:lastRow="0" w:firstColumn="1" w:lastColumn="0" w:oddVBand="0" w:evenVBand="0" w:oddHBand="0" w:evenHBand="0" w:firstRowFirstColumn="0" w:firstRowLastColumn="0" w:lastRowFirstColumn="0" w:lastRowLastColumn="0"/>
+            <w:tcW w:w="1264" w:type="pct"/>
+            <w:vMerge w:val="restart"/>
+          </w:tcPr>
+          <w:p>
+            <w:r>
+              <w:t>Resultado</w:t>
+            </w:r>
+          </w:p>
+        </w:tc>
+        <w:tc>
+          <w:tcPr>
+            <w:tcW w:w="3736" w:type="pct"/>
+          </w:tcPr>
+          <w:p>
+            <w:pPr>
+              <w:cnfStyle w:val="000000100000" w:firstRow="0" w:lastRow="0" w:firstColumn="0" w:lastColumn="0" w:oddVBand="0" w:evenVBand="0" w:oddHBand="1" w:evenHBand="0" w:firstRowFirstColumn="0" w:firstRowLastColumn="0" w:lastRowFirstColumn="0" w:lastRowLastColumn="0"/>
+            </w:pPr>
+            <w:r>
+              <w:t>{</w:t>
+            </w:r>
+            <w:proofErr w:type="spellStart"/>
+            <w:r>
+              <w:t>estado</w:t>
+            </w:r>
+            <w:r>
+              <w:t>:XX,</w:t>
+            </w:r>
+            <w:r>
+              <w:t>errors</w:t>
+            </w:r>
+            <w:proofErr w:type="spellEnd"/>
+            <w:r>
+              <w:t>:</w:t>
+            </w:r>
+            <w:r>
+              <w:t>{</w:t>
+            </w:r>
+            <w:proofErr w:type="spellStart"/>
+            <w:r>
+              <w:t>titulo:</w:t>
+            </w:r>
+            <w:r>
+              <w:t>XX</w:t>
+            </w:r>
+            <w:r>
+              <w:t>,descripcion:XX</w:t>
+            </w:r>
+            <w:proofErr w:type="spellEnd"/>
+            <w:r>
+              <w:t>}}</w:t>
+            </w:r>
+          </w:p>
+        </w:tc>
+      </w:tr>
+      <w:tr>
+        <w:tc>
+          <w:tcPr>
+            <w:cnfStyle w:val="001000000000" w:firstRow="0" w:lastRow="0" w:firstColumn="1" w:lastColumn="0" w:oddVBand="0" w:evenVBand="0" w:oddHBand="0" w:evenHBand="0" w:firstRowFirstColumn="0" w:firstRowLastColumn="0" w:lastRowFirstColumn="0" w:lastRowLastColumn="0"/>
+            <w:tcW w:w="1264" w:type="pct"/>
+            <w:vMerge/>
+          </w:tcPr>
+          <w:p/>
+        </w:tc>
+        <w:tc>
+          <w:tcPr>
+            <w:tcW w:w="3736" w:type="pct"/>
+          </w:tcPr>
+          <w:p>
+            <w:pPr>
+              <w:cnfStyle w:val="000000000000" w:firstRow="0" w:lastRow="0" w:firstColumn="0" w:lastColumn="0" w:oddVBand="0" w:evenVBand="0" w:oddHBand="0" w:evenHBand="0" w:firstRowFirstColumn="0" w:firstRowLastColumn="0" w:lastRowFirstColumn="0" w:lastRowLastColumn="0"/>
+            </w:pPr>
+            <w:r>
+              <w:rPr>
+                <w:b/>
+              </w:rPr>
+              <w:t>Estado:</w:t>
+            </w:r>
+            <w:r>
+              <w:t xml:space="preserve"> Puede traer un valor de uno cuando </w:t>
+            </w:r>
+            <w:r>
+              <w:t>se guardó con éxito</w:t>
+            </w:r>
+            <w:r>
+              <w:t>, cero cuando hubo un error de validación y menos uno (-1) cuando hubo una excepción.</w:t>
+            </w:r>
+          </w:p>
+        </w:tc>
+      </w:tr>
+      <w:tr>
+        <w:trPr>
+          <w:cnfStyle w:val="000000100000" w:firstRow="0" w:lastRow="0" w:firstColumn="0" w:lastColumn="0" w:oddVBand="0" w:evenVBand="0" w:oddHBand="1" w:evenHBand="0" w:firstRowFirstColumn="0" w:firstRowLastColumn="0" w:lastRowFirstColumn="0" w:lastRowLastColumn="0"/>
+        </w:trPr>
+        <w:tc>
+          <w:tcPr>
+            <w:cnfStyle w:val="001000000000" w:firstRow="0" w:lastRow="0" w:firstColumn="1" w:lastColumn="0" w:oddVBand="0" w:evenVBand="0" w:oddHBand="0" w:evenHBand="0" w:firstRowFirstColumn="0" w:firstRowLastColumn="0" w:lastRowFirstColumn="0" w:lastRowLastColumn="0"/>
+            <w:tcW w:w="1264" w:type="pct"/>
+            <w:vMerge/>
+          </w:tcPr>
+          <w:p/>
+        </w:tc>
+        <w:tc>
+          <w:tcPr>
+            <w:tcW w:w="3736" w:type="pct"/>
+          </w:tcPr>
+          <w:p>
+            <w:pPr>
+              <w:cnfStyle w:val="000000100000" w:firstRow="0" w:lastRow="0" w:firstColumn="0" w:lastColumn="0" w:oddVBand="0" w:evenVBand="0" w:oddHBand="1" w:evenHBand="0" w:firstRowFirstColumn="0" w:firstRowLastColumn="0" w:lastRowFirstColumn="0" w:lastRowLastColumn="0"/>
+            </w:pPr>
+            <w:proofErr w:type="spellStart"/>
+            <w:r>
+              <w:rPr>
+                <w:b/>
+              </w:rPr>
+              <w:t>E</w:t>
+            </w:r>
+            <w:r>
+              <w:rPr>
+                <w:b/>
+              </w:rPr>
+              <w:t>rrors</w:t>
+            </w:r>
+            <w:proofErr w:type="spellEnd"/>
+            <w:r>
+              <w:rPr>
+                <w:b/>
+              </w:rPr>
+              <w:t>:</w:t>
+            </w:r>
+            <w:r>
+              <w:t xml:space="preserve"> Mapa de errores donde el primer dato me indica el campo donde ocurrió el error y el segundo un </w:t>
+            </w:r>
+            <w:proofErr w:type="spellStart"/>
+            <w:r>
+              <w:t>array</w:t>
+            </w:r>
+            <w:proofErr w:type="spellEnd"/>
+            <w:r>
+              <w:t xml:space="preserve"> de los errores encontrados, en el caso de excepción solo se encontrara el valor </w:t>
+            </w:r>
+            <w:r>
+              <w:rPr>
+                <w:b/>
+              </w:rPr>
+              <w:t>mensaje</w:t>
+            </w:r>
+            <w:r>
+              <w:t>.</w:t>
+            </w:r>
+          </w:p>
+        </w:tc>
+      </w:tr>
+      <w:tr>
+        <w:tc>
+          <w:tcPr>
+            <w:cnfStyle w:val="001000000000" w:firstRow="0" w:lastRow="0" w:firstColumn="1" w:lastColumn="0" w:oddVBand="0" w:evenVBand="0" w:oddHBand="0" w:evenHBand="0" w:firstRowFirstColumn="0" w:firstRowLastColumn="0" w:lastRowFirstColumn="0" w:lastRowLastColumn="0"/>
+            <w:tcW w:w="1264" w:type="pct"/>
+          </w:tcPr>
+          <w:p>
+            <w:r>
+              <w:t>¿Autenticación?</w:t>
+            </w:r>
+          </w:p>
+        </w:tc>
+        <w:tc>
+          <w:tcPr>
+            <w:tcW w:w="3736" w:type="pct"/>
+          </w:tcPr>
+          <w:p>
+            <w:pPr>
+              <w:cnfStyle w:val="000000000000" w:firstRow="0" w:lastRow="0" w:firstColumn="0" w:lastColumn="0" w:oddVBand="0" w:evenVBand="0" w:oddHBand="0" w:evenHBand="0" w:firstRowFirstColumn="0" w:firstRowLastColumn="0" w:lastRowFirstColumn="0" w:lastRowLastColumn="0"/>
+            </w:pPr>
+            <w:r>
+              <w:t>Si</w:t>
+            </w:r>
+          </w:p>
+        </w:tc>
+      </w:tr>
+      <w:tr>
+        <w:trPr>
+          <w:cnfStyle w:val="000000100000" w:firstRow="0" w:lastRow="0" w:firstColumn="0" w:lastColumn="0" w:oddVBand="0" w:evenVBand="0" w:oddHBand="1" w:evenHBand="0" w:firstRowFirstColumn="0" w:firstRowLastColumn="0" w:lastRowFirstColumn="0" w:lastRowLastColumn="0"/>
+        </w:trPr>
+        <w:tc>
+          <w:tcPr>
+            <w:cnfStyle w:val="001000000000" w:firstRow="0" w:lastRow="0" w:firstColumn="1" w:lastColumn="0" w:oddVBand="0" w:evenVBand="0" w:oddHBand="0" w:evenHBand="0" w:firstRowFirstColumn="0" w:firstRowLastColumn="0" w:lastRowFirstColumn="0" w:lastRowLastColumn="0"/>
+            <w:tcW w:w="1264" w:type="pct"/>
+          </w:tcPr>
+          <w:p>
+            <w:r>
+              <w:t>Método</w:t>
+            </w:r>
+          </w:p>
+        </w:tc>
+        <w:tc>
+          <w:tcPr>
+            <w:tcW w:w="3736" w:type="pct"/>
+          </w:tcPr>
+          <w:p>
+            <w:pPr>
+              <w:cnfStyle w:val="000000100000" w:firstRow="0" w:lastRow="0" w:firstColumn="0" w:lastColumn="0" w:oddVBand="0" w:evenVBand="0" w:oddHBand="1" w:evenHBand="0" w:firstRowFirstColumn="0" w:firstRowLastColumn="0" w:lastRowFirstColumn="0" w:lastRowLastColumn="0"/>
+            </w:pPr>
+            <w:r>
+              <w:t>Post</w:t>
+            </w:r>
+          </w:p>
+        </w:tc>
+      </w:tr>
+    </w:tbl>
+    <w:p>
+      <w:pPr>
+        <w:pStyle w:val="Ttulo2"/>
+      </w:pPr>
+      <w:bookmarkStart w:id="10" w:name="_Toc367196967"/>
+      <w:r>
+        <w:t>Inactivar.</w:t>
+      </w:r>
+      <w:bookmarkEnd w:id="10"/>
+    </w:p>
+    <w:p>
+      <w:r>
+        <w:t>Inactiva un anuncio.</w:t>
+      </w:r>
+    </w:p>
+    <w:tbl>
+      <w:tblPr>
+        <w:tblStyle w:val="Tabladecuadrcula5oscura-nfasis6"/>
+        <w:tblW w:w="5000" w:type="pct"/>
+        <w:tblLook w:val="04A0" w:firstRow="1" w:lastRow="0" w:firstColumn="1" w:lastColumn="0" w:noHBand="0" w:noVBand="1"/>
+      </w:tblPr>
+      <w:tblGrid>
+        <w:gridCol w:w="2232"/>
+        <w:gridCol w:w="6596"/>
+      </w:tblGrid>
+      <w:tr>
+        <w:trPr>
+          <w:cnfStyle w:val="100000000000" w:firstRow="1" w:lastRow="0" w:firstColumn="0" w:lastColumn="0" w:oddVBand="0" w:evenVBand="0" w:oddHBand="0" w:evenHBand="0" w:firstRowFirstColumn="0" w:firstRowLastColumn="0" w:lastRowFirstColumn="0" w:lastRowLastColumn="0"/>
+        </w:trPr>
+        <w:tc>
+          <w:tcPr>
+            <w:cnfStyle w:val="001000000000" w:firstRow="0" w:lastRow="0" w:firstColumn="1" w:lastColumn="0" w:oddVBand="0" w:evenVBand="0" w:oddHBand="0" w:evenHBand="0" w:firstRowFirstColumn="0" w:firstRowLastColumn="0" w:lastRowFirstColumn="0" w:lastRowLastColumn="0"/>
+            <w:tcW w:w="1264" w:type="pct"/>
+          </w:tcPr>
+          <w:p>
+            <w:proofErr w:type="spellStart"/>
+            <w:r>
+              <w:t>Item</w:t>
+            </w:r>
+            <w:proofErr w:type="spellEnd"/>
+          </w:p>
+        </w:tc>
+        <w:tc>
+          <w:tcPr>
+            <w:tcW w:w="3736" w:type="pct"/>
+          </w:tcPr>
+          <w:p>
+            <w:pPr>
+              <w:cnfStyle w:val="100000000000" w:firstRow="1" w:lastRow="0" w:firstColumn="0" w:lastColumn="0" w:oddVBand="0" w:evenVBand="0" w:oddHBand="0" w:evenHBand="0" w:firstRowFirstColumn="0" w:firstRowLastColumn="0" w:lastRowFirstColumn="0" w:lastRowLastColumn="0"/>
+            </w:pPr>
+            <w:r>
+              <w:t>Descripción</w:t>
+            </w:r>
+          </w:p>
+        </w:tc>
+      </w:tr>
+      <w:tr>
+        <w:trPr>
+          <w:cnfStyle w:val="000000100000" w:firstRow="0" w:lastRow="0" w:firstColumn="0" w:lastColumn="0" w:oddVBand="0" w:evenVBand="0" w:oddHBand="1" w:evenHBand="0" w:firstRowFirstColumn="0" w:firstRowLastColumn="0" w:lastRowFirstColumn="0" w:lastRowLastColumn="0"/>
+        </w:trPr>
+        <w:tc>
+          <w:tcPr>
+            <w:cnfStyle w:val="001000000000" w:firstRow="0" w:lastRow="0" w:firstColumn="1" w:lastColumn="0" w:oddVBand="0" w:evenVBand="0" w:oddHBand="0" w:evenHBand="0" w:firstRowFirstColumn="0" w:firstRowLastColumn="0" w:lastRowFirstColumn="0" w:lastRowLastColumn="0"/>
+            <w:tcW w:w="1264" w:type="pct"/>
+          </w:tcPr>
+          <w:p>
+            <w:r>
+              <w:t>URL</w:t>
+            </w:r>
+          </w:p>
+        </w:tc>
+        <w:tc>
+          <w:tcPr>
+            <w:tcW w:w="3736" w:type="pct"/>
+          </w:tcPr>
+          <w:p>
+            <w:pPr>
+              <w:cnfStyle w:val="000000100000" w:firstRow="0" w:lastRow="0" w:firstColumn="0" w:lastColumn="0" w:oddVBand="0" w:evenVBand="0" w:oddHBand="1" w:evenHBand="0" w:firstRowFirstColumn="0" w:firstRowLastColumn="0" w:lastRowFirstColumn="0" w:lastRowLastColumn="0"/>
+            </w:pPr>
+            <w:hyperlink r:id="rId12" w:history="1">
+              <w:r>
+                <w:rPr>
+                  <w:rStyle w:val="Hipervnculo"/>
+                </w:rPr>
+                <w:t>http://guananuncio.madxdesign.com/index.php/anuncio/</w:t>
+              </w:r>
+            </w:hyperlink>
+            <w:r>
+              <w:t>inactivar/{id}</w:t>
+            </w:r>
+          </w:p>
+        </w:tc>
+      </w:tr>
+      <w:tr>
+        <w:tc>
+          <w:tcPr>
+            <w:cnfStyle w:val="001000000000" w:firstRow="0" w:lastRow="0" w:firstColumn="1" w:lastColumn="0" w:oddVBand="0" w:evenVBand="0" w:oddHBand="0" w:evenHBand="0" w:firstRowFirstColumn="0" w:firstRowLastColumn="0" w:lastRowFirstColumn="0" w:lastRowLastColumn="0"/>
+            <w:tcW w:w="1264" w:type="pct"/>
+          </w:tcPr>
+          <w:p>
+            <w:pPr>
+              <w:ind w:left="708"/>
+            </w:pPr>
+            <w:r>
+              <w:t>Id</w:t>
+            </w:r>
+          </w:p>
+        </w:tc>
+        <w:tc>
+          <w:tcPr>
+            <w:tcW w:w="3736" w:type="pct"/>
+          </w:tcPr>
+          <w:p>
+            <w:pPr>
+              <w:cnfStyle w:val="000000000000" w:firstRow="0" w:lastRow="0" w:firstColumn="0" w:lastColumn="0" w:oddVBand="0" w:evenVBand="0" w:oddHBand="0" w:evenHBand="0" w:firstRowFirstColumn="0" w:firstRowLastColumn="0" w:lastRowFirstColumn="0" w:lastRowLastColumn="0"/>
+            </w:pPr>
+            <w:r>
+              <w:t>Id del anuncio que desea inactivar</w:t>
+            </w:r>
+          </w:p>
+        </w:tc>
+      </w:tr>
+      <w:tr>
+        <w:trPr>
+          <w:cnfStyle w:val="000000100000" w:firstRow="0" w:lastRow="0" w:firstColumn="0" w:lastColumn="0" w:oddVBand="0" w:evenVBand="0" w:oddHBand="1" w:evenHBand="0" w:firstRowFirstColumn="0" w:firstRowLastColumn="0" w:lastRowFirstColumn="0" w:lastRowLastColumn="0"/>
+        </w:trPr>
+        <w:tc>
+          <w:tcPr>
+            <w:cnfStyle w:val="001000000000" w:firstRow="0" w:lastRow="0" w:firstColumn="1" w:lastColumn="0" w:oddVBand="0" w:evenVBand="0" w:oddHBand="0" w:evenHBand="0" w:firstRowFirstColumn="0" w:firstRowLastColumn="0" w:lastRowFirstColumn="0" w:lastRowLastColumn="0"/>
+            <w:tcW w:w="1264" w:type="pct"/>
+            <w:vMerge w:val="restart"/>
+          </w:tcPr>
+          <w:p>
+            <w:r>
+              <w:t>Resultado</w:t>
+            </w:r>
+          </w:p>
+        </w:tc>
+        <w:tc>
+          <w:tcPr>
+            <w:tcW w:w="3736" w:type="pct"/>
+          </w:tcPr>
+          <w:p>
+            <w:pPr>
+              <w:cnfStyle w:val="000000100000" w:firstRow="0" w:lastRow="0" w:firstColumn="0" w:lastColumn="0" w:oddVBand="0" w:evenVBand="0" w:oddHBand="1" w:evenHBand="0" w:firstRowFirstColumn="0" w:firstRowLastColumn="0" w:lastRowFirstColumn="0" w:lastRowLastColumn="0"/>
+            </w:pPr>
+            <w:r>
+              <w:t>{</w:t>
+            </w:r>
+            <w:proofErr w:type="spellStart"/>
+            <w:r>
+              <w:t>estado:XX,errors</w:t>
+            </w:r>
+            <w:proofErr w:type="spellEnd"/>
+            <w:r>
+              <w:t>:{</w:t>
+            </w:r>
+            <w:proofErr w:type="spellStart"/>
+            <w:r>
+              <w:t>titulo:XX,descripcion:XX</w:t>
+            </w:r>
+            <w:proofErr w:type="spellEnd"/>
+            <w:r>
+              <w:t>}}</w:t>
+            </w:r>
+          </w:p>
+        </w:tc>
+      </w:tr>
+      <w:tr>
+        <w:tc>
+          <w:tcPr>
+            <w:cnfStyle w:val="001000000000" w:firstRow="0" w:lastRow="0" w:firstColumn="1" w:lastColumn="0" w:oddVBand="0" w:evenVBand="0" w:oddHBand="0" w:evenHBand="0" w:firstRowFirstColumn="0" w:firstRowLastColumn="0" w:lastRowFirstColumn="0" w:lastRowLastColumn="0"/>
+            <w:tcW w:w="1264" w:type="pct"/>
+            <w:vMerge/>
+          </w:tcPr>
+          <w:p/>
+        </w:tc>
+        <w:tc>
+          <w:tcPr>
+            <w:tcW w:w="3736" w:type="pct"/>
+          </w:tcPr>
+          <w:p>
+            <w:pPr>
+              <w:cnfStyle w:val="000000000000" w:firstRow="0" w:lastRow="0" w:firstColumn="0" w:lastColumn="0" w:oddVBand="0" w:evenVBand="0" w:oddHBand="0" w:evenHBand="0" w:firstRowFirstColumn="0" w:firstRowLastColumn="0" w:lastRowFirstColumn="0" w:lastRowLastColumn="0"/>
+            </w:pPr>
+            <w:r>
+              <w:rPr>
+                <w:b/>
+              </w:rPr>
+              <w:t>Estado:</w:t>
+            </w:r>
+            <w:r>
+              <w:t xml:space="preserve"> Puede traer un valor de uno cuando </w:t>
+            </w:r>
+            <w:r>
+              <w:t>se inactivo con éxito</w:t>
+            </w:r>
+            <w:r>
+              <w:t>, cero cuando hubo un error de validación y menos uno (-1) cuando hubo una excepción.</w:t>
+            </w:r>
+          </w:p>
+        </w:tc>
+      </w:tr>
+      <w:tr>
+        <w:trPr>
+          <w:cnfStyle w:val="000000100000" w:firstRow="0" w:lastRow="0" w:firstColumn="0" w:lastColumn="0" w:oddVBand="0" w:evenVBand="0" w:oddHBand="1" w:evenHBand="0" w:firstRowFirstColumn="0" w:firstRowLastColumn="0" w:lastRowFirstColumn="0" w:lastRowLastColumn="0"/>
+        </w:trPr>
+        <w:tc>
+          <w:tcPr>
+            <w:cnfStyle w:val="001000000000" w:firstRow="0" w:lastRow="0" w:firstColumn="1" w:lastColumn="0" w:oddVBand="0" w:evenVBand="0" w:oddHBand="0" w:evenHBand="0" w:firstRowFirstColumn="0" w:firstRowLastColumn="0" w:lastRowFirstColumn="0" w:lastRowLastColumn="0"/>
+            <w:tcW w:w="1264" w:type="pct"/>
+            <w:vMerge/>
+          </w:tcPr>
+          <w:p/>
+        </w:tc>
+        <w:tc>
+          <w:tcPr>
+            <w:tcW w:w="3736" w:type="pct"/>
+          </w:tcPr>
+          <w:p>
+            <w:pPr>
+              <w:cnfStyle w:val="000000100000" w:firstRow="0" w:lastRow="0" w:firstColumn="0" w:lastColumn="0" w:oddVBand="0" w:evenVBand="0" w:oddHBand="1" w:evenHBand="0" w:firstRowFirstColumn="0" w:firstRowLastColumn="0" w:lastRowFirstColumn="0" w:lastRowLastColumn="0"/>
+            </w:pPr>
+            <w:proofErr w:type="spellStart"/>
+            <w:r>
+              <w:rPr>
+                <w:b/>
+              </w:rPr>
+              <w:t>E</w:t>
+            </w:r>
+            <w:r>
+              <w:rPr>
+                <w:b/>
+              </w:rPr>
+              <w:t>rrors</w:t>
+            </w:r>
+            <w:proofErr w:type="spellEnd"/>
+            <w:r>
+              <w:rPr>
+                <w:b/>
+              </w:rPr>
+              <w:t>:</w:t>
+            </w:r>
+            <w:r>
+              <w:t xml:space="preserve"> Mapa de errores donde el primer dato me indica el campo donde ocurrió el error y el segundo un </w:t>
+            </w:r>
+            <w:proofErr w:type="spellStart"/>
+            <w:r>
+              <w:t>array</w:t>
+            </w:r>
+            <w:proofErr w:type="spellEnd"/>
+            <w:r>
+              <w:t xml:space="preserve"> de los errores encontrados, en el caso de excepción solo se encontrara el valor </w:t>
+            </w:r>
+            <w:r>
+              <w:rPr>
+                <w:b/>
+              </w:rPr>
+              <w:t>mensaje</w:t>
+            </w:r>
+            <w:r>
+              <w:t>.</w:t>
+            </w:r>
+          </w:p>
+        </w:tc>
+      </w:tr>
+      <w:tr>
+        <w:tc>
+          <w:tcPr>
+            <w:cnfStyle w:val="001000000000" w:firstRow="0" w:lastRow="0" w:firstColumn="1" w:lastColumn="0" w:oddVBand="0" w:evenVBand="0" w:oddHBand="0" w:evenHBand="0" w:firstRowFirstColumn="0" w:firstRowLastColumn="0" w:lastRowFirstColumn="0" w:lastRowLastColumn="0"/>
+            <w:tcW w:w="1264" w:type="pct"/>
+          </w:tcPr>
+          <w:p>
+            <w:r>
+              <w:t>¿Autenticación?</w:t>
+            </w:r>
+          </w:p>
+        </w:tc>
+        <w:tc>
+          <w:tcPr>
+            <w:tcW w:w="3736" w:type="pct"/>
+          </w:tcPr>
+          <w:p>
+            <w:pPr>
+              <w:cnfStyle w:val="000000000000" w:firstRow="0" w:lastRow="0" w:firstColumn="0" w:lastColumn="0" w:oddVBand="0" w:evenVBand="0" w:oddHBand="0" w:evenHBand="0" w:firstRowFirstColumn="0" w:firstRowLastColumn="0" w:lastRowFirstColumn="0" w:lastRowLastColumn="0"/>
+            </w:pPr>
+            <w:r>
+              <w:t>Si</w:t>
+            </w:r>
+          </w:p>
+        </w:tc>
+      </w:tr>
+      <w:tr>
+        <w:trPr>
+          <w:cnfStyle w:val="000000100000" w:firstRow="0" w:lastRow="0" w:firstColumn="0" w:lastColumn="0" w:oddVBand="0" w:evenVBand="0" w:oddHBand="1" w:evenHBand="0" w:firstRowFirstColumn="0" w:firstRowLastColumn="0" w:lastRowFirstColumn="0" w:lastRowLastColumn="0"/>
+        </w:trPr>
+        <w:tc>
+          <w:tcPr>
+            <w:cnfStyle w:val="001000000000" w:firstRow="0" w:lastRow="0" w:firstColumn="1" w:lastColumn="0" w:oddVBand="0" w:evenVBand="0" w:oddHBand="0" w:evenHBand="0" w:firstRowFirstColumn="0" w:firstRowLastColumn="0" w:lastRowFirstColumn="0" w:lastRowLastColumn="0"/>
+            <w:tcW w:w="1264" w:type="pct"/>
+          </w:tcPr>
+          <w:p>
+            <w:r>
+              <w:t>Método</w:t>
+            </w:r>
+          </w:p>
+        </w:tc>
+        <w:tc>
+          <w:tcPr>
+            <w:tcW w:w="3736" w:type="pct"/>
+          </w:tcPr>
+          <w:p>
+            <w:pPr>
+              <w:cnfStyle w:val="000000100000" w:firstRow="0" w:lastRow="0" w:firstColumn="0" w:lastColumn="0" w:oddVBand="0" w:evenVBand="0" w:oddHBand="1" w:evenHBand="0" w:firstRowFirstColumn="0" w:firstRowLastColumn="0" w:lastRowFirstColumn="0" w:lastRowLastColumn="0"/>
             </w:pPr>
             <w:r>
               <w:t>Post</w:t>
@@ -2165,7 +4771,6 @@
     <w:name w:val="Hyperlink"/>
     <w:basedOn w:val="Fuentedeprrafopredeter"/>
     <w:uiPriority w:val="99"/>
-    <w:semiHidden/>
     <w:unhideWhenUsed/>
     <w:rsid w:val="00046540"/>
     <w:rPr>
@@ -2394,6 +4999,49 @@
       <w:sz w:val="21"/>
       <w:szCs w:val="21"/>
     </w:rPr>
+  </w:style>
+  <w:style w:type="paragraph" w:styleId="TtulodeTDC">
+    <w:name w:val="TOC Heading"/>
+    <w:basedOn w:val="Ttulo1"/>
+    <w:next w:val="Normal"/>
+    <w:uiPriority w:val="39"/>
+    <w:unhideWhenUsed/>
+    <w:qFormat/>
+    <w:rsid w:val="006909C6"/>
+    <w:pPr>
+      <w:numPr>
+        <w:numId w:val="0"/>
+      </w:numPr>
+      <w:outlineLvl w:val="9"/>
+    </w:pPr>
+    <w:rPr>
+      <w:lang w:eastAsia="es-SV"/>
+    </w:rPr>
+  </w:style>
+  <w:style w:type="paragraph" w:styleId="TDC1">
+    <w:name w:val="toc 1"/>
+    <w:basedOn w:val="Normal"/>
+    <w:next w:val="Normal"/>
+    <w:autoRedefine/>
+    <w:uiPriority w:val="39"/>
+    <w:unhideWhenUsed/>
+    <w:rsid w:val="006909C6"/>
+    <w:pPr>
+      <w:spacing w:after="100"/>
+    </w:pPr>
+  </w:style>
+  <w:style w:type="paragraph" w:styleId="TDC2">
+    <w:name w:val="toc 2"/>
+    <w:basedOn w:val="Normal"/>
+    <w:next w:val="Normal"/>
+    <w:autoRedefine/>
+    <w:uiPriority w:val="39"/>
+    <w:unhideWhenUsed/>
+    <w:rsid w:val="006909C6"/>
+    <w:pPr>
+      <w:spacing w:after="100"/>
+      <w:ind w:left="220"/>
+    </w:pPr>
   </w:style>
 </w:styles>
 </file>
@@ -2657,4 +5305,16 @@
     </a:ext>
   </a:extLst>
 </a:theme>
+</file>
+
+<file path=customXml/item1.xml><?xml version="1.0" encoding="utf-8"?>
+<b:Sources xmlns:b="http://schemas.openxmlformats.org/officeDocument/2006/bibliography" xmlns="http://schemas.openxmlformats.org/officeDocument/2006/bibliography" SelectedStyle="\APASixthEditionOfficeOnline.xsl" StyleName="APA" Version="6"/>
+</file>
+
+<file path=customXml/itemProps1.xml><?xml version="1.0" encoding="utf-8"?>
+<ds:datastoreItem xmlns:ds="http://schemas.openxmlformats.org/officeDocument/2006/customXml" ds:itemID="{71A70FB0-7496-4E5F-94F2-1A85C5E140C2}">
+  <ds:schemaRefs>
+    <ds:schemaRef ds:uri="http://schemas.openxmlformats.org/officeDocument/2006/bibliography"/>
+  </ds:schemaRefs>
+</ds:datastoreItem>
 </file>
</xml_diff>

<commit_message>
- Se crearon los servicios de búsqueda. - Se creo las pruebas de los nuevos servicios de búsqueda. - Se actualizo la documentación con los servicios de búsqueda y también con los nuevos parametros que puede recibir el método de guardado de un anuncio.
</commit_message>
<xml_diff>
--- a/Documentacion/Servicios.docx
+++ b/Documentacion/Servicios.docx
@@ -2,10 +2,613 @@
 <file path=word/document.xml><?xml version="1.0" encoding="utf-8"?>
 <w:document xmlns:wpc="http://schemas.microsoft.com/office/word/2010/wordprocessingCanvas" xmlns:mc="http://schemas.openxmlformats.org/markup-compatibility/2006" xmlns:o="urn:schemas-microsoft-com:office:office" xmlns:r="http://schemas.openxmlformats.org/officeDocument/2006/relationships" xmlns:m="http://schemas.openxmlformats.org/officeDocument/2006/math" xmlns:v="urn:schemas-microsoft-com:vml" xmlns:wp14="http://schemas.microsoft.com/office/word/2010/wordprocessingDrawing" xmlns:wp="http://schemas.openxmlformats.org/drawingml/2006/wordprocessingDrawing" xmlns:w10="urn:schemas-microsoft-com:office:word" xmlns:w="http://schemas.openxmlformats.org/wordprocessingml/2006/main" xmlns:w14="http://schemas.microsoft.com/office/word/2010/wordml" xmlns:w15="http://schemas.microsoft.com/office/word/2012/wordml" xmlns:wpg="http://schemas.microsoft.com/office/word/2010/wordprocessingGroup" xmlns:wpi="http://schemas.microsoft.com/office/word/2010/wordprocessingInk" xmlns:wne="http://schemas.microsoft.com/office/word/2006/wordml" xmlns:wps="http://schemas.microsoft.com/office/word/2010/wordprocessingShape" mc:Ignorable="w14 w15 wp14">
   <w:body>
+    <w:p>
+      <w:pPr>
+        <w:rPr>
+          <w:lang w:val="es-ES"/>
+        </w:rPr>
+      </w:pPr>
+      <w:r>
+        <w:rPr>
+          <w:lang w:val="es-ES"/>
+        </w:rPr>
+        <mc:AlternateContent>
+          <mc:Choice Requires="wps">
+            <w:drawing>
+              <wp:anchor distT="0" distB="0" distL="114300" distR="114300" simplePos="0" relativeHeight="251659264" behindDoc="0" locked="0" layoutInCell="1" allowOverlap="1" wp14:anchorId="3D5587B9" wp14:editId="15449116">
+                <wp:simplePos x="0" y="0"/>
+                <wp:positionH relativeFrom="column">
+                  <wp:posOffset>-1057275</wp:posOffset>
+                </wp:positionH>
+                <wp:positionV relativeFrom="paragraph">
+                  <wp:posOffset>-885825</wp:posOffset>
+                </wp:positionV>
+                <wp:extent cx="1864360" cy="10129520"/>
+                <wp:effectExtent l="57150" t="38100" r="59690" b="81280"/>
+                <wp:wrapNone/>
+                <wp:docPr id="7" name="Rectángulo 7"/>
+                <wp:cNvGraphicFramePr/>
+                <a:graphic xmlns:a="http://schemas.openxmlformats.org/drawingml/2006/main">
+                  <a:graphicData uri="http://schemas.microsoft.com/office/word/2010/wordprocessingShape">
+                    <wps:wsp>
+                      <wps:cNvSpPr/>
+                      <wps:spPr>
+                        <a:xfrm>
+                          <a:off x="0" y="0"/>
+                          <a:ext cx="1864360" cy="10129520"/>
+                        </a:xfrm>
+                        <a:prstGeom prst="rect">
+                          <a:avLst/>
+                        </a:prstGeom>
+                        <a:gradFill flip="none" rotWithShape="1">
+                          <a:gsLst>
+                            <a:gs pos="0">
+                              <a:srgbClr val="A4C639">
+                                <a:shade val="30000"/>
+                                <a:satMod val="115000"/>
+                              </a:srgbClr>
+                            </a:gs>
+                            <a:gs pos="50000">
+                              <a:srgbClr val="A4C639">
+                                <a:shade val="67500"/>
+                                <a:satMod val="115000"/>
+                              </a:srgbClr>
+                            </a:gs>
+                            <a:gs pos="100000">
+                              <a:srgbClr val="A4C639">
+                                <a:shade val="100000"/>
+                                <a:satMod val="115000"/>
+                              </a:srgbClr>
+                            </a:gs>
+                          </a:gsLst>
+                          <a:lin ang="18900000" scaled="1"/>
+                          <a:tileRect/>
+                        </a:gradFill>
+                        <a:ln/>
+                      </wps:spPr>
+                      <wps:style>
+                        <a:lnRef idx="0">
+                          <a:schemeClr val="accent6"/>
+                        </a:lnRef>
+                        <a:fillRef idx="3">
+                          <a:schemeClr val="accent6"/>
+                        </a:fillRef>
+                        <a:effectRef idx="3">
+                          <a:schemeClr val="accent6"/>
+                        </a:effectRef>
+                        <a:fontRef idx="minor">
+                          <a:schemeClr val="lt1"/>
+                        </a:fontRef>
+                      </wps:style>
+                      <wps:bodyPr rot="0" spcFirstLastPara="0" vertOverflow="overflow" horzOverflow="overflow" vert="horz" wrap="square" lIns="91440" tIns="45720" rIns="91440" bIns="45720" numCol="1" spcCol="0" rtlCol="0" fromWordArt="0" anchor="ctr" anchorCtr="0" forceAA="0" compatLnSpc="1">
+                        <a:prstTxWarp prst="textNoShape">
+                          <a:avLst/>
+                        </a:prstTxWarp>
+                        <a:noAutofit/>
+                      </wps:bodyPr>
+                    </wps:wsp>
+                  </a:graphicData>
+                </a:graphic>
+                <wp14:sizeRelH relativeFrom="margin">
+                  <wp14:pctWidth>0</wp14:pctWidth>
+                </wp14:sizeRelH>
+                <wp14:sizeRelV relativeFrom="margin">
+                  <wp14:pctHeight>0</wp14:pctHeight>
+                </wp14:sizeRelV>
+              </wp:anchor>
+            </w:drawing>
+          </mc:Choice>
+          <mc:Fallback>
+            <w:pict>
+              <v:rect w14:anchorId="66D06E16" id="Rectángulo 7" o:spid="_x0000_s1026" style="position:absolute;margin-left:-83.25pt;margin-top:-69.75pt;width:146.8pt;height:797.6pt;z-index:251659264;visibility:visible;mso-wrap-style:square;mso-width-percent:0;mso-height-percent:0;mso-wrap-distance-left:9pt;mso-wrap-distance-top:0;mso-wrap-distance-right:9pt;mso-wrap-distance-bottom:0;mso-position-horizontal:absolute;mso-position-horizontal-relative:text;mso-position-vertical:absolute;mso-position-vertical-relative:text;mso-width-percent:0;mso-height-percent:0;mso-width-relative:margin;mso-height-relative:margin;v-text-anchor:middle" o:gfxdata="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" fillcolor="#617917" stroked="f">
+                <v:fill color2="#a9d12e" rotate="t" angle="135" colors="0 #617917;.5 #8eaf25;1 #a9d12e" focus="100%" type="gradient"/>
+                <v:shadow on="t" color="black" opacity="41287f" offset="0,1.5pt"/>
+              </v:rect>
+            </w:pict>
+          </mc:Fallback>
+        </mc:AlternateContent>
+      </w:r>
+      <w:r>
+        <w:rPr>
+          <w:lang w:val="es-ES"/>
+        </w:rPr>
+        <mc:AlternateContent>
+          <mc:Choice Requires="wps">
+            <w:drawing>
+              <wp:anchor distT="0" distB="0" distL="114300" distR="114300" simplePos="0" relativeHeight="251661312" behindDoc="0" locked="0" layoutInCell="1" allowOverlap="1" wp14:anchorId="191FA0E6" wp14:editId="6D6C5225">
+                <wp:simplePos x="0" y="0"/>
+                <wp:positionH relativeFrom="margin">
+                  <wp:posOffset>-125730</wp:posOffset>
+                </wp:positionH>
+                <wp:positionV relativeFrom="paragraph">
+                  <wp:posOffset>3082925</wp:posOffset>
+                </wp:positionV>
+                <wp:extent cx="5905500" cy="1238250"/>
+                <wp:effectExtent l="38100" t="38100" r="57150" b="57150"/>
+                <wp:wrapNone/>
+                <wp:docPr id="9" name="Rectángulo redondeado 9"/>
+                <wp:cNvGraphicFramePr/>
+                <a:graphic xmlns:a="http://schemas.openxmlformats.org/drawingml/2006/main">
+                  <a:graphicData uri="http://schemas.microsoft.com/office/word/2010/wordprocessingShape">
+                    <wps:wsp>
+                      <wps:cNvSpPr/>
+                      <wps:spPr>
+                        <a:xfrm>
+                          <a:off x="0" y="0"/>
+                          <a:ext cx="5905500" cy="1238250"/>
+                        </a:xfrm>
+                        <a:prstGeom prst="roundRect">
+                          <a:avLst>
+                            <a:gd name="adj" fmla="val 10351"/>
+                          </a:avLst>
+                        </a:prstGeom>
+                        <a:ln w="85725" cmpd="thickThin">
+                          <a:solidFill>
+                            <a:srgbClr val="A4C639"/>
+                          </a:solidFill>
+                        </a:ln>
+                      </wps:spPr>
+                      <wps:style>
+                        <a:lnRef idx="2">
+                          <a:schemeClr val="accent6"/>
+                        </a:lnRef>
+                        <a:fillRef idx="1">
+                          <a:schemeClr val="lt1"/>
+                        </a:fillRef>
+                        <a:effectRef idx="0">
+                          <a:schemeClr val="accent6"/>
+                        </a:effectRef>
+                        <a:fontRef idx="minor">
+                          <a:schemeClr val="dk1"/>
+                        </a:fontRef>
+                      </wps:style>
+                      <wps:txbx>
+                        <w:txbxContent>
+                          <w:p>
+                            <w:pPr>
+                              <w:jc w:val="center"/>
+                              <w:rPr>
+                                <w:color w:val="385623" w:themeColor="accent6" w:themeShade="80"/>
+                                <w:sz w:val="32"/>
+                                <w:lang w:val="es-MX"/>
+                                <w14:shadow w14:blurRad="50800" w14:dist="38100" w14:dir="2700000" w14:sx="100000" w14:sy="100000" w14:kx="0" w14:ky="0" w14:algn="tl">
+                                  <w14:srgbClr w14:val="000000">
+                                    <w14:alpha w14:val="60000"/>
+                                  </w14:srgbClr>
+                                </w14:shadow>
+                                <w14:textOutline w14:w="0" w14:cap="flat" w14:cmpd="sng" w14:algn="ctr">
+                                  <w14:noFill/>
+                                  <w14:prstDash w14:val="solid"/>
+                                  <w14:round/>
+                                </w14:textOutline>
+                              </w:rPr>
+                            </w:pPr>
+                            <w:r>
+                              <w:rPr>
+                                <w:color w:val="385623" w:themeColor="accent6" w:themeShade="80"/>
+                                <w:sz w:val="32"/>
+                                <w:lang w:val="es-MX"/>
+                                <w14:shadow w14:blurRad="50800" w14:dist="38100" w14:dir="2700000" w14:sx="100000" w14:sy="100000" w14:kx="0" w14:ky="0" w14:algn="tl">
+                                  <w14:srgbClr w14:val="000000">
+                                    <w14:alpha w14:val="60000"/>
+                                  </w14:srgbClr>
+                                </w14:shadow>
+                                <w14:textOutline w14:w="0" w14:cap="flat" w14:cmpd="sng" w14:algn="ctr">
+                                  <w14:noFill/>
+                                  <w14:prstDash w14:val="solid"/>
+                                  <w14:round/>
+                                </w14:textOutline>
+                              </w:rPr>
+                              <w:t>Detalles de servicios de aplicación</w:t>
+                            </w:r>
+                          </w:p>
+                          <w:p>
+                            <w:pPr>
+                              <w:jc w:val="center"/>
+                              <w:rPr>
+                                <w:color w:val="5E2379"/>
+                                <w:sz w:val="32"/>
+                                <w:lang w:val="es-MX"/>
+                                <w14:shadow w14:blurRad="50800" w14:dist="38100" w14:dir="2700000" w14:sx="100000" w14:sy="100000" w14:kx="0" w14:ky="0" w14:algn="tl">
+                                  <w14:srgbClr w14:val="000000">
+                                    <w14:alpha w14:val="60000"/>
+                                  </w14:srgbClr>
+                                </w14:shadow>
+                                <w14:textOutline w14:w="0" w14:cap="flat" w14:cmpd="sng" w14:algn="ctr">
+                                  <w14:noFill/>
+                                  <w14:prstDash w14:val="solid"/>
+                                  <w14:round/>
+                                </w14:textOutline>
+                              </w:rPr>
+                            </w:pPr>
+                            <w:r>
+                              <w:rPr>
+                                <w:color w:val="5E2379"/>
+                                <w:sz w:val="32"/>
+                                <w:lang w:val="es-MX"/>
+                                <w14:shadow w14:blurRad="50800" w14:dist="38100" w14:dir="2700000" w14:sx="100000" w14:sy="100000" w14:kx="0" w14:ky="0" w14:algn="tl">
+                                  <w14:srgbClr w14:val="000000">
+                                    <w14:alpha w14:val="60000"/>
+                                  </w14:srgbClr>
+                                </w14:shadow>
+                                <w14:textOutline w14:w="0" w14:cap="flat" w14:cmpd="sng" w14:algn="ctr">
+                                  <w14:noFill/>
+                                  <w14:prstDash w14:val="solid"/>
+                                  <w14:round/>
+                                </w14:textOutline>
+                              </w:rPr>
+                              <w:t>Clasificados</w:t>
+                            </w:r>
+                          </w:p>
+                        </w:txbxContent>
+                      </wps:txbx>
+                      <wps:bodyPr rot="0" spcFirstLastPara="0" vertOverflow="overflow" horzOverflow="overflow" vert="horz" wrap="square" lIns="91440" tIns="45720" rIns="91440" bIns="45720" numCol="1" spcCol="0" rtlCol="0" fromWordArt="0" anchor="ctr" anchorCtr="0" forceAA="0" compatLnSpc="1">
+                        <a:prstTxWarp prst="textNoShape">
+                          <a:avLst/>
+                        </a:prstTxWarp>
+                        <a:noAutofit/>
+                      </wps:bodyPr>
+                    </wps:wsp>
+                  </a:graphicData>
+                </a:graphic>
+                <wp14:sizeRelH relativeFrom="margin">
+                  <wp14:pctWidth>0</wp14:pctWidth>
+                </wp14:sizeRelH>
+                <wp14:sizeRelV relativeFrom="margin">
+                  <wp14:pctHeight>0</wp14:pctHeight>
+                </wp14:sizeRelV>
+              </wp:anchor>
+            </w:drawing>
+          </mc:Choice>
+          <mc:Fallback>
+            <w:pict>
+              <v:roundrect w14:anchorId="191FA0E6" id="Rectángulo redondeado 9" o:spid="_x0000_s1026" style="position:absolute;margin-left:-9.9pt;margin-top:242.75pt;width:465pt;height:97.5pt;z-index:251661312;visibility:visible;mso-wrap-style:square;mso-width-percent:0;mso-height-percent:0;mso-wrap-distance-left:9pt;mso-wrap-distance-top:0;mso-wrap-distance-right:9pt;mso-wrap-distance-bottom:0;mso-position-horizontal:absolute;mso-position-horizontal-relative:margin;mso-position-vertical:absolute;mso-position-vertical-relative:text;mso-width-percent:0;mso-height-percent:0;mso-width-relative:margin;mso-height-relative:margin;v-text-anchor:middle" arcsize="6784f" o:gfxdata="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" fillcolor="white [3201]" strokecolor="#a4c639" strokeweight="6.75pt">
+                <v:stroke linestyle="thickThin" joinstyle="miter"/>
+                <v:textbox>
+                  <w:txbxContent>
+                    <w:p>
+                      <w:pPr>
+                        <w:jc w:val="center"/>
+                        <w:rPr>
+                          <w:color w:val="385623" w:themeColor="accent6" w:themeShade="80"/>
+                          <w:sz w:val="32"/>
+                          <w:lang w:val="es-MX"/>
+                          <w14:shadow w14:blurRad="50800" w14:dist="38100" w14:dir="2700000" w14:sx="100000" w14:sy="100000" w14:kx="0" w14:ky="0" w14:algn="tl">
+                            <w14:srgbClr w14:val="000000">
+                              <w14:alpha w14:val="60000"/>
+                            </w14:srgbClr>
+                          </w14:shadow>
+                          <w14:textOutline w14:w="0" w14:cap="flat" w14:cmpd="sng" w14:algn="ctr">
+                            <w14:noFill/>
+                            <w14:prstDash w14:val="solid"/>
+                            <w14:round/>
+                          </w14:textOutline>
+                        </w:rPr>
+                      </w:pPr>
+                      <w:r>
+                        <w:rPr>
+                          <w:color w:val="385623" w:themeColor="accent6" w:themeShade="80"/>
+                          <w:sz w:val="32"/>
+                          <w:lang w:val="es-MX"/>
+                          <w14:shadow w14:blurRad="50800" w14:dist="38100" w14:dir="2700000" w14:sx="100000" w14:sy="100000" w14:kx="0" w14:ky="0" w14:algn="tl">
+                            <w14:srgbClr w14:val="000000">
+                              <w14:alpha w14:val="60000"/>
+                            </w14:srgbClr>
+                          </w14:shadow>
+                          <w14:textOutline w14:w="0" w14:cap="flat" w14:cmpd="sng" w14:algn="ctr">
+                            <w14:noFill/>
+                            <w14:prstDash w14:val="solid"/>
+                            <w14:round/>
+                          </w14:textOutline>
+                        </w:rPr>
+                        <w:t>Detalles de servicios de aplicación</w:t>
+                      </w:r>
+                    </w:p>
+                    <w:p>
+                      <w:pPr>
+                        <w:jc w:val="center"/>
+                        <w:rPr>
+                          <w:color w:val="5E2379"/>
+                          <w:sz w:val="32"/>
+                          <w:lang w:val="es-MX"/>
+                          <w14:shadow w14:blurRad="50800" w14:dist="38100" w14:dir="2700000" w14:sx="100000" w14:sy="100000" w14:kx="0" w14:ky="0" w14:algn="tl">
+                            <w14:srgbClr w14:val="000000">
+                              <w14:alpha w14:val="60000"/>
+                            </w14:srgbClr>
+                          </w14:shadow>
+                          <w14:textOutline w14:w="0" w14:cap="flat" w14:cmpd="sng" w14:algn="ctr">
+                            <w14:noFill/>
+                            <w14:prstDash w14:val="solid"/>
+                            <w14:round/>
+                          </w14:textOutline>
+                        </w:rPr>
+                      </w:pPr>
+                      <w:r>
+                        <w:rPr>
+                          <w:color w:val="5E2379"/>
+                          <w:sz w:val="32"/>
+                          <w:lang w:val="es-MX"/>
+                          <w14:shadow w14:blurRad="50800" w14:dist="38100" w14:dir="2700000" w14:sx="100000" w14:sy="100000" w14:kx="0" w14:ky="0" w14:algn="tl">
+                            <w14:srgbClr w14:val="000000">
+                              <w14:alpha w14:val="60000"/>
+                            </w14:srgbClr>
+                          </w14:shadow>
+                          <w14:textOutline w14:w="0" w14:cap="flat" w14:cmpd="sng" w14:algn="ctr">
+                            <w14:noFill/>
+                            <w14:prstDash w14:val="solid"/>
+                            <w14:round/>
+                          </w14:textOutline>
+                        </w:rPr>
+                        <w:t>Clasificados</w:t>
+                      </w:r>
+                    </w:p>
+                  </w:txbxContent>
+                </v:textbox>
+                <w10:wrap anchorx="margin"/>
+              </v:roundrect>
+            </w:pict>
+          </mc:Fallback>
+        </mc:AlternateContent>
+      </w:r>
+      <w:r>
+        <w:rPr>
+          <w:lang w:val="es-ES"/>
+        </w:rPr>
+        <w:drawing>
+          <wp:anchor distT="0" distB="0" distL="114300" distR="114300" simplePos="0" relativeHeight="251660288" behindDoc="0" locked="0" layoutInCell="1" allowOverlap="1" wp14:anchorId="3D9A3900" wp14:editId="608994D5">
+            <wp:simplePos x="0" y="0"/>
+            <wp:positionH relativeFrom="margin">
+              <wp:posOffset>4224020</wp:posOffset>
+            </wp:positionH>
+            <wp:positionV relativeFrom="paragraph">
+              <wp:posOffset>-585470</wp:posOffset>
+            </wp:positionV>
+            <wp:extent cx="1676400" cy="1942465"/>
+            <wp:effectExtent l="19050" t="0" r="19050" b="1181735"/>
+            <wp:wrapNone/>
+            <wp:docPr id="8" name="Imagen 8" descr="C:\Users\mauricio.jovel\Pictures\university\logo-android2-720x540.jpg"/>
+            <wp:cNvGraphicFramePr>
+              <a:graphicFrameLocks xmlns:a="http://schemas.openxmlformats.org/drawingml/2006/main" noChangeAspect="1"/>
+            </wp:cNvGraphicFramePr>
+            <a:graphic xmlns:a="http://schemas.openxmlformats.org/drawingml/2006/main">
+              <a:graphicData uri="http://schemas.openxmlformats.org/drawingml/2006/picture">
+                <pic:pic xmlns:pic="http://schemas.openxmlformats.org/drawingml/2006/picture">
+                  <pic:nvPicPr>
+                    <pic:cNvPr id="0" name="Picture 2" descr="C:\Users\mauricio.jovel\Pictures\university\logo-android2-720x540.jpg"/>
+                    <pic:cNvPicPr>
+                      <a:picLocks noChangeAspect="1" noChangeArrowheads="1"/>
+                    </pic:cNvPicPr>
+                  </pic:nvPicPr>
+                  <pic:blipFill rotWithShape="1">
+                    <a:blip r:embed="rId6">
+                      <a:extLst>
+                        <a:ext uri="{28A0092B-C50C-407E-A947-70E740481C1C}">
+                          <a14:useLocalDpi xmlns:a14="http://schemas.microsoft.com/office/drawing/2010/main" val="0"/>
+                        </a:ext>
+                      </a:extLst>
+                    </a:blip>
+                    <a:srcRect l="22986" t="8266" r="22315" b="7412"/>
+                    <a:stretch/>
+                  </pic:blipFill>
+                  <pic:spPr bwMode="auto">
+                    <a:xfrm>
+                      <a:off x="0" y="0"/>
+                      <a:ext cx="1676400" cy="1942465"/>
+                    </a:xfrm>
+                    <a:prstGeom prst="roundRect">
+                      <a:avLst>
+                        <a:gd name="adj" fmla="val 8594"/>
+                      </a:avLst>
+                    </a:prstGeom>
+                    <a:solidFill>
+                      <a:srgbClr val="FFFFFF">
+                        <a:shade val="85000"/>
+                      </a:srgbClr>
+                    </a:solidFill>
+                    <a:ln>
+                      <a:noFill/>
+                    </a:ln>
+                    <a:effectLst>
+                      <a:reflection blurRad="6350" stA="50000" endA="300" endPos="55500" dist="101600" dir="5400000" sy="-100000" algn="bl" rotWithShape="0"/>
+                    </a:effectLst>
+                    <a:extLst>
+                      <a:ext uri="{53640926-AAD7-44D8-BBD7-CCE9431645EC}">
+                        <a14:shadowObscured xmlns:a14="http://schemas.microsoft.com/office/drawing/2010/main"/>
+                      </a:ext>
+                    </a:extLst>
+                  </pic:spPr>
+                </pic:pic>
+              </a:graphicData>
+            </a:graphic>
+            <wp14:sizeRelH relativeFrom="margin">
+              <wp14:pctWidth>0</wp14:pctWidth>
+            </wp14:sizeRelH>
+            <wp14:sizeRelV relativeFrom="margin">
+              <wp14:pctHeight>0</wp14:pctHeight>
+            </wp14:sizeRelV>
+          </wp:anchor>
+        </w:drawing>
+      </w:r>
+    </w:p>
+    <w:p>
+      <w:pPr>
+        <w:rPr>
+          <w:lang w:val="es-ES"/>
+        </w:rPr>
+      </w:pPr>
+      <w:r>
+        <w:rPr>
+          <w:lang w:val="es-ES"/>
+        </w:rPr>
+        <mc:AlternateContent>
+          <mc:Choice Requires="wps">
+            <w:drawing>
+              <wp:anchor distT="0" distB="0" distL="114300" distR="114300" simplePos="0" relativeHeight="251662336" behindDoc="0" locked="0" layoutInCell="1" allowOverlap="1" wp14:anchorId="21271A44" wp14:editId="74275EB8">
+                <wp:simplePos x="0" y="0"/>
+                <wp:positionH relativeFrom="margin">
+                  <wp:posOffset>2406015</wp:posOffset>
+                </wp:positionH>
+                <wp:positionV relativeFrom="paragraph">
+                  <wp:posOffset>7320280</wp:posOffset>
+                </wp:positionV>
+                <wp:extent cx="3438525" cy="952500"/>
+                <wp:effectExtent l="57150" t="38100" r="66675" b="76200"/>
+                <wp:wrapNone/>
+                <wp:docPr id="10" name="Rectángulo redondeado 10"/>
+                <wp:cNvGraphicFramePr/>
+                <a:graphic xmlns:a="http://schemas.openxmlformats.org/drawingml/2006/main">
+                  <a:graphicData uri="http://schemas.microsoft.com/office/word/2010/wordprocessingShape">
+                    <wps:wsp>
+                      <wps:cNvSpPr/>
+                      <wps:spPr>
+                        <a:xfrm>
+                          <a:off x="0" y="0"/>
+                          <a:ext cx="3438525" cy="952500"/>
+                        </a:xfrm>
+                        <a:prstGeom prst="roundRect">
+                          <a:avLst/>
+                        </a:prstGeom>
+                      </wps:spPr>
+                      <wps:style>
+                        <a:lnRef idx="0">
+                          <a:schemeClr val="dk1"/>
+                        </a:lnRef>
+                        <a:fillRef idx="3">
+                          <a:schemeClr val="dk1"/>
+                        </a:fillRef>
+                        <a:effectRef idx="3">
+                          <a:schemeClr val="dk1"/>
+                        </a:effectRef>
+                        <a:fontRef idx="minor">
+                          <a:schemeClr val="lt1"/>
+                        </a:fontRef>
+                      </wps:style>
+                      <wps:txbx>
+                        <w:txbxContent>
+                          <w:p>
+                            <w:pPr>
+                              <w:jc w:val="center"/>
+                              <w:rPr>
+                                <w:lang w:val="es-MX"/>
+                              </w:rPr>
+                            </w:pPr>
+                            <w:r>
+                              <w:rPr>
+                                <w:lang w:val="es-MX"/>
+                              </w:rPr>
+                              <w:t>Autor</w:t>
+                            </w:r>
+                          </w:p>
+                          <w:p>
+                            <w:pPr>
+                              <w:jc w:val="right"/>
+                              <w:rPr>
+                                <w:lang w:val="es-MX"/>
+                              </w:rPr>
+                            </w:pPr>
+                            <w:r>
+                              <w:rPr>
+                                <w:lang w:val="es-MX"/>
+                              </w:rPr>
+                              <w:t>Mauricio Jovel – mauriciojovel@gmail.com</w:t>
+                            </w:r>
+                          </w:p>
+                          <w:p>
+                            <w:pPr>
+                              <w:jc w:val="right"/>
+                              <w:rPr>
+                                <w:lang w:val="es-MX"/>
+                              </w:rPr>
+                            </w:pPr>
+                          </w:p>
+                        </w:txbxContent>
+                      </wps:txbx>
+                      <wps:bodyPr rot="0" spcFirstLastPara="0" vertOverflow="overflow" horzOverflow="overflow" vert="horz" wrap="square" lIns="91440" tIns="45720" rIns="91440" bIns="45720" numCol="1" spcCol="0" rtlCol="0" fromWordArt="0" anchor="ctr" anchorCtr="0" forceAA="0" compatLnSpc="1">
+                        <a:prstTxWarp prst="textNoShape">
+                          <a:avLst/>
+                        </a:prstTxWarp>
+                        <a:noAutofit/>
+                      </wps:bodyPr>
+                    </wps:wsp>
+                  </a:graphicData>
+                </a:graphic>
+                <wp14:sizeRelH relativeFrom="margin">
+                  <wp14:pctWidth>0</wp14:pctWidth>
+                </wp14:sizeRelH>
+                <wp14:sizeRelV relativeFrom="margin">
+                  <wp14:pctHeight>0</wp14:pctHeight>
+                </wp14:sizeRelV>
+              </wp:anchor>
+            </w:drawing>
+          </mc:Choice>
+          <mc:Fallback>
+            <w:pict>
+              <v:roundrect w14:anchorId="21271A44" id="Rectángulo redondeado 10" o:spid="_x0000_s1027" style="position:absolute;margin-left:189.45pt;margin-top:576.4pt;width:270.75pt;height:75pt;z-index:251662336;visibility:visible;mso-wrap-style:square;mso-width-percent:0;mso-height-percent:0;mso-wrap-distance-left:9pt;mso-wrap-distance-top:0;mso-wrap-distance-right:9pt;mso-wrap-distance-bottom:0;mso-position-horizontal:absolute;mso-position-horizontal-relative:margin;mso-position-vertical:absolute;mso-position-vertical-relative:text;mso-width-percent:0;mso-height-percent:0;mso-width-relative:margin;mso-height-relative:margin;v-text-anchor:middle" arcsize="10923f" o:gfxdata="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" fillcolor="#101010 [3024]" stroked="f">
+                <v:fill color2="black [3168]" rotate="t" colors="0 #454545;.5 black;1 black" focus="100%" type="gradient">
+                  <o:fill v:ext="view" type="gradientUnscaled"/>
+                </v:fill>
+                <v:shadow on="t" color="black" opacity="41287f" offset="0,1.5pt"/>
+                <v:textbox>
+                  <w:txbxContent>
+                    <w:p>
+                      <w:pPr>
+                        <w:jc w:val="center"/>
+                        <w:rPr>
+                          <w:lang w:val="es-MX"/>
+                        </w:rPr>
+                      </w:pPr>
+                      <w:r>
+                        <w:rPr>
+                          <w:lang w:val="es-MX"/>
+                        </w:rPr>
+                        <w:t>Autor</w:t>
+                      </w:r>
+                    </w:p>
+                    <w:p>
+                      <w:pPr>
+                        <w:jc w:val="right"/>
+                        <w:rPr>
+                          <w:lang w:val="es-MX"/>
+                        </w:rPr>
+                      </w:pPr>
+                      <w:r>
+                        <w:rPr>
+                          <w:lang w:val="es-MX"/>
+                        </w:rPr>
+                        <w:t>Mauricio Jovel – mauriciojovel@gmail.com</w:t>
+                      </w:r>
+                    </w:p>
+                    <w:p>
+                      <w:pPr>
+                        <w:jc w:val="right"/>
+                        <w:rPr>
+                          <w:lang w:val="es-MX"/>
+                        </w:rPr>
+                      </w:pPr>
+                    </w:p>
+                  </w:txbxContent>
+                </v:textbox>
+                <w10:wrap anchorx="margin"/>
+              </v:roundrect>
+            </w:pict>
+          </mc:Fallback>
+        </mc:AlternateContent>
+      </w:r>
+      <w:r>
+        <w:rPr>
+          <w:lang w:val="es-ES"/>
+        </w:rPr>
+        <w:br w:type="page"/>
+      </w:r>
+    </w:p>
     <w:sdt>
       <w:sdtPr>
         <w:rPr>
-          <w:lang w:val="es-ES"/>
+          <w:rFonts w:asciiTheme="minorHAnsi" w:eastAsiaTheme="minorHAnsi" w:hAnsiTheme="minorHAnsi" w:cstheme="minorBidi"/>
+          <w:color w:val="auto"/>
+          <w:sz w:val="22"/>
+          <w:szCs w:val="22"/>
+          <w:lang w:val="es-ES" w:eastAsia="en-US"/>
         </w:rPr>
         <w:id w:val="-1829902278"/>
         <w:docPartObj>
@@ -15,19 +618,15 @@
       </w:sdtPr>
       <w:sdtEndPr>
         <w:rPr>
-          <w:rFonts w:asciiTheme="minorHAnsi" w:eastAsiaTheme="minorHAnsi" w:hAnsiTheme="minorHAnsi" w:cstheme="minorBidi"/>
+          <w:rFonts w:ascii="Roboto" w:hAnsi="Roboto"/>
           <w:b/>
           <w:bCs/>
-          <w:color w:val="auto"/>
-          <w:sz w:val="22"/>
-          <w:szCs w:val="22"/>
-          <w:lang w:eastAsia="en-US"/>
         </w:rPr>
       </w:sdtEndPr>
       <w:sdtContent>
         <w:p>
           <w:pPr>
-            <w:pStyle w:val="TtulodeTDC"/>
+            <w:pStyle w:val="TOCHeading"/>
           </w:pPr>
           <w:r>
             <w:rPr>
@@ -38,13 +637,15 @@
         </w:p>
         <w:p>
           <w:pPr>
-            <w:pStyle w:val="TDC1"/>
+            <w:pStyle w:val="TOC1"/>
             <w:tabs>
               <w:tab w:val="left" w:pos="440"/>
               <w:tab w:val="right" w:leader="dot" w:pos="8828"/>
             </w:tabs>
             <w:rPr>
+              <w:rFonts w:asciiTheme="minorHAnsi" w:eastAsiaTheme="minorEastAsia" w:hAnsiTheme="minorHAnsi"/>
               <w:noProof/>
+              <w:lang w:eastAsia="es-SV"/>
             </w:rPr>
           </w:pPr>
           <w:r>
@@ -56,105 +657,158 @@
           <w:r>
             <w:fldChar w:fldCharType="separate"/>
           </w:r>
-          <w:hyperlink w:anchor="_Toc367196958" w:history="1">
-            <w:r>
-              <w:rPr>
-                <w:rStyle w:val="Hipervnculo"/>
-                <w:noProof/>
-              </w:rPr>
-              <w:t>1</w:t>
-            </w:r>
-            <w:r>
-              <w:rPr>
-                <w:noProof/>
-              </w:rPr>
-              <w:tab/>
-            </w:r>
-            <w:r>
-              <w:rPr>
-                <w:rStyle w:val="Hipervnculo"/>
-                <w:noProof/>
-              </w:rPr>
-              <w:t>Términos generales.</w:t>
-            </w:r>
-            <w:r>
-              <w:rPr>
-                <w:noProof/>
-                <w:webHidden/>
-              </w:rPr>
-              <w:tab/>
-            </w:r>
-            <w:r>
-              <w:rPr>
-                <w:noProof/>
-                <w:webHidden/>
-              </w:rPr>
-              <w:fldChar w:fldCharType="begin"/>
-            </w:r>
-            <w:r>
-              <w:rPr>
-                <w:noProof/>
-                <w:webHidden/>
-              </w:rPr>
-              <w:instrText xml:space="preserve"> PAGEREF _Toc367196958 \h </w:instrText>
-            </w:r>
-            <w:r>
-              <w:rPr>
-                <w:noProof/>
-                <w:webHidden/>
-              </w:rPr>
-            </w:r>
-            <w:r>
-              <w:rPr>
-                <w:noProof/>
-                <w:webHidden/>
-              </w:rPr>
-              <w:fldChar w:fldCharType="separate"/>
-            </w:r>
-            <w:r>
-              <w:rPr>
-                <w:noProof/>
-                <w:webHidden/>
-              </w:rPr>
-              <w:t>2</w:t>
-            </w:r>
-            <w:r>
-              <w:rPr>
-                <w:noProof/>
-                <w:webHidden/>
-              </w:rPr>
-              <w:fldChar w:fldCharType="end"/>
-            </w:r>
-          </w:hyperlink>
+          <w:bookmarkStart w:id="0" w:name="_GoBack"/>
+          <w:bookmarkEnd w:id="0"/>
+          <w:r>
+            <w:rPr>
+              <w:rStyle w:val="Hyperlink"/>
+              <w:noProof/>
+            </w:rPr>
+            <w:fldChar w:fldCharType="begin"/>
+          </w:r>
+          <w:r>
+            <w:rPr>
+              <w:rStyle w:val="Hyperlink"/>
+              <w:noProof/>
+            </w:rPr>
+            <w:instrText xml:space="preserve"> </w:instrText>
+          </w:r>
+          <w:r>
+            <w:rPr>
+              <w:noProof/>
+            </w:rPr>
+            <w:instrText>HYPERLINK \l "_Toc367309215"</w:instrText>
+          </w:r>
+          <w:r>
+            <w:rPr>
+              <w:rStyle w:val="Hyperlink"/>
+              <w:noProof/>
+            </w:rPr>
+            <w:instrText xml:space="preserve"> </w:instrText>
+          </w:r>
+          <w:r>
+            <w:rPr>
+              <w:rStyle w:val="Hyperlink"/>
+              <w:noProof/>
+            </w:rPr>
+          </w:r>
+          <w:r>
+            <w:rPr>
+              <w:rStyle w:val="Hyperlink"/>
+              <w:noProof/>
+            </w:rPr>
+            <w:fldChar w:fldCharType="separate"/>
+          </w:r>
+          <w:r>
+            <w:rPr>
+              <w:rStyle w:val="Hyperlink"/>
+              <w:noProof/>
+            </w:rPr>
+            <w:t>1</w:t>
+          </w:r>
+          <w:r>
+            <w:rPr>
+              <w:rFonts w:asciiTheme="minorHAnsi" w:eastAsiaTheme="minorEastAsia" w:hAnsiTheme="minorHAnsi"/>
+              <w:noProof/>
+              <w:lang w:eastAsia="es-SV"/>
+            </w:rPr>
+            <w:tab/>
+          </w:r>
+          <w:r>
+            <w:rPr>
+              <w:rStyle w:val="Hyperlink"/>
+              <w:noProof/>
+            </w:rPr>
+            <w:t>Términos generales.</w:t>
+          </w:r>
+          <w:r>
+            <w:rPr>
+              <w:noProof/>
+              <w:webHidden/>
+            </w:rPr>
+            <w:tab/>
+          </w:r>
+          <w:r>
+            <w:rPr>
+              <w:noProof/>
+              <w:webHidden/>
+            </w:rPr>
+            <w:fldChar w:fldCharType="begin"/>
+          </w:r>
+          <w:r>
+            <w:rPr>
+              <w:noProof/>
+              <w:webHidden/>
+            </w:rPr>
+            <w:instrText xml:space="preserve"> PAGEREF _Toc367309215 \h </w:instrText>
+          </w:r>
+          <w:r>
+            <w:rPr>
+              <w:noProof/>
+              <w:webHidden/>
+            </w:rPr>
+          </w:r>
+          <w:r>
+            <w:rPr>
+              <w:noProof/>
+              <w:webHidden/>
+            </w:rPr>
+            <w:fldChar w:fldCharType="separate"/>
+          </w:r>
+          <w:r>
+            <w:rPr>
+              <w:noProof/>
+              <w:webHidden/>
+            </w:rPr>
+            <w:t>3</w:t>
+          </w:r>
+          <w:r>
+            <w:rPr>
+              <w:noProof/>
+              <w:webHidden/>
+            </w:rPr>
+            <w:fldChar w:fldCharType="end"/>
+          </w:r>
+          <w:r>
+            <w:rPr>
+              <w:rStyle w:val="Hyperlink"/>
+              <w:noProof/>
+            </w:rPr>
+            <w:fldChar w:fldCharType="end"/>
+          </w:r>
         </w:p>
         <w:p>
           <w:pPr>
-            <w:pStyle w:val="TDC1"/>
+            <w:pStyle w:val="TOC1"/>
             <w:tabs>
               <w:tab w:val="left" w:pos="440"/>
               <w:tab w:val="right" w:leader="dot" w:pos="8828"/>
             </w:tabs>
             <w:rPr>
+              <w:rFonts w:asciiTheme="minorHAnsi" w:eastAsiaTheme="minorEastAsia" w:hAnsiTheme="minorHAnsi"/>
               <w:noProof/>
+              <w:lang w:eastAsia="es-SV"/>
             </w:rPr>
           </w:pPr>
-          <w:hyperlink w:anchor="_Toc367196959" w:history="1">
-            <w:r>
-              <w:rPr>
-                <w:rStyle w:val="Hipervnculo"/>
+          <w:hyperlink w:anchor="_Toc367309216" w:history="1">
+            <w:r>
+              <w:rPr>
+                <w:rStyle w:val="Hyperlink"/>
                 <w:noProof/>
               </w:rPr>
               <w:t>2</w:t>
             </w:r>
             <w:r>
               <w:rPr>
-                <w:noProof/>
+                <w:rFonts w:asciiTheme="minorHAnsi" w:eastAsiaTheme="minorEastAsia" w:hAnsiTheme="minorHAnsi"/>
+                <w:noProof/>
+                <w:lang w:eastAsia="es-SV"/>
               </w:rPr>
               <w:tab/>
             </w:r>
             <w:r>
               <w:rPr>
-                <w:rStyle w:val="Hipervnculo"/>
+                <w:rStyle w:val="Hyperlink"/>
                 <w:noProof/>
               </w:rPr>
               <w:t>País.</w:t>
@@ -178,7 +832,7 @@
                 <w:noProof/>
                 <w:webHidden/>
               </w:rPr>
-              <w:instrText xml:space="preserve"> PAGEREF _Toc367196959 \h </w:instrText>
+              <w:instrText xml:space="preserve"> PAGEREF _Toc367309216 \h </w:instrText>
             </w:r>
             <w:r>
               <w:rPr>
@@ -198,7 +852,7 @@
                 <w:noProof/>
                 <w:webHidden/>
               </w:rPr>
-              <w:t>2</w:t>
+              <w:t>4</w:t>
             </w:r>
             <w:r>
               <w:rPr>
@@ -211,32 +865,36 @@
         </w:p>
         <w:p>
           <w:pPr>
-            <w:pStyle w:val="TDC1"/>
+            <w:pStyle w:val="TOC1"/>
             <w:tabs>
               <w:tab w:val="left" w:pos="440"/>
               <w:tab w:val="right" w:leader="dot" w:pos="8828"/>
             </w:tabs>
             <w:rPr>
+              <w:rFonts w:asciiTheme="minorHAnsi" w:eastAsiaTheme="minorEastAsia" w:hAnsiTheme="minorHAnsi"/>
               <w:noProof/>
+              <w:lang w:eastAsia="es-SV"/>
             </w:rPr>
           </w:pPr>
-          <w:hyperlink w:anchor="_Toc367196960" w:history="1">
-            <w:r>
-              <w:rPr>
-                <w:rStyle w:val="Hipervnculo"/>
+          <w:hyperlink w:anchor="_Toc367309217" w:history="1">
+            <w:r>
+              <w:rPr>
+                <w:rStyle w:val="Hyperlink"/>
                 <w:noProof/>
               </w:rPr>
               <w:t>3</w:t>
             </w:r>
             <w:r>
               <w:rPr>
-                <w:noProof/>
+                <w:rFonts w:asciiTheme="minorHAnsi" w:eastAsiaTheme="minorEastAsia" w:hAnsiTheme="minorHAnsi"/>
+                <w:noProof/>
+                <w:lang w:eastAsia="es-SV"/>
               </w:rPr>
               <w:tab/>
             </w:r>
             <w:r>
               <w:rPr>
-                <w:rStyle w:val="Hipervnculo"/>
+                <w:rStyle w:val="Hyperlink"/>
                 <w:noProof/>
               </w:rPr>
               <w:t>Usuario.</w:t>
@@ -260,7 +918,7 @@
                 <w:noProof/>
                 <w:webHidden/>
               </w:rPr>
-              <w:instrText xml:space="preserve"> PAGEREF _Toc367196960 \h </w:instrText>
+              <w:instrText xml:space="preserve"> PAGEREF _Toc367309217 \h </w:instrText>
             </w:r>
             <w:r>
               <w:rPr>
@@ -280,7 +938,7 @@
                 <w:noProof/>
                 <w:webHidden/>
               </w:rPr>
-              <w:t>2</w:t>
+              <w:t>4</w:t>
             </w:r>
             <w:r>
               <w:rPr>
@@ -293,32 +951,36 @@
         </w:p>
         <w:p>
           <w:pPr>
-            <w:pStyle w:val="TDC2"/>
+            <w:pStyle w:val="TOC2"/>
             <w:tabs>
               <w:tab w:val="left" w:pos="880"/>
               <w:tab w:val="right" w:leader="dot" w:pos="8828"/>
             </w:tabs>
             <w:rPr>
+              <w:rFonts w:asciiTheme="minorHAnsi" w:eastAsiaTheme="minorEastAsia" w:hAnsiTheme="minorHAnsi"/>
               <w:noProof/>
+              <w:lang w:eastAsia="es-SV"/>
             </w:rPr>
           </w:pPr>
-          <w:hyperlink w:anchor="_Toc367196961" w:history="1">
-            <w:r>
-              <w:rPr>
-                <w:rStyle w:val="Hipervnculo"/>
+          <w:hyperlink w:anchor="_Toc367309218" w:history="1">
+            <w:r>
+              <w:rPr>
+                <w:rStyle w:val="Hyperlink"/>
                 <w:noProof/>
               </w:rPr>
               <w:t>3.1</w:t>
             </w:r>
             <w:r>
               <w:rPr>
-                <w:noProof/>
+                <w:rFonts w:asciiTheme="minorHAnsi" w:eastAsiaTheme="minorEastAsia" w:hAnsiTheme="minorHAnsi"/>
+                <w:noProof/>
+                <w:lang w:eastAsia="es-SV"/>
               </w:rPr>
               <w:tab/>
             </w:r>
             <w:r>
               <w:rPr>
-                <w:rStyle w:val="Hipervnculo"/>
+                <w:rStyle w:val="Hyperlink"/>
                 <w:noProof/>
               </w:rPr>
               <w:t>Autenticación.</w:t>
@@ -342,7 +1004,7 @@
                 <w:noProof/>
                 <w:webHidden/>
               </w:rPr>
-              <w:instrText xml:space="preserve"> PAGEREF _Toc367196961 \h </w:instrText>
+              <w:instrText xml:space="preserve"> PAGEREF _Toc367309218 \h </w:instrText>
             </w:r>
             <w:r>
               <w:rPr>
@@ -362,7 +1024,7 @@
                 <w:noProof/>
                 <w:webHidden/>
               </w:rPr>
-              <w:t>2</w:t>
+              <w:t>4</w:t>
             </w:r>
             <w:r>
               <w:rPr>
@@ -375,32 +1037,36 @@
         </w:p>
         <w:p>
           <w:pPr>
-            <w:pStyle w:val="TDC2"/>
+            <w:pStyle w:val="TOC2"/>
             <w:tabs>
               <w:tab w:val="left" w:pos="880"/>
               <w:tab w:val="right" w:leader="dot" w:pos="8828"/>
             </w:tabs>
             <w:rPr>
+              <w:rFonts w:asciiTheme="minorHAnsi" w:eastAsiaTheme="minorEastAsia" w:hAnsiTheme="minorHAnsi"/>
               <w:noProof/>
+              <w:lang w:eastAsia="es-SV"/>
             </w:rPr>
           </w:pPr>
-          <w:hyperlink w:anchor="_Toc367196962" w:history="1">
-            <w:r>
-              <w:rPr>
-                <w:rStyle w:val="Hipervnculo"/>
+          <w:hyperlink w:anchor="_Toc367309219" w:history="1">
+            <w:r>
+              <w:rPr>
+                <w:rStyle w:val="Hyperlink"/>
                 <w:noProof/>
               </w:rPr>
               <w:t>3.2</w:t>
             </w:r>
             <w:r>
               <w:rPr>
-                <w:noProof/>
+                <w:rFonts w:asciiTheme="minorHAnsi" w:eastAsiaTheme="minorEastAsia" w:hAnsiTheme="minorHAnsi"/>
+                <w:noProof/>
+                <w:lang w:eastAsia="es-SV"/>
               </w:rPr>
               <w:tab/>
             </w:r>
             <w:r>
               <w:rPr>
-                <w:rStyle w:val="Hipervnculo"/>
+                <w:rStyle w:val="Hyperlink"/>
                 <w:noProof/>
               </w:rPr>
               <w:t>Crear usuario.</w:t>
@@ -424,7 +1090,7 @@
                 <w:noProof/>
                 <w:webHidden/>
               </w:rPr>
-              <w:instrText xml:space="preserve"> PAGEREF _Toc367196962 \h </w:instrText>
+              <w:instrText xml:space="preserve"> PAGEREF _Toc367309219 \h </w:instrText>
             </w:r>
             <w:r>
               <w:rPr>
@@ -444,7 +1110,7 @@
                 <w:noProof/>
                 <w:webHidden/>
               </w:rPr>
-              <w:t>3</w:t>
+              <w:t>5</w:t>
             </w:r>
             <w:r>
               <w:rPr>
@@ -457,32 +1123,36 @@
         </w:p>
         <w:p>
           <w:pPr>
-            <w:pStyle w:val="TDC1"/>
+            <w:pStyle w:val="TOC1"/>
             <w:tabs>
               <w:tab w:val="left" w:pos="440"/>
               <w:tab w:val="right" w:leader="dot" w:pos="8828"/>
             </w:tabs>
             <w:rPr>
+              <w:rFonts w:asciiTheme="minorHAnsi" w:eastAsiaTheme="minorEastAsia" w:hAnsiTheme="minorHAnsi"/>
               <w:noProof/>
+              <w:lang w:eastAsia="es-SV"/>
             </w:rPr>
           </w:pPr>
-          <w:hyperlink w:anchor="_Toc367196963" w:history="1">
-            <w:r>
-              <w:rPr>
-                <w:rStyle w:val="Hipervnculo"/>
+          <w:hyperlink w:anchor="_Toc367309220" w:history="1">
+            <w:r>
+              <w:rPr>
+                <w:rStyle w:val="Hyperlink"/>
                 <w:noProof/>
               </w:rPr>
               <w:t>4</w:t>
             </w:r>
             <w:r>
               <w:rPr>
-                <w:noProof/>
+                <w:rFonts w:asciiTheme="minorHAnsi" w:eastAsiaTheme="minorEastAsia" w:hAnsiTheme="minorHAnsi"/>
+                <w:noProof/>
+                <w:lang w:eastAsia="es-SV"/>
               </w:rPr>
               <w:tab/>
             </w:r>
             <w:r>
               <w:rPr>
-                <w:rStyle w:val="Hipervnculo"/>
+                <w:rStyle w:val="Hyperlink"/>
                 <w:noProof/>
               </w:rPr>
               <w:t>Anuncio.</w:t>
@@ -506,7 +1176,7 @@
                 <w:noProof/>
                 <w:webHidden/>
               </w:rPr>
-              <w:instrText xml:space="preserve"> PAGEREF _Toc367196963 \h </w:instrText>
+              <w:instrText xml:space="preserve"> PAGEREF _Toc367309220 \h </w:instrText>
             </w:r>
             <w:r>
               <w:rPr>
@@ -526,7 +1196,7 @@
                 <w:noProof/>
                 <w:webHidden/>
               </w:rPr>
-              <w:t>4</w:t>
+              <w:t>6</w:t>
             </w:r>
             <w:r>
               <w:rPr>
@@ -539,32 +1209,36 @@
         </w:p>
         <w:p>
           <w:pPr>
-            <w:pStyle w:val="TDC2"/>
+            <w:pStyle w:val="TOC2"/>
             <w:tabs>
               <w:tab w:val="left" w:pos="880"/>
               <w:tab w:val="right" w:leader="dot" w:pos="8828"/>
             </w:tabs>
             <w:rPr>
+              <w:rFonts w:asciiTheme="minorHAnsi" w:eastAsiaTheme="minorEastAsia" w:hAnsiTheme="minorHAnsi"/>
               <w:noProof/>
+              <w:lang w:eastAsia="es-SV"/>
             </w:rPr>
           </w:pPr>
-          <w:hyperlink w:anchor="_Toc367196964" w:history="1">
-            <w:r>
-              <w:rPr>
-                <w:rStyle w:val="Hipervnculo"/>
+          <w:hyperlink w:anchor="_Toc367309221" w:history="1">
+            <w:r>
+              <w:rPr>
+                <w:rStyle w:val="Hyperlink"/>
                 <w:noProof/>
               </w:rPr>
               <w:t>4.1</w:t>
             </w:r>
             <w:r>
               <w:rPr>
-                <w:noProof/>
+                <w:rFonts w:asciiTheme="minorHAnsi" w:eastAsiaTheme="minorEastAsia" w:hAnsiTheme="minorHAnsi"/>
+                <w:noProof/>
+                <w:lang w:eastAsia="es-SV"/>
               </w:rPr>
               <w:tab/>
             </w:r>
             <w:r>
               <w:rPr>
-                <w:rStyle w:val="Hipervnculo"/>
+                <w:rStyle w:val="Hyperlink"/>
                 <w:noProof/>
               </w:rPr>
               <w:t>Categorias.</w:t>
@@ -588,7 +1262,7 @@
                 <w:noProof/>
                 <w:webHidden/>
               </w:rPr>
-              <w:instrText xml:space="preserve"> PAGEREF _Toc367196964 \h </w:instrText>
+              <w:instrText xml:space="preserve"> PAGEREF _Toc367309221 \h </w:instrText>
             </w:r>
             <w:r>
               <w:rPr>
@@ -608,7 +1282,7 @@
                 <w:noProof/>
                 <w:webHidden/>
               </w:rPr>
-              <w:t>4</w:t>
+              <w:t>6</w:t>
             </w:r>
             <w:r>
               <w:rPr>
@@ -621,32 +1295,36 @@
         </w:p>
         <w:p>
           <w:pPr>
-            <w:pStyle w:val="TDC2"/>
+            <w:pStyle w:val="TOC2"/>
             <w:tabs>
               <w:tab w:val="left" w:pos="880"/>
               <w:tab w:val="right" w:leader="dot" w:pos="8828"/>
             </w:tabs>
             <w:rPr>
+              <w:rFonts w:asciiTheme="minorHAnsi" w:eastAsiaTheme="minorEastAsia" w:hAnsiTheme="minorHAnsi"/>
               <w:noProof/>
+              <w:lang w:eastAsia="es-SV"/>
             </w:rPr>
           </w:pPr>
-          <w:hyperlink w:anchor="_Toc367196965" w:history="1">
-            <w:r>
-              <w:rPr>
-                <w:rStyle w:val="Hipervnculo"/>
+          <w:hyperlink w:anchor="_Toc367309222" w:history="1">
+            <w:r>
+              <w:rPr>
+                <w:rStyle w:val="Hyperlink"/>
                 <w:noProof/>
               </w:rPr>
               <w:t>4.2</w:t>
             </w:r>
             <w:r>
               <w:rPr>
-                <w:noProof/>
+                <w:rFonts w:asciiTheme="minorHAnsi" w:eastAsiaTheme="minorEastAsia" w:hAnsiTheme="minorHAnsi"/>
+                <w:noProof/>
+                <w:lang w:eastAsia="es-SV"/>
               </w:rPr>
               <w:tab/>
             </w:r>
             <w:r>
               <w:rPr>
-                <w:rStyle w:val="Hipervnculo"/>
+                <w:rStyle w:val="Hyperlink"/>
                 <w:noProof/>
               </w:rPr>
               <w:t>Anuncios.</w:t>
@@ -670,7 +1348,7 @@
                 <w:noProof/>
                 <w:webHidden/>
               </w:rPr>
-              <w:instrText xml:space="preserve"> PAGEREF _Toc367196965 \h </w:instrText>
+              <w:instrText xml:space="preserve"> PAGEREF _Toc367309222 \h </w:instrText>
             </w:r>
             <w:r>
               <w:rPr>
@@ -690,7 +1368,7 @@
                 <w:noProof/>
                 <w:webHidden/>
               </w:rPr>
-              <w:t>4</w:t>
+              <w:t>6</w:t>
             </w:r>
             <w:r>
               <w:rPr>
@@ -703,32 +1381,36 @@
         </w:p>
         <w:p>
           <w:pPr>
-            <w:pStyle w:val="TDC2"/>
+            <w:pStyle w:val="TOC2"/>
             <w:tabs>
               <w:tab w:val="left" w:pos="880"/>
               <w:tab w:val="right" w:leader="dot" w:pos="8828"/>
             </w:tabs>
             <w:rPr>
+              <w:rFonts w:asciiTheme="minorHAnsi" w:eastAsiaTheme="minorEastAsia" w:hAnsiTheme="minorHAnsi"/>
               <w:noProof/>
+              <w:lang w:eastAsia="es-SV"/>
             </w:rPr>
           </w:pPr>
-          <w:hyperlink w:anchor="_Toc367196966" w:history="1">
-            <w:r>
-              <w:rPr>
-                <w:rStyle w:val="Hipervnculo"/>
+          <w:hyperlink w:anchor="_Toc367309223" w:history="1">
+            <w:r>
+              <w:rPr>
+                <w:rStyle w:val="Hyperlink"/>
                 <w:noProof/>
               </w:rPr>
               <w:t>4.3</w:t>
             </w:r>
             <w:r>
               <w:rPr>
-                <w:noProof/>
+                <w:rFonts w:asciiTheme="minorHAnsi" w:eastAsiaTheme="minorEastAsia" w:hAnsiTheme="minorHAnsi"/>
+                <w:noProof/>
+                <w:lang w:eastAsia="es-SV"/>
               </w:rPr>
               <w:tab/>
             </w:r>
             <w:r>
               <w:rPr>
-                <w:rStyle w:val="Hipervnculo"/>
+                <w:rStyle w:val="Hyperlink"/>
                 <w:noProof/>
               </w:rPr>
               <w:t>Save.</w:t>
@@ -752,7 +1434,7 @@
                 <w:noProof/>
                 <w:webHidden/>
               </w:rPr>
-              <w:instrText xml:space="preserve"> PAGEREF _Toc367196966 \h </w:instrText>
+              <w:instrText xml:space="preserve"> PAGEREF _Toc367309223 \h </w:instrText>
             </w:r>
             <w:r>
               <w:rPr>
@@ -772,7 +1454,7 @@
                 <w:noProof/>
                 <w:webHidden/>
               </w:rPr>
-              <w:t>5</w:t>
+              <w:t>7</w:t>
             </w:r>
             <w:r>
               <w:rPr>
@@ -785,32 +1467,36 @@
         </w:p>
         <w:p>
           <w:pPr>
-            <w:pStyle w:val="TDC2"/>
+            <w:pStyle w:val="TOC2"/>
             <w:tabs>
               <w:tab w:val="left" w:pos="880"/>
               <w:tab w:val="right" w:leader="dot" w:pos="8828"/>
             </w:tabs>
             <w:rPr>
+              <w:rFonts w:asciiTheme="minorHAnsi" w:eastAsiaTheme="minorEastAsia" w:hAnsiTheme="minorHAnsi"/>
               <w:noProof/>
+              <w:lang w:eastAsia="es-SV"/>
             </w:rPr>
           </w:pPr>
-          <w:hyperlink w:anchor="_Toc367196967" w:history="1">
-            <w:r>
-              <w:rPr>
-                <w:rStyle w:val="Hipervnculo"/>
+          <w:hyperlink w:anchor="_Toc367309224" w:history="1">
+            <w:r>
+              <w:rPr>
+                <w:rStyle w:val="Hyperlink"/>
                 <w:noProof/>
               </w:rPr>
               <w:t>4.4</w:t>
             </w:r>
             <w:r>
               <w:rPr>
-                <w:noProof/>
+                <w:rFonts w:asciiTheme="minorHAnsi" w:eastAsiaTheme="minorEastAsia" w:hAnsiTheme="minorHAnsi"/>
+                <w:noProof/>
+                <w:lang w:eastAsia="es-SV"/>
               </w:rPr>
               <w:tab/>
             </w:r>
             <w:r>
               <w:rPr>
-                <w:rStyle w:val="Hipervnculo"/>
+                <w:rStyle w:val="Hyperlink"/>
                 <w:noProof/>
               </w:rPr>
               <w:t>Inactivar.</w:t>
@@ -834,7 +1520,7 @@
                 <w:noProof/>
                 <w:webHidden/>
               </w:rPr>
-              <w:instrText xml:space="preserve"> PAGEREF _Toc367196967 \h </w:instrText>
+              <w:instrText xml:space="preserve"> PAGEREF _Toc367309224 \h </w:instrText>
             </w:r>
             <w:r>
               <w:rPr>
@@ -854,7 +1540,179 @@
                 <w:noProof/>
                 <w:webHidden/>
               </w:rPr>
-              <w:t>5</w:t>
+              <w:t>7</w:t>
+            </w:r>
+            <w:r>
+              <w:rPr>
+                <w:noProof/>
+                <w:webHidden/>
+              </w:rPr>
+              <w:fldChar w:fldCharType="end"/>
+            </w:r>
+          </w:hyperlink>
+        </w:p>
+        <w:p>
+          <w:pPr>
+            <w:pStyle w:val="TOC2"/>
+            <w:tabs>
+              <w:tab w:val="left" w:pos="880"/>
+              <w:tab w:val="right" w:leader="dot" w:pos="8828"/>
+            </w:tabs>
+            <w:rPr>
+              <w:rFonts w:asciiTheme="minorHAnsi" w:eastAsiaTheme="minorEastAsia" w:hAnsiTheme="minorHAnsi"/>
+              <w:noProof/>
+              <w:lang w:eastAsia="es-SV"/>
+            </w:rPr>
+          </w:pPr>
+          <w:hyperlink w:anchor="_Toc367309225" w:history="1">
+            <w:r>
+              <w:rPr>
+                <w:rStyle w:val="Hyperlink"/>
+                <w:noProof/>
+              </w:rPr>
+              <w:t>4.5</w:t>
+            </w:r>
+            <w:r>
+              <w:rPr>
+                <w:rFonts w:asciiTheme="minorHAnsi" w:eastAsiaTheme="minorEastAsia" w:hAnsiTheme="minorHAnsi"/>
+                <w:noProof/>
+                <w:lang w:eastAsia="es-SV"/>
+              </w:rPr>
+              <w:tab/>
+            </w:r>
+            <w:r>
+              <w:rPr>
+                <w:rStyle w:val="Hyperlink"/>
+                <w:noProof/>
+              </w:rPr>
+              <w:t>Búsqueda de anuncios.</w:t>
+            </w:r>
+            <w:r>
+              <w:rPr>
+                <w:noProof/>
+                <w:webHidden/>
+              </w:rPr>
+              <w:tab/>
+            </w:r>
+            <w:r>
+              <w:rPr>
+                <w:noProof/>
+                <w:webHidden/>
+              </w:rPr>
+              <w:fldChar w:fldCharType="begin"/>
+            </w:r>
+            <w:r>
+              <w:rPr>
+                <w:noProof/>
+                <w:webHidden/>
+              </w:rPr>
+              <w:instrText xml:space="preserve"> PAGEREF _Toc367309225 \h </w:instrText>
+            </w:r>
+            <w:r>
+              <w:rPr>
+                <w:noProof/>
+                <w:webHidden/>
+              </w:rPr>
+            </w:r>
+            <w:r>
+              <w:rPr>
+                <w:noProof/>
+                <w:webHidden/>
+              </w:rPr>
+              <w:fldChar w:fldCharType="separate"/>
+            </w:r>
+            <w:r>
+              <w:rPr>
+                <w:noProof/>
+                <w:webHidden/>
+              </w:rPr>
+              <w:t>8</w:t>
+            </w:r>
+            <w:r>
+              <w:rPr>
+                <w:noProof/>
+                <w:webHidden/>
+              </w:rPr>
+              <w:fldChar w:fldCharType="end"/>
+            </w:r>
+          </w:hyperlink>
+        </w:p>
+        <w:p>
+          <w:pPr>
+            <w:pStyle w:val="TOC2"/>
+            <w:tabs>
+              <w:tab w:val="left" w:pos="880"/>
+              <w:tab w:val="right" w:leader="dot" w:pos="8828"/>
+            </w:tabs>
+            <w:rPr>
+              <w:rFonts w:asciiTheme="minorHAnsi" w:eastAsiaTheme="minorEastAsia" w:hAnsiTheme="minorHAnsi"/>
+              <w:noProof/>
+              <w:lang w:eastAsia="es-SV"/>
+            </w:rPr>
+          </w:pPr>
+          <w:hyperlink w:anchor="_Toc367309226" w:history="1">
+            <w:r>
+              <w:rPr>
+                <w:rStyle w:val="Hyperlink"/>
+                <w:noProof/>
+              </w:rPr>
+              <w:t>4.6</w:t>
+            </w:r>
+            <w:r>
+              <w:rPr>
+                <w:rFonts w:asciiTheme="minorHAnsi" w:eastAsiaTheme="minorEastAsia" w:hAnsiTheme="minorHAnsi"/>
+                <w:noProof/>
+                <w:lang w:eastAsia="es-SV"/>
+              </w:rPr>
+              <w:tab/>
+            </w:r>
+            <w:r>
+              <w:rPr>
+                <w:rStyle w:val="Hyperlink"/>
+                <w:noProof/>
+              </w:rPr>
+              <w:t>Búsqueda de anuncios cercanos.</w:t>
+            </w:r>
+            <w:r>
+              <w:rPr>
+                <w:noProof/>
+                <w:webHidden/>
+              </w:rPr>
+              <w:tab/>
+            </w:r>
+            <w:r>
+              <w:rPr>
+                <w:noProof/>
+                <w:webHidden/>
+              </w:rPr>
+              <w:fldChar w:fldCharType="begin"/>
+            </w:r>
+            <w:r>
+              <w:rPr>
+                <w:noProof/>
+                <w:webHidden/>
+              </w:rPr>
+              <w:instrText xml:space="preserve"> PAGEREF _Toc367309226 \h </w:instrText>
+            </w:r>
+            <w:r>
+              <w:rPr>
+                <w:noProof/>
+                <w:webHidden/>
+              </w:rPr>
+            </w:r>
+            <w:r>
+              <w:rPr>
+                <w:noProof/>
+                <w:webHidden/>
+              </w:rPr>
+              <w:fldChar w:fldCharType="separate"/>
+            </w:r>
+            <w:r>
+              <w:rPr>
+                <w:noProof/>
+                <w:webHidden/>
+              </w:rPr>
+              <w:t>9</w:t>
             </w:r>
             <w:r>
               <w:rPr>
@@ -885,14 +1743,14 @@
     </w:p>
     <w:p>
       <w:pPr>
-        <w:pStyle w:val="Ttulo1"/>
+        <w:pStyle w:val="Heading1"/>
       </w:pPr>
-      <w:bookmarkStart w:id="0" w:name="_Toc367196958"/>
+      <w:bookmarkStart w:id="1" w:name="_Toc367309215"/>
       <w:r>
         <w:lastRenderedPageBreak/>
         <w:t>Términos generales.</w:t>
       </w:r>
-      <w:bookmarkEnd w:id="0"/>
+      <w:bookmarkEnd w:id="1"/>
     </w:p>
     <w:p>
       <w:r>
@@ -924,15 +1782,32 @@
       <w:r>
         <w:t xml:space="preserve"> de autenticación exceptuando que la tabla indique lo contrario.</w:t>
       </w:r>
-      <w:bookmarkStart w:id="1" w:name="_GoBack"/>
-      <w:bookmarkEnd w:id="1"/>
+    </w:p>
+    <w:p>
+      <w:r>
+        <w:t xml:space="preserve">Los nombres de los parámetros son: usuario y </w:t>
+      </w:r>
+      <w:proofErr w:type="spellStart"/>
+      <w:r>
+        <w:t>token</w:t>
+      </w:r>
+      <w:proofErr w:type="spellEnd"/>
+      <w:r>
+        <w:t>.</w:t>
+      </w:r>
+    </w:p>
+    <w:p>
+      <w:r>
+        <w:br w:type="page"/>
+      </w:r>
     </w:p>
     <w:p>
       <w:pPr>
-        <w:pStyle w:val="Ttulo1"/>
+        <w:pStyle w:val="Heading1"/>
       </w:pPr>
-      <w:bookmarkStart w:id="2" w:name="_Toc367196959"/>
+      <w:bookmarkStart w:id="2" w:name="_Toc367309216"/>
       <w:r>
+        <w:lastRenderedPageBreak/>
         <w:t>País.</w:t>
       </w:r>
       <w:bookmarkEnd w:id="2"/>
@@ -944,7 +1819,7 @@
     </w:p>
     <w:tbl>
       <w:tblPr>
-        <w:tblStyle w:val="Tabladecuadrcula5oscura-nfasis6"/>
+        <w:tblStyle w:val="GridTable5Dark-Accent6"/>
         <w:tblW w:w="5000" w:type="pct"/>
         <w:tblLook w:val="04A0" w:firstRow="1" w:lastRow="0" w:firstColumn="1" w:lastColumn="0" w:noHBand="0" w:noVBand="1"/>
       </w:tblPr>
@@ -1006,10 +1881,10 @@
             <w:pPr>
               <w:cnfStyle w:val="000000100000" w:firstRow="0" w:lastRow="0" w:firstColumn="0" w:lastColumn="0" w:oddVBand="0" w:evenVBand="0" w:oddHBand="1" w:evenHBand="0" w:firstRowFirstColumn="0" w:firstRowLastColumn="0" w:lastRowFirstColumn="0" w:lastRowLastColumn="0"/>
             </w:pPr>
-            <w:hyperlink r:id="rId6" w:history="1">
+            <w:hyperlink r:id="rId7" w:history="1">
               <w:r>
                 <w:rPr>
-                  <w:rStyle w:val="Hipervnculo"/>
+                  <w:rStyle w:val="Hyperlink"/>
                 </w:rPr>
                 <w:t>http://guananuncio.madxdesign.com/index.php/pais</w:t>
               </w:r>
@@ -1208,12 +2083,11 @@
         </w:tc>
       </w:tr>
     </w:tbl>
-    <w:p/>
     <w:p>
       <w:pPr>
-        <w:pStyle w:val="Ttulo1"/>
+        <w:pStyle w:val="Heading1"/>
       </w:pPr>
-      <w:bookmarkStart w:id="3" w:name="_Toc367196960"/>
+      <w:bookmarkStart w:id="3" w:name="_Toc367309217"/>
       <w:r>
         <w:t>Usuario.</w:t>
       </w:r>
@@ -1221,9 +2095,9 @@
     </w:p>
     <w:p>
       <w:pPr>
-        <w:pStyle w:val="Ttulo2"/>
+        <w:pStyle w:val="Heading2"/>
       </w:pPr>
-      <w:bookmarkStart w:id="4" w:name="_Toc367196961"/>
+      <w:bookmarkStart w:id="4" w:name="_Toc367309218"/>
       <w:r>
         <w:t>Autenticación.</w:t>
       </w:r>
@@ -1236,13 +2110,13 @@
     </w:p>
     <w:tbl>
       <w:tblPr>
-        <w:tblStyle w:val="Tabladecuadrcula5oscura-nfasis6"/>
+        <w:tblStyle w:val="GridTable5Dark-Accent6"/>
         <w:tblW w:w="5000" w:type="pct"/>
         <w:tblLook w:val="04A0" w:firstRow="1" w:lastRow="0" w:firstColumn="1" w:lastColumn="0" w:noHBand="0" w:noVBand="1"/>
       </w:tblPr>
       <w:tblGrid>
-        <w:gridCol w:w="2283"/>
-        <w:gridCol w:w="6545"/>
+        <w:gridCol w:w="2119"/>
+        <w:gridCol w:w="6709"/>
       </w:tblGrid>
       <w:tr>
         <w:trPr>
@@ -1298,17 +2172,17 @@
             <w:pPr>
               <w:cnfStyle w:val="000000100000" w:firstRow="0" w:lastRow="0" w:firstColumn="0" w:lastColumn="0" w:oddVBand="0" w:evenVBand="0" w:oddHBand="1" w:evenHBand="0" w:firstRowFirstColumn="0" w:firstRowLastColumn="0" w:lastRowFirstColumn="0" w:lastRowLastColumn="0"/>
             </w:pPr>
-            <w:hyperlink r:id="rId7" w:history="1">
+            <w:hyperlink r:id="rId8" w:history="1">
               <w:r>
                 <w:rPr>
-                  <w:rStyle w:val="Hipervnculo"/>
+                  <w:rStyle w:val="Hyperlink"/>
                 </w:rPr>
                 <w:t>http://guananuncio.madxdesign.com/index.php/</w:t>
               </w:r>
             </w:hyperlink>
             <w:r>
               <w:rPr>
-                <w:rStyle w:val="Hipervnculo"/>
+                <w:rStyle w:val="Hyperlink"/>
               </w:rPr>
               <w:t>usuario/autenticar</w:t>
             </w:r>
@@ -1662,9 +2536,9 @@
     </w:p>
     <w:p>
       <w:pPr>
-        <w:pStyle w:val="Ttulo2"/>
+        <w:pStyle w:val="Heading2"/>
       </w:pPr>
-      <w:bookmarkStart w:id="5" w:name="_Toc367196962"/>
+      <w:bookmarkStart w:id="5" w:name="_Toc367309219"/>
       <w:r>
         <w:t>Crear usuario.</w:t>
       </w:r>
@@ -1677,13 +2551,13 @@
     </w:p>
     <w:tbl>
       <w:tblPr>
-        <w:tblStyle w:val="Tabladecuadrcula5oscura-nfasis6"/>
+        <w:tblStyle w:val="GridTable5Dark-Accent6"/>
         <w:tblW w:w="5000" w:type="pct"/>
         <w:tblLook w:val="04A0" w:firstRow="1" w:lastRow="0" w:firstColumn="1" w:lastColumn="0" w:noHBand="0" w:noVBand="1"/>
       </w:tblPr>
       <w:tblGrid>
-        <w:gridCol w:w="2653"/>
-        <w:gridCol w:w="6175"/>
+        <w:gridCol w:w="2729"/>
+        <w:gridCol w:w="6099"/>
       </w:tblGrid>
       <w:tr>
         <w:trPr>
@@ -1739,17 +2613,17 @@
             <w:pPr>
               <w:cnfStyle w:val="000000100000" w:firstRow="0" w:lastRow="0" w:firstColumn="0" w:lastColumn="0" w:oddVBand="0" w:evenVBand="0" w:oddHBand="1" w:evenHBand="0" w:firstRowFirstColumn="0" w:firstRowLastColumn="0" w:lastRowFirstColumn="0" w:lastRowLastColumn="0"/>
             </w:pPr>
-            <w:hyperlink r:id="rId8" w:history="1">
+            <w:hyperlink r:id="rId9" w:history="1">
               <w:r>
                 <w:rPr>
-                  <w:rStyle w:val="Hipervnculo"/>
+                  <w:rStyle w:val="Hyperlink"/>
                 </w:rPr>
                 <w:t>http://guananuncio.madxdesign.com/index.php/</w:t>
               </w:r>
             </w:hyperlink>
             <w:r>
               <w:rPr>
-                <w:rStyle w:val="Hipervnculo"/>
+                <w:rStyle w:val="Hyperlink"/>
               </w:rPr>
               <w:t>usuario/save</w:t>
             </w:r>
@@ -2262,9 +3136,9 @@
     </w:p>
     <w:p>
       <w:pPr>
-        <w:pStyle w:val="Ttulo1"/>
+        <w:pStyle w:val="Heading1"/>
       </w:pPr>
-      <w:bookmarkStart w:id="6" w:name="_Toc367196963"/>
+      <w:bookmarkStart w:id="6" w:name="_Toc367309220"/>
       <w:r>
         <w:lastRenderedPageBreak/>
         <w:t>Anuncio.</w:t>
@@ -2273,9 +3147,9 @@
     </w:p>
     <w:p>
       <w:pPr>
-        <w:pStyle w:val="Ttulo2"/>
+        <w:pStyle w:val="Heading2"/>
       </w:pPr>
-      <w:bookmarkStart w:id="7" w:name="_Toc367196964"/>
+      <w:bookmarkStart w:id="7" w:name="_Toc367309221"/>
       <w:proofErr w:type="spellStart"/>
       <w:r>
         <w:t>Categorias</w:t>
@@ -2298,13 +3172,13 @@
     </w:p>
     <w:tbl>
       <w:tblPr>
-        <w:tblStyle w:val="Tabladecuadrcula5oscura-nfasis6"/>
+        <w:tblStyle w:val="GridTable5Dark-Accent6"/>
         <w:tblW w:w="5000" w:type="pct"/>
         <w:tblLook w:val="04A0" w:firstRow="1" w:lastRow="0" w:firstColumn="1" w:lastColumn="0" w:noHBand="0" w:noVBand="1"/>
       </w:tblPr>
       <w:tblGrid>
-        <w:gridCol w:w="2509"/>
-        <w:gridCol w:w="6319"/>
+        <w:gridCol w:w="2030"/>
+        <w:gridCol w:w="6798"/>
       </w:tblGrid>
       <w:tr>
         <w:trPr>
@@ -2360,31 +3234,19 @@
             <w:pPr>
               <w:cnfStyle w:val="000000100000" w:firstRow="0" w:lastRow="0" w:firstColumn="0" w:lastColumn="0" w:oddVBand="0" w:evenVBand="0" w:oddHBand="1" w:evenHBand="0" w:firstRowFirstColumn="0" w:firstRowLastColumn="0" w:lastRowFirstColumn="0" w:lastRowLastColumn="0"/>
             </w:pPr>
-            <w:hyperlink r:id="rId9" w:history="1">
+            <w:hyperlink r:id="rId10" w:history="1">
               <w:r>
                 <w:rPr>
-                  <w:rStyle w:val="Hipervnculo"/>
+                  <w:rStyle w:val="Hyperlink"/>
                 </w:rPr>
                 <w:t>http://guananuncio.madxdesign.com/index.php/</w:t>
               </w:r>
             </w:hyperlink>
             <w:r>
               <w:rPr>
-                <w:rStyle w:val="Hipervnculo"/>
-              </w:rPr>
-              <w:t>anuncio</w:t>
-            </w:r>
-            <w:r>
-              <w:rPr>
-                <w:rStyle w:val="Hipervnculo"/>
-              </w:rPr>
-              <w:t>/</w:t>
-            </w:r>
-            <w:r>
-              <w:rPr>
-                <w:rStyle w:val="Hipervnculo"/>
-              </w:rPr>
-              <w:t>categorias</w:t>
+                <w:rStyle w:val="Hyperlink"/>
+              </w:rPr>
+              <w:t>anuncio/categorias</w:t>
             </w:r>
           </w:p>
         </w:tc>
@@ -2483,10 +3345,7 @@
               <w:t>:</w:t>
             </w:r>
             <w:r>
-              <w:t xml:space="preserve"> </w:t>
-            </w:r>
-            <w:r>
-              <w:t xml:space="preserve">Identificador de la </w:t>
+              <w:t xml:space="preserve"> Identificador de la </w:t>
             </w:r>
             <w:proofErr w:type="spellStart"/>
             <w:r>
@@ -2532,10 +3391,7 @@
               <w:t>:</w:t>
             </w:r>
             <w:r>
-              <w:t xml:space="preserve"> </w:t>
-            </w:r>
-            <w:r>
-              <w:t>Nombre de la categoría</w:t>
+              <w:t xml:space="preserve"> Nombre de la categoría</w:t>
             </w:r>
           </w:p>
         </w:tc>
@@ -2598,9 +3454,9 @@
     </w:tbl>
     <w:p>
       <w:pPr>
-        <w:pStyle w:val="Ttulo2"/>
+        <w:pStyle w:val="Heading2"/>
       </w:pPr>
-      <w:bookmarkStart w:id="8" w:name="_Toc367196965"/>
+      <w:bookmarkStart w:id="8" w:name="_Toc367309222"/>
       <w:r>
         <w:t>Anuncios.</w:t>
       </w:r>
@@ -2613,13 +3469,13 @@
     </w:p>
     <w:tbl>
       <w:tblPr>
-        <w:tblStyle w:val="Tabladecuadrcula5oscura-nfasis6"/>
+        <w:tblStyle w:val="GridTable5Dark-Accent6"/>
         <w:tblW w:w="5000" w:type="pct"/>
         <w:tblLook w:val="04A0" w:firstRow="1" w:lastRow="0" w:firstColumn="1" w:lastColumn="0" w:noHBand="0" w:noVBand="1"/>
       </w:tblPr>
       <w:tblGrid>
-        <w:gridCol w:w="2232"/>
-        <w:gridCol w:w="6596"/>
+        <w:gridCol w:w="1802"/>
+        <w:gridCol w:w="7026"/>
       </w:tblGrid>
       <w:tr>
         <w:trPr>
@@ -2675,31 +3531,19 @@
             <w:pPr>
               <w:cnfStyle w:val="000000100000" w:firstRow="0" w:lastRow="0" w:firstColumn="0" w:lastColumn="0" w:oddVBand="0" w:evenVBand="0" w:oddHBand="1" w:evenHBand="0" w:firstRowFirstColumn="0" w:firstRowLastColumn="0" w:lastRowFirstColumn="0" w:lastRowLastColumn="0"/>
             </w:pPr>
-            <w:hyperlink r:id="rId10" w:history="1">
+            <w:hyperlink r:id="rId11" w:history="1">
               <w:r>
                 <w:rPr>
-                  <w:rStyle w:val="Hipervnculo"/>
+                  <w:rStyle w:val="Hyperlink"/>
                 </w:rPr>
                 <w:t>http://guananuncio.madxdesign.com/index.php/</w:t>
               </w:r>
             </w:hyperlink>
             <w:r>
               <w:rPr>
-                <w:rStyle w:val="Hipervnculo"/>
-              </w:rPr>
-              <w:t>anuncio</w:t>
-            </w:r>
-            <w:r>
-              <w:rPr>
-                <w:rStyle w:val="Hipervnculo"/>
-              </w:rPr>
-              <w:t>/</w:t>
-            </w:r>
-            <w:r>
-              <w:rPr>
-                <w:rStyle w:val="Hipervnculo"/>
-              </w:rPr>
-              <w:t>{page}/{limit}</w:t>
+                <w:rStyle w:val="Hyperlink"/>
+              </w:rPr>
+              <w:t>anuncio/{page}/{limit}</w:t>
             </w:r>
           </w:p>
         </w:tc>
@@ -2804,26 +3648,11 @@
               <w:cnfStyle w:val="000000000000" w:firstRow="0" w:lastRow="0" w:firstColumn="0" w:lastColumn="0" w:oddVBand="0" w:evenVBand="0" w:oddHBand="0" w:evenHBand="0" w:firstRowFirstColumn="0" w:firstRowLastColumn="0" w:lastRowFirstColumn="0" w:lastRowLastColumn="0"/>
             </w:pPr>
             <w:r>
-              <w:t>[</w:t>
-            </w:r>
-            <w:r>
-              <w:t>{</w:t>
+              <w:t>[{</w:t>
             </w:r>
             <w:proofErr w:type="spellStart"/>
             <w:r>
-              <w:t>id</w:t>
-            </w:r>
-            <w:r>
-              <w:t>:XX,</w:t>
-            </w:r>
-            <w:r>
-              <w:t>titulo</w:t>
-            </w:r>
-            <w:r>
-              <w:t>:</w:t>
-            </w:r>
-            <w:r>
-              <w:t>XX</w:t>
+              <w:t>id:XX,titulo:XX</w:t>
             </w:r>
             <w:proofErr w:type="spellEnd"/>
             <w:r>
@@ -2835,29 +3664,23 @@
             </w:r>
             <w:proofErr w:type="spellEnd"/>
             <w:r>
-              <w:t>: XX</w:t>
-            </w:r>
+              <w:t xml:space="preserve">: XX, </w:t>
+            </w:r>
+            <w:proofErr w:type="spellStart"/>
+            <w:r>
+              <w:t>fecha_creacion:XX</w:t>
+            </w:r>
+            <w:proofErr w:type="spellEnd"/>
             <w:r>
               <w:t xml:space="preserve">, </w:t>
             </w:r>
             <w:proofErr w:type="spellStart"/>
             <w:r>
-              <w:t>fecha_creacion:XX</w:t>
+              <w:t>es_activo:XX</w:t>
             </w:r>
             <w:proofErr w:type="spellEnd"/>
             <w:r>
-              <w:t xml:space="preserve">, </w:t>
-            </w:r>
-            <w:proofErr w:type="spellStart"/>
-            <w:r>
-              <w:t>es_activo:XX</w:t>
-            </w:r>
-            <w:proofErr w:type="spellEnd"/>
-            <w:r>
-              <w:t>}</w:t>
-            </w:r>
-            <w:r>
-              <w:t>]</w:t>
+              <w:t>}]</w:t>
             </w:r>
           </w:p>
         </w:tc>
@@ -2895,13 +3718,7 @@
               <w:t>:</w:t>
             </w:r>
             <w:r>
-              <w:t xml:space="preserve"> </w:t>
-            </w:r>
-            <w:r>
-              <w:t>Identificador del anuncio</w:t>
-            </w:r>
-            <w:r>
-              <w:t>.</w:t>
+              <w:t xml:space="preserve"> Identificador del anuncio.</w:t>
             </w:r>
           </w:p>
         </w:tc>
@@ -2938,13 +3755,7 @@
               <w:t>:</w:t>
             </w:r>
             <w:r>
-              <w:t xml:space="preserve"> </w:t>
-            </w:r>
-            <w:r>
-              <w:t>Titulo del anuncio</w:t>
-            </w:r>
-            <w:r>
-              <w:t>.</w:t>
+              <w:t xml:space="preserve"> Titulo del anuncio.</w:t>
             </w:r>
           </w:p>
         </w:tc>
@@ -2989,10 +3800,7 @@
             </w:r>
             <w:proofErr w:type="spellEnd"/>
             <w:r>
-              <w:t xml:space="preserve"> del anuncio</w:t>
-            </w:r>
-            <w:r>
-              <w:t>.</w:t>
+              <w:t xml:space="preserve"> del anuncio.</w:t>
             </w:r>
           </w:p>
         </w:tc>
@@ -3138,9 +3946,9 @@
     </w:p>
     <w:p>
       <w:pPr>
-        <w:pStyle w:val="Ttulo2"/>
+        <w:pStyle w:val="Heading2"/>
       </w:pPr>
-      <w:bookmarkStart w:id="9" w:name="_Toc367196966"/>
+      <w:bookmarkStart w:id="9" w:name="_Toc367309223"/>
       <w:proofErr w:type="spellStart"/>
       <w:r>
         <w:lastRenderedPageBreak/>
@@ -3159,7 +3967,7 @@
     </w:p>
     <w:tbl>
       <w:tblPr>
-        <w:tblStyle w:val="Tabladecuadrcula5oscura-nfasis6"/>
+        <w:tblStyle w:val="GridTable5Dark-Accent6"/>
         <w:tblW w:w="5000" w:type="pct"/>
         <w:tblLook w:val="04A0" w:firstRow="1" w:lastRow="0" w:firstColumn="1" w:lastColumn="0" w:noHBand="0" w:noVBand="1"/>
       </w:tblPr>
@@ -3221,10 +4029,10 @@
             <w:pPr>
               <w:cnfStyle w:val="000000100000" w:firstRow="0" w:lastRow="0" w:firstColumn="0" w:lastColumn="0" w:oddVBand="0" w:evenVBand="0" w:oddHBand="1" w:evenHBand="0" w:firstRowFirstColumn="0" w:firstRowLastColumn="0" w:lastRowFirstColumn="0" w:lastRowLastColumn="0"/>
             </w:pPr>
-            <w:hyperlink r:id="rId11" w:history="1">
+            <w:hyperlink r:id="rId12" w:history="1">
               <w:r>
                 <w:rPr>
-                  <w:rStyle w:val="Hipervnculo"/>
+                  <w:rStyle w:val="Hyperlink"/>
                 </w:rPr>
                 <w:t>http://guananuncio.madxdesign.com/index.php/anuncio/save</w:t>
               </w:r>
@@ -3377,11 +4185,9 @@
             <w:pPr>
               <w:cnfStyle w:val="000000100000" w:firstRow="0" w:lastRow="0" w:firstColumn="0" w:lastColumn="0" w:oddVBand="0" w:evenVBand="0" w:oddHBand="1" w:evenHBand="0" w:firstRowFirstColumn="0" w:firstRowLastColumn="0" w:lastRowFirstColumn="0" w:lastRowLastColumn="0"/>
             </w:pPr>
-            <w:proofErr w:type="spellStart"/>
-            <w:r>
-              <w:t>Categoria</w:t>
-            </w:r>
-            <w:proofErr w:type="spellEnd"/>
+            <w:r>
+              <w:t>Categoría</w:t>
+            </w:r>
             <w:r>
               <w:t xml:space="preserve"> en donde se encontrara el anuncio.</w:t>
             </w:r>
@@ -3427,11 +4233,13 @@
           <w:tcPr>
             <w:cnfStyle w:val="001000000000" w:firstRow="0" w:lastRow="0" w:firstColumn="1" w:lastColumn="0" w:oddVBand="0" w:evenVBand="0" w:oddHBand="0" w:evenHBand="0" w:firstRowFirstColumn="0" w:firstRowLastColumn="0" w:lastRowFirstColumn="0" w:lastRowLastColumn="0"/>
             <w:tcW w:w="1264" w:type="pct"/>
-            <w:vMerge w:val="restart"/>
-          </w:tcPr>
-          <w:p>
-            <w:r>
-              <w:t>Resultado</w:t>
+          </w:tcPr>
+          <w:p>
+            <w:pPr>
+              <w:ind w:left="708"/>
+            </w:pPr>
+            <w:r>
+              <w:t>Precio</w:t>
             </w:r>
           </w:p>
         </w:tc>
@@ -3444,50 +4252,27 @@
               <w:cnfStyle w:val="000000100000" w:firstRow="0" w:lastRow="0" w:firstColumn="0" w:lastColumn="0" w:oddVBand="0" w:evenVBand="0" w:oddHBand="1" w:evenHBand="0" w:firstRowFirstColumn="0" w:firstRowLastColumn="0" w:lastRowFirstColumn="0" w:lastRowLastColumn="0"/>
             </w:pPr>
             <w:r>
-              <w:t>{</w:t>
-            </w:r>
+              <w:t>Precio que el usuario desea ingresar a su producto</w:t>
+            </w:r>
+          </w:p>
+        </w:tc>
+      </w:tr>
+      <w:tr>
+        <w:tc>
+          <w:tcPr>
+            <w:cnfStyle w:val="001000000000" w:firstRow="0" w:lastRow="0" w:firstColumn="1" w:lastColumn="0" w:oddVBand="0" w:evenVBand="0" w:oddHBand="0" w:evenHBand="0" w:firstRowFirstColumn="0" w:firstRowLastColumn="0" w:lastRowFirstColumn="0" w:lastRowLastColumn="0"/>
+            <w:tcW w:w="1264" w:type="pct"/>
+          </w:tcPr>
+          <w:p>
+            <w:pPr>
+              <w:ind w:left="708"/>
+            </w:pPr>
             <w:proofErr w:type="spellStart"/>
             <w:r>
-              <w:t>estado</w:t>
-            </w:r>
-            <w:r>
-              <w:t>:XX,</w:t>
-            </w:r>
-            <w:r>
-              <w:t>errors</w:t>
+              <w:t>Telefono</w:t>
             </w:r>
             <w:proofErr w:type="spellEnd"/>
-            <w:r>
-              <w:t>:</w:t>
-            </w:r>
-            <w:r>
-              <w:t>{</w:t>
-            </w:r>
-            <w:proofErr w:type="spellStart"/>
-            <w:r>
-              <w:t>titulo:</w:t>
-            </w:r>
-            <w:r>
-              <w:t>XX</w:t>
-            </w:r>
-            <w:r>
-              <w:t>,descripcion:XX</w:t>
-            </w:r>
-            <w:proofErr w:type="spellEnd"/>
-            <w:r>
-              <w:t>}}</w:t>
-            </w:r>
-          </w:p>
-        </w:tc>
-      </w:tr>
-      <w:tr>
-        <w:tc>
-          <w:tcPr>
-            <w:cnfStyle w:val="001000000000" w:firstRow="0" w:lastRow="0" w:firstColumn="1" w:lastColumn="0" w:oddVBand="0" w:evenVBand="0" w:oddHBand="0" w:evenHBand="0" w:firstRowFirstColumn="0" w:firstRowLastColumn="0" w:lastRowFirstColumn="0" w:lastRowLastColumn="0"/>
-            <w:tcW w:w="1264" w:type="pct"/>
-            <w:vMerge/>
-          </w:tcPr>
-          <w:p/>
+          </w:p>
         </w:tc>
         <w:tc>
           <w:tcPr>
@@ -3498,19 +4283,7 @@
               <w:cnfStyle w:val="000000000000" w:firstRow="0" w:lastRow="0" w:firstColumn="0" w:lastColumn="0" w:oddVBand="0" w:evenVBand="0" w:oddHBand="0" w:evenHBand="0" w:firstRowFirstColumn="0" w:firstRowLastColumn="0" w:lastRowFirstColumn="0" w:lastRowLastColumn="0"/>
             </w:pPr>
             <w:r>
-              <w:rPr>
-                <w:b/>
-              </w:rPr>
-              <w:t>Estado:</w:t>
-            </w:r>
-            <w:r>
-              <w:t xml:space="preserve"> Puede traer un valor de uno cuando </w:t>
-            </w:r>
-            <w:r>
-              <w:t>se guardó con éxito</w:t>
-            </w:r>
-            <w:r>
-              <w:t>, cero cuando hubo un error de validación y menos uno (-1) cuando hubo una excepción.</w:t>
+              <w:t>Teléfono al cual desea el usuario que le contacten.</w:t>
             </w:r>
           </w:p>
         </w:tc>
@@ -3523,6 +4296,49 @@
           <w:tcPr>
             <w:cnfStyle w:val="001000000000" w:firstRow="0" w:lastRow="0" w:firstColumn="1" w:lastColumn="0" w:oddVBand="0" w:evenVBand="0" w:oddHBand="0" w:evenHBand="0" w:firstRowFirstColumn="0" w:firstRowLastColumn="0" w:lastRowFirstColumn="0" w:lastRowLastColumn="0"/>
             <w:tcW w:w="1264" w:type="pct"/>
+            <w:vMerge w:val="restart"/>
+          </w:tcPr>
+          <w:p>
+            <w:r>
+              <w:t>Resultado</w:t>
+            </w:r>
+          </w:p>
+        </w:tc>
+        <w:tc>
+          <w:tcPr>
+            <w:tcW w:w="3736" w:type="pct"/>
+          </w:tcPr>
+          <w:p>
+            <w:pPr>
+              <w:cnfStyle w:val="000000100000" w:firstRow="0" w:lastRow="0" w:firstColumn="0" w:lastColumn="0" w:oddVBand="0" w:evenVBand="0" w:oddHBand="1" w:evenHBand="0" w:firstRowFirstColumn="0" w:firstRowLastColumn="0" w:lastRowFirstColumn="0" w:lastRowLastColumn="0"/>
+            </w:pPr>
+            <w:r>
+              <w:t>{</w:t>
+            </w:r>
+            <w:proofErr w:type="spellStart"/>
+            <w:r>
+              <w:t>estado:XX,errors</w:t>
+            </w:r>
+            <w:proofErr w:type="spellEnd"/>
+            <w:r>
+              <w:t>:{</w:t>
+            </w:r>
+            <w:proofErr w:type="spellStart"/>
+            <w:r>
+              <w:t>titulo:XX,descripcion:XX</w:t>
+            </w:r>
+            <w:proofErr w:type="spellEnd"/>
+            <w:r>
+              <w:t>}}</w:t>
+            </w:r>
+          </w:p>
+        </w:tc>
+      </w:tr>
+      <w:tr>
+        <w:tc>
+          <w:tcPr>
+            <w:cnfStyle w:val="001000000000" w:firstRow="0" w:lastRow="0" w:firstColumn="1" w:lastColumn="0" w:oddVBand="0" w:evenVBand="0" w:oddHBand="0" w:evenHBand="0" w:firstRowFirstColumn="0" w:firstRowLastColumn="0" w:lastRowFirstColumn="0" w:lastRowLastColumn="0"/>
+            <w:tcW w:w="1264" w:type="pct"/>
             <w:vMerge/>
           </w:tcPr>
           <w:p/>
@@ -3533,73 +4349,22 @@
           </w:tcPr>
           <w:p>
             <w:pPr>
-              <w:cnfStyle w:val="000000100000" w:firstRow="0" w:lastRow="0" w:firstColumn="0" w:lastColumn="0" w:oddVBand="0" w:evenVBand="0" w:oddHBand="1" w:evenHBand="0" w:firstRowFirstColumn="0" w:firstRowLastColumn="0" w:lastRowFirstColumn="0" w:lastRowLastColumn="0"/>
-            </w:pPr>
-            <w:proofErr w:type="spellStart"/>
+              <w:cnfStyle w:val="000000000000" w:firstRow="0" w:lastRow="0" w:firstColumn="0" w:lastColumn="0" w:oddVBand="0" w:evenVBand="0" w:oddHBand="0" w:evenHBand="0" w:firstRowFirstColumn="0" w:firstRowLastColumn="0" w:lastRowFirstColumn="0" w:lastRowLastColumn="0"/>
+            </w:pPr>
             <w:r>
               <w:rPr>
                 <w:b/>
               </w:rPr>
-              <w:t>E</w:t>
-            </w:r>
-            <w:r>
-              <w:rPr>
-                <w:b/>
-              </w:rPr>
-              <w:t>rrors</w:t>
-            </w:r>
-            <w:proofErr w:type="spellEnd"/>
-            <w:r>
-              <w:rPr>
-                <w:b/>
-              </w:rPr>
-              <w:t>:</w:t>
-            </w:r>
-            <w:r>
-              <w:t xml:space="preserve"> Mapa de errores donde el primer dato me indica el campo donde ocurrió el error y el segundo un </w:t>
-            </w:r>
-            <w:proofErr w:type="spellStart"/>
-            <w:r>
-              <w:t>array</w:t>
-            </w:r>
-            <w:proofErr w:type="spellEnd"/>
-            <w:r>
-              <w:t xml:space="preserve"> de los errores encontrados, en el caso de excepción solo se encontrara el valor </w:t>
-            </w:r>
-            <w:r>
-              <w:rPr>
-                <w:b/>
-              </w:rPr>
-              <w:t>mensaje</w:t>
-            </w:r>
-            <w:r>
-              <w:t>.</w:t>
-            </w:r>
-          </w:p>
-        </w:tc>
-      </w:tr>
-      <w:tr>
-        <w:tc>
-          <w:tcPr>
-            <w:cnfStyle w:val="001000000000" w:firstRow="0" w:lastRow="0" w:firstColumn="1" w:lastColumn="0" w:oddVBand="0" w:evenVBand="0" w:oddHBand="0" w:evenHBand="0" w:firstRowFirstColumn="0" w:firstRowLastColumn="0" w:lastRowFirstColumn="0" w:lastRowLastColumn="0"/>
-            <w:tcW w:w="1264" w:type="pct"/>
-          </w:tcPr>
-          <w:p>
-            <w:r>
-              <w:t>¿Autenticación?</w:t>
-            </w:r>
-          </w:p>
-        </w:tc>
-        <w:tc>
-          <w:tcPr>
-            <w:tcW w:w="3736" w:type="pct"/>
-          </w:tcPr>
-          <w:p>
-            <w:pPr>
-              <w:cnfStyle w:val="000000000000" w:firstRow="0" w:lastRow="0" w:firstColumn="0" w:lastColumn="0" w:oddVBand="0" w:evenVBand="0" w:oddHBand="0" w:evenHBand="0" w:firstRowFirstColumn="0" w:firstRowLastColumn="0" w:lastRowFirstColumn="0" w:lastRowLastColumn="0"/>
-            </w:pPr>
-            <w:r>
-              <w:t>Si</w:t>
+              <w:t>Estado:</w:t>
+            </w:r>
+            <w:r>
+              <w:t xml:space="preserve"> Puede traer un valor de uno cuando </w:t>
+            </w:r>
+            <w:r>
+              <w:t>se guardó con éxito</w:t>
+            </w:r>
+            <w:r>
+              <w:t>, cero cuando hubo un error de validación y menos uno (-1) cuando hubo una excepción.</w:t>
             </w:r>
           </w:p>
         </w:tc>
@@ -3612,6 +4377,95 @@
           <w:tcPr>
             <w:cnfStyle w:val="001000000000" w:firstRow="0" w:lastRow="0" w:firstColumn="1" w:lastColumn="0" w:oddVBand="0" w:evenVBand="0" w:oddHBand="0" w:evenHBand="0" w:firstRowFirstColumn="0" w:firstRowLastColumn="0" w:lastRowFirstColumn="0" w:lastRowLastColumn="0"/>
             <w:tcW w:w="1264" w:type="pct"/>
+            <w:vMerge/>
+          </w:tcPr>
+          <w:p/>
+        </w:tc>
+        <w:tc>
+          <w:tcPr>
+            <w:tcW w:w="3736" w:type="pct"/>
+          </w:tcPr>
+          <w:p>
+            <w:pPr>
+              <w:cnfStyle w:val="000000100000" w:firstRow="0" w:lastRow="0" w:firstColumn="0" w:lastColumn="0" w:oddVBand="0" w:evenVBand="0" w:oddHBand="1" w:evenHBand="0" w:firstRowFirstColumn="0" w:firstRowLastColumn="0" w:lastRowFirstColumn="0" w:lastRowLastColumn="0"/>
+            </w:pPr>
+            <w:proofErr w:type="spellStart"/>
+            <w:r>
+              <w:rPr>
+                <w:b/>
+              </w:rPr>
+              <w:t>E</w:t>
+            </w:r>
+            <w:r>
+              <w:rPr>
+                <w:b/>
+              </w:rPr>
+              <w:t>rrors</w:t>
+            </w:r>
+            <w:proofErr w:type="spellEnd"/>
+            <w:r>
+              <w:rPr>
+                <w:b/>
+              </w:rPr>
+              <w:t>:</w:t>
+            </w:r>
+            <w:r>
+              <w:t xml:space="preserve"> Mapa de errores donde el primer dato me indica el campo donde ocurrió el error y el segundo un </w:t>
+            </w:r>
+            <w:proofErr w:type="spellStart"/>
+            <w:r>
+              <w:t>array</w:t>
+            </w:r>
+            <w:proofErr w:type="spellEnd"/>
+            <w:r>
+              <w:t xml:space="preserve"> de los errores encontrados, en el caso de excepción solo se encontrara el valor </w:t>
+            </w:r>
+            <w:r>
+              <w:rPr>
+                <w:b/>
+              </w:rPr>
+              <w:t>mensaje</w:t>
+            </w:r>
+            <w:r>
+              <w:t>.</w:t>
+            </w:r>
+          </w:p>
+        </w:tc>
+      </w:tr>
+      <w:tr>
+        <w:tc>
+          <w:tcPr>
+            <w:cnfStyle w:val="001000000000" w:firstRow="0" w:lastRow="0" w:firstColumn="1" w:lastColumn="0" w:oddVBand="0" w:evenVBand="0" w:oddHBand="0" w:evenHBand="0" w:firstRowFirstColumn="0" w:firstRowLastColumn="0" w:lastRowFirstColumn="0" w:lastRowLastColumn="0"/>
+            <w:tcW w:w="1264" w:type="pct"/>
+          </w:tcPr>
+          <w:p>
+            <w:r>
+              <w:t>¿Autenticación?</w:t>
+            </w:r>
+          </w:p>
+        </w:tc>
+        <w:tc>
+          <w:tcPr>
+            <w:tcW w:w="3736" w:type="pct"/>
+          </w:tcPr>
+          <w:p>
+            <w:pPr>
+              <w:cnfStyle w:val="000000000000" w:firstRow="0" w:lastRow="0" w:firstColumn="0" w:lastColumn="0" w:oddVBand="0" w:evenVBand="0" w:oddHBand="0" w:evenHBand="0" w:firstRowFirstColumn="0" w:firstRowLastColumn="0" w:lastRowFirstColumn="0" w:lastRowLastColumn="0"/>
+            </w:pPr>
+            <w:r>
+              <w:t>Si</w:t>
+            </w:r>
+          </w:p>
+        </w:tc>
+      </w:tr>
+      <w:tr>
+        <w:trPr>
+          <w:cnfStyle w:val="000000100000" w:firstRow="0" w:lastRow="0" w:firstColumn="0" w:lastColumn="0" w:oddVBand="0" w:evenVBand="0" w:oddHBand="1" w:evenHBand="0" w:firstRowFirstColumn="0" w:firstRowLastColumn="0" w:lastRowFirstColumn="0" w:lastRowLastColumn="0"/>
+        </w:trPr>
+        <w:tc>
+          <w:tcPr>
+            <w:cnfStyle w:val="001000000000" w:firstRow="0" w:lastRow="0" w:firstColumn="1" w:lastColumn="0" w:oddVBand="0" w:evenVBand="0" w:oddHBand="0" w:evenHBand="0" w:firstRowFirstColumn="0" w:firstRowLastColumn="0" w:lastRowFirstColumn="0" w:lastRowLastColumn="0"/>
+            <w:tcW w:w="1264" w:type="pct"/>
           </w:tcPr>
           <w:p>
             <w:r>
@@ -3636,9 +4490,9 @@
     </w:tbl>
     <w:p>
       <w:pPr>
-        <w:pStyle w:val="Ttulo2"/>
+        <w:pStyle w:val="Heading2"/>
       </w:pPr>
-      <w:bookmarkStart w:id="10" w:name="_Toc367196967"/>
+      <w:bookmarkStart w:id="10" w:name="_Toc367309224"/>
       <w:r>
         <w:t>Inactivar.</w:t>
       </w:r>
@@ -3651,13 +4505,13 @@
     </w:p>
     <w:tbl>
       <w:tblPr>
-        <w:tblStyle w:val="Tabladecuadrcula5oscura-nfasis6"/>
+        <w:tblStyle w:val="GridTable5Dark-Accent6"/>
         <w:tblW w:w="5000" w:type="pct"/>
         <w:tblLook w:val="04A0" w:firstRow="1" w:lastRow="0" w:firstColumn="1" w:lastColumn="0" w:noHBand="0" w:noVBand="1"/>
       </w:tblPr>
       <w:tblGrid>
-        <w:gridCol w:w="2232"/>
-        <w:gridCol w:w="6596"/>
+        <w:gridCol w:w="1816"/>
+        <w:gridCol w:w="7012"/>
       </w:tblGrid>
       <w:tr>
         <w:trPr>
@@ -3713,10 +4567,10 @@
             <w:pPr>
               <w:cnfStyle w:val="000000100000" w:firstRow="0" w:lastRow="0" w:firstColumn="0" w:lastColumn="0" w:oddVBand="0" w:evenVBand="0" w:oddHBand="1" w:evenHBand="0" w:firstRowFirstColumn="0" w:firstRowLastColumn="0" w:lastRowFirstColumn="0" w:lastRowLastColumn="0"/>
             </w:pPr>
-            <w:hyperlink r:id="rId12" w:history="1">
+            <w:hyperlink r:id="rId13" w:history="1">
               <w:r>
                 <w:rPr>
-                  <w:rStyle w:val="Hipervnculo"/>
+                  <w:rStyle w:val="Hyperlink"/>
                 </w:rPr>
                 <w:t>http://guananuncio.madxdesign.com/index.php/anuncio/</w:t>
               </w:r>
@@ -3826,13 +4680,7 @@
               <w:t>Estado:</w:t>
             </w:r>
             <w:r>
-              <w:t xml:space="preserve"> Puede traer un valor de uno cuando </w:t>
-            </w:r>
-            <w:r>
-              <w:t>se inactivo con éxito</w:t>
-            </w:r>
-            <w:r>
-              <w:t>, cero cuando hubo un error de validación y menos uno (-1) cuando hubo una excepción.</w:t>
+              <w:t xml:space="preserve"> Puede traer un valor de uno cuando se inactivo con éxito, cero cuando hubo un error de validación y menos uno (-1) cuando hubo una excepción.</w:t>
             </w:r>
           </w:p>
         </w:tc>
@@ -3944,6 +4792,1187 @@
         <w:tc>
           <w:tcPr>
             <w:tcW w:w="3736" w:type="pct"/>
+          </w:tcPr>
+          <w:p>
+            <w:pPr>
+              <w:cnfStyle w:val="000000100000" w:firstRow="0" w:lastRow="0" w:firstColumn="0" w:lastColumn="0" w:oddVBand="0" w:evenVBand="0" w:oddHBand="1" w:evenHBand="0" w:firstRowFirstColumn="0" w:firstRowLastColumn="0" w:lastRowFirstColumn="0" w:lastRowLastColumn="0"/>
+            </w:pPr>
+            <w:r>
+              <w:t>Post</w:t>
+            </w:r>
+          </w:p>
+        </w:tc>
+      </w:tr>
+    </w:tbl>
+    <w:p/>
+    <w:p>
+      <w:r>
+        <w:br w:type="page"/>
+      </w:r>
+    </w:p>
+    <w:p>
+      <w:pPr>
+        <w:pStyle w:val="Heading2"/>
+      </w:pPr>
+      <w:bookmarkStart w:id="11" w:name="_Toc367309225"/>
+      <w:r>
+        <w:lastRenderedPageBreak/>
+        <w:t>Búsqueda de anuncios.</w:t>
+      </w:r>
+      <w:bookmarkEnd w:id="11"/>
+    </w:p>
+    <w:p>
+      <w:r>
+        <w:t>Realizar una búsqueda de anuncios a través de distintos parámetros.</w:t>
+      </w:r>
+    </w:p>
+    <w:tbl>
+      <w:tblPr>
+        <w:tblStyle w:val="GridTable5Dark-Accent6"/>
+        <w:tblW w:w="5000" w:type="pct"/>
+        <w:tblLook w:val="04A0" w:firstRow="1" w:lastRow="0" w:firstColumn="1" w:lastColumn="0" w:noHBand="0" w:noVBand="1"/>
+      </w:tblPr>
+      <w:tblGrid>
+        <w:gridCol w:w="1540"/>
+        <w:gridCol w:w="7288"/>
+      </w:tblGrid>
+      <w:tr>
+        <w:trPr>
+          <w:cnfStyle w:val="100000000000" w:firstRow="1" w:lastRow="0" w:firstColumn="0" w:lastColumn="0" w:oddVBand="0" w:evenVBand="0" w:oddHBand="0" w:evenHBand="0" w:firstRowFirstColumn="0" w:firstRowLastColumn="0" w:lastRowFirstColumn="0" w:lastRowLastColumn="0"/>
+        </w:trPr>
+        <w:tc>
+          <w:tcPr>
+            <w:cnfStyle w:val="001000000000" w:firstRow="0" w:lastRow="0" w:firstColumn="1" w:lastColumn="0" w:oddVBand="0" w:evenVBand="0" w:oddHBand="0" w:evenHBand="0" w:firstRowFirstColumn="0" w:firstRowLastColumn="0" w:lastRowFirstColumn="0" w:lastRowLastColumn="0"/>
+            <w:tcW w:w="887" w:type="pct"/>
+          </w:tcPr>
+          <w:p>
+            <w:proofErr w:type="spellStart"/>
+            <w:r>
+              <w:t>Item</w:t>
+            </w:r>
+            <w:proofErr w:type="spellEnd"/>
+          </w:p>
+        </w:tc>
+        <w:tc>
+          <w:tcPr>
+            <w:tcW w:w="4113" w:type="pct"/>
+          </w:tcPr>
+          <w:p>
+            <w:pPr>
+              <w:cnfStyle w:val="100000000000" w:firstRow="1" w:lastRow="0" w:firstColumn="0" w:lastColumn="0" w:oddVBand="0" w:evenVBand="0" w:oddHBand="0" w:evenHBand="0" w:firstRowFirstColumn="0" w:firstRowLastColumn="0" w:lastRowFirstColumn="0" w:lastRowLastColumn="0"/>
+            </w:pPr>
+            <w:r>
+              <w:t>Descripción</w:t>
+            </w:r>
+          </w:p>
+        </w:tc>
+      </w:tr>
+      <w:tr>
+        <w:trPr>
+          <w:cnfStyle w:val="000000100000" w:firstRow="0" w:lastRow="0" w:firstColumn="0" w:lastColumn="0" w:oddVBand="0" w:evenVBand="0" w:oddHBand="1" w:evenHBand="0" w:firstRowFirstColumn="0" w:firstRowLastColumn="0" w:lastRowFirstColumn="0" w:lastRowLastColumn="0"/>
+        </w:trPr>
+        <w:tc>
+          <w:tcPr>
+            <w:cnfStyle w:val="001000000000" w:firstRow="0" w:lastRow="0" w:firstColumn="1" w:lastColumn="0" w:oddVBand="0" w:evenVBand="0" w:oddHBand="0" w:evenHBand="0" w:firstRowFirstColumn="0" w:firstRowLastColumn="0" w:lastRowFirstColumn="0" w:lastRowLastColumn="0"/>
+            <w:tcW w:w="887" w:type="pct"/>
+          </w:tcPr>
+          <w:p>
+            <w:r>
+              <w:t>URL</w:t>
+            </w:r>
+          </w:p>
+        </w:tc>
+        <w:tc>
+          <w:tcPr>
+            <w:tcW w:w="4113" w:type="pct"/>
+          </w:tcPr>
+          <w:p>
+            <w:pPr>
+              <w:cnfStyle w:val="000000100000" w:firstRow="0" w:lastRow="0" w:firstColumn="0" w:lastColumn="0" w:oddVBand="0" w:evenVBand="0" w:oddHBand="1" w:evenHBand="0" w:firstRowFirstColumn="0" w:firstRowLastColumn="0" w:lastRowFirstColumn="0" w:lastRowLastColumn="0"/>
+            </w:pPr>
+            <w:hyperlink r:id="rId14" w:history="1">
+              <w:r>
+                <w:rPr>
+                  <w:rStyle w:val="Hyperlink"/>
+                </w:rPr>
+                <w:t>http://guananuncio.madxdesign.com/index.php/anuncio/anunciosbusqueda</w:t>
+              </w:r>
+            </w:hyperlink>
+            <w:r>
+              <w:t>/{page}/{</w:t>
+            </w:r>
+            <w:r>
+              <w:t>limit</w:t>
+            </w:r>
+            <w:r>
+              <w:t>}</w:t>
+            </w:r>
+          </w:p>
+        </w:tc>
+      </w:tr>
+      <w:tr>
+        <w:tc>
+          <w:tcPr>
+            <w:cnfStyle w:val="001000000000" w:firstRow="0" w:lastRow="0" w:firstColumn="1" w:lastColumn="0" w:oddVBand="0" w:evenVBand="0" w:oddHBand="0" w:evenHBand="0" w:firstRowFirstColumn="0" w:firstRowLastColumn="0" w:lastRowFirstColumn="0" w:lastRowLastColumn="0"/>
+            <w:tcW w:w="887" w:type="pct"/>
+          </w:tcPr>
+          <w:p>
+            <w:pPr>
+              <w:ind w:left="708"/>
+            </w:pPr>
+            <w:r>
+              <w:t>page</w:t>
+            </w:r>
+          </w:p>
+        </w:tc>
+        <w:tc>
+          <w:tcPr>
+            <w:tcW w:w="4113" w:type="pct"/>
+          </w:tcPr>
+          <w:p>
+            <w:pPr>
+              <w:cnfStyle w:val="000000000000" w:firstRow="0" w:lastRow="0" w:firstColumn="0" w:lastColumn="0" w:oddVBand="0" w:evenVBand="0" w:oddHBand="0" w:evenHBand="0" w:firstRowFirstColumn="0" w:firstRowLastColumn="0" w:lastRowFirstColumn="0" w:lastRowLastColumn="0"/>
+            </w:pPr>
+            <w:r>
+              <w:t>Valor que indica la página que se desea visualizar los registros. La primera página tiene un valor igual a cero.</w:t>
+            </w:r>
+          </w:p>
+        </w:tc>
+      </w:tr>
+      <w:tr>
+        <w:trPr>
+          <w:cnfStyle w:val="000000100000" w:firstRow="0" w:lastRow="0" w:firstColumn="0" w:lastColumn="0" w:oddVBand="0" w:evenVBand="0" w:oddHBand="1" w:evenHBand="0" w:firstRowFirstColumn="0" w:firstRowLastColumn="0" w:lastRowFirstColumn="0" w:lastRowLastColumn="0"/>
+        </w:trPr>
+        <w:tc>
+          <w:tcPr>
+            <w:cnfStyle w:val="001000000000" w:firstRow="0" w:lastRow="0" w:firstColumn="1" w:lastColumn="0" w:oddVBand="0" w:evenVBand="0" w:oddHBand="0" w:evenHBand="0" w:firstRowFirstColumn="0" w:firstRowLastColumn="0" w:lastRowFirstColumn="0" w:lastRowLastColumn="0"/>
+            <w:tcW w:w="887" w:type="pct"/>
+          </w:tcPr>
+          <w:p>
+            <w:pPr>
+              <w:ind w:left="708"/>
+            </w:pPr>
+            <w:proofErr w:type="spellStart"/>
+            <w:r>
+              <w:t>limit</w:t>
+            </w:r>
+            <w:proofErr w:type="spellEnd"/>
+          </w:p>
+        </w:tc>
+        <w:tc>
+          <w:tcPr>
+            <w:tcW w:w="4113" w:type="pct"/>
+          </w:tcPr>
+          <w:p>
+            <w:pPr>
+              <w:cnfStyle w:val="000000100000" w:firstRow="0" w:lastRow="0" w:firstColumn="0" w:lastColumn="0" w:oddVBand="0" w:evenVBand="0" w:oddHBand="1" w:evenHBand="0" w:firstRowFirstColumn="0" w:firstRowLastColumn="0" w:lastRowFirstColumn="0" w:lastRowLastColumn="0"/>
+            </w:pPr>
+            <w:r>
+              <w:t>Cantidad de registros que se devolverán el valor mínimo es uno.</w:t>
+            </w:r>
+          </w:p>
+        </w:tc>
+      </w:tr>
+      <w:tr>
+        <w:tc>
+          <w:tcPr>
+            <w:cnfStyle w:val="001000000000" w:firstRow="0" w:lastRow="0" w:firstColumn="1" w:lastColumn="0" w:oddVBand="0" w:evenVBand="0" w:oddHBand="0" w:evenHBand="0" w:firstRowFirstColumn="0" w:firstRowLastColumn="0" w:lastRowFirstColumn="0" w:lastRowLastColumn="0"/>
+            <w:tcW w:w="887" w:type="pct"/>
+          </w:tcPr>
+          <w:p>
+            <w:proofErr w:type="spellStart"/>
+            <w:r>
+              <w:t>Parametros</w:t>
+            </w:r>
+            <w:proofErr w:type="spellEnd"/>
+          </w:p>
+        </w:tc>
+        <w:tc>
+          <w:tcPr>
+            <w:tcW w:w="4113" w:type="pct"/>
+          </w:tcPr>
+          <w:p>
+            <w:pPr>
+              <w:cnfStyle w:val="000000000000" w:firstRow="0" w:lastRow="0" w:firstColumn="0" w:lastColumn="0" w:oddVBand="0" w:evenVBand="0" w:oddHBand="0" w:evenHBand="0" w:firstRowFirstColumn="0" w:firstRowLastColumn="0" w:lastRowFirstColumn="0" w:lastRowLastColumn="0"/>
+            </w:pPr>
+            <w:proofErr w:type="spellStart"/>
+            <w:r>
+              <w:t>categoria</w:t>
+            </w:r>
+            <w:proofErr w:type="spellEnd"/>
+            <w:r>
+              <w:t xml:space="preserve">, </w:t>
+            </w:r>
+            <w:r>
+              <w:t>texto</w:t>
+            </w:r>
+          </w:p>
+        </w:tc>
+      </w:tr>
+      <w:tr>
+        <w:trPr>
+          <w:cnfStyle w:val="000000100000" w:firstRow="0" w:lastRow="0" w:firstColumn="0" w:lastColumn="0" w:oddVBand="0" w:evenVBand="0" w:oddHBand="1" w:evenHBand="0" w:firstRowFirstColumn="0" w:firstRowLastColumn="0" w:lastRowFirstColumn="0" w:lastRowLastColumn="0"/>
+        </w:trPr>
+        <w:tc>
+          <w:tcPr>
+            <w:cnfStyle w:val="001000000000" w:firstRow="0" w:lastRow="0" w:firstColumn="1" w:lastColumn="0" w:oddVBand="0" w:evenVBand="0" w:oddHBand="0" w:evenHBand="0" w:firstRowFirstColumn="0" w:firstRowLastColumn="0" w:lastRowFirstColumn="0" w:lastRowLastColumn="0"/>
+            <w:tcW w:w="887" w:type="pct"/>
+          </w:tcPr>
+          <w:p>
+            <w:pPr>
+              <w:ind w:left="708"/>
+            </w:pPr>
+            <w:proofErr w:type="spellStart"/>
+            <w:r>
+              <w:t>categoria</w:t>
+            </w:r>
+            <w:proofErr w:type="spellEnd"/>
+          </w:p>
+        </w:tc>
+        <w:tc>
+          <w:tcPr>
+            <w:tcW w:w="4113" w:type="pct"/>
+          </w:tcPr>
+          <w:p>
+            <w:pPr>
+              <w:cnfStyle w:val="000000100000" w:firstRow="0" w:lastRow="0" w:firstColumn="0" w:lastColumn="0" w:oddVBand="0" w:evenVBand="0" w:oddHBand="1" w:evenHBand="0" w:firstRowFirstColumn="0" w:firstRowLastColumn="0" w:lastRowFirstColumn="0" w:lastRowLastColumn="0"/>
+            </w:pPr>
+            <w:r>
+              <w:t>Id de la categoría que se desea buscar.</w:t>
+            </w:r>
+          </w:p>
+        </w:tc>
+      </w:tr>
+      <w:tr>
+        <w:tc>
+          <w:tcPr>
+            <w:cnfStyle w:val="001000000000" w:firstRow="0" w:lastRow="0" w:firstColumn="1" w:lastColumn="0" w:oddVBand="0" w:evenVBand="0" w:oddHBand="0" w:evenHBand="0" w:firstRowFirstColumn="0" w:firstRowLastColumn="0" w:lastRowFirstColumn="0" w:lastRowLastColumn="0"/>
+            <w:tcW w:w="887" w:type="pct"/>
+          </w:tcPr>
+          <w:p>
+            <w:pPr>
+              <w:ind w:left="708"/>
+            </w:pPr>
+            <w:r>
+              <w:t>texto</w:t>
+            </w:r>
+          </w:p>
+        </w:tc>
+        <w:tc>
+          <w:tcPr>
+            <w:tcW w:w="4113" w:type="pct"/>
+          </w:tcPr>
+          <w:p>
+            <w:pPr>
+              <w:cnfStyle w:val="000000000000" w:firstRow="0" w:lastRow="0" w:firstColumn="0" w:lastColumn="0" w:oddVBand="0" w:evenVBand="0" w:oddHBand="0" w:evenHBand="0" w:firstRowFirstColumn="0" w:firstRowLastColumn="0" w:lastRowFirstColumn="0" w:lastRowLastColumn="0"/>
+            </w:pPr>
+            <w:r>
+              <w:t>Texto que se desea encontrar este buscara tanto en el titulo como en la descripción</w:t>
+            </w:r>
+            <w:r>
+              <w:t>.</w:t>
+            </w:r>
+          </w:p>
+        </w:tc>
+      </w:tr>
+      <w:tr>
+        <w:trPr>
+          <w:cnfStyle w:val="000000100000" w:firstRow="0" w:lastRow="0" w:firstColumn="0" w:lastColumn="0" w:oddVBand="0" w:evenVBand="0" w:oddHBand="1" w:evenHBand="0" w:firstRowFirstColumn="0" w:firstRowLastColumn="0" w:lastRowFirstColumn="0" w:lastRowLastColumn="0"/>
+        </w:trPr>
+        <w:tc>
+          <w:tcPr>
+            <w:cnfStyle w:val="001000000000" w:firstRow="0" w:lastRow="0" w:firstColumn="1" w:lastColumn="0" w:oddVBand="0" w:evenVBand="0" w:oddHBand="0" w:evenHBand="0" w:firstRowFirstColumn="0" w:firstRowLastColumn="0" w:lastRowFirstColumn="0" w:lastRowLastColumn="0"/>
+            <w:tcW w:w="887" w:type="pct"/>
+            <w:vMerge w:val="restart"/>
+          </w:tcPr>
+          <w:p>
+            <w:r>
+              <w:t>Resultado</w:t>
+            </w:r>
+          </w:p>
+        </w:tc>
+        <w:tc>
+          <w:tcPr>
+            <w:tcW w:w="4113" w:type="pct"/>
+          </w:tcPr>
+          <w:p>
+            <w:pPr>
+              <w:cnfStyle w:val="000000100000" w:firstRow="0" w:lastRow="0" w:firstColumn="0" w:lastColumn="0" w:oddVBand="0" w:evenVBand="0" w:oddHBand="1" w:evenHBand="0" w:firstRowFirstColumn="0" w:firstRowLastColumn="0" w:lastRowFirstColumn="0" w:lastRowLastColumn="0"/>
+            </w:pPr>
+            <w:r>
+              <w:t>[</w:t>
+            </w:r>
+            <w:r>
+              <w:t>{</w:t>
+            </w:r>
+            <w:proofErr w:type="spellStart"/>
+            <w:r>
+              <w:t>id:XX</w:t>
+            </w:r>
+            <w:proofErr w:type="spellEnd"/>
+            <w:r>
+              <w:t xml:space="preserve">, </w:t>
+            </w:r>
+            <w:proofErr w:type="spellStart"/>
+            <w:r>
+              <w:t>titulo:XX,descripcion:XX,precio:XX,telefono:XX</w:t>
+            </w:r>
+            <w:proofErr w:type="spellEnd"/>
+            <w:r>
+              <w:t>}</w:t>
+            </w:r>
+            <w:r>
+              <w:t>]</w:t>
+            </w:r>
+          </w:p>
+        </w:tc>
+      </w:tr>
+      <w:tr>
+        <w:tc>
+          <w:tcPr>
+            <w:cnfStyle w:val="001000000000" w:firstRow="0" w:lastRow="0" w:firstColumn="1" w:lastColumn="0" w:oddVBand="0" w:evenVBand="0" w:oddHBand="0" w:evenHBand="0" w:firstRowFirstColumn="0" w:firstRowLastColumn="0" w:lastRowFirstColumn="0" w:lastRowLastColumn="0"/>
+            <w:tcW w:w="887" w:type="pct"/>
+            <w:vMerge/>
+          </w:tcPr>
+          <w:p/>
+        </w:tc>
+        <w:tc>
+          <w:tcPr>
+            <w:tcW w:w="4113" w:type="pct"/>
+          </w:tcPr>
+          <w:p>
+            <w:pPr>
+              <w:cnfStyle w:val="000000000000" w:firstRow="0" w:lastRow="0" w:firstColumn="0" w:lastColumn="0" w:oddVBand="0" w:evenVBand="0" w:oddHBand="0" w:evenHBand="0" w:firstRowFirstColumn="0" w:firstRowLastColumn="0" w:lastRowFirstColumn="0" w:lastRowLastColumn="0"/>
+            </w:pPr>
+            <w:r>
+              <w:rPr>
+                <w:b/>
+              </w:rPr>
+              <w:t>Id</w:t>
+            </w:r>
+            <w:r>
+              <w:rPr>
+                <w:b/>
+              </w:rPr>
+              <w:t>:</w:t>
+            </w:r>
+            <w:r>
+              <w:t xml:space="preserve"> </w:t>
+            </w:r>
+            <w:r>
+              <w:t>Identificador del anuncio</w:t>
+            </w:r>
+            <w:r>
+              <w:t>.</w:t>
+            </w:r>
+          </w:p>
+        </w:tc>
+      </w:tr>
+      <w:tr>
+        <w:trPr>
+          <w:cnfStyle w:val="000000100000" w:firstRow="0" w:lastRow="0" w:firstColumn="0" w:lastColumn="0" w:oddVBand="0" w:evenVBand="0" w:oddHBand="1" w:evenHBand="0" w:firstRowFirstColumn="0" w:firstRowLastColumn="0" w:lastRowFirstColumn="0" w:lastRowLastColumn="0"/>
+        </w:trPr>
+        <w:tc>
+          <w:tcPr>
+            <w:cnfStyle w:val="001000000000" w:firstRow="0" w:lastRow="0" w:firstColumn="1" w:lastColumn="0" w:oddVBand="0" w:evenVBand="0" w:oddHBand="0" w:evenHBand="0" w:firstRowFirstColumn="0" w:firstRowLastColumn="0" w:lastRowFirstColumn="0" w:lastRowLastColumn="0"/>
+            <w:tcW w:w="887" w:type="pct"/>
+            <w:vMerge/>
+          </w:tcPr>
+          <w:p/>
+        </w:tc>
+        <w:tc>
+          <w:tcPr>
+            <w:tcW w:w="4113" w:type="pct"/>
+          </w:tcPr>
+          <w:p>
+            <w:pPr>
+              <w:cnfStyle w:val="000000100000" w:firstRow="0" w:lastRow="0" w:firstColumn="0" w:lastColumn="0" w:oddVBand="0" w:evenVBand="0" w:oddHBand="1" w:evenHBand="0" w:firstRowFirstColumn="0" w:firstRowLastColumn="0" w:lastRowFirstColumn="0" w:lastRowLastColumn="0"/>
+            </w:pPr>
+            <w:proofErr w:type="spellStart"/>
+            <w:r>
+              <w:rPr>
+                <w:b/>
+              </w:rPr>
+              <w:t>Titulo</w:t>
+            </w:r>
+            <w:proofErr w:type="spellEnd"/>
+            <w:r>
+              <w:rPr>
+                <w:b/>
+              </w:rPr>
+              <w:t>:</w:t>
+            </w:r>
+            <w:r>
+              <w:t xml:space="preserve"> </w:t>
+            </w:r>
+            <w:r>
+              <w:t>título del anuncio.</w:t>
+            </w:r>
+          </w:p>
+        </w:tc>
+      </w:tr>
+      <w:tr>
+        <w:tc>
+          <w:tcPr>
+            <w:cnfStyle w:val="001000000000" w:firstRow="0" w:lastRow="0" w:firstColumn="1" w:lastColumn="0" w:oddVBand="0" w:evenVBand="0" w:oddHBand="0" w:evenHBand="0" w:firstRowFirstColumn="0" w:firstRowLastColumn="0" w:lastRowFirstColumn="0" w:lastRowLastColumn="0"/>
+            <w:tcW w:w="887" w:type="pct"/>
+          </w:tcPr>
+          <w:p/>
+        </w:tc>
+        <w:tc>
+          <w:tcPr>
+            <w:tcW w:w="4113" w:type="pct"/>
+          </w:tcPr>
+          <w:p>
+            <w:pPr>
+              <w:cnfStyle w:val="000000000000" w:firstRow="0" w:lastRow="0" w:firstColumn="0" w:lastColumn="0" w:oddVBand="0" w:evenVBand="0" w:oddHBand="0" w:evenHBand="0" w:firstRowFirstColumn="0" w:firstRowLastColumn="0" w:lastRowFirstColumn="0" w:lastRowLastColumn="0"/>
+            </w:pPr>
+            <w:r>
+              <w:rPr>
+                <w:b/>
+              </w:rPr>
+              <w:t xml:space="preserve">Precio: </w:t>
+            </w:r>
+            <w:r>
+              <w:t>Precio del anuncio</w:t>
+            </w:r>
+          </w:p>
+        </w:tc>
+      </w:tr>
+      <w:tr>
+        <w:trPr>
+          <w:cnfStyle w:val="000000100000" w:firstRow="0" w:lastRow="0" w:firstColumn="0" w:lastColumn="0" w:oddVBand="0" w:evenVBand="0" w:oddHBand="1" w:evenHBand="0" w:firstRowFirstColumn="0" w:firstRowLastColumn="0" w:lastRowFirstColumn="0" w:lastRowLastColumn="0"/>
+        </w:trPr>
+        <w:tc>
+          <w:tcPr>
+            <w:cnfStyle w:val="001000000000" w:firstRow="0" w:lastRow="0" w:firstColumn="1" w:lastColumn="0" w:oddVBand="0" w:evenVBand="0" w:oddHBand="0" w:evenHBand="0" w:firstRowFirstColumn="0" w:firstRowLastColumn="0" w:lastRowFirstColumn="0" w:lastRowLastColumn="0"/>
+            <w:tcW w:w="887" w:type="pct"/>
+          </w:tcPr>
+          <w:p/>
+        </w:tc>
+        <w:tc>
+          <w:tcPr>
+            <w:tcW w:w="4113" w:type="pct"/>
+          </w:tcPr>
+          <w:p>
+            <w:pPr>
+              <w:cnfStyle w:val="000000100000" w:firstRow="0" w:lastRow="0" w:firstColumn="0" w:lastColumn="0" w:oddVBand="0" w:evenVBand="0" w:oddHBand="1" w:evenHBand="0" w:firstRowFirstColumn="0" w:firstRowLastColumn="0" w:lastRowFirstColumn="0" w:lastRowLastColumn="0"/>
+            </w:pPr>
+            <w:proofErr w:type="spellStart"/>
+            <w:r>
+              <w:rPr>
+                <w:b/>
+              </w:rPr>
+              <w:t>Telefono</w:t>
+            </w:r>
+            <w:proofErr w:type="spellEnd"/>
+            <w:r>
+              <w:rPr>
+                <w:b/>
+              </w:rPr>
+              <w:t xml:space="preserve">: </w:t>
+            </w:r>
+            <w:proofErr w:type="spellStart"/>
+            <w:r>
+              <w:t>Telefono</w:t>
+            </w:r>
+            <w:proofErr w:type="spellEnd"/>
+            <w:r>
+              <w:t xml:space="preserve"> del anuncio.</w:t>
+            </w:r>
+          </w:p>
+        </w:tc>
+      </w:tr>
+      <w:tr>
+        <w:tc>
+          <w:tcPr>
+            <w:cnfStyle w:val="001000000000" w:firstRow="0" w:lastRow="0" w:firstColumn="1" w:lastColumn="0" w:oddVBand="0" w:evenVBand="0" w:oddHBand="0" w:evenHBand="0" w:firstRowFirstColumn="0" w:firstRowLastColumn="0" w:lastRowFirstColumn="0" w:lastRowLastColumn="0"/>
+            <w:tcW w:w="887" w:type="pct"/>
+          </w:tcPr>
+          <w:p>
+            <w:r>
+              <w:t>¿Autenticación?</w:t>
+            </w:r>
+          </w:p>
+        </w:tc>
+        <w:tc>
+          <w:tcPr>
+            <w:tcW w:w="4113" w:type="pct"/>
+          </w:tcPr>
+          <w:p>
+            <w:pPr>
+              <w:cnfStyle w:val="000000000000" w:firstRow="0" w:lastRow="0" w:firstColumn="0" w:lastColumn="0" w:oddVBand="0" w:evenVBand="0" w:oddHBand="0" w:evenHBand="0" w:firstRowFirstColumn="0" w:firstRowLastColumn="0" w:lastRowFirstColumn="0" w:lastRowLastColumn="0"/>
+            </w:pPr>
+            <w:r>
+              <w:t>Si</w:t>
+            </w:r>
+          </w:p>
+        </w:tc>
+      </w:tr>
+      <w:tr>
+        <w:trPr>
+          <w:cnfStyle w:val="000000100000" w:firstRow="0" w:lastRow="0" w:firstColumn="0" w:lastColumn="0" w:oddVBand="0" w:evenVBand="0" w:oddHBand="1" w:evenHBand="0" w:firstRowFirstColumn="0" w:firstRowLastColumn="0" w:lastRowFirstColumn="0" w:lastRowLastColumn="0"/>
+        </w:trPr>
+        <w:tc>
+          <w:tcPr>
+            <w:cnfStyle w:val="001000000000" w:firstRow="0" w:lastRow="0" w:firstColumn="1" w:lastColumn="0" w:oddVBand="0" w:evenVBand="0" w:oddHBand="0" w:evenHBand="0" w:firstRowFirstColumn="0" w:firstRowLastColumn="0" w:lastRowFirstColumn="0" w:lastRowLastColumn="0"/>
+            <w:tcW w:w="887" w:type="pct"/>
+          </w:tcPr>
+          <w:p>
+            <w:r>
+              <w:t>Método</w:t>
+            </w:r>
+          </w:p>
+        </w:tc>
+        <w:tc>
+          <w:tcPr>
+            <w:tcW w:w="4113" w:type="pct"/>
+          </w:tcPr>
+          <w:p>
+            <w:pPr>
+              <w:cnfStyle w:val="000000100000" w:firstRow="0" w:lastRow="0" w:firstColumn="0" w:lastColumn="0" w:oddVBand="0" w:evenVBand="0" w:oddHBand="1" w:evenHBand="0" w:firstRowFirstColumn="0" w:firstRowLastColumn="0" w:lastRowFirstColumn="0" w:lastRowLastColumn="0"/>
+            </w:pPr>
+            <w:r>
+              <w:t>Post</w:t>
+            </w:r>
+          </w:p>
+        </w:tc>
+      </w:tr>
+    </w:tbl>
+    <w:p/>
+    <w:p>
+      <w:r>
+        <w:br w:type="page"/>
+      </w:r>
+    </w:p>
+    <w:p>
+      <w:pPr>
+        <w:pStyle w:val="Heading2"/>
+      </w:pPr>
+      <w:bookmarkStart w:id="12" w:name="_Toc367309226"/>
+      <w:r>
+        <w:lastRenderedPageBreak/>
+        <w:t>Búsqueda de anuncios</w:t>
+      </w:r>
+      <w:r>
+        <w:t xml:space="preserve"> cercanos</w:t>
+      </w:r>
+      <w:r>
+        <w:t>.</w:t>
+      </w:r>
+      <w:bookmarkEnd w:id="12"/>
+    </w:p>
+    <w:p>
+      <w:r>
+        <w:t>Realizar una búsqueda de anuncios a través de distintos parámetros.</w:t>
+      </w:r>
+    </w:p>
+    <w:tbl>
+      <w:tblPr>
+        <w:tblStyle w:val="GridTable5Dark-Accent6"/>
+        <w:tblW w:w="5000" w:type="pct"/>
+        <w:tblLook w:val="04A0" w:firstRow="1" w:lastRow="0" w:firstColumn="1" w:lastColumn="0" w:noHBand="0" w:noVBand="1"/>
+      </w:tblPr>
+      <w:tblGrid>
+        <w:gridCol w:w="1857"/>
+        <w:gridCol w:w="6971"/>
+      </w:tblGrid>
+      <w:tr>
+        <w:trPr>
+          <w:cnfStyle w:val="100000000000" w:firstRow="1" w:lastRow="0" w:firstColumn="0" w:lastColumn="0" w:oddVBand="0" w:evenVBand="0" w:oddHBand="0" w:evenHBand="0" w:firstRowFirstColumn="0" w:firstRowLastColumn="0" w:lastRowFirstColumn="0" w:lastRowLastColumn="0"/>
+        </w:trPr>
+        <w:tc>
+          <w:tcPr>
+            <w:cnfStyle w:val="001000000000" w:firstRow="0" w:lastRow="0" w:firstColumn="1" w:lastColumn="0" w:oddVBand="0" w:evenVBand="0" w:oddHBand="0" w:evenHBand="0" w:firstRowFirstColumn="0" w:firstRowLastColumn="0" w:lastRowFirstColumn="0" w:lastRowLastColumn="0"/>
+            <w:tcW w:w="887" w:type="pct"/>
+          </w:tcPr>
+          <w:p>
+            <w:proofErr w:type="spellStart"/>
+            <w:r>
+              <w:t>Item</w:t>
+            </w:r>
+            <w:proofErr w:type="spellEnd"/>
+          </w:p>
+        </w:tc>
+        <w:tc>
+          <w:tcPr>
+            <w:tcW w:w="4113" w:type="pct"/>
+          </w:tcPr>
+          <w:p>
+            <w:pPr>
+              <w:cnfStyle w:val="100000000000" w:firstRow="1" w:lastRow="0" w:firstColumn="0" w:lastColumn="0" w:oddVBand="0" w:evenVBand="0" w:oddHBand="0" w:evenHBand="0" w:firstRowFirstColumn="0" w:firstRowLastColumn="0" w:lastRowFirstColumn="0" w:lastRowLastColumn="0"/>
+            </w:pPr>
+            <w:r>
+              <w:t>Descripción</w:t>
+            </w:r>
+          </w:p>
+        </w:tc>
+      </w:tr>
+      <w:tr>
+        <w:trPr>
+          <w:cnfStyle w:val="000000100000" w:firstRow="0" w:lastRow="0" w:firstColumn="0" w:lastColumn="0" w:oddVBand="0" w:evenVBand="0" w:oddHBand="1" w:evenHBand="0" w:firstRowFirstColumn="0" w:firstRowLastColumn="0" w:lastRowFirstColumn="0" w:lastRowLastColumn="0"/>
+        </w:trPr>
+        <w:tc>
+          <w:tcPr>
+            <w:cnfStyle w:val="001000000000" w:firstRow="0" w:lastRow="0" w:firstColumn="1" w:lastColumn="0" w:oddVBand="0" w:evenVBand="0" w:oddHBand="0" w:evenHBand="0" w:firstRowFirstColumn="0" w:firstRowLastColumn="0" w:lastRowFirstColumn="0" w:lastRowLastColumn="0"/>
+            <w:tcW w:w="887" w:type="pct"/>
+          </w:tcPr>
+          <w:p>
+            <w:r>
+              <w:t>URL</w:t>
+            </w:r>
+          </w:p>
+        </w:tc>
+        <w:tc>
+          <w:tcPr>
+            <w:tcW w:w="4113" w:type="pct"/>
+          </w:tcPr>
+          <w:p>
+            <w:pPr>
+              <w:cnfStyle w:val="000000100000" w:firstRow="0" w:lastRow="0" w:firstColumn="0" w:lastColumn="0" w:oddVBand="0" w:evenVBand="0" w:oddHBand="1" w:evenHBand="0" w:firstRowFirstColumn="0" w:firstRowLastColumn="0" w:lastRowFirstColumn="0" w:lastRowLastColumn="0"/>
+            </w:pPr>
+            <w:hyperlink r:id="rId15" w:history="1">
+              <w:r>
+                <w:rPr>
+                  <w:rStyle w:val="Hyperlink"/>
+                </w:rPr>
+                <w:t xml:space="preserve">http://guananuncio.madxdesign.com/index.php/anuncio/ </w:t>
+              </w:r>
+              <w:proofErr w:type="spellStart"/>
+              <w:r>
+                <w:rPr>
+                  <w:rStyle w:val="Hyperlink"/>
+                </w:rPr>
+                <w:t>anuncioscercanos</w:t>
+              </w:r>
+              <w:proofErr w:type="spellEnd"/>
+            </w:hyperlink>
+            <w:r>
+              <w:t>/{page}/{</w:t>
+            </w:r>
+            <w:proofErr w:type="spellStart"/>
+            <w:r>
+              <w:t>limit</w:t>
+            </w:r>
+            <w:proofErr w:type="spellEnd"/>
+            <w:r>
+              <w:t>}</w:t>
+            </w:r>
+          </w:p>
+        </w:tc>
+      </w:tr>
+      <w:tr>
+        <w:tc>
+          <w:tcPr>
+            <w:cnfStyle w:val="001000000000" w:firstRow="0" w:lastRow="0" w:firstColumn="1" w:lastColumn="0" w:oddVBand="0" w:evenVBand="0" w:oddHBand="0" w:evenHBand="0" w:firstRowFirstColumn="0" w:firstRowLastColumn="0" w:lastRowFirstColumn="0" w:lastRowLastColumn="0"/>
+            <w:tcW w:w="887" w:type="pct"/>
+          </w:tcPr>
+          <w:p>
+            <w:pPr>
+              <w:ind w:left="708"/>
+            </w:pPr>
+            <w:r>
+              <w:t>page</w:t>
+            </w:r>
+          </w:p>
+        </w:tc>
+        <w:tc>
+          <w:tcPr>
+            <w:tcW w:w="4113" w:type="pct"/>
+          </w:tcPr>
+          <w:p>
+            <w:pPr>
+              <w:cnfStyle w:val="000000000000" w:firstRow="0" w:lastRow="0" w:firstColumn="0" w:lastColumn="0" w:oddVBand="0" w:evenVBand="0" w:oddHBand="0" w:evenHBand="0" w:firstRowFirstColumn="0" w:firstRowLastColumn="0" w:lastRowFirstColumn="0" w:lastRowLastColumn="0"/>
+            </w:pPr>
+            <w:r>
+              <w:t>Valor que indica la página que se desea visualizar los registros. La primera página tiene un valor igual a cero.</w:t>
+            </w:r>
+          </w:p>
+        </w:tc>
+      </w:tr>
+      <w:tr>
+        <w:trPr>
+          <w:cnfStyle w:val="000000100000" w:firstRow="0" w:lastRow="0" w:firstColumn="0" w:lastColumn="0" w:oddVBand="0" w:evenVBand="0" w:oddHBand="1" w:evenHBand="0" w:firstRowFirstColumn="0" w:firstRowLastColumn="0" w:lastRowFirstColumn="0" w:lastRowLastColumn="0"/>
+        </w:trPr>
+        <w:tc>
+          <w:tcPr>
+            <w:cnfStyle w:val="001000000000" w:firstRow="0" w:lastRow="0" w:firstColumn="1" w:lastColumn="0" w:oddVBand="0" w:evenVBand="0" w:oddHBand="0" w:evenHBand="0" w:firstRowFirstColumn="0" w:firstRowLastColumn="0" w:lastRowFirstColumn="0" w:lastRowLastColumn="0"/>
+            <w:tcW w:w="887" w:type="pct"/>
+          </w:tcPr>
+          <w:p>
+            <w:pPr>
+              <w:ind w:left="708"/>
+            </w:pPr>
+            <w:proofErr w:type="spellStart"/>
+            <w:r>
+              <w:t>limit</w:t>
+            </w:r>
+            <w:proofErr w:type="spellEnd"/>
+          </w:p>
+        </w:tc>
+        <w:tc>
+          <w:tcPr>
+            <w:tcW w:w="4113" w:type="pct"/>
+          </w:tcPr>
+          <w:p>
+            <w:pPr>
+              <w:cnfStyle w:val="000000100000" w:firstRow="0" w:lastRow="0" w:firstColumn="0" w:lastColumn="0" w:oddVBand="0" w:evenVBand="0" w:oddHBand="1" w:evenHBand="0" w:firstRowFirstColumn="0" w:firstRowLastColumn="0" w:lastRowFirstColumn="0" w:lastRowLastColumn="0"/>
+            </w:pPr>
+            <w:r>
+              <w:t>Cantidad de registros que se devolverán el valor mínimo es uno.</w:t>
+            </w:r>
+          </w:p>
+        </w:tc>
+      </w:tr>
+      <w:tr>
+        <w:tc>
+          <w:tcPr>
+            <w:cnfStyle w:val="001000000000" w:firstRow="0" w:lastRow="0" w:firstColumn="1" w:lastColumn="0" w:oddVBand="0" w:evenVBand="0" w:oddHBand="0" w:evenHBand="0" w:firstRowFirstColumn="0" w:firstRowLastColumn="0" w:lastRowFirstColumn="0" w:lastRowLastColumn="0"/>
+            <w:tcW w:w="887" w:type="pct"/>
+          </w:tcPr>
+          <w:p>
+            <w:proofErr w:type="spellStart"/>
+            <w:r>
+              <w:t>Parametros</w:t>
+            </w:r>
+            <w:proofErr w:type="spellEnd"/>
+          </w:p>
+        </w:tc>
+        <w:tc>
+          <w:tcPr>
+            <w:tcW w:w="4113" w:type="pct"/>
+          </w:tcPr>
+          <w:p>
+            <w:pPr>
+              <w:cnfStyle w:val="000000000000" w:firstRow="0" w:lastRow="0" w:firstColumn="0" w:lastColumn="0" w:oddVBand="0" w:evenVBand="0" w:oddHBand="0" w:evenHBand="0" w:firstRowFirstColumn="0" w:firstRowLastColumn="0" w:lastRowFirstColumn="0" w:lastRowLastColumn="0"/>
+            </w:pPr>
+            <w:proofErr w:type="spellStart"/>
+            <w:r>
+              <w:t>categoria</w:t>
+            </w:r>
+            <w:proofErr w:type="spellEnd"/>
+            <w:r>
+              <w:t>, texto</w:t>
+            </w:r>
+          </w:p>
+        </w:tc>
+      </w:tr>
+      <w:tr>
+        <w:trPr>
+          <w:cnfStyle w:val="000000100000" w:firstRow="0" w:lastRow="0" w:firstColumn="0" w:lastColumn="0" w:oddVBand="0" w:evenVBand="0" w:oddHBand="1" w:evenHBand="0" w:firstRowFirstColumn="0" w:firstRowLastColumn="0" w:lastRowFirstColumn="0" w:lastRowLastColumn="0"/>
+        </w:trPr>
+        <w:tc>
+          <w:tcPr>
+            <w:cnfStyle w:val="001000000000" w:firstRow="0" w:lastRow="0" w:firstColumn="1" w:lastColumn="0" w:oddVBand="0" w:evenVBand="0" w:oddHBand="0" w:evenHBand="0" w:firstRowFirstColumn="0" w:firstRowLastColumn="0" w:lastRowFirstColumn="0" w:lastRowLastColumn="0"/>
+            <w:tcW w:w="887" w:type="pct"/>
+          </w:tcPr>
+          <w:p>
+            <w:pPr>
+              <w:ind w:left="708"/>
+            </w:pPr>
+            <w:proofErr w:type="spellStart"/>
+            <w:r>
+              <w:t>categoria</w:t>
+            </w:r>
+            <w:proofErr w:type="spellEnd"/>
+          </w:p>
+        </w:tc>
+        <w:tc>
+          <w:tcPr>
+            <w:tcW w:w="4113" w:type="pct"/>
+          </w:tcPr>
+          <w:p>
+            <w:pPr>
+              <w:cnfStyle w:val="000000100000" w:firstRow="0" w:lastRow="0" w:firstColumn="0" w:lastColumn="0" w:oddVBand="0" w:evenVBand="0" w:oddHBand="1" w:evenHBand="0" w:firstRowFirstColumn="0" w:firstRowLastColumn="0" w:lastRowFirstColumn="0" w:lastRowLastColumn="0"/>
+            </w:pPr>
+            <w:r>
+              <w:t>Id de la categoría que se desea buscar.</w:t>
+            </w:r>
+          </w:p>
+        </w:tc>
+      </w:tr>
+      <w:tr>
+        <w:tc>
+          <w:tcPr>
+            <w:cnfStyle w:val="001000000000" w:firstRow="0" w:lastRow="0" w:firstColumn="1" w:lastColumn="0" w:oddVBand="0" w:evenVBand="0" w:oddHBand="0" w:evenHBand="0" w:firstRowFirstColumn="0" w:firstRowLastColumn="0" w:lastRowFirstColumn="0" w:lastRowLastColumn="0"/>
+            <w:tcW w:w="887" w:type="pct"/>
+          </w:tcPr>
+          <w:p>
+            <w:pPr>
+              <w:ind w:left="708"/>
+            </w:pPr>
+            <w:r>
+              <w:t>texto</w:t>
+            </w:r>
+          </w:p>
+        </w:tc>
+        <w:tc>
+          <w:tcPr>
+            <w:tcW w:w="4113" w:type="pct"/>
+          </w:tcPr>
+          <w:p>
+            <w:pPr>
+              <w:cnfStyle w:val="000000000000" w:firstRow="0" w:lastRow="0" w:firstColumn="0" w:lastColumn="0" w:oddVBand="0" w:evenVBand="0" w:oddHBand="0" w:evenHBand="0" w:firstRowFirstColumn="0" w:firstRowLastColumn="0" w:lastRowFirstColumn="0" w:lastRowLastColumn="0"/>
+            </w:pPr>
+            <w:r>
+              <w:t>Texto que se desea encontrar este buscara tanto en el titulo como en la descripción.</w:t>
+            </w:r>
+          </w:p>
+        </w:tc>
+      </w:tr>
+      <w:tr>
+        <w:trPr>
+          <w:cnfStyle w:val="000000100000" w:firstRow="0" w:lastRow="0" w:firstColumn="0" w:lastColumn="0" w:oddVBand="0" w:evenVBand="0" w:oddHBand="1" w:evenHBand="0" w:firstRowFirstColumn="0" w:firstRowLastColumn="0" w:lastRowFirstColumn="0" w:lastRowLastColumn="0"/>
+        </w:trPr>
+        <w:tc>
+          <w:tcPr>
+            <w:cnfStyle w:val="001000000000" w:firstRow="0" w:lastRow="0" w:firstColumn="1" w:lastColumn="0" w:oddVBand="0" w:evenVBand="0" w:oddHBand="0" w:evenHBand="0" w:firstRowFirstColumn="0" w:firstRowLastColumn="0" w:lastRowFirstColumn="0" w:lastRowLastColumn="0"/>
+            <w:tcW w:w="887" w:type="pct"/>
+          </w:tcPr>
+          <w:p>
+            <w:pPr>
+              <w:ind w:left="708"/>
+            </w:pPr>
+            <w:r>
+              <w:t>latitud</w:t>
+            </w:r>
+          </w:p>
+        </w:tc>
+        <w:tc>
+          <w:tcPr>
+            <w:tcW w:w="4113" w:type="pct"/>
+          </w:tcPr>
+          <w:p>
+            <w:pPr>
+              <w:cnfStyle w:val="000000100000" w:firstRow="0" w:lastRow="0" w:firstColumn="0" w:lastColumn="0" w:oddVBand="0" w:evenVBand="0" w:oddHBand="1" w:evenHBand="0" w:firstRowFirstColumn="0" w:firstRowLastColumn="0" w:lastRowFirstColumn="0" w:lastRowLastColumn="0"/>
+            </w:pPr>
+            <w:r>
+              <w:t>Latitud actual del usuario.</w:t>
+            </w:r>
+          </w:p>
+        </w:tc>
+      </w:tr>
+      <w:tr>
+        <w:tc>
+          <w:tcPr>
+            <w:cnfStyle w:val="001000000000" w:firstRow="0" w:lastRow="0" w:firstColumn="1" w:lastColumn="0" w:oddVBand="0" w:evenVBand="0" w:oddHBand="0" w:evenHBand="0" w:firstRowFirstColumn="0" w:firstRowLastColumn="0" w:lastRowFirstColumn="0" w:lastRowLastColumn="0"/>
+            <w:tcW w:w="887" w:type="pct"/>
+          </w:tcPr>
+          <w:p>
+            <w:pPr>
+              <w:ind w:left="708"/>
+            </w:pPr>
+            <w:r>
+              <w:t>altitud</w:t>
+            </w:r>
+          </w:p>
+        </w:tc>
+        <w:tc>
+          <w:tcPr>
+            <w:tcW w:w="4113" w:type="pct"/>
+          </w:tcPr>
+          <w:p>
+            <w:pPr>
+              <w:cnfStyle w:val="000000000000" w:firstRow="0" w:lastRow="0" w:firstColumn="0" w:lastColumn="0" w:oddVBand="0" w:evenVBand="0" w:oddHBand="0" w:evenHBand="0" w:firstRowFirstColumn="0" w:firstRowLastColumn="0" w:lastRowFirstColumn="0" w:lastRowLastColumn="0"/>
+            </w:pPr>
+            <w:r>
+              <w:t>Altitud actual del usuario</w:t>
+            </w:r>
+          </w:p>
+        </w:tc>
+      </w:tr>
+      <w:tr>
+        <w:trPr>
+          <w:cnfStyle w:val="000000100000" w:firstRow="0" w:lastRow="0" w:firstColumn="0" w:lastColumn="0" w:oddVBand="0" w:evenVBand="0" w:oddHBand="1" w:evenHBand="0" w:firstRowFirstColumn="0" w:firstRowLastColumn="0" w:lastRowFirstColumn="0" w:lastRowLastColumn="0"/>
+        </w:trPr>
+        <w:tc>
+          <w:tcPr>
+            <w:cnfStyle w:val="001000000000" w:firstRow="0" w:lastRow="0" w:firstColumn="1" w:lastColumn="0" w:oddVBand="0" w:evenVBand="0" w:oddHBand="0" w:evenHBand="0" w:firstRowFirstColumn="0" w:firstRowLastColumn="0" w:lastRowFirstColumn="0" w:lastRowLastColumn="0"/>
+            <w:tcW w:w="887" w:type="pct"/>
+            <w:vMerge w:val="restart"/>
+          </w:tcPr>
+          <w:p>
+            <w:r>
+              <w:t>Resultado</w:t>
+            </w:r>
+          </w:p>
+        </w:tc>
+        <w:tc>
+          <w:tcPr>
+            <w:tcW w:w="4113" w:type="pct"/>
+          </w:tcPr>
+          <w:p>
+            <w:pPr>
+              <w:cnfStyle w:val="000000100000" w:firstRow="0" w:lastRow="0" w:firstColumn="0" w:lastColumn="0" w:oddVBand="0" w:evenVBand="0" w:oddHBand="1" w:evenHBand="0" w:firstRowFirstColumn="0" w:firstRowLastColumn="0" w:lastRowFirstColumn="0" w:lastRowLastColumn="0"/>
+            </w:pPr>
+            <w:r>
+              <w:t>[{</w:t>
+            </w:r>
+            <w:proofErr w:type="spellStart"/>
+            <w:r>
+              <w:t>id:XX</w:t>
+            </w:r>
+            <w:proofErr w:type="spellEnd"/>
+            <w:r>
+              <w:t>, titulo:XX,descripcion:XX,precio:XX,telefono:XX</w:t>
+            </w:r>
+            <w:r>
+              <w:t>,altitud:XX,latitud:XX</w:t>
+            </w:r>
+            <w:r>
+              <w:t>}]</w:t>
+            </w:r>
+          </w:p>
+        </w:tc>
+      </w:tr>
+      <w:tr>
+        <w:tc>
+          <w:tcPr>
+            <w:cnfStyle w:val="001000000000" w:firstRow="0" w:lastRow="0" w:firstColumn="1" w:lastColumn="0" w:oddVBand="0" w:evenVBand="0" w:oddHBand="0" w:evenHBand="0" w:firstRowFirstColumn="0" w:firstRowLastColumn="0" w:lastRowFirstColumn="0" w:lastRowLastColumn="0"/>
+            <w:tcW w:w="887" w:type="pct"/>
+            <w:vMerge/>
+          </w:tcPr>
+          <w:p/>
+        </w:tc>
+        <w:tc>
+          <w:tcPr>
+            <w:tcW w:w="4113" w:type="pct"/>
+          </w:tcPr>
+          <w:p>
+            <w:pPr>
+              <w:cnfStyle w:val="000000000000" w:firstRow="0" w:lastRow="0" w:firstColumn="0" w:lastColumn="0" w:oddVBand="0" w:evenVBand="0" w:oddHBand="0" w:evenHBand="0" w:firstRowFirstColumn="0" w:firstRowLastColumn="0" w:lastRowFirstColumn="0" w:lastRowLastColumn="0"/>
+            </w:pPr>
+            <w:r>
+              <w:rPr>
+                <w:b/>
+              </w:rPr>
+              <w:t>Id</w:t>
+            </w:r>
+            <w:r>
+              <w:rPr>
+                <w:b/>
+              </w:rPr>
+              <w:t>:</w:t>
+            </w:r>
+            <w:r>
+              <w:t xml:space="preserve"> Identificador del anuncio.</w:t>
+            </w:r>
+          </w:p>
+        </w:tc>
+      </w:tr>
+      <w:tr>
+        <w:trPr>
+          <w:cnfStyle w:val="000000100000" w:firstRow="0" w:lastRow="0" w:firstColumn="0" w:lastColumn="0" w:oddVBand="0" w:evenVBand="0" w:oddHBand="1" w:evenHBand="0" w:firstRowFirstColumn="0" w:firstRowLastColumn="0" w:lastRowFirstColumn="0" w:lastRowLastColumn="0"/>
+        </w:trPr>
+        <w:tc>
+          <w:tcPr>
+            <w:cnfStyle w:val="001000000000" w:firstRow="0" w:lastRow="0" w:firstColumn="1" w:lastColumn="0" w:oddVBand="0" w:evenVBand="0" w:oddHBand="0" w:evenHBand="0" w:firstRowFirstColumn="0" w:firstRowLastColumn="0" w:lastRowFirstColumn="0" w:lastRowLastColumn="0"/>
+            <w:tcW w:w="887" w:type="pct"/>
+            <w:vMerge/>
+          </w:tcPr>
+          <w:p/>
+        </w:tc>
+        <w:tc>
+          <w:tcPr>
+            <w:tcW w:w="4113" w:type="pct"/>
+          </w:tcPr>
+          <w:p>
+            <w:pPr>
+              <w:cnfStyle w:val="000000100000" w:firstRow="0" w:lastRow="0" w:firstColumn="0" w:lastColumn="0" w:oddVBand="0" w:evenVBand="0" w:oddHBand="1" w:evenHBand="0" w:firstRowFirstColumn="0" w:firstRowLastColumn="0" w:lastRowFirstColumn="0" w:lastRowLastColumn="0"/>
+            </w:pPr>
+            <w:proofErr w:type="spellStart"/>
+            <w:r>
+              <w:rPr>
+                <w:b/>
+              </w:rPr>
+              <w:t>Titulo</w:t>
+            </w:r>
+            <w:proofErr w:type="spellEnd"/>
+            <w:r>
+              <w:rPr>
+                <w:b/>
+              </w:rPr>
+              <w:t>:</w:t>
+            </w:r>
+            <w:r>
+              <w:t xml:space="preserve"> título del anuncio.</w:t>
+            </w:r>
+          </w:p>
+        </w:tc>
+      </w:tr>
+      <w:tr>
+        <w:tc>
+          <w:tcPr>
+            <w:cnfStyle w:val="001000000000" w:firstRow="0" w:lastRow="0" w:firstColumn="1" w:lastColumn="0" w:oddVBand="0" w:evenVBand="0" w:oddHBand="0" w:evenHBand="0" w:firstRowFirstColumn="0" w:firstRowLastColumn="0" w:lastRowFirstColumn="0" w:lastRowLastColumn="0"/>
+            <w:tcW w:w="887" w:type="pct"/>
+          </w:tcPr>
+          <w:p/>
+        </w:tc>
+        <w:tc>
+          <w:tcPr>
+            <w:tcW w:w="4113" w:type="pct"/>
+          </w:tcPr>
+          <w:p>
+            <w:pPr>
+              <w:cnfStyle w:val="000000000000" w:firstRow="0" w:lastRow="0" w:firstColumn="0" w:lastColumn="0" w:oddVBand="0" w:evenVBand="0" w:oddHBand="0" w:evenHBand="0" w:firstRowFirstColumn="0" w:firstRowLastColumn="0" w:lastRowFirstColumn="0" w:lastRowLastColumn="0"/>
+            </w:pPr>
+            <w:r>
+              <w:rPr>
+                <w:b/>
+              </w:rPr>
+              <w:t xml:space="preserve">Precio: </w:t>
+            </w:r>
+            <w:r>
+              <w:t>Precio del anuncio</w:t>
+            </w:r>
+          </w:p>
+        </w:tc>
+      </w:tr>
+      <w:tr>
+        <w:trPr>
+          <w:cnfStyle w:val="000000100000" w:firstRow="0" w:lastRow="0" w:firstColumn="0" w:lastColumn="0" w:oddVBand="0" w:evenVBand="0" w:oddHBand="1" w:evenHBand="0" w:firstRowFirstColumn="0" w:firstRowLastColumn="0" w:lastRowFirstColumn="0" w:lastRowLastColumn="0"/>
+        </w:trPr>
+        <w:tc>
+          <w:tcPr>
+            <w:cnfStyle w:val="001000000000" w:firstRow="0" w:lastRow="0" w:firstColumn="1" w:lastColumn="0" w:oddVBand="0" w:evenVBand="0" w:oddHBand="0" w:evenHBand="0" w:firstRowFirstColumn="0" w:firstRowLastColumn="0" w:lastRowFirstColumn="0" w:lastRowLastColumn="0"/>
+            <w:tcW w:w="887" w:type="pct"/>
+          </w:tcPr>
+          <w:p/>
+        </w:tc>
+        <w:tc>
+          <w:tcPr>
+            <w:tcW w:w="4113" w:type="pct"/>
+          </w:tcPr>
+          <w:p>
+            <w:pPr>
+              <w:cnfStyle w:val="000000100000" w:firstRow="0" w:lastRow="0" w:firstColumn="0" w:lastColumn="0" w:oddVBand="0" w:evenVBand="0" w:oddHBand="1" w:evenHBand="0" w:firstRowFirstColumn="0" w:firstRowLastColumn="0" w:lastRowFirstColumn="0" w:lastRowLastColumn="0"/>
+            </w:pPr>
+            <w:proofErr w:type="spellStart"/>
+            <w:r>
+              <w:rPr>
+                <w:b/>
+              </w:rPr>
+              <w:t>Telefono</w:t>
+            </w:r>
+            <w:proofErr w:type="spellEnd"/>
+            <w:r>
+              <w:rPr>
+                <w:b/>
+              </w:rPr>
+              <w:t xml:space="preserve">: </w:t>
+            </w:r>
+            <w:r>
+              <w:t>Teléfono</w:t>
+            </w:r>
+            <w:r>
+              <w:t xml:space="preserve"> del anuncio.</w:t>
+            </w:r>
+          </w:p>
+        </w:tc>
+      </w:tr>
+      <w:tr>
+        <w:tc>
+          <w:tcPr>
+            <w:cnfStyle w:val="001000000000" w:firstRow="0" w:lastRow="0" w:firstColumn="1" w:lastColumn="0" w:oddVBand="0" w:evenVBand="0" w:oddHBand="0" w:evenHBand="0" w:firstRowFirstColumn="0" w:firstRowLastColumn="0" w:lastRowFirstColumn="0" w:lastRowLastColumn="0"/>
+            <w:tcW w:w="887" w:type="pct"/>
+          </w:tcPr>
+          <w:p/>
+        </w:tc>
+        <w:tc>
+          <w:tcPr>
+            <w:tcW w:w="4113" w:type="pct"/>
+          </w:tcPr>
+          <w:p>
+            <w:pPr>
+              <w:cnfStyle w:val="000000000000" w:firstRow="0" w:lastRow="0" w:firstColumn="0" w:lastColumn="0" w:oddVBand="0" w:evenVBand="0" w:oddHBand="0" w:evenHBand="0" w:firstRowFirstColumn="0" w:firstRowLastColumn="0" w:lastRowFirstColumn="0" w:lastRowLastColumn="0"/>
+            </w:pPr>
+            <w:r>
+              <w:rPr>
+                <w:b/>
+              </w:rPr>
+              <w:t>Latitud:</w:t>
+            </w:r>
+            <w:r>
+              <w:t xml:space="preserve"> Latitud donde se encuentra el anuncio.</w:t>
+            </w:r>
+          </w:p>
+        </w:tc>
+      </w:tr>
+      <w:tr>
+        <w:trPr>
+          <w:cnfStyle w:val="000000100000" w:firstRow="0" w:lastRow="0" w:firstColumn="0" w:lastColumn="0" w:oddVBand="0" w:evenVBand="0" w:oddHBand="1" w:evenHBand="0" w:firstRowFirstColumn="0" w:firstRowLastColumn="0" w:lastRowFirstColumn="0" w:lastRowLastColumn="0"/>
+        </w:trPr>
+        <w:tc>
+          <w:tcPr>
+            <w:cnfStyle w:val="001000000000" w:firstRow="0" w:lastRow="0" w:firstColumn="1" w:lastColumn="0" w:oddVBand="0" w:evenVBand="0" w:oddHBand="0" w:evenHBand="0" w:firstRowFirstColumn="0" w:firstRowLastColumn="0" w:lastRowFirstColumn="0" w:lastRowLastColumn="0"/>
+            <w:tcW w:w="887" w:type="pct"/>
+          </w:tcPr>
+          <w:p/>
+        </w:tc>
+        <w:tc>
+          <w:tcPr>
+            <w:tcW w:w="4113" w:type="pct"/>
+          </w:tcPr>
+          <w:p>
+            <w:pPr>
+              <w:cnfStyle w:val="000000100000" w:firstRow="0" w:lastRow="0" w:firstColumn="0" w:lastColumn="0" w:oddVBand="0" w:evenVBand="0" w:oddHBand="1" w:evenHBand="0" w:firstRowFirstColumn="0" w:firstRowLastColumn="0" w:lastRowFirstColumn="0" w:lastRowLastColumn="0"/>
+            </w:pPr>
+            <w:r>
+              <w:rPr>
+                <w:b/>
+              </w:rPr>
+              <w:t xml:space="preserve">Altitud: </w:t>
+            </w:r>
+            <w:r>
+              <w:t>Altitud donde se encuentra el anuncio.</w:t>
+            </w:r>
+          </w:p>
+        </w:tc>
+      </w:tr>
+      <w:tr>
+        <w:tc>
+          <w:tcPr>
+            <w:cnfStyle w:val="001000000000" w:firstRow="0" w:lastRow="0" w:firstColumn="1" w:lastColumn="0" w:oddVBand="0" w:evenVBand="0" w:oddHBand="0" w:evenHBand="0" w:firstRowFirstColumn="0" w:firstRowLastColumn="0" w:lastRowFirstColumn="0" w:lastRowLastColumn="0"/>
+            <w:tcW w:w="887" w:type="pct"/>
+          </w:tcPr>
+          <w:p>
+            <w:r>
+              <w:t>¿Autenticación?</w:t>
+            </w:r>
+          </w:p>
+        </w:tc>
+        <w:tc>
+          <w:tcPr>
+            <w:tcW w:w="4113" w:type="pct"/>
+          </w:tcPr>
+          <w:p>
+            <w:pPr>
+              <w:cnfStyle w:val="000000000000" w:firstRow="0" w:lastRow="0" w:firstColumn="0" w:lastColumn="0" w:oddVBand="0" w:evenVBand="0" w:oddHBand="0" w:evenHBand="0" w:firstRowFirstColumn="0" w:firstRowLastColumn="0" w:lastRowFirstColumn="0" w:lastRowLastColumn="0"/>
+            </w:pPr>
+            <w:r>
+              <w:t>Si</w:t>
+            </w:r>
+          </w:p>
+        </w:tc>
+      </w:tr>
+      <w:tr>
+        <w:trPr>
+          <w:cnfStyle w:val="000000100000" w:firstRow="0" w:lastRow="0" w:firstColumn="0" w:lastColumn="0" w:oddVBand="0" w:evenVBand="0" w:oddHBand="1" w:evenHBand="0" w:firstRowFirstColumn="0" w:firstRowLastColumn="0" w:lastRowFirstColumn="0" w:lastRowLastColumn="0"/>
+        </w:trPr>
+        <w:tc>
+          <w:tcPr>
+            <w:cnfStyle w:val="001000000000" w:firstRow="0" w:lastRow="0" w:firstColumn="1" w:lastColumn="0" w:oddVBand="0" w:evenVBand="0" w:oddHBand="0" w:evenHBand="0" w:firstRowFirstColumn="0" w:firstRowLastColumn="0" w:lastRowFirstColumn="0" w:lastRowLastColumn="0"/>
+            <w:tcW w:w="887" w:type="pct"/>
+          </w:tcPr>
+          <w:p>
+            <w:r>
+              <w:t>Método</w:t>
+            </w:r>
+          </w:p>
+        </w:tc>
+        <w:tc>
+          <w:tcPr>
+            <w:tcW w:w="4113" w:type="pct"/>
           </w:tcPr>
           <w:p>
             <w:pPr>
@@ -3976,7 +6005,7 @@
     <w:lvl w:ilvl="0">
       <w:start w:val="1"/>
       <w:numFmt w:val="decimal"/>
-      <w:pStyle w:val="Ttulo1"/>
+      <w:pStyle w:val="Heading1"/>
       <w:lvlText w:val="%1"/>
       <w:lvlJc w:val="left"/>
       <w:pPr>
@@ -3986,7 +6015,7 @@
     <w:lvl w:ilvl="1">
       <w:start w:val="1"/>
       <w:numFmt w:val="decimal"/>
-      <w:pStyle w:val="Ttulo2"/>
+      <w:pStyle w:val="Heading2"/>
       <w:lvlText w:val="%1.%2"/>
       <w:lvlJc w:val="left"/>
       <w:pPr>
@@ -3996,7 +6025,7 @@
     <w:lvl w:ilvl="2">
       <w:start w:val="1"/>
       <w:numFmt w:val="decimal"/>
-      <w:pStyle w:val="Ttulo3"/>
+      <w:pStyle w:val="Heading3"/>
       <w:lvlText w:val="%1.%2.%3"/>
       <w:lvlJc w:val="left"/>
       <w:pPr>
@@ -4006,7 +6035,7 @@
     <w:lvl w:ilvl="3">
       <w:start w:val="1"/>
       <w:numFmt w:val="decimal"/>
-      <w:pStyle w:val="Ttulo4"/>
+      <w:pStyle w:val="Heading4"/>
       <w:lvlText w:val="%1.%2.%3.%4"/>
       <w:lvlJc w:val="left"/>
       <w:pPr>
@@ -4016,7 +6045,7 @@
     <w:lvl w:ilvl="4">
       <w:start w:val="1"/>
       <w:numFmt w:val="decimal"/>
-      <w:pStyle w:val="Ttulo5"/>
+      <w:pStyle w:val="Heading5"/>
       <w:lvlText w:val="%1.%2.%3.%4.%5"/>
       <w:lvlJc w:val="left"/>
       <w:pPr>
@@ -4026,7 +6055,7 @@
     <w:lvl w:ilvl="5">
       <w:start w:val="1"/>
       <w:numFmt w:val="decimal"/>
-      <w:pStyle w:val="Ttulo6"/>
+      <w:pStyle w:val="Heading6"/>
       <w:lvlText w:val="%1.%2.%3.%4.%5.%6"/>
       <w:lvlJc w:val="left"/>
       <w:pPr>
@@ -4036,7 +6065,7 @@
     <w:lvl w:ilvl="6">
       <w:start w:val="1"/>
       <w:numFmt w:val="decimal"/>
-      <w:pStyle w:val="Ttulo7"/>
+      <w:pStyle w:val="Heading7"/>
       <w:lvlText w:val="%1.%2.%3.%4.%5.%6.%7"/>
       <w:lvlJc w:val="left"/>
       <w:pPr>
@@ -4046,7 +6075,7 @@
     <w:lvl w:ilvl="7">
       <w:start w:val="1"/>
       <w:numFmt w:val="decimal"/>
-      <w:pStyle w:val="Ttulo8"/>
+      <w:pStyle w:val="Heading8"/>
       <w:lvlText w:val="%1.%2.%3.%4.%5.%6.%7.%8"/>
       <w:lvlJc w:val="left"/>
       <w:pPr>
@@ -4056,7 +6085,7 @@
     <w:lvl w:ilvl="8">
       <w:start w:val="1"/>
       <w:numFmt w:val="decimal"/>
-      <w:pStyle w:val="Ttulo9"/>
+      <w:pStyle w:val="Heading9"/>
       <w:lvlText w:val="%1.%2.%3.%4.%5.%6.%7.%8.%9"/>
       <w:lvlJc w:val="left"/>
       <w:pPr>
@@ -4065,6 +6094,9 @@
     </w:lvl>
   </w:abstractNum>
   <w:num w:numId="1">
+    <w:abstractNumId w:val="0"/>
+  </w:num>
+  <w:num w:numId="2">
     <w:abstractNumId w:val="0"/>
   </w:num>
 </w:numbering>
@@ -4463,15 +6495,19 @@
   <w:style w:type="paragraph" w:default="1" w:styleId="Normal">
     <w:name w:val="Normal"/>
     <w:qFormat/>
+    <w:rsid w:val="00304498"/>
+    <w:rPr>
+      <w:rFonts w:ascii="Roboto" w:hAnsi="Roboto"/>
+    </w:rPr>
   </w:style>
-  <w:style w:type="paragraph" w:styleId="Ttulo1">
+  <w:style w:type="paragraph" w:styleId="Heading1">
     <w:name w:val="heading 1"/>
     <w:basedOn w:val="Normal"/>
     <w:next w:val="Normal"/>
-    <w:link w:val="Ttulo1Car"/>
+    <w:link w:val="Heading1Char"/>
     <w:uiPriority w:val="9"/>
     <w:qFormat/>
-    <w:rsid w:val="00046540"/>
+    <w:rsid w:val="00304498"/>
     <w:pPr>
       <w:keepNext/>
       <w:keepLines/>
@@ -4482,21 +6518,21 @@
       <w:outlineLvl w:val="0"/>
     </w:pPr>
     <w:rPr>
-      <w:rFonts w:asciiTheme="majorHAnsi" w:eastAsiaTheme="majorEastAsia" w:hAnsiTheme="majorHAnsi" w:cstheme="majorBidi"/>
-      <w:color w:val="2E74B5" w:themeColor="accent1" w:themeShade="BF"/>
+      <w:rFonts w:eastAsiaTheme="majorEastAsia" w:cstheme="majorBidi"/>
+      <w:color w:val="657923"/>
       <w:sz w:val="32"/>
       <w:szCs w:val="32"/>
     </w:rPr>
   </w:style>
-  <w:style w:type="paragraph" w:styleId="Ttulo2">
+  <w:style w:type="paragraph" w:styleId="Heading2">
     <w:name w:val="heading 2"/>
     <w:basedOn w:val="Normal"/>
     <w:next w:val="Normal"/>
-    <w:link w:val="Ttulo2Car"/>
+    <w:link w:val="Heading2Char"/>
     <w:uiPriority w:val="9"/>
     <w:unhideWhenUsed/>
     <w:qFormat/>
-    <w:rsid w:val="00A968FB"/>
+    <w:rsid w:val="00304498"/>
     <w:pPr>
       <w:keepNext/>
       <w:keepLines/>
@@ -4508,22 +6544,22 @@
       <w:outlineLvl w:val="1"/>
     </w:pPr>
     <w:rPr>
-      <w:rFonts w:asciiTheme="majorHAnsi" w:eastAsiaTheme="majorEastAsia" w:hAnsiTheme="majorHAnsi" w:cstheme="majorBidi"/>
-      <w:color w:val="2E74B5" w:themeColor="accent1" w:themeShade="BF"/>
+      <w:rFonts w:eastAsiaTheme="majorEastAsia" w:cstheme="majorBidi"/>
+      <w:color w:val="657923"/>
       <w:sz w:val="26"/>
       <w:szCs w:val="26"/>
     </w:rPr>
   </w:style>
-  <w:style w:type="paragraph" w:styleId="Ttulo3">
+  <w:style w:type="paragraph" w:styleId="Heading3">
     <w:name w:val="heading 3"/>
     <w:basedOn w:val="Normal"/>
     <w:next w:val="Normal"/>
-    <w:link w:val="Ttulo3Car"/>
+    <w:link w:val="Heading3Char"/>
     <w:uiPriority w:val="9"/>
     <w:semiHidden/>
     <w:unhideWhenUsed/>
     <w:qFormat/>
-    <w:rsid w:val="001C0B9C"/>
+    <w:rsid w:val="00304498"/>
     <w:pPr>
       <w:keepNext/>
       <w:keepLines/>
@@ -4535,17 +6571,17 @@
       <w:outlineLvl w:val="2"/>
     </w:pPr>
     <w:rPr>
-      <w:rFonts w:asciiTheme="majorHAnsi" w:eastAsiaTheme="majorEastAsia" w:hAnsiTheme="majorHAnsi" w:cstheme="majorBidi"/>
-      <w:color w:val="1F4D78" w:themeColor="accent1" w:themeShade="7F"/>
+      <w:rFonts w:eastAsiaTheme="majorEastAsia" w:cstheme="majorBidi"/>
+      <w:color w:val="657923"/>
       <w:sz w:val="24"/>
       <w:szCs w:val="24"/>
     </w:rPr>
   </w:style>
-  <w:style w:type="paragraph" w:styleId="Ttulo4">
+  <w:style w:type="paragraph" w:styleId="Heading4">
     <w:name w:val="heading 4"/>
     <w:basedOn w:val="Normal"/>
     <w:next w:val="Normal"/>
-    <w:link w:val="Ttulo4Car"/>
+    <w:link w:val="Heading4Char"/>
     <w:uiPriority w:val="9"/>
     <w:semiHidden/>
     <w:unhideWhenUsed/>
@@ -4568,11 +6604,11 @@
       <w:color w:val="2E74B5" w:themeColor="accent1" w:themeShade="BF"/>
     </w:rPr>
   </w:style>
-  <w:style w:type="paragraph" w:styleId="Ttulo5">
+  <w:style w:type="paragraph" w:styleId="Heading5">
     <w:name w:val="heading 5"/>
     <w:basedOn w:val="Normal"/>
     <w:next w:val="Normal"/>
-    <w:link w:val="Ttulo5Car"/>
+    <w:link w:val="Heading5Char"/>
     <w:uiPriority w:val="9"/>
     <w:semiHidden/>
     <w:unhideWhenUsed/>
@@ -4593,11 +6629,11 @@
       <w:color w:val="2E74B5" w:themeColor="accent1" w:themeShade="BF"/>
     </w:rPr>
   </w:style>
-  <w:style w:type="paragraph" w:styleId="Ttulo6">
+  <w:style w:type="paragraph" w:styleId="Heading6">
     <w:name w:val="heading 6"/>
     <w:basedOn w:val="Normal"/>
     <w:next w:val="Normal"/>
-    <w:link w:val="Ttulo6Car"/>
+    <w:link w:val="Heading6Char"/>
     <w:uiPriority w:val="9"/>
     <w:semiHidden/>
     <w:unhideWhenUsed/>
@@ -4618,11 +6654,11 @@
       <w:color w:val="1F4D78" w:themeColor="accent1" w:themeShade="7F"/>
     </w:rPr>
   </w:style>
-  <w:style w:type="paragraph" w:styleId="Ttulo7">
+  <w:style w:type="paragraph" w:styleId="Heading7">
     <w:name w:val="heading 7"/>
     <w:basedOn w:val="Normal"/>
     <w:next w:val="Normal"/>
-    <w:link w:val="Ttulo7Car"/>
+    <w:link w:val="Heading7Char"/>
     <w:uiPriority w:val="9"/>
     <w:semiHidden/>
     <w:unhideWhenUsed/>
@@ -4645,11 +6681,11 @@
       <w:color w:val="1F4D78" w:themeColor="accent1" w:themeShade="7F"/>
     </w:rPr>
   </w:style>
-  <w:style w:type="paragraph" w:styleId="Ttulo8">
+  <w:style w:type="paragraph" w:styleId="Heading8">
     <w:name w:val="heading 8"/>
     <w:basedOn w:val="Normal"/>
     <w:next w:val="Normal"/>
-    <w:link w:val="Ttulo8Car"/>
+    <w:link w:val="Heading8Char"/>
     <w:uiPriority w:val="9"/>
     <w:semiHidden/>
     <w:unhideWhenUsed/>
@@ -4672,11 +6708,11 @@
       <w:szCs w:val="21"/>
     </w:rPr>
   </w:style>
-  <w:style w:type="paragraph" w:styleId="Ttulo9">
+  <w:style w:type="paragraph" w:styleId="Heading9">
     <w:name w:val="heading 9"/>
     <w:basedOn w:val="Normal"/>
     <w:next w:val="Normal"/>
-    <w:link w:val="Ttulo9Car"/>
+    <w:link w:val="Heading9Char"/>
     <w:uiPriority w:val="9"/>
     <w:semiHidden/>
     <w:unhideWhenUsed/>
@@ -4701,13 +6737,13 @@
       <w:szCs w:val="21"/>
     </w:rPr>
   </w:style>
-  <w:style w:type="character" w:default="1" w:styleId="Fuentedeprrafopredeter">
+  <w:style w:type="character" w:default="1" w:styleId="DefaultParagraphFont">
     <w:name w:val="Default Paragraph Font"/>
     <w:uiPriority w:val="1"/>
     <w:semiHidden/>
     <w:unhideWhenUsed/>
   </w:style>
-  <w:style w:type="table" w:default="1" w:styleId="Tablanormal">
+  <w:style w:type="table" w:default="1" w:styleId="TableNormal">
     <w:name w:val="Normal Table"/>
     <w:uiPriority w:val="99"/>
     <w:semiHidden/>
@@ -4722,28 +6758,28 @@
       </w:tblCellMar>
     </w:tblPr>
   </w:style>
-  <w:style w:type="numbering" w:default="1" w:styleId="Sinlista">
+  <w:style w:type="numbering" w:default="1" w:styleId="NoList">
     <w:name w:val="No List"/>
     <w:uiPriority w:val="99"/>
     <w:semiHidden/>
     <w:unhideWhenUsed/>
   </w:style>
-  <w:style w:type="character" w:customStyle="1" w:styleId="Ttulo1Car">
-    <w:name w:val="Título 1 Car"/>
-    <w:basedOn w:val="Fuentedeprrafopredeter"/>
-    <w:link w:val="Ttulo1"/>
+  <w:style w:type="character" w:customStyle="1" w:styleId="Heading1Char">
+    <w:name w:val="Heading 1 Char"/>
+    <w:basedOn w:val="DefaultParagraphFont"/>
+    <w:link w:val="Heading1"/>
     <w:uiPriority w:val="9"/>
-    <w:rsid w:val="00046540"/>
+    <w:rsid w:val="00304498"/>
     <w:rPr>
-      <w:rFonts w:asciiTheme="majorHAnsi" w:eastAsiaTheme="majorEastAsia" w:hAnsiTheme="majorHAnsi" w:cstheme="majorBidi"/>
-      <w:color w:val="2E74B5" w:themeColor="accent1" w:themeShade="BF"/>
+      <w:rFonts w:ascii="Roboto" w:eastAsiaTheme="majorEastAsia" w:hAnsi="Roboto" w:cstheme="majorBidi"/>
+      <w:color w:val="657923"/>
       <w:sz w:val="32"/>
       <w:szCs w:val="32"/>
     </w:rPr>
   </w:style>
-  <w:style w:type="table" w:styleId="Tablaconcuadrcula">
+  <w:style w:type="table" w:styleId="TableGrid">
     <w:name w:val="Table Grid"/>
-    <w:basedOn w:val="Tablanormal"/>
+    <w:basedOn w:val="TableNormal"/>
     <w:uiPriority w:val="39"/>
     <w:rsid w:val="00046540"/>
     <w:pPr>
@@ -4767,9 +6803,9 @@
       </w:tblCellMar>
     </w:tblPr>
   </w:style>
-  <w:style w:type="character" w:styleId="Hipervnculo">
+  <w:style w:type="character" w:styleId="Hyperlink">
     <w:name w:val="Hyperlink"/>
-    <w:basedOn w:val="Fuentedeprrafopredeter"/>
+    <w:basedOn w:val="DefaultParagraphFont"/>
     <w:uiPriority w:val="99"/>
     <w:unhideWhenUsed/>
     <w:rsid w:val="00046540"/>
@@ -4778,9 +6814,9 @@
       <w:u w:val="single"/>
     </w:rPr>
   </w:style>
-  <w:style w:type="table" w:styleId="Tabladecuadrcula5oscura-nfasis6">
+  <w:style w:type="table" w:styleId="GridTable5Dark-Accent6">
     <w:name w:val="Grid Table 5 Dark Accent 6"/>
-    <w:basedOn w:val="Tablanormal"/>
+    <w:basedOn w:val="TableNormal"/>
     <w:uiPriority w:val="50"/>
     <w:rsid w:val="00046540"/>
     <w:pPr>
@@ -4891,37 +6927,37 @@
       </w:tcPr>
     </w:tblStylePr>
   </w:style>
-  <w:style w:type="character" w:customStyle="1" w:styleId="Ttulo2Car">
-    <w:name w:val="Título 2 Car"/>
-    <w:basedOn w:val="Fuentedeprrafopredeter"/>
-    <w:link w:val="Ttulo2"/>
+  <w:style w:type="character" w:customStyle="1" w:styleId="Heading2Char">
+    <w:name w:val="Heading 2 Char"/>
+    <w:basedOn w:val="DefaultParagraphFont"/>
+    <w:link w:val="Heading2"/>
     <w:uiPriority w:val="9"/>
-    <w:rsid w:val="00A968FB"/>
+    <w:rsid w:val="00304498"/>
     <w:rPr>
-      <w:rFonts w:asciiTheme="majorHAnsi" w:eastAsiaTheme="majorEastAsia" w:hAnsiTheme="majorHAnsi" w:cstheme="majorBidi"/>
-      <w:color w:val="2E74B5" w:themeColor="accent1" w:themeShade="BF"/>
+      <w:rFonts w:ascii="Roboto" w:eastAsiaTheme="majorEastAsia" w:hAnsi="Roboto" w:cstheme="majorBidi"/>
+      <w:color w:val="657923"/>
       <w:sz w:val="26"/>
       <w:szCs w:val="26"/>
     </w:rPr>
   </w:style>
-  <w:style w:type="character" w:customStyle="1" w:styleId="Ttulo3Car">
-    <w:name w:val="Título 3 Car"/>
-    <w:basedOn w:val="Fuentedeprrafopredeter"/>
-    <w:link w:val="Ttulo3"/>
+  <w:style w:type="character" w:customStyle="1" w:styleId="Heading3Char">
+    <w:name w:val="Heading 3 Char"/>
+    <w:basedOn w:val="DefaultParagraphFont"/>
+    <w:link w:val="Heading3"/>
     <w:uiPriority w:val="9"/>
     <w:semiHidden/>
-    <w:rsid w:val="001C0B9C"/>
+    <w:rsid w:val="00304498"/>
     <w:rPr>
-      <w:rFonts w:asciiTheme="majorHAnsi" w:eastAsiaTheme="majorEastAsia" w:hAnsiTheme="majorHAnsi" w:cstheme="majorBidi"/>
-      <w:color w:val="1F4D78" w:themeColor="accent1" w:themeShade="7F"/>
+      <w:rFonts w:ascii="Roboto" w:eastAsiaTheme="majorEastAsia" w:hAnsi="Roboto" w:cstheme="majorBidi"/>
+      <w:color w:val="657923"/>
       <w:sz w:val="24"/>
       <w:szCs w:val="24"/>
     </w:rPr>
   </w:style>
-  <w:style w:type="character" w:customStyle="1" w:styleId="Ttulo4Car">
-    <w:name w:val="Título 4 Car"/>
-    <w:basedOn w:val="Fuentedeprrafopredeter"/>
-    <w:link w:val="Ttulo4"/>
+  <w:style w:type="character" w:customStyle="1" w:styleId="Heading4Char">
+    <w:name w:val="Heading 4 Char"/>
+    <w:basedOn w:val="DefaultParagraphFont"/>
+    <w:link w:val="Heading4"/>
     <w:uiPriority w:val="9"/>
     <w:semiHidden/>
     <w:rsid w:val="001C0B9C"/>
@@ -4932,10 +6968,10 @@
       <w:color w:val="2E74B5" w:themeColor="accent1" w:themeShade="BF"/>
     </w:rPr>
   </w:style>
-  <w:style w:type="character" w:customStyle="1" w:styleId="Ttulo5Car">
-    <w:name w:val="Título 5 Car"/>
-    <w:basedOn w:val="Fuentedeprrafopredeter"/>
-    <w:link w:val="Ttulo5"/>
+  <w:style w:type="character" w:customStyle="1" w:styleId="Heading5Char">
+    <w:name w:val="Heading 5 Char"/>
+    <w:basedOn w:val="DefaultParagraphFont"/>
+    <w:link w:val="Heading5"/>
     <w:uiPriority w:val="9"/>
     <w:semiHidden/>
     <w:rsid w:val="001C0B9C"/>
@@ -4944,10 +6980,10 @@
       <w:color w:val="2E74B5" w:themeColor="accent1" w:themeShade="BF"/>
     </w:rPr>
   </w:style>
-  <w:style w:type="character" w:customStyle="1" w:styleId="Ttulo6Car">
-    <w:name w:val="Título 6 Car"/>
-    <w:basedOn w:val="Fuentedeprrafopredeter"/>
-    <w:link w:val="Ttulo6"/>
+  <w:style w:type="character" w:customStyle="1" w:styleId="Heading6Char">
+    <w:name w:val="Heading 6 Char"/>
+    <w:basedOn w:val="DefaultParagraphFont"/>
+    <w:link w:val="Heading6"/>
     <w:uiPriority w:val="9"/>
     <w:semiHidden/>
     <w:rsid w:val="001C0B9C"/>
@@ -4956,10 +6992,10 @@
       <w:color w:val="1F4D78" w:themeColor="accent1" w:themeShade="7F"/>
     </w:rPr>
   </w:style>
-  <w:style w:type="character" w:customStyle="1" w:styleId="Ttulo7Car">
-    <w:name w:val="Título 7 Car"/>
-    <w:basedOn w:val="Fuentedeprrafopredeter"/>
-    <w:link w:val="Ttulo7"/>
+  <w:style w:type="character" w:customStyle="1" w:styleId="Heading7Char">
+    <w:name w:val="Heading 7 Char"/>
+    <w:basedOn w:val="DefaultParagraphFont"/>
+    <w:link w:val="Heading7"/>
     <w:uiPriority w:val="9"/>
     <w:semiHidden/>
     <w:rsid w:val="001C0B9C"/>
@@ -4970,10 +7006,10 @@
       <w:color w:val="1F4D78" w:themeColor="accent1" w:themeShade="7F"/>
     </w:rPr>
   </w:style>
-  <w:style w:type="character" w:customStyle="1" w:styleId="Ttulo8Car">
-    <w:name w:val="Título 8 Car"/>
-    <w:basedOn w:val="Fuentedeprrafopredeter"/>
-    <w:link w:val="Ttulo8"/>
+  <w:style w:type="character" w:customStyle="1" w:styleId="Heading8Char">
+    <w:name w:val="Heading 8 Char"/>
+    <w:basedOn w:val="DefaultParagraphFont"/>
+    <w:link w:val="Heading8"/>
     <w:uiPriority w:val="9"/>
     <w:semiHidden/>
     <w:rsid w:val="001C0B9C"/>
@@ -4984,10 +7020,10 @@
       <w:szCs w:val="21"/>
     </w:rPr>
   </w:style>
-  <w:style w:type="character" w:customStyle="1" w:styleId="Ttulo9Car">
-    <w:name w:val="Título 9 Car"/>
-    <w:basedOn w:val="Fuentedeprrafopredeter"/>
-    <w:link w:val="Ttulo9"/>
+  <w:style w:type="character" w:customStyle="1" w:styleId="Heading9Char">
+    <w:name w:val="Heading 9 Char"/>
+    <w:basedOn w:val="DefaultParagraphFont"/>
+    <w:link w:val="Heading9"/>
     <w:uiPriority w:val="9"/>
     <w:semiHidden/>
     <w:rsid w:val="001C0B9C"/>
@@ -5000,9 +7036,9 @@
       <w:szCs w:val="21"/>
     </w:rPr>
   </w:style>
-  <w:style w:type="paragraph" w:styleId="TtulodeTDC">
+  <w:style w:type="paragraph" w:styleId="TOCHeading">
     <w:name w:val="TOC Heading"/>
-    <w:basedOn w:val="Ttulo1"/>
+    <w:basedOn w:val="Heading1"/>
     <w:next w:val="Normal"/>
     <w:uiPriority w:val="39"/>
     <w:unhideWhenUsed/>
@@ -5018,7 +7054,7 @@
       <w:lang w:eastAsia="es-SV"/>
     </w:rPr>
   </w:style>
-  <w:style w:type="paragraph" w:styleId="TDC1">
+  <w:style w:type="paragraph" w:styleId="TOC1">
     <w:name w:val="toc 1"/>
     <w:basedOn w:val="Normal"/>
     <w:next w:val="Normal"/>
@@ -5030,7 +7066,7 @@
       <w:spacing w:after="100"/>
     </w:pPr>
   </w:style>
-  <w:style w:type="paragraph" w:styleId="TDC2">
+  <w:style w:type="paragraph" w:styleId="TOC2">
     <w:name w:val="toc 2"/>
     <w:basedOn w:val="Normal"/>
     <w:next w:val="Normal"/>
@@ -5312,7 +7348,7 @@
 </file>
 
 <file path=customXml/itemProps1.xml><?xml version="1.0" encoding="utf-8"?>
-<ds:datastoreItem xmlns:ds="http://schemas.openxmlformats.org/officeDocument/2006/customXml" ds:itemID="{71A70FB0-7496-4E5F-94F2-1A85C5E140C2}">
+<ds:datastoreItem xmlns:ds="http://schemas.openxmlformats.org/officeDocument/2006/customXml" ds:itemID="{C67528F4-6E2F-420D-87A2-714061AFDAC1}">
   <ds:schemaRefs>
     <ds:schemaRef ds:uri="http://schemas.openxmlformats.org/officeDocument/2006/bibliography"/>
   </ds:schemaRefs>

</xml_diff>